<commit_message>
Add UC13 & UC14
</commit_message>
<xml_diff>
--- a/BAOCAO.docx
+++ b/BAOCAO.docx
@@ -21814,10 +21814,7 @@
               </w:rPr>
             </w:pPr>
             <w:r>
-              <w:t>Chương trình khuyến mãi được lưu trong CSDL</w:t>
-            </w:r>
-            <w:r>
-              <w:t>.</w:t>
+              <w:t>Chương trình khuyến mãi được lưu trong CSDL.</w:t>
             </w:r>
           </w:p>
           <w:p>
@@ -21836,13 +21833,7 @@
             </w:pPr>
             <w:r>
               <w:lastRenderedPageBreak/>
-              <w:t xml:space="preserve">Ghi </w:t>
-            </w:r>
-            <w:r>
-              <w:t>lại lịch sử</w:t>
-            </w:r>
-            <w:r>
-              <w:t>: người thực hiện, thời gian, nội dung khuyến mãi.</w:t>
+              <w:t>Ghi lại lịch sử: người thực hiện, thời gian, nội dung khuyến mãi.</w:t>
             </w:r>
           </w:p>
           <w:p>
@@ -22225,28 +22216,7 @@
               </w:rPr>
             </w:pPr>
             <w:r>
-              <w:t xml:space="preserve">Nếu một hoặc nhiều trường bắt buộc thiếu hoặc sai định dạng </w:t>
-            </w:r>
-            <w:r>
-              <w:t>thì</w:t>
-            </w:r>
-            <w:r>
-              <w:t xml:space="preserve"> hệ thống</w:t>
-            </w:r>
-            <w:r>
-              <w:t xml:space="preserve"> sẽ</w:t>
-            </w:r>
-            <w:r>
-              <w:t xml:space="preserve"> hiển thị lỗi chi tiết (mỗi trường) và không tiếp tục.</w:t>
-            </w:r>
-            <w:r>
-              <w:t xml:space="preserve"> Sau đó, n</w:t>
-            </w:r>
-            <w:r>
-              <w:t>gười dùng sửa và gửi lại</w:t>
-            </w:r>
-            <w:r>
-              <w:t>.</w:t>
+              <w:t>Nếu một hoặc nhiều trường bắt buộc thiếu hoặc sai định dạng thì hệ thống sẽ hiển thị lỗi chi tiết (mỗi trường) và không tiếp tục. Sau đó, người dùng sửa và gửi lại.</w:t>
             </w:r>
           </w:p>
           <w:p>
@@ -22306,19 +22276,7 @@
               <w:t>CTKM</w:t>
             </w:r>
             <w:r>
-              <w:t xml:space="preserve"> Name đã tồn tại (đang active hoặc scheduled) </w:t>
-            </w:r>
-            <w:r>
-              <w:t>thì</w:t>
-            </w:r>
-            <w:r>
-              <w:t xml:space="preserve"> hệ thống</w:t>
-            </w:r>
-            <w:r>
-              <w:t xml:space="preserve"> sẽ</w:t>
-            </w:r>
-            <w:r>
-              <w:t xml:space="preserve"> báo “Mã/tên trùng” và hiển thị </w:t>
+              <w:t xml:space="preserve"> Name đã tồn tại (đang active hoặc scheduled) thì hệ thống sẽ báo “Mã/tên trùng” và hiển thị </w:t>
             </w:r>
             <w:r>
               <w:t>CTKM</w:t>
@@ -22327,10 +22285,7 @@
               <w:t xml:space="preserve"> hiện có để so sánh.</w:t>
             </w:r>
             <w:r>
-              <w:t xml:space="preserve"> Sau đó, n</w:t>
-            </w:r>
-            <w:r>
-              <w:t>gười dùng chỉnh sửa code/name hoặc huỷ → quay về Bước 2 hoặc kết thúc.</w:t>
+              <w:t xml:space="preserve"> Sau đó, người dùng chỉnh sửa code/name hoặc huỷ → quay về Bước 2 hoặc kết thúc.</w:t>
             </w:r>
           </w:p>
           <w:p>
@@ -22365,25 +22320,7 @@
               </w:rPr>
             </w:pPr>
             <w:r>
-              <w:t xml:space="preserve">Nếu có movie_id/showtime_id không tồn tại hoặc ở trạng thái không hợp lệ </w:t>
-            </w:r>
-            <w:r>
-              <w:t>thì</w:t>
-            </w:r>
-            <w:r>
-              <w:t xml:space="preserve"> hệ thống</w:t>
-            </w:r>
-            <w:r>
-              <w:t xml:space="preserve"> sẽ</w:t>
-            </w:r>
-            <w:r>
-              <w:t xml:space="preserve"> liệt kê entities invalid.</w:t>
-            </w:r>
-            <w:r>
-              <w:t xml:space="preserve"> Sau đó, n</w:t>
-            </w:r>
-            <w:r>
-              <w:t>gười dùng chỉnh sửa danh sách target</w:t>
+              <w:t>Nếu có movie_id/showtime_id không tồn tại hoặc ở trạng thái không hợp lệ thì hệ thống sẽ liệt kê entities invalid. Sau đó, người dùng chỉnh sửa danh sách target</w:t>
             </w:r>
           </w:p>
           <w:p>
@@ -22429,22 +22366,10 @@
               <w:t>CTKM</w:t>
             </w:r>
             <w:r>
-              <w:t xml:space="preserve"> không được chồng cho cùng showtime) </w:t>
-            </w:r>
-            <w:r>
-              <w:t>thì</w:t>
-            </w:r>
-            <w:r>
-              <w:t xml:space="preserve"> hệ thống hiển thị cảnh báo conflict và gợi ý priority/stacking.</w:t>
-            </w:r>
-            <w:r>
-              <w:t xml:space="preserve"> Sau đó, n</w:t>
-            </w:r>
-            <w:r>
-              <w:t>gười dùng điều chỉnh chính sách stack/priority hoặc hủy</w:t>
-            </w:r>
-            <w:r>
-              <w:t>.</w:t>
+              <w:t xml:space="preserve"> không được chồng cho cùng showtime) thì hệ thống hiển thị cảnh báo conflict và gợi ý priority/stacking.</w:t>
+            </w:r>
+            <w:r>
+              <w:t xml:space="preserve"> Sau đó, người dùng điều chỉnh chính sách stack/priority hoặc hủy.</w:t>
             </w:r>
           </w:p>
           <w:p>
@@ -22520,10 +22445,7 @@
               </w:rPr>
             </w:pPr>
             <w:r>
-              <w:t>DB error / timeout → rollback, hiển thị lỗi “Lưu không thành công — thử lại sau” (kèm mã lỗi)</w:t>
-            </w:r>
-            <w:r>
-              <w:t>.</w:t>
+              <w:t>DB error / timeout → rollback, hiển thị lỗi “Lưu không thành công — thử lại sau” (kèm mã lỗi).</w:t>
             </w:r>
           </w:p>
           <w:p>
@@ -22553,13 +22475,7 @@
               <w:ind w:left="0"/>
             </w:pPr>
             <w:r>
-              <w:t xml:space="preserve">Nếu admin nhấn Hủy/Đóng trước khi lưu </w:t>
-            </w:r>
-            <w:r>
-              <w:t>thì</w:t>
-            </w:r>
-            <w:r>
-              <w:t xml:space="preserve"> không có thay đổi</w:t>
+              <w:t>Nếu admin nhấn Hủy/Đóng trước khi lưu thì không có thay đổi</w:t>
             </w:r>
           </w:p>
         </w:tc>
@@ -22597,16 +22513,25 @@
               <w:ind w:left="0"/>
             </w:pPr>
             <w:r>
-              <w:t>P</w:t>
-            </w:r>
-            <w:r>
-              <w:t>hần trăm giảm giá phải nằm trong [0,100].</w:t>
+              <w:t xml:space="preserve">Phần trăm giảm giá phải nằm trong [0,100]. </w:t>
+            </w:r>
+            <w:r>
+              <w:t>giá trị tiền phải &gt;= 0 và không vượt MAX_PROMO_AMOUNT (do business config).</w:t>
             </w:r>
             <w:r>
               <w:t xml:space="preserve"> </w:t>
             </w:r>
             <w:r>
-              <w:t>giá trị tiền phải &gt;= 0 và không vượt MAX_PROMO_AMOUNT (do business config).</w:t>
+              <w:t>CTKM</w:t>
+            </w:r>
+            <w:r>
+              <w:t xml:space="preserve"> Code phải unique trên hệ thống. </w:t>
+            </w:r>
+            <w:r>
+              <w:t>CTKM</w:t>
+            </w:r>
+            <w:r>
+              <w:t xml:space="preserve"> Name nên unique trong khoảng thời gian overlapping để tránh nhầm lẫn.</w:t>
             </w:r>
             <w:r>
               <w:t xml:space="preserve"> </w:t>
@@ -22615,73 +22540,34 @@
               <w:t>CTKM</w:t>
             </w:r>
             <w:r>
-              <w:t xml:space="preserve"> Code phải unique trên hệ thống. </w:t>
+              <w:t xml:space="preserve"> chỉ áp dụng cho movie/showtime đang ở trạng thái “Hoạt động”. Xác định cách áp dụng khi nhiều </w:t>
             </w:r>
             <w:r>
               <w:t>CTKM</w:t>
             </w:r>
             <w:r>
-              <w:t xml:space="preserve"> Name nên unique trong khoảng thời gian overlapping để tránh nhầm lẫn.</w:t>
-            </w:r>
-            <w:r>
-              <w:t xml:space="preserve"> </w:t>
+              <w:t xml:space="preserve"> trùng target (chỉ apply best / stack / apply in order). </w:t>
+            </w:r>
+            <w:r>
+              <w:t>có thể cấu hình usage_limit_per_user và total_usage_limit; hệ thống phải tôn trọng khi áp dụng.</w:t>
+            </w:r>
+            <w:r>
+              <w:t xml:space="preserve"> Start &lt; end; </w:t>
             </w:r>
             <w:r>
               <w:t>CTKM</w:t>
             </w:r>
             <w:r>
-              <w:t xml:space="preserve"> chỉ áp dụng cho movie/showtime đang ở trạng thái “Hoạt động”.</w:t>
-            </w:r>
-            <w:r>
-              <w:t xml:space="preserve"> X</w:t>
-            </w:r>
-            <w:r>
-              <w:t xml:space="preserve">ác định cách áp dụng khi nhiều </w:t>
+              <w:t xml:space="preserve"> không được active nếu thời gian không hợp lệ. </w:t>
+            </w:r>
+            <w:r>
+              <w:t xml:space="preserve">tạo </w:t>
             </w:r>
             <w:r>
               <w:t>CTKM</w:t>
             </w:r>
             <w:r>
-              <w:t xml:space="preserve"> trùng target (chỉ apply best / stack / apply in order).</w:t>
-            </w:r>
-            <w:r>
-              <w:t xml:space="preserve"> </w:t>
-            </w:r>
-            <w:r>
-              <w:t>có thể cấu hình usage_limit_per_user và total_usage_limit; hệ thống phải tôn trọng khi áp dụng.</w:t>
-            </w:r>
-            <w:r>
-              <w:t xml:space="preserve"> S</w:t>
-            </w:r>
-            <w:r>
-              <w:t xml:space="preserve">tart &lt; end; </w:t>
-            </w:r>
-            <w:r>
-              <w:t>CTKM</w:t>
-            </w:r>
-            <w:r>
-              <w:t xml:space="preserve"> không được active nếu thời gian không hợp lệ.</w:t>
-            </w:r>
-            <w:r>
-              <w:t xml:space="preserve"> </w:t>
-            </w:r>
-            <w:r>
-              <w:t xml:space="preserve">tạo </w:t>
-            </w:r>
-            <w:r>
-              <w:t>CTKM</w:t>
-            </w:r>
-            <w:r>
-              <w:t xml:space="preserve"> và cập nhật index/price phải đảm bảo consistency</w:t>
-            </w:r>
-            <w:r>
-              <w:t>. M</w:t>
-            </w:r>
-            <w:r>
-              <w:t>ọi tạo/sửa phải ghi audit log.</w:t>
-            </w:r>
-            <w:r>
-              <w:t xml:space="preserve"> </w:t>
+              <w:t xml:space="preserve"> và cập nhật index/price phải đảm bảo consistency. Mọi tạo/sửa phải ghi audit log. </w:t>
             </w:r>
           </w:p>
         </w:tc>
@@ -22927,7 +22813,7 @@
               <w:widowControl w:val="0"/>
               <w:numPr>
                 <w:ilvl w:val="0"/>
-                <w:numId w:val="59"/>
+                <w:numId w:val="58"/>
               </w:numPr>
               <w:spacing w:before="120" w:after="0"/>
               <w:ind w:left="455"/>
@@ -22936,6 +22822,128 @@
               <w:t>Người thao tác đã đăng nhập và có quyền Sửa chương trình khuyến mãi.</w:t>
             </w:r>
           </w:p>
+          <w:p>
+            <w:pPr>
+              <w:pStyle w:val="ListParagraph"/>
+              <w:widowControl w:val="0"/>
+              <w:numPr>
+                <w:ilvl w:val="0"/>
+                <w:numId w:val="58"/>
+              </w:numPr>
+              <w:spacing w:before="120" w:after="0"/>
+              <w:ind w:left="455"/>
+            </w:pPr>
+            <w:r>
+              <w:t>Chương trình khuyến mãi tồn tại trong hệ thống.</w:t>
+            </w:r>
+          </w:p>
+        </w:tc>
+      </w:tr>
+      <w:tr>
+        <w:trPr>
+          <w:trHeight w:val="602"/>
+        </w:trPr>
+        <w:tc>
+          <w:tcPr>
+            <w:tcW w:w="2552" w:type="dxa"/>
+          </w:tcPr>
+          <w:p>
+            <w:pPr>
+              <w:pStyle w:val="ListParagraph"/>
+              <w:widowControl w:val="0"/>
+              <w:spacing w:before="120" w:after="0"/>
+              <w:ind w:left="0"/>
+              <w:rPr>
+                <w:szCs w:val="26"/>
+              </w:rPr>
+            </w:pPr>
+            <w:r>
+              <w:t>Điều kiện kết thúc</w:t>
+            </w:r>
+          </w:p>
+        </w:tc>
+        <w:tc>
+          <w:tcPr>
+            <w:tcW w:w="6804" w:type="dxa"/>
+          </w:tcPr>
+          <w:p>
+            <w:pPr>
+              <w:pStyle w:val="ListParagraph"/>
+              <w:widowControl w:val="0"/>
+              <w:spacing w:before="120" w:after="0"/>
+              <w:ind w:left="0"/>
+            </w:pPr>
+            <w:r>
+              <w:rPr>
+                <w:b/>
+                <w:bCs/>
+              </w:rPr>
+              <w:t xml:space="preserve">Nếu thành công: </w:t>
+            </w:r>
+            <w:r>
+              <w:t xml:space="preserve">Chương trình khuyến mãi được </w:t>
+            </w:r>
+            <w:r>
+              <w:t xml:space="preserve">cập nhật </w:t>
+            </w:r>
+            <w:r>
+              <w:t>trong CSDL và ghi lại log</w:t>
+            </w:r>
+          </w:p>
+          <w:p>
+            <w:pPr>
+              <w:pStyle w:val="ListParagraph"/>
+              <w:widowControl w:val="0"/>
+              <w:spacing w:before="120" w:after="0"/>
+              <w:ind w:left="0"/>
+              <w:rPr>
+                <w:b/>
+                <w:bCs/>
+              </w:rPr>
+            </w:pPr>
+            <w:r>
+              <w:rPr>
+                <w:b/>
+                <w:bCs/>
+              </w:rPr>
+              <w:t xml:space="preserve">Nếu không thành công: </w:t>
+            </w:r>
+            <w:r>
+              <w:t>Chương trình khuyến mãi giữ nguyên</w:t>
+            </w:r>
+            <w:r>
+              <w:t xml:space="preserve"> và ghi log lỗi</w:t>
+            </w:r>
+          </w:p>
+        </w:tc>
+      </w:tr>
+      <w:tr>
+        <w:trPr>
+          <w:trHeight w:val="618"/>
+        </w:trPr>
+        <w:tc>
+          <w:tcPr>
+            <w:tcW w:w="2552" w:type="dxa"/>
+          </w:tcPr>
+          <w:p>
+            <w:pPr>
+              <w:pStyle w:val="ListParagraph"/>
+              <w:widowControl w:val="0"/>
+              <w:spacing w:before="120" w:after="0"/>
+              <w:ind w:left="0"/>
+              <w:rPr>
+                <w:szCs w:val="26"/>
+              </w:rPr>
+            </w:pPr>
+            <w:r>
+              <w:t>Luồng sự kiện chính</w:t>
+            </w:r>
+          </w:p>
+        </w:tc>
+        <w:tc>
+          <w:tcPr>
+            <w:tcW w:w="6804" w:type="dxa"/>
+          </w:tcPr>
           <w:p>
             <w:pPr>
               <w:pStyle w:val="ListParagraph"/>
@@ -22948,7 +22956,794 @@
               <w:ind w:left="455"/>
             </w:pPr>
             <w:r>
-              <w:t>Chương trình khuyến mãi tồn tại trong hệ thống.</w:t>
+              <w:t xml:space="preserve">Người dùng mở màn hình </w:t>
+            </w:r>
+            <w:r>
+              <w:rPr>
+                <w:rStyle w:val="Strong"/>
+              </w:rPr>
+              <w:t>Danh sách chương trình khuyến mãi</w:t>
+            </w:r>
+            <w:r>
+              <w:t xml:space="preserve">, chọn </w:t>
+            </w:r>
+            <w:r>
+              <w:rPr>
+                <w:b/>
+                <w:bCs/>
+              </w:rPr>
+              <w:t>CTKM</w:t>
+            </w:r>
+            <w:r>
+              <w:t xml:space="preserve"> cần sửa và nhấn </w:t>
+            </w:r>
+            <w:r>
+              <w:rPr>
+                <w:rStyle w:val="Strong"/>
+              </w:rPr>
+              <w:t>Sửa</w:t>
+            </w:r>
+            <w:r>
+              <w:t>.</w:t>
+            </w:r>
+          </w:p>
+          <w:p>
+            <w:pPr>
+              <w:pStyle w:val="ListParagraph"/>
+              <w:widowControl w:val="0"/>
+              <w:numPr>
+                <w:ilvl w:val="0"/>
+                <w:numId w:val="59"/>
+              </w:numPr>
+              <w:spacing w:before="120" w:after="0"/>
+              <w:ind w:left="455"/>
+            </w:pPr>
+            <w:r>
+              <w:t xml:space="preserve">Hệ thống hiển thị form </w:t>
+            </w:r>
+            <w:r>
+              <w:rPr>
+                <w:rStyle w:val="Strong"/>
+              </w:rPr>
+              <w:t>Chỉnh sửa CTKM</w:t>
+            </w:r>
+            <w:r>
+              <w:t xml:space="preserve"> với dữ liệu hiện tại.</w:t>
+            </w:r>
+          </w:p>
+          <w:p>
+            <w:pPr>
+              <w:pStyle w:val="ListParagraph"/>
+              <w:widowControl w:val="0"/>
+              <w:numPr>
+                <w:ilvl w:val="0"/>
+                <w:numId w:val="59"/>
+              </w:numPr>
+              <w:spacing w:before="120" w:after="0"/>
+              <w:ind w:left="455"/>
+            </w:pPr>
+            <w:r>
+              <w:t xml:space="preserve">Người dùng chỉnh sửa các trường cần thay đổi, nhấn </w:t>
+            </w:r>
+            <w:r>
+              <w:rPr>
+                <w:rStyle w:val="Strong"/>
+              </w:rPr>
+              <w:t>Kiểm tra / Lưu tạm</w:t>
+            </w:r>
+            <w:r>
+              <w:t>.</w:t>
+            </w:r>
+          </w:p>
+          <w:p>
+            <w:pPr>
+              <w:pStyle w:val="ListParagraph"/>
+              <w:widowControl w:val="0"/>
+              <w:numPr>
+                <w:ilvl w:val="0"/>
+                <w:numId w:val="59"/>
+              </w:numPr>
+              <w:spacing w:before="120" w:after="0"/>
+              <w:ind w:left="455"/>
+            </w:pPr>
+            <w:r>
+              <w:t xml:space="preserve">Hệ thống thực hiện kiểm tra định dạng và tính hợp lệ: required fields, end &gt; start, percent </w:t>
+            </w:r>
+            <w:r>
+              <w:rPr>
+                <w:rFonts w:hint="eastAsia"/>
+              </w:rPr>
+              <w:t>∈</w:t>
+            </w:r>
+            <w:r>
+              <w:t xml:space="preserve"> [0,100], amount </w:t>
+            </w:r>
+            <w:r>
+              <w:rPr>
+                <w:rFonts w:hint="eastAsia"/>
+              </w:rPr>
+              <w:t>≥</w:t>
+            </w:r>
+            <w:r>
+              <w:t xml:space="preserve"> 0, usage limits hợp lý.</w:t>
+            </w:r>
+          </w:p>
+          <w:p>
+            <w:pPr>
+              <w:pStyle w:val="ListParagraph"/>
+              <w:widowControl w:val="0"/>
+              <w:numPr>
+                <w:ilvl w:val="0"/>
+                <w:numId w:val="59"/>
+              </w:numPr>
+              <w:spacing w:before="120" w:after="0"/>
+              <w:ind w:left="455"/>
+            </w:pPr>
+            <w:r>
+              <w:t xml:space="preserve">Hệ thống kiểm tra tính duy nhất (nếu đổi </w:t>
+            </w:r>
+            <w:r>
+              <w:t>CTKM</w:t>
+            </w:r>
+            <w:r>
+              <w:t>_code/</w:t>
+            </w:r>
+            <w:r>
+              <w:t>CTKM</w:t>
+            </w:r>
+            <w:r>
+              <w:t xml:space="preserve">_name) </w:t>
+            </w:r>
+          </w:p>
+          <w:p>
+            <w:pPr>
+              <w:pStyle w:val="ListParagraph"/>
+              <w:widowControl w:val="0"/>
+              <w:numPr>
+                <w:ilvl w:val="0"/>
+                <w:numId w:val="59"/>
+              </w:numPr>
+              <w:spacing w:before="120" w:after="0"/>
+              <w:ind w:left="455"/>
+            </w:pPr>
+            <w:r>
+              <w:t xml:space="preserve">Hệ thống kiểm tra </w:t>
+            </w:r>
+            <w:r>
+              <w:t>CTKM</w:t>
+            </w:r>
+            <w:r>
+              <w:t xml:space="preserve"> tồn tại và ở trạng thái “Hoạt động”.</w:t>
+            </w:r>
+          </w:p>
+          <w:p>
+            <w:pPr>
+              <w:pStyle w:val="ListParagraph"/>
+              <w:widowControl w:val="0"/>
+              <w:numPr>
+                <w:ilvl w:val="0"/>
+                <w:numId w:val="59"/>
+              </w:numPr>
+              <w:spacing w:before="120" w:after="0"/>
+              <w:ind w:left="455"/>
+            </w:pPr>
+            <w:r>
+              <w:t xml:space="preserve">Hệ thống kiểm tra </w:t>
+            </w:r>
+            <w:r>
+              <w:rPr>
+                <w:b/>
+                <w:bCs/>
+              </w:rPr>
+              <w:t>sự tác động</w:t>
+            </w:r>
+            <w:r>
+              <w:t xml:space="preserve"> của thay đổi:</w:t>
+            </w:r>
+          </w:p>
+          <w:p>
+            <w:pPr>
+              <w:pStyle w:val="ListParagraph"/>
+              <w:widowControl w:val="0"/>
+              <w:numPr>
+                <w:ilvl w:val="0"/>
+                <w:numId w:val="59"/>
+              </w:numPr>
+              <w:spacing w:before="120" w:after="0"/>
+              <w:ind w:left="455"/>
+            </w:pPr>
+            <w:r>
+              <w:t xml:space="preserve">Admin </w:t>
+            </w:r>
+            <w:r>
+              <w:rPr>
+                <w:rStyle w:val="Strong"/>
+              </w:rPr>
+              <w:t>xác nhận</w:t>
+            </w:r>
+            <w:r>
+              <w:t xml:space="preserve"> thay đổi</w:t>
+            </w:r>
+          </w:p>
+          <w:p>
+            <w:pPr>
+              <w:pStyle w:val="ListParagraph"/>
+              <w:widowControl w:val="0"/>
+              <w:numPr>
+                <w:ilvl w:val="0"/>
+                <w:numId w:val="59"/>
+              </w:numPr>
+              <w:spacing w:before="120" w:after="0"/>
+              <w:ind w:left="455"/>
+            </w:pPr>
+            <w:r>
+              <w:t>Hệ thống bắt đầu cập nhật và sau đó gửi email tới khách hàng liên quan</w:t>
+            </w:r>
+          </w:p>
+          <w:p>
+            <w:pPr>
+              <w:pStyle w:val="ListParagraph"/>
+              <w:widowControl w:val="0"/>
+              <w:numPr>
+                <w:ilvl w:val="0"/>
+                <w:numId w:val="59"/>
+              </w:numPr>
+              <w:spacing w:before="120" w:after="0"/>
+              <w:ind w:left="455"/>
+            </w:pPr>
+            <w:r>
+              <w:t>Hệ thống ghi audit log chi tiết</w:t>
+            </w:r>
+          </w:p>
+          <w:p>
+            <w:pPr>
+              <w:pStyle w:val="ListParagraph"/>
+              <w:widowControl w:val="0"/>
+              <w:numPr>
+                <w:ilvl w:val="0"/>
+                <w:numId w:val="59"/>
+              </w:numPr>
+              <w:spacing w:before="120" w:after="0"/>
+              <w:ind w:left="455"/>
+            </w:pPr>
+            <w:r>
+              <w:t xml:space="preserve">Hệ thống hiển thị thông báo </w:t>
+            </w:r>
+            <w:r>
+              <w:rPr>
+                <w:rStyle w:val="Strong"/>
+              </w:rPr>
+              <w:t>“Cập nhật chương trình khuyến mãi thành công”</w:t>
+            </w:r>
+          </w:p>
+        </w:tc>
+      </w:tr>
+      <w:tr>
+        <w:trPr>
+          <w:trHeight w:val="618"/>
+        </w:trPr>
+        <w:tc>
+          <w:tcPr>
+            <w:tcW w:w="2552" w:type="dxa"/>
+          </w:tcPr>
+          <w:p>
+            <w:pPr>
+              <w:pStyle w:val="ListParagraph"/>
+              <w:widowControl w:val="0"/>
+              <w:spacing w:before="120" w:after="0"/>
+              <w:ind w:left="0"/>
+            </w:pPr>
+            <w:r>
+              <w:t>Luồng thay thế / Ngoại lệ</w:t>
+            </w:r>
+          </w:p>
+        </w:tc>
+        <w:tc>
+          <w:tcPr>
+            <w:tcW w:w="6804" w:type="dxa"/>
+          </w:tcPr>
+          <w:p>
+            <w:pPr>
+              <w:pStyle w:val="ListParagraph"/>
+              <w:widowControl w:val="0"/>
+              <w:spacing w:before="120" w:after="0"/>
+              <w:ind w:left="0"/>
+              <w:rPr>
+                <w:b/>
+                <w:bCs/>
+              </w:rPr>
+            </w:pPr>
+            <w:r>
+              <w:rPr>
+                <w:b/>
+                <w:bCs/>
+              </w:rPr>
+              <w:t>A1 — Dữ liệu nhập không hợp lệ (phát sinh tại Bước 4)</w:t>
+            </w:r>
+          </w:p>
+          <w:p>
+            <w:pPr>
+              <w:pStyle w:val="ListParagraph"/>
+              <w:widowControl w:val="0"/>
+              <w:spacing w:before="120" w:after="0"/>
+              <w:ind w:left="0"/>
+            </w:pPr>
+            <w:r>
+              <w:t>Nếu có trường không hợp lệ (percent &gt;100, end ≤ start, negative amount, usage limit invalid) → hệ thống hiển thị lỗi chi tiết, admin sửa và gửi lại</w:t>
+            </w:r>
+          </w:p>
+          <w:p>
+            <w:pPr>
+              <w:pStyle w:val="ListParagraph"/>
+              <w:widowControl w:val="0"/>
+              <w:spacing w:before="120" w:after="0"/>
+              <w:ind w:left="0"/>
+              <w:rPr>
+                <w:b/>
+                <w:bCs/>
+              </w:rPr>
+            </w:pPr>
+            <w:r>
+              <w:rPr>
+                <w:b/>
+                <w:bCs/>
+              </w:rPr>
+              <w:t>A2 — Admin hủy thao tác (phát sinh tại Bước 8)</w:t>
+            </w:r>
+          </w:p>
+          <w:p>
+            <w:pPr>
+              <w:pStyle w:val="ListParagraph"/>
+              <w:widowControl w:val="0"/>
+              <w:spacing w:before="120" w:after="0"/>
+              <w:ind w:left="0"/>
+            </w:pPr>
+            <w:r>
+              <w:t xml:space="preserve">Nếu admin chọn </w:t>
+            </w:r>
+            <w:r>
+              <w:rPr>
+                <w:rStyle w:val="Strong"/>
+              </w:rPr>
+              <w:t>Hủy</w:t>
+            </w:r>
+            <w:r>
+              <w:t xml:space="preserve"> khi thấy cảnh báo impact thì hệ thống không lưu gì, hiển thị “Thao tác đã bị huỷ.”</w:t>
+            </w:r>
+          </w:p>
+          <w:p>
+            <w:pPr>
+              <w:pStyle w:val="ListParagraph"/>
+              <w:widowControl w:val="0"/>
+              <w:spacing w:before="120" w:after="0"/>
+              <w:ind w:left="0"/>
+              <w:rPr>
+                <w:b/>
+                <w:bCs/>
+              </w:rPr>
+            </w:pPr>
+            <w:r>
+              <w:rPr>
+                <w:b/>
+                <w:bCs/>
+              </w:rPr>
+              <w:t xml:space="preserve">A3 — </w:t>
+            </w:r>
+            <w:r>
+              <w:rPr>
+                <w:b/>
+                <w:bCs/>
+              </w:rPr>
+              <w:t>CTKM</w:t>
+            </w:r>
+            <w:r>
+              <w:rPr>
+                <w:b/>
+                <w:bCs/>
+              </w:rPr>
+              <w:t xml:space="preserve"> code/name trùng (phát sinh tại Bước 5)</w:t>
+            </w:r>
+          </w:p>
+          <w:p>
+            <w:pPr>
+              <w:pStyle w:val="ListParagraph"/>
+              <w:widowControl w:val="0"/>
+              <w:tabs>
+                <w:tab w:val="left" w:pos="2820"/>
+              </w:tabs>
+              <w:spacing w:before="120" w:after="0"/>
+              <w:ind w:left="0"/>
+              <w:rPr>
+                <w:b/>
+                <w:bCs/>
+              </w:rPr>
+            </w:pPr>
+            <w:r>
+              <w:t xml:space="preserve">Nếu đổi code/name trùng </w:t>
+            </w:r>
+            <w:r>
+              <w:t>thì</w:t>
+            </w:r>
+            <w:r>
+              <w:t xml:space="preserve"> hiển thị lỗi “Trùng mã/tên”, hiển thị </w:t>
+            </w:r>
+            <w:r>
+              <w:t>CTKM</w:t>
+            </w:r>
+            <w:r>
+              <w:t xml:space="preserve"> đang dùng tên/code đó</w:t>
+            </w:r>
+            <w:r>
+              <w:t>.</w:t>
+            </w:r>
+            <w:r>
+              <w:t xml:space="preserve"> </w:t>
+            </w:r>
+            <w:r>
+              <w:t>Sau đó,</w:t>
+            </w:r>
+            <w:r>
+              <w:t xml:space="preserve"> admin sửa </w:t>
+            </w:r>
+            <w:r>
+              <w:t>và kiểm tra lại</w:t>
+            </w:r>
+          </w:p>
+          <w:p>
+            <w:pPr>
+              <w:pStyle w:val="ListParagraph"/>
+              <w:widowControl w:val="0"/>
+              <w:spacing w:before="120" w:after="0"/>
+              <w:ind w:left="0"/>
+              <w:rPr>
+                <w:b/>
+                <w:bCs/>
+              </w:rPr>
+            </w:pPr>
+            <w:r>
+              <w:rPr>
+                <w:b/>
+                <w:bCs/>
+              </w:rPr>
+              <w:t xml:space="preserve">A4 — </w:t>
+            </w:r>
+            <w:r>
+              <w:rPr>
+                <w:b/>
+                <w:bCs/>
+              </w:rPr>
+              <w:t>CTKM không hợp lệ</w:t>
+            </w:r>
+            <w:r>
+              <w:rPr>
+                <w:b/>
+                <w:bCs/>
+              </w:rPr>
+              <w:t xml:space="preserve"> (phát sinh tại Bước 6)</w:t>
+            </w:r>
+          </w:p>
+          <w:p>
+            <w:pPr>
+              <w:pStyle w:val="ListParagraph"/>
+              <w:widowControl w:val="0"/>
+              <w:spacing w:before="120" w:after="0"/>
+              <w:ind w:left="0"/>
+              <w:rPr>
+                <w:b/>
+                <w:bCs/>
+              </w:rPr>
+            </w:pPr>
+            <w:r>
+              <w:t xml:space="preserve">Nếu movie_id/showtime_id bị xóa/không tồn tại/ngoài khoảng thời gian thì hiển thị danh sách invalid. Sau đó, admin chỉnh </w:t>
+            </w:r>
+            <w:r>
+              <w:lastRenderedPageBreak/>
+              <w:t xml:space="preserve">sửa </w:t>
+            </w:r>
+            <w:r>
+              <w:t>lại CTKM</w:t>
+            </w:r>
+          </w:p>
+          <w:p>
+            <w:pPr>
+              <w:pStyle w:val="ListParagraph"/>
+              <w:widowControl w:val="0"/>
+              <w:spacing w:before="120" w:after="0"/>
+              <w:ind w:left="0"/>
+              <w:rPr>
+                <w:b/>
+                <w:bCs/>
+              </w:rPr>
+            </w:pPr>
+            <w:r>
+              <w:rPr>
+                <w:b/>
+                <w:bCs/>
+              </w:rPr>
+              <w:t>A5 — Conflict policy/stacking violation (phát sinh sau Bước 6)</w:t>
+            </w:r>
+          </w:p>
+          <w:p>
+            <w:pPr>
+              <w:pStyle w:val="ListParagraph"/>
+              <w:widowControl w:val="0"/>
+              <w:spacing w:before="120" w:after="0"/>
+              <w:ind w:left="0"/>
+              <w:rPr>
+                <w:b/>
+                <w:bCs/>
+              </w:rPr>
+            </w:pPr>
+            <w:r>
+              <w:t xml:space="preserve">Nếu update tạo xung đột với </w:t>
+            </w:r>
+            <w:r>
+              <w:t>CTKM</w:t>
+            </w:r>
+            <w:r>
+              <w:t xml:space="preserve"> khác theo business policy (ví dụ 2 </w:t>
+            </w:r>
+            <w:r>
+              <w:t>CTKM</w:t>
+            </w:r>
+            <w:r>
+              <w:t xml:space="preserve"> exclusive cho cùng target) thì hiển thị conflict, gợi ý thay đổi priority/stack policy. Sau đó, admin điều chỉnh</w:t>
+            </w:r>
+            <w:r>
+              <w:t xml:space="preserve"> lại</w:t>
+            </w:r>
+          </w:p>
+          <w:p>
+            <w:pPr>
+              <w:pStyle w:val="ListParagraph"/>
+              <w:widowControl w:val="0"/>
+              <w:spacing w:before="120" w:after="0"/>
+              <w:ind w:left="0"/>
+              <w:rPr>
+                <w:b/>
+                <w:bCs/>
+              </w:rPr>
+            </w:pPr>
+            <w:r>
+              <w:rPr>
+                <w:b/>
+                <w:bCs/>
+              </w:rPr>
+              <w:t>A6 — Lỗi lưu DB / rollback (phát sinh tại Bước 9)</w:t>
+            </w:r>
+          </w:p>
+          <w:p>
+            <w:pPr>
+              <w:pStyle w:val="ListParagraph"/>
+              <w:widowControl w:val="0"/>
+              <w:spacing w:before="120" w:after="0"/>
+              <w:ind w:left="0"/>
+            </w:pPr>
+            <w:r>
+              <w:t>Nếu xảy ra DB error/timeout/deadlock khi update thì rollback, log, hiển thị lỗi (kèm mã ref), admin có thể thử lại.</w:t>
+            </w:r>
+          </w:p>
+        </w:tc>
+      </w:tr>
+      <w:tr>
+        <w:trPr>
+          <w:trHeight w:val="618"/>
+        </w:trPr>
+        <w:tc>
+          <w:tcPr>
+            <w:tcW w:w="2552" w:type="dxa"/>
+          </w:tcPr>
+          <w:p>
+            <w:pPr>
+              <w:pStyle w:val="ListParagraph"/>
+              <w:widowControl w:val="0"/>
+              <w:spacing w:before="120" w:after="0"/>
+              <w:ind w:left="0"/>
+            </w:pPr>
+            <w:r>
+              <w:lastRenderedPageBreak/>
+              <w:t>Ràng buộc nghiệp vụ</w:t>
+            </w:r>
+          </w:p>
+        </w:tc>
+        <w:tc>
+          <w:tcPr>
+            <w:tcW w:w="6804" w:type="dxa"/>
+          </w:tcPr>
+          <w:p>
+            <w:pPr>
+              <w:pStyle w:val="ListParagraph"/>
+              <w:widowControl w:val="0"/>
+              <w:spacing w:before="120" w:after="0"/>
+              <w:ind w:left="0"/>
+              <w:rPr>
+                <w:b/>
+                <w:bCs/>
+              </w:rPr>
+            </w:pPr>
+            <w:r>
+              <w:rPr>
+                <w:b/>
+                <w:bCs/>
+              </w:rPr>
+              <w:t xml:space="preserve">Ràng buộc nghiệp vụ: </w:t>
+            </w:r>
+            <w:r>
+              <w:t xml:space="preserve">Phần trăm giảm phải </w:t>
+            </w:r>
+            <w:r>
+              <w:rPr>
+                <w:rFonts w:hint="eastAsia"/>
+              </w:rPr>
+              <w:t>∈</w:t>
+            </w:r>
+            <w:r>
+              <w:t xml:space="preserve"> [0,100]; amount </w:t>
+            </w:r>
+            <w:r>
+              <w:rPr>
+                <w:rFonts w:hint="eastAsia"/>
+              </w:rPr>
+              <w:t>≥</w:t>
+            </w:r>
+            <w:r>
+              <w:t xml:space="preserve"> 0; không vượt MAX_PROMO_AMOUNT.</w:t>
+            </w:r>
+            <w:r>
+              <w:t xml:space="preserve"> </w:t>
+            </w:r>
+            <w:r>
+              <w:t>CTKM</w:t>
+            </w:r>
+            <w:r>
+              <w:t xml:space="preserve"> Code unique; nếu thay đổi code/name phải kiểm tra trùng. Nếu edit gây tác động tới showtime/vé active </w:t>
+            </w:r>
+            <w:r>
+              <w:t>thì</w:t>
+            </w:r>
+            <w:r>
+              <w:t xml:space="preserve"> phải hiển thị impact và yêu cầu xác nhận admin.</w:t>
+            </w:r>
+            <w:r>
+              <w:t xml:space="preserve"> </w:t>
+            </w:r>
+            <w:r>
+              <w:t xml:space="preserve">Khi edit </w:t>
+            </w:r>
+            <w:r>
+              <w:t>CTKM</w:t>
+            </w:r>
+            <w:r>
+              <w:t xml:space="preserve"> active, policy quyết định: AUTO_NOTIFY=true/false</w:t>
+            </w:r>
+            <w:r>
+              <w:t>. N</w:t>
+            </w:r>
+            <w:r>
+              <w:t>ếu true, gửi thông báo tới users bị ảnh hưởng.</w:t>
+            </w:r>
+            <w:r>
+              <w:t xml:space="preserve"> </w:t>
+            </w:r>
+            <w:r>
+              <w:t xml:space="preserve">Nếu edit làm giảm ưu đãi cho vé đã bán và policy yêu cầu refund/hủy </w:t>
+            </w:r>
+            <w:r>
+              <w:rPr>
+                <w:rFonts w:hint="eastAsia"/>
+              </w:rPr>
+              <w:t>t</w:t>
+            </w:r>
+            <w:r>
+              <w:t>hì</w:t>
+            </w:r>
+            <w:r>
+              <w:t xml:space="preserve"> xử lý theo policy</w:t>
+            </w:r>
+            <w:r>
+              <w:t>. S</w:t>
+            </w:r>
+            <w:r>
+              <w:t xml:space="preserve">ửa </w:t>
+            </w:r>
+            <w:r>
+              <w:t>CTKM</w:t>
+            </w:r>
+            <w:r>
+              <w:t xml:space="preserve"> phải ghi audit log trước/after và không được bỏ sót. </w:t>
+            </w:r>
+            <w:r>
+              <w:t xml:space="preserve">Nếu </w:t>
+            </w:r>
+            <w:r>
+              <w:t>CTKM</w:t>
+            </w:r>
+            <w:r>
+              <w:t xml:space="preserve"> đang trong trạng thái SCHEDULED và thời gian sửa làm trùng/invalid </w:t>
+            </w:r>
+            <w:r>
+              <w:rPr>
+                <w:rFonts w:hint="eastAsia"/>
+              </w:rPr>
+              <w:t>t</w:t>
+            </w:r>
+            <w:r>
+              <w:t>hì</w:t>
+            </w:r>
+            <w:r>
+              <w:t xml:space="preserve"> không cho phép active until resolved.</w:t>
+            </w:r>
+          </w:p>
+        </w:tc>
+      </w:tr>
+    </w:tbl>
+    <w:p>
+      <w:pPr>
+        <w:pStyle w:val="ListParagraph"/>
+        <w:numPr>
+          <w:ilvl w:val="0"/>
+          <w:numId w:val="4"/>
+        </w:numPr>
+        <w:shd w:val="clear" w:color="auto" w:fill="FFFFFF" w:themeFill="background1"/>
+        <w:spacing w:before="120" w:after="0"/>
+        <w:rPr>
+          <w:szCs w:val="26"/>
+        </w:rPr>
+      </w:pPr>
+      <w:r>
+        <w:rPr>
+          <w:szCs w:val="26"/>
+        </w:rPr>
+        <w:t>UC13 Xoá chương trình khuyến mãi</w:t>
+      </w:r>
+    </w:p>
+    <w:tbl>
+      <w:tblPr>
+        <w:tblStyle w:val="TableGrid"/>
+        <w:tblW w:w="9356" w:type="dxa"/>
+        <w:tblInd w:w="-5" w:type="dxa"/>
+        <w:tblLook w:val="04A0" w:firstRow="1" w:lastRow="0" w:firstColumn="1" w:lastColumn="0" w:noHBand="0" w:noVBand="1"/>
+      </w:tblPr>
+      <w:tblGrid>
+        <w:gridCol w:w="2552"/>
+        <w:gridCol w:w="6804"/>
+      </w:tblGrid>
+      <w:tr>
+        <w:trPr>
+          <w:trHeight w:val="451"/>
+        </w:trPr>
+        <w:tc>
+          <w:tcPr>
+            <w:tcW w:w="2552" w:type="dxa"/>
+          </w:tcPr>
+          <w:p>
+            <w:pPr>
+              <w:pStyle w:val="ListParagraph"/>
+              <w:widowControl w:val="0"/>
+              <w:spacing w:before="120" w:after="0"/>
+              <w:ind w:left="0"/>
+              <w:rPr>
+                <w:szCs w:val="26"/>
+              </w:rPr>
+            </w:pPr>
+            <w:r>
+              <w:t>Mã</w:t>
+            </w:r>
+          </w:p>
+        </w:tc>
+        <w:tc>
+          <w:tcPr>
+            <w:tcW w:w="6804" w:type="dxa"/>
+          </w:tcPr>
+          <w:p>
+            <w:pPr>
+              <w:pStyle w:val="ListParagraph"/>
+              <w:widowControl w:val="0"/>
+              <w:spacing w:before="120" w:after="0"/>
+              <w:ind w:left="0"/>
+            </w:pPr>
+            <w:r>
+              <w:t>UC13</w:t>
             </w:r>
           </w:p>
         </w:tc>
@@ -22972,7 +23767,7 @@
               </w:rPr>
             </w:pPr>
             <w:r>
-              <w:t>Điều kiện kết thúc</w:t>
+              <w:t>Tên</w:t>
             </w:r>
           </w:p>
         </w:tc>
@@ -22988,48 +23783,7 @@
               <w:ind w:left="0"/>
             </w:pPr>
             <w:r>
-              <w:rPr>
-                <w:b/>
-                <w:bCs/>
-              </w:rPr>
-              <w:t xml:space="preserve">Nếu thành công: </w:t>
-            </w:r>
-            <w:r>
-              <w:t xml:space="preserve">Chương trình khuyến mãi được </w:t>
-            </w:r>
-            <w:r>
-              <w:t xml:space="preserve">cập nhật </w:t>
-            </w:r>
-            <w:r>
-              <w:t>trong CSDL</w:t>
-            </w:r>
-            <w:r>
-              <w:t xml:space="preserve"> và ghi lại log</w:t>
-            </w:r>
-          </w:p>
-          <w:p>
-            <w:pPr>
-              <w:pStyle w:val="ListParagraph"/>
-              <w:widowControl w:val="0"/>
-              <w:spacing w:before="120" w:after="0"/>
-              <w:ind w:left="0"/>
-              <w:rPr>
-                <w:b/>
-                <w:bCs/>
-              </w:rPr>
-            </w:pPr>
-            <w:r>
-              <w:rPr>
-                <w:b/>
-                <w:bCs/>
-              </w:rPr>
-              <w:t xml:space="preserve">Nếu không thành công: </w:t>
-            </w:r>
-            <w:r>
-              <w:t>Chương trình khuyến mãi giữ nguyên</w:t>
-            </w:r>
-            <w:r>
-              <w:t xml:space="preserve"> và ghi log lỗi</w:t>
+              <w:t>Xóa chương trình khuyến mãi</w:t>
             </w:r>
           </w:p>
         </w:tc>
@@ -23053,7 +23807,87 @@
               </w:rPr>
             </w:pPr>
             <w:r>
-              <w:t>Luồng sự kiện chính</w:t>
+              <w:t>Tên tác nhân</w:t>
+            </w:r>
+          </w:p>
+        </w:tc>
+        <w:tc>
+          <w:tcPr>
+            <w:tcW w:w="6804" w:type="dxa"/>
+          </w:tcPr>
+          <w:p>
+            <w:pPr>
+              <w:pStyle w:val="ListParagraph"/>
+              <w:widowControl w:val="0"/>
+              <w:spacing w:before="120" w:after="0"/>
+              <w:ind w:left="0"/>
+            </w:pPr>
+            <w:r>
+              <w:t>Chủ doanh nghiệp</w:t>
+            </w:r>
+          </w:p>
+        </w:tc>
+      </w:tr>
+      <w:tr>
+        <w:trPr>
+          <w:trHeight w:val="618"/>
+        </w:trPr>
+        <w:tc>
+          <w:tcPr>
+            <w:tcW w:w="2552" w:type="dxa"/>
+          </w:tcPr>
+          <w:p>
+            <w:pPr>
+              <w:pStyle w:val="ListParagraph"/>
+              <w:widowControl w:val="0"/>
+              <w:spacing w:before="120" w:after="0"/>
+              <w:ind w:left="0"/>
+              <w:rPr>
+                <w:szCs w:val="26"/>
+              </w:rPr>
+            </w:pPr>
+            <w:r>
+              <w:t>Mục tiêu</w:t>
+            </w:r>
+          </w:p>
+        </w:tc>
+        <w:tc>
+          <w:tcPr>
+            <w:tcW w:w="6804" w:type="dxa"/>
+          </w:tcPr>
+          <w:p>
+            <w:pPr>
+              <w:pStyle w:val="ListParagraph"/>
+              <w:widowControl w:val="0"/>
+              <w:spacing w:before="120" w:after="0"/>
+              <w:ind w:left="0"/>
+            </w:pPr>
+            <w:r>
+              <w:t>Cho phép xóa chương trình khuyến mãi không còn áp dụng nhằm đảm bảo tính toàn vẹn dữ liệu, cập nhật giá vé liên quan và ghi nhận audit.</w:t>
+            </w:r>
+          </w:p>
+        </w:tc>
+      </w:tr>
+      <w:tr>
+        <w:trPr>
+          <w:trHeight w:val="618"/>
+        </w:trPr>
+        <w:tc>
+          <w:tcPr>
+            <w:tcW w:w="2552" w:type="dxa"/>
+          </w:tcPr>
+          <w:p>
+            <w:pPr>
+              <w:pStyle w:val="ListParagraph"/>
+              <w:widowControl w:val="0"/>
+              <w:spacing w:before="120" w:after="0"/>
+              <w:ind w:left="0"/>
+              <w:rPr>
+                <w:szCs w:val="26"/>
+              </w:rPr>
+            </w:pPr>
+            <w:r>
+              <w:t>Điều kiện tiên quyết</w:t>
             </w:r>
           </w:p>
         </w:tc>
@@ -23073,35 +23907,7 @@
               <w:ind w:left="455"/>
             </w:pPr>
             <w:r>
-              <w:t xml:space="preserve">Người dùng mở màn hình </w:t>
-            </w:r>
-            <w:r>
-              <w:rPr>
-                <w:rStyle w:val="Strong"/>
-              </w:rPr>
-              <w:t>Danh sách chương trình khuyến mãi</w:t>
-            </w:r>
-            <w:r>
-              <w:t xml:space="preserve">, chọn </w:t>
-            </w:r>
-            <w:r>
-              <w:rPr>
-                <w:b/>
-                <w:bCs/>
-              </w:rPr>
-              <w:t>CTKM</w:t>
-            </w:r>
-            <w:r>
-              <w:t xml:space="preserve"> cần sửa và nhấn </w:t>
-            </w:r>
-            <w:r>
-              <w:rPr>
-                <w:rStyle w:val="Strong"/>
-              </w:rPr>
-              <w:t>Sửa</w:t>
-            </w:r>
-            <w:r>
-              <w:t>.</w:t>
+              <w:t>Người thao tác đã đăng nhập và có quyền Xóa chương trình khuyến mãi.</w:t>
             </w:r>
           </w:p>
           <w:p>
@@ -23116,242 +23922,88 @@
               <w:ind w:left="455"/>
             </w:pPr>
             <w:r>
-              <w:t xml:space="preserve">Hệ thống hiển thị form </w:t>
-            </w:r>
-            <w:r>
-              <w:rPr>
-                <w:rStyle w:val="Strong"/>
-              </w:rPr>
-              <w:t>Chỉnh sửa CTKM</w:t>
-            </w:r>
-            <w:r>
-              <w:t xml:space="preserve"> với dữ liệu hiện tại</w:t>
-            </w:r>
-            <w:r>
-              <w:t>.</w:t>
-            </w:r>
-          </w:p>
+              <w:t xml:space="preserve">Mã CTKM tồn tại </w:t>
+            </w:r>
+            <w:r>
+              <w:t>(trạng thái Active / Scheduled / Inactive).</w:t>
+            </w:r>
+          </w:p>
+        </w:tc>
+      </w:tr>
+      <w:tr>
+        <w:trPr>
+          <w:trHeight w:val="602"/>
+        </w:trPr>
+        <w:tc>
+          <w:tcPr>
+            <w:tcW w:w="2552" w:type="dxa"/>
+          </w:tcPr>
           <w:p>
             <w:pPr>
               <w:pStyle w:val="ListParagraph"/>
               <w:widowControl w:val="0"/>
-              <w:numPr>
-                <w:ilvl w:val="0"/>
-                <w:numId w:val="60"/>
-              </w:numPr>
               <w:spacing w:before="120" w:after="0"/>
-              <w:ind w:left="455"/>
-            </w:pPr>
-            <w:r>
-              <w:t>Người dùng chỉnh sửa các trường cần thay đổi</w:t>
-            </w:r>
-            <w:r>
-              <w:t>,</w:t>
-            </w:r>
-            <w:r>
-              <w:t xml:space="preserve"> nhấn </w:t>
-            </w:r>
-            <w:r>
-              <w:rPr>
-                <w:rStyle w:val="Strong"/>
-              </w:rPr>
-              <w:t>Kiểm tra / Lưu tạm</w:t>
-            </w:r>
-            <w:r>
-              <w:t>.</w:t>
-            </w:r>
-          </w:p>
+              <w:ind w:left="0"/>
+              <w:rPr>
+                <w:szCs w:val="26"/>
+              </w:rPr>
+            </w:pPr>
+            <w:r>
+              <w:t>Điều kiện kết thúc</w:t>
+            </w:r>
+          </w:p>
+        </w:tc>
+        <w:tc>
+          <w:tcPr>
+            <w:tcW w:w="6804" w:type="dxa"/>
+          </w:tcPr>
           <w:p>
             <w:pPr>
               <w:pStyle w:val="ListParagraph"/>
               <w:widowControl w:val="0"/>
-              <w:numPr>
-                <w:ilvl w:val="0"/>
-                <w:numId w:val="60"/>
-              </w:numPr>
               <w:spacing w:before="120" w:after="0"/>
-              <w:ind w:left="455"/>
-            </w:pPr>
-            <w:r>
-              <w:t xml:space="preserve">Hệ thống thực hiện kiểm tra định dạng và tính hợp lệ: required fields, end &gt; start, percent </w:t>
-            </w:r>
-            <w:r>
-              <w:rPr>
-                <w:rFonts w:hint="eastAsia"/>
-              </w:rPr>
-              <w:t>∈</w:t>
-            </w:r>
-            <w:r>
-              <w:t xml:space="preserve"> [0,100], amount </w:t>
-            </w:r>
-            <w:r>
-              <w:rPr>
-                <w:rFonts w:hint="eastAsia"/>
-              </w:rPr>
-              <w:t>≥</w:t>
-            </w:r>
-            <w:r>
-              <w:t xml:space="preserve"> 0, usage limits hợp lý.</w:t>
-            </w:r>
-          </w:p>
-          <w:p>
-            <w:pPr>
-              <w:pStyle w:val="ListParagraph"/>
-              <w:widowControl w:val="0"/>
-              <w:numPr>
-                <w:ilvl w:val="0"/>
-                <w:numId w:val="60"/>
-              </w:numPr>
-              <w:spacing w:before="120" w:after="0"/>
-              <w:ind w:left="455"/>
-            </w:pPr>
-            <w:r>
-              <w:t xml:space="preserve">Hệ thống kiểm tra tính duy nhất (nếu đổi </w:t>
-            </w:r>
-            <w:r>
-              <w:t>CTKM</w:t>
-            </w:r>
-            <w:r>
-              <w:t>_code/</w:t>
-            </w:r>
-            <w:r>
-              <w:t>CTKM</w:t>
-            </w:r>
-            <w:r>
-              <w:t xml:space="preserve">_name) </w:t>
-            </w:r>
-          </w:p>
-          <w:p>
-            <w:pPr>
-              <w:pStyle w:val="ListParagraph"/>
-              <w:widowControl w:val="0"/>
-              <w:numPr>
-                <w:ilvl w:val="0"/>
-                <w:numId w:val="60"/>
-              </w:numPr>
-              <w:spacing w:before="120" w:after="0"/>
-              <w:ind w:left="455"/>
-            </w:pPr>
-            <w:r>
-              <w:t xml:space="preserve">Hệ thống kiểm tra </w:t>
-            </w:r>
-            <w:r>
-              <w:t>CTKM</w:t>
-            </w:r>
-            <w:r>
-              <w:t xml:space="preserve"> tồn tại và ở trạng thái “Hoạt động”.</w:t>
-            </w:r>
-          </w:p>
-          <w:p>
-            <w:pPr>
-              <w:pStyle w:val="ListParagraph"/>
-              <w:widowControl w:val="0"/>
-              <w:numPr>
-                <w:ilvl w:val="0"/>
-                <w:numId w:val="60"/>
-              </w:numPr>
-              <w:spacing w:before="120" w:after="0"/>
-              <w:ind w:left="455"/>
-            </w:pPr>
-            <w:r>
-              <w:t xml:space="preserve">Hệ thống kiểm tra </w:t>
-            </w:r>
+              <w:ind w:left="0"/>
+            </w:pPr>
             <w:r>
               <w:rPr>
                 <w:b/>
                 <w:bCs/>
               </w:rPr>
-              <w:t>sự tác động</w:t>
-            </w:r>
-            <w:r>
-              <w:t xml:space="preserve"> </w:t>
-            </w:r>
-            <w:r>
-              <w:t>của thay đổi:</w:t>
+              <w:t xml:space="preserve">Nếu thành công: </w:t>
+            </w:r>
+            <w:r>
+              <w:t xml:space="preserve">CTKM </w:t>
+            </w:r>
+            <w:r>
+              <w:t>được đánh dấu status = DELETED trong CSDL</w:t>
+            </w:r>
+            <w:r>
+              <w:t xml:space="preserve"> và ghi lại log</w:t>
             </w:r>
           </w:p>
           <w:p>
             <w:pPr>
               <w:pStyle w:val="ListParagraph"/>
               <w:widowControl w:val="0"/>
-              <w:numPr>
-                <w:ilvl w:val="0"/>
-                <w:numId w:val="60"/>
-              </w:numPr>
               <w:spacing w:before="120" w:after="0"/>
-              <w:ind w:left="455"/>
-            </w:pPr>
-            <w:r>
-              <w:t>A</w:t>
-            </w:r>
-            <w:r>
-              <w:t xml:space="preserve">dmin </w:t>
-            </w:r>
-            <w:r>
-              <w:rPr>
-                <w:rStyle w:val="Strong"/>
-              </w:rPr>
-              <w:t>xác nhận</w:t>
-            </w:r>
-            <w:r>
-              <w:t xml:space="preserve"> thay đổi</w:t>
-            </w:r>
-          </w:p>
-          <w:p>
-            <w:pPr>
-              <w:pStyle w:val="ListParagraph"/>
-              <w:widowControl w:val="0"/>
-              <w:numPr>
-                <w:ilvl w:val="0"/>
-                <w:numId w:val="60"/>
-              </w:numPr>
-              <w:spacing w:before="120" w:after="0"/>
-              <w:ind w:left="455"/>
-            </w:pPr>
-            <w:r>
-              <w:t>Hệ thống bắt đầu cập nhật</w:t>
-            </w:r>
-            <w:r>
-              <w:t xml:space="preserve"> và sau đó </w:t>
-            </w:r>
-            <w:r>
-              <w:t>gửi email tới khách hàng liên quan</w:t>
-            </w:r>
-          </w:p>
-          <w:p>
-            <w:pPr>
-              <w:pStyle w:val="ListParagraph"/>
-              <w:widowControl w:val="0"/>
-              <w:numPr>
-                <w:ilvl w:val="0"/>
-                <w:numId w:val="60"/>
-              </w:numPr>
-              <w:spacing w:before="120" w:after="0"/>
-              <w:ind w:left="455"/>
-            </w:pPr>
-            <w:r>
-              <w:t>Hệ thống ghi audit log chi tiết</w:t>
-            </w:r>
-          </w:p>
-          <w:p>
-            <w:pPr>
-              <w:pStyle w:val="ListParagraph"/>
-              <w:widowControl w:val="0"/>
-              <w:numPr>
-                <w:ilvl w:val="0"/>
-                <w:numId w:val="60"/>
-              </w:numPr>
-              <w:spacing w:before="120" w:after="0"/>
-              <w:ind w:left="455"/>
-            </w:pPr>
-            <w:r>
-              <w:t xml:space="preserve">Hệ thống hiển thị thông báo </w:t>
-            </w:r>
-            <w:r>
-              <w:rPr>
-                <w:rStyle w:val="Strong"/>
-              </w:rPr>
-              <w:t>“Cập nhật chương trình khuyến mãi thành công”</w:t>
+              <w:ind w:left="0"/>
+              <w:rPr>
+                <w:b/>
+                <w:bCs/>
+              </w:rPr>
+            </w:pPr>
+            <w:r>
+              <w:rPr>
+                <w:b/>
+                <w:bCs/>
+              </w:rPr>
+              <w:t xml:space="preserve">Nếu không thành công: </w:t>
+            </w:r>
+            <w:r>
+              <w:t>Không có thay đổi vĩnh viễn trong CSDL</w:t>
+            </w:r>
+            <w:r>
+              <w:t xml:space="preserve"> và ghi log lỗi</w:t>
             </w:r>
           </w:p>
         </w:tc>
@@ -23370,9 +24022,13 @@
               <w:widowControl w:val="0"/>
               <w:spacing w:before="120" w:after="0"/>
               <w:ind w:left="0"/>
-            </w:pPr>
-            <w:r>
-              <w:t>Luồng thay thế / Ngoại lệ</w:t>
+              <w:rPr>
+                <w:szCs w:val="26"/>
+              </w:rPr>
+            </w:pPr>
+            <w:r>
+              <w:lastRenderedPageBreak/>
+              <w:t>Luồng sự kiện chính</w:t>
             </w:r>
           </w:p>
         </w:tc>
@@ -23384,311 +24040,257 @@
             <w:pPr>
               <w:pStyle w:val="ListParagraph"/>
               <w:widowControl w:val="0"/>
+              <w:numPr>
+                <w:ilvl w:val="0"/>
+                <w:numId w:val="61"/>
+              </w:numPr>
               <w:spacing w:before="120" w:after="0"/>
-              <w:ind w:left="0"/>
+              <w:ind w:left="455"/>
+            </w:pPr>
+            <w:r>
+              <w:t xml:space="preserve">Người dùng mở màn hình Danh sách chương trình khuyến mãi, chọn </w:t>
+            </w:r>
+            <w:r>
+              <w:t>CTKM</w:t>
+            </w:r>
+            <w:r>
+              <w:t xml:space="preserve"> cần xóa, nhấn Xóa.</w:t>
+            </w:r>
+          </w:p>
+          <w:p>
+            <w:pPr>
+              <w:pStyle w:val="ListParagraph"/>
+              <w:widowControl w:val="0"/>
+              <w:numPr>
+                <w:ilvl w:val="0"/>
+                <w:numId w:val="61"/>
+              </w:numPr>
+              <w:spacing w:before="120" w:after="0"/>
+              <w:ind w:left="455"/>
+            </w:pPr>
+            <w:r>
+              <w:t xml:space="preserve">Hệ thống kiểm tra tồn tại </w:t>
+            </w:r>
+            <w:r>
+              <w:t>mã CTKM</w:t>
+            </w:r>
+            <w:r>
+              <w:t xml:space="preserve"> và trạng thái hiện tại.</w:t>
+            </w:r>
+          </w:p>
+          <w:p>
+            <w:pPr>
+              <w:pStyle w:val="ListParagraph"/>
+              <w:widowControl w:val="0"/>
+              <w:numPr>
+                <w:ilvl w:val="0"/>
+                <w:numId w:val="61"/>
+              </w:numPr>
+              <w:spacing w:before="120" w:after="0"/>
+              <w:ind w:left="455"/>
+            </w:pPr>
+            <w:r>
+              <w:t xml:space="preserve">Hệ thống xác định các </w:t>
+            </w:r>
+            <w:r>
+              <w:rPr>
+                <w:rStyle w:val="Strong"/>
+              </w:rPr>
+              <w:t>entity liên quan</w:t>
+            </w:r>
+            <w:r>
+              <w:t xml:space="preserve">: suất chiếu, vé, combo hoặc dịch vụ đang áp dụng </w:t>
+            </w:r>
+            <w:r>
+              <w:t>CTKM</w:t>
+            </w:r>
+            <w:r>
+              <w:t xml:space="preserve"> trong khoảng thời gian </w:t>
+            </w:r>
+            <w:r>
+              <w:t>CTKM</w:t>
+            </w:r>
+            <w:r>
+              <w:t xml:space="preserve"> (nếu có).</w:t>
+            </w:r>
+          </w:p>
+          <w:p>
+            <w:pPr>
+              <w:pStyle w:val="ListParagraph"/>
+              <w:widowControl w:val="0"/>
+              <w:numPr>
+                <w:ilvl w:val="0"/>
+                <w:numId w:val="61"/>
+              </w:numPr>
+              <w:spacing w:before="120" w:after="0"/>
+              <w:ind w:left="455"/>
+            </w:pPr>
+            <w:r>
+              <w:t xml:space="preserve">Nếu có </w:t>
+            </w:r>
+            <w:r>
+              <w:t>CTKM</w:t>
+            </w:r>
+            <w:r>
+              <w:t xml:space="preserve"> đang áp dụng (ví dụ suất/vé đang active), hệ thống hiển thị cảnh báo kèm danh sách tóm tắt các món bị ảnh hưởng (số suất, số vé, v.v.), yêu cầu xác nhận xóa từ người dùng.</w:t>
+            </w:r>
+          </w:p>
+          <w:p>
+            <w:pPr>
+              <w:pStyle w:val="ListParagraph"/>
+              <w:widowControl w:val="0"/>
+              <w:numPr>
+                <w:ilvl w:val="0"/>
+                <w:numId w:val="61"/>
+              </w:numPr>
+              <w:spacing w:before="120" w:after="0"/>
+              <w:ind w:left="455"/>
+            </w:pPr>
+            <w:r>
+              <w:t>Người dùng xác nhậ</w:t>
+            </w:r>
+            <w:r>
+              <w:t>n xoá.</w:t>
+            </w:r>
+          </w:p>
+          <w:p>
+            <w:pPr>
+              <w:pStyle w:val="ListParagraph"/>
+              <w:widowControl w:val="0"/>
+              <w:numPr>
+                <w:ilvl w:val="0"/>
+                <w:numId w:val="61"/>
+              </w:numPr>
+              <w:spacing w:before="120" w:after="0"/>
+              <w:ind w:left="455"/>
+            </w:pPr>
+            <w:r>
+              <w:t>Hệ thống bắt đầu quá trình xóa</w:t>
+            </w:r>
+            <w:r>
+              <w:t>:</w:t>
+            </w:r>
+          </w:p>
+          <w:p>
+            <w:pPr>
+              <w:pStyle w:val="ListParagraph"/>
+              <w:widowControl w:val="0"/>
+              <w:numPr>
+                <w:ilvl w:val="0"/>
+                <w:numId w:val="62"/>
+              </w:numPr>
+              <w:spacing w:before="120" w:after="0"/>
+              <w:ind w:left="880"/>
+            </w:pPr>
+            <w:r>
+              <w:t xml:space="preserve">Đánh dấu </w:t>
+            </w:r>
+            <w:r>
+              <w:t>CTKM</w:t>
+            </w:r>
+            <w:r>
+              <w:t xml:space="preserve"> là </w:t>
+            </w:r>
+            <w:r>
+              <w:rPr>
+                <w:rStyle w:val="Strong"/>
+                <w:b w:val="0"/>
+                <w:bCs w:val="0"/>
+              </w:rPr>
+              <w:t>Đã xóa</w:t>
+            </w:r>
+            <w:r>
               <w:rPr>
                 <w:b/>
                 <w:bCs/>
               </w:rPr>
-            </w:pPr>
-            <w:r>
-              <w:rPr>
-                <w:b/>
-                <w:bCs/>
-              </w:rPr>
-              <w:t>A1 — Dữ liệu nhập không hợp lệ (phát sinh tại Bước 4)</w:t>
+              <w:t xml:space="preserve"> </w:t>
+            </w:r>
+            <w:r>
+              <w:t>trong CSDL.</w:t>
             </w:r>
           </w:p>
           <w:p>
             <w:pPr>
               <w:pStyle w:val="ListParagraph"/>
               <w:widowControl w:val="0"/>
+              <w:numPr>
+                <w:ilvl w:val="0"/>
+                <w:numId w:val="62"/>
+              </w:numPr>
               <w:spacing w:before="120" w:after="0"/>
-              <w:ind w:left="0"/>
-            </w:pPr>
-            <w:r>
-              <w:t>Nếu có trường không hợp lệ (percent &gt;100, end ≤ start, negative amount, usage limit invalid) → hệ thống hiển thị lỗi chi tiết</w:t>
-            </w:r>
-            <w:r>
-              <w:t>,</w:t>
-            </w:r>
-            <w:r>
-              <w:t xml:space="preserve"> admin sửa và gửi lại</w:t>
+              <w:ind w:left="880"/>
+            </w:pPr>
+            <w:r>
+              <w:t xml:space="preserve">Tái tính giá thực tế cho tất cả suất/vé/dịch vụ liên quan để </w:t>
+            </w:r>
+            <w:r>
+              <w:rPr>
+                <w:rStyle w:val="Strong"/>
+                <w:b w:val="0"/>
+                <w:bCs w:val="0"/>
+              </w:rPr>
+              <w:t>loại bỏ</w:t>
+            </w:r>
+            <w:r>
+              <w:t xml:space="preserve"> ảnh hưởng của </w:t>
+            </w:r>
+            <w:r>
+              <w:t>CTKM</w:t>
             </w:r>
           </w:p>
           <w:p>
             <w:pPr>
               <w:pStyle w:val="ListParagraph"/>
               <w:widowControl w:val="0"/>
+              <w:numPr>
+                <w:ilvl w:val="0"/>
+                <w:numId w:val="62"/>
+              </w:numPr>
               <w:spacing w:before="120" w:after="0"/>
-              <w:ind w:left="0"/>
-              <w:rPr>
-                <w:b/>
-                <w:bCs/>
-              </w:rPr>
-            </w:pPr>
-            <w:r>
-              <w:rPr>
-                <w:b/>
-                <w:bCs/>
-              </w:rPr>
-              <w:t>A2 — Admin hủy thao tác (phát sinh tại Bước 8)</w:t>
+              <w:ind w:left="880"/>
+            </w:pPr>
+            <w:r>
+              <w:t>Nếu tái tính ảnh hưởng tới vé đã bán</w:t>
+            </w:r>
+            <w:r>
+              <w:t>:</w:t>
+            </w:r>
+            <w:r>
+              <w:t xml:space="preserve"> cập nhật trạng thái vé/price</w:t>
             </w:r>
           </w:p>
           <w:p>
             <w:pPr>
               <w:pStyle w:val="ListParagraph"/>
               <w:widowControl w:val="0"/>
+              <w:numPr>
+                <w:ilvl w:val="0"/>
+                <w:numId w:val="61"/>
+              </w:numPr>
               <w:spacing w:before="120" w:after="0"/>
-              <w:ind w:left="0"/>
-            </w:pPr>
-            <w:r>
-              <w:t xml:space="preserve">Nếu admin chọn </w:t>
-            </w:r>
-            <w:r>
-              <w:rPr>
-                <w:rStyle w:val="Strong"/>
-              </w:rPr>
-              <w:t>Hủy</w:t>
-            </w:r>
-            <w:r>
-              <w:t xml:space="preserve"> khi thấy cảnh báo impact </w:t>
-            </w:r>
-            <w:r>
-              <w:t>thì</w:t>
-            </w:r>
-            <w:r>
-              <w:t xml:space="preserve"> hệ thống không lưu gì, hiển thị “Thao tác đã bị huỷ.”</w:t>
+              <w:ind w:left="455"/>
+            </w:pPr>
+            <w:r>
+              <w:t>Hệ thống ghi Audit Log chi tiết</w:t>
             </w:r>
           </w:p>
           <w:p>
             <w:pPr>
               <w:pStyle w:val="ListParagraph"/>
               <w:widowControl w:val="0"/>
+              <w:numPr>
+                <w:ilvl w:val="0"/>
+                <w:numId w:val="61"/>
+              </w:numPr>
               <w:spacing w:before="120" w:after="0"/>
-              <w:ind w:left="0"/>
-              <w:rPr>
-                <w:b/>
-                <w:bCs/>
-              </w:rPr>
-            </w:pPr>
-            <w:r>
-              <w:rPr>
-                <w:b/>
-                <w:bCs/>
-              </w:rPr>
-              <w:t xml:space="preserve">A3 — </w:t>
-            </w:r>
-            <w:r>
-              <w:rPr>
-                <w:b/>
-                <w:bCs/>
-              </w:rPr>
-              <w:t>CTKM</w:t>
-            </w:r>
-            <w:r>
-              <w:rPr>
-                <w:b/>
-                <w:bCs/>
-              </w:rPr>
-              <w:t xml:space="preserve"> code/name trùng (phát sinh tại Bước 5)</w:t>
-            </w:r>
-          </w:p>
-          <w:p>
-            <w:pPr>
-              <w:pStyle w:val="ListParagraph"/>
-              <w:widowControl w:val="0"/>
-              <w:tabs>
-                <w:tab w:val="left" w:pos="2820"/>
-              </w:tabs>
-              <w:spacing w:before="120" w:after="0"/>
-              <w:ind w:left="0"/>
-              <w:rPr>
-                <w:b/>
-                <w:bCs/>
-              </w:rPr>
-            </w:pPr>
-            <w:r>
-              <w:t xml:space="preserve">Nếu đổi code/name trùng </w:t>
-            </w:r>
-            <w:r>
-              <w:t>thì</w:t>
-            </w:r>
-            <w:r>
-              <w:t xml:space="preserve"> hiển thị lỗi “Trùng mã/tên”, hiển thị </w:t>
-            </w:r>
-            <w:r>
-              <w:t>CTKM</w:t>
-            </w:r>
-            <w:r>
-              <w:t xml:space="preserve"> đang dùng tên/code đó</w:t>
+              <w:ind w:left="455"/>
+            </w:pPr>
+            <w:r>
+              <w:t>Hệ thống hiển thị thông báo “Xóa chương trình thành công”</w:t>
             </w:r>
             <w:r>
               <w:t>.</w:t>
-            </w:r>
-            <w:r>
-              <w:t xml:space="preserve"> </w:t>
-            </w:r>
-            <w:r>
-              <w:t>Sau đó,</w:t>
-            </w:r>
-            <w:r>
-              <w:t xml:space="preserve"> admin sửa </w:t>
-            </w:r>
-            <w:r>
-              <w:t>và kiểm tra lại</w:t>
-            </w:r>
-          </w:p>
-          <w:p>
-            <w:pPr>
-              <w:pStyle w:val="ListParagraph"/>
-              <w:widowControl w:val="0"/>
-              <w:spacing w:before="120" w:after="0"/>
-              <w:ind w:left="0"/>
-              <w:rPr>
-                <w:b/>
-                <w:bCs/>
-              </w:rPr>
-            </w:pPr>
-            <w:r>
-              <w:rPr>
-                <w:b/>
-                <w:bCs/>
-              </w:rPr>
-              <w:t xml:space="preserve">A4 — </w:t>
-            </w:r>
-            <w:r>
-              <w:rPr>
-                <w:b/>
-                <w:bCs/>
-              </w:rPr>
-              <w:t>CTKM không hợp lệ</w:t>
-            </w:r>
-            <w:r>
-              <w:rPr>
-                <w:b/>
-                <w:bCs/>
-              </w:rPr>
-              <w:t xml:space="preserve"> (phát sinh tại Bước 6)</w:t>
-            </w:r>
-          </w:p>
-          <w:p>
-            <w:pPr>
-              <w:pStyle w:val="ListParagraph"/>
-              <w:widowControl w:val="0"/>
-              <w:spacing w:before="120" w:after="0"/>
-              <w:ind w:left="0"/>
-              <w:rPr>
-                <w:b/>
-                <w:bCs/>
-              </w:rPr>
-            </w:pPr>
-            <w:r>
-              <w:t xml:space="preserve">Nếu movie_id/showtime_id bị xóa/không tồn tại/ngoài khoảng thời gian </w:t>
-            </w:r>
-            <w:r>
-              <w:t>thì</w:t>
-            </w:r>
-            <w:r>
-              <w:t xml:space="preserve"> hiển thị danh sách invalid</w:t>
-            </w:r>
-            <w:r>
-              <w:t>. Sau đó,</w:t>
-            </w:r>
-            <w:r>
-              <w:t xml:space="preserve"> admin chỉnh </w:t>
-            </w:r>
-            <w:r>
-              <w:lastRenderedPageBreak/>
-              <w:t xml:space="preserve">sửa </w:t>
-            </w:r>
-            <w:r>
-              <w:t>lại CTKM</w:t>
-            </w:r>
-          </w:p>
-          <w:p>
-            <w:pPr>
-              <w:pStyle w:val="ListParagraph"/>
-              <w:widowControl w:val="0"/>
-              <w:spacing w:before="120" w:after="0"/>
-              <w:ind w:left="0"/>
-              <w:rPr>
-                <w:b/>
-                <w:bCs/>
-              </w:rPr>
-            </w:pPr>
-            <w:r>
-              <w:rPr>
-                <w:b/>
-                <w:bCs/>
-              </w:rPr>
-              <w:t>A5 — Conflict policy/stacking violation (phát sinh sau Bước 6)</w:t>
-            </w:r>
-          </w:p>
-          <w:p>
-            <w:pPr>
-              <w:pStyle w:val="ListParagraph"/>
-              <w:widowControl w:val="0"/>
-              <w:spacing w:before="120" w:after="0"/>
-              <w:ind w:left="0"/>
-              <w:rPr>
-                <w:b/>
-                <w:bCs/>
-              </w:rPr>
-            </w:pPr>
-            <w:r>
-              <w:t xml:space="preserve">Nếu update tạo xung đột với </w:t>
-            </w:r>
-            <w:r>
-              <w:t>CTKM</w:t>
-            </w:r>
-            <w:r>
-              <w:t xml:space="preserve"> khác theo business policy (ví dụ 2 </w:t>
-            </w:r>
-            <w:r>
-              <w:t>CTKM</w:t>
-            </w:r>
-            <w:r>
-              <w:t xml:space="preserve"> exclusive cho cùng target) thì hiển thị conflict, gợi ý thay đổi priority/stack policy. Sau đó, admin điều chỉnh</w:t>
-            </w:r>
-            <w:r>
-              <w:t xml:space="preserve"> lại</w:t>
-            </w:r>
-          </w:p>
-          <w:p>
-            <w:pPr>
-              <w:pStyle w:val="ListParagraph"/>
-              <w:widowControl w:val="0"/>
-              <w:spacing w:before="120" w:after="0"/>
-              <w:ind w:left="0"/>
-              <w:rPr>
-                <w:b/>
-                <w:bCs/>
-              </w:rPr>
-            </w:pPr>
-            <w:r>
-              <w:rPr>
-                <w:b/>
-                <w:bCs/>
-              </w:rPr>
-              <w:t>A6 — Lỗi lưu DB / rollback (phát sinh tại Bước 9)</w:t>
-            </w:r>
-          </w:p>
-          <w:p>
-            <w:pPr>
-              <w:pStyle w:val="ListParagraph"/>
-              <w:widowControl w:val="0"/>
-              <w:spacing w:before="120" w:after="0"/>
-              <w:ind w:left="0"/>
-            </w:pPr>
-            <w:r>
-              <w:t xml:space="preserve">Nếu xảy ra DB error/timeout/deadlock khi update </w:t>
-            </w:r>
-            <w:r>
-              <w:t>thì</w:t>
-            </w:r>
-            <w:r>
-              <w:t xml:space="preserve"> rollback, log, hiển thị lỗi (kèm mã ref), admin có thể thử lại.</w:t>
             </w:r>
           </w:p>
         </w:tc>
@@ -23709,6 +24311,316 @@
               <w:ind w:left="0"/>
             </w:pPr>
             <w:r>
+              <w:t>Luồng thay thế / Ngoại lệ</w:t>
+            </w:r>
+          </w:p>
+        </w:tc>
+        <w:tc>
+          <w:tcPr>
+            <w:tcW w:w="6804" w:type="dxa"/>
+          </w:tcPr>
+          <w:p>
+            <w:pPr>
+              <w:pStyle w:val="ListParagraph"/>
+              <w:widowControl w:val="0"/>
+              <w:spacing w:before="120" w:after="0"/>
+              <w:ind w:left="0"/>
+              <w:rPr>
+                <w:b/>
+                <w:bCs/>
+              </w:rPr>
+            </w:pPr>
+            <w:r>
+              <w:rPr>
+                <w:b/>
+                <w:bCs/>
+              </w:rPr>
+              <w:t xml:space="preserve">A1 — </w:t>
+            </w:r>
+            <w:r>
+              <w:rPr>
+                <w:b/>
+                <w:bCs/>
+              </w:rPr>
+              <w:t>CTKM</w:t>
+            </w:r>
+            <w:r>
+              <w:rPr>
+                <w:b/>
+                <w:bCs/>
+              </w:rPr>
+              <w:t xml:space="preserve"> không tồn tại (phát sinh tại Bước 2)</w:t>
+            </w:r>
+          </w:p>
+          <w:p>
+            <w:pPr>
+              <w:pStyle w:val="ListParagraph"/>
+              <w:widowControl w:val="0"/>
+              <w:spacing w:before="120" w:after="0"/>
+              <w:ind w:left="0"/>
+            </w:pPr>
+            <w:r>
+              <w:t>Hệ thống hiển thị: “Chương trình khuyến mãi không tồn tại hoặc đã bị xóa.”</w:t>
+            </w:r>
+          </w:p>
+          <w:p>
+            <w:pPr>
+              <w:pStyle w:val="ListParagraph"/>
+              <w:widowControl w:val="0"/>
+              <w:spacing w:before="120" w:after="0"/>
+              <w:ind w:left="0"/>
+              <w:rPr>
+                <w:b/>
+                <w:bCs/>
+              </w:rPr>
+            </w:pPr>
+            <w:r>
+              <w:rPr>
+                <w:b/>
+                <w:bCs/>
+              </w:rPr>
+              <w:t>A2 — Người dùng hủy thao tác (phát sinh tại Bước 5)</w:t>
+            </w:r>
+          </w:p>
+          <w:p>
+            <w:pPr>
+              <w:pStyle w:val="ListParagraph"/>
+              <w:widowControl w:val="0"/>
+              <w:spacing w:before="120" w:after="0"/>
+              <w:ind w:left="0"/>
+              <w:rPr>
+                <w:b/>
+                <w:bCs/>
+              </w:rPr>
+            </w:pPr>
+            <w:r>
+              <w:t>Hệ thống dừng, không thay đổi dữ liệu, hiển thị “Hủy xóa chương trình”</w:t>
+            </w:r>
+          </w:p>
+          <w:p>
+            <w:pPr>
+              <w:pStyle w:val="ListParagraph"/>
+              <w:widowControl w:val="0"/>
+              <w:spacing w:before="120" w:after="0"/>
+              <w:ind w:left="0"/>
+              <w:rPr>
+                <w:b/>
+                <w:bCs/>
+              </w:rPr>
+            </w:pPr>
+            <w:r>
+              <w:rPr>
+                <w:b/>
+                <w:bCs/>
+              </w:rPr>
+              <w:t>A4 — Lỗi khi cập nhật CSDL (phát sinh tại Bước 6a)</w:t>
+            </w:r>
+          </w:p>
+          <w:p>
+            <w:pPr>
+              <w:pStyle w:val="ListParagraph"/>
+              <w:widowControl w:val="0"/>
+              <w:spacing w:before="120" w:after="0"/>
+              <w:ind w:left="0"/>
+              <w:rPr>
+                <w:b/>
+                <w:bCs/>
+              </w:rPr>
+            </w:pPr>
+            <w:r>
+              <w:t xml:space="preserve">Nếu </w:t>
+            </w:r>
+            <w:r>
+              <w:t>DB lỗi thì</w:t>
+            </w:r>
+            <w:r>
+              <w:t xml:space="preserve"> rollback toàn bộ, ghi log lỗi, hiển thị “Không thể xóa — lỗi hệ thống. Vui lòng thử lại sau.”</w:t>
+            </w:r>
+          </w:p>
+          <w:p>
+            <w:pPr>
+              <w:pStyle w:val="ListParagraph"/>
+              <w:widowControl w:val="0"/>
+              <w:spacing w:before="120" w:after="0"/>
+              <w:ind w:left="0"/>
+              <w:rPr>
+                <w:b/>
+                <w:bCs/>
+              </w:rPr>
+            </w:pPr>
+            <w:r>
+              <w:rPr>
+                <w:b/>
+                <w:bCs/>
+              </w:rPr>
+              <w:t>A5 — Lỗi khi tái tính giá / cập nhật cache (phát sinh tại Bước 6b)</w:t>
+            </w:r>
+          </w:p>
+          <w:p>
+            <w:pPr>
+              <w:pStyle w:val="ListParagraph"/>
+              <w:widowControl w:val="0"/>
+              <w:spacing w:before="120" w:after="0"/>
+              <w:ind w:left="0"/>
+            </w:pPr>
+            <w:r>
+              <w:t>Nếu tái tính</w:t>
+            </w:r>
+            <w:r>
+              <w:t xml:space="preserve"> giá</w:t>
+            </w:r>
+            <w:r>
+              <w:t xml:space="preserve"> thất bại:</w:t>
+            </w:r>
+            <w:r>
+              <w:t xml:space="preserve"> </w:t>
+            </w:r>
+          </w:p>
+          <w:p>
+            <w:pPr>
+              <w:pStyle w:val="ListParagraph"/>
+              <w:widowControl w:val="0"/>
+              <w:numPr>
+                <w:ilvl w:val="0"/>
+                <w:numId w:val="63"/>
+              </w:numPr>
+              <w:spacing w:before="120" w:after="0"/>
+              <w:ind w:left="455"/>
+            </w:pPr>
+            <w:r>
+              <w:t>Đánh dấu chương trình là “Đã xóa” ngay lập tức để ngăn chương trình tiếp tục được áp dụng cho các hành vi mới.</w:t>
+            </w:r>
+          </w:p>
+          <w:p>
+            <w:pPr>
+              <w:pStyle w:val="ListParagraph"/>
+              <w:widowControl w:val="0"/>
+              <w:numPr>
+                <w:ilvl w:val="0"/>
+                <w:numId w:val="63"/>
+              </w:numPr>
+              <w:spacing w:before="120" w:after="0"/>
+              <w:ind w:left="455"/>
+            </w:pPr>
+            <w:r>
+              <w:t xml:space="preserve">Tạo một </w:t>
+            </w:r>
+            <w:r>
+              <w:t>job</w:t>
+            </w:r>
+            <w:r>
+              <w:t xml:space="preserve"> tái tính giá/đồng bộ và đẩy vào hàng đợi để xử lý dần theo năng lực hệ thống.</w:t>
+            </w:r>
+          </w:p>
+          <w:p>
+            <w:pPr>
+              <w:pStyle w:val="ListParagraph"/>
+              <w:widowControl w:val="0"/>
+              <w:numPr>
+                <w:ilvl w:val="0"/>
+                <w:numId w:val="63"/>
+              </w:numPr>
+              <w:spacing w:before="120" w:after="0"/>
+              <w:ind w:left="455"/>
+            </w:pPr>
+            <w:r>
+              <w:t xml:space="preserve">Nếu job hoàn tất thành công </w:t>
+            </w:r>
+            <w:r>
+              <w:rPr>
+                <w:rFonts w:hint="eastAsia"/>
+              </w:rPr>
+              <w:t>t</w:t>
+            </w:r>
+            <w:r>
+              <w:t>hì</w:t>
+            </w:r>
+            <w:r>
+              <w:t xml:space="preserve"> cập nhật sync_pending = false, ghi log hoàn tất. Nếu job gặp lỗi tạm thời </w:t>
+            </w:r>
+            <w:r>
+              <w:rPr>
+                <w:rFonts w:hint="eastAsia"/>
+              </w:rPr>
+              <w:t>t</w:t>
+            </w:r>
+            <w:r>
+              <w:t>hì</w:t>
+            </w:r>
+            <w:r>
+              <w:t xml:space="preserve"> </w:t>
+            </w:r>
+            <w:r>
+              <w:t>thử lại</w:t>
+            </w:r>
+            <w:r>
+              <w:t xml:space="preserve">; nếu quá số lần retry </w:t>
+            </w:r>
+            <w:r>
+              <w:rPr>
+                <w:rFonts w:hint="eastAsia"/>
+              </w:rPr>
+              <w:t>→</w:t>
+            </w:r>
+            <w:r>
+              <w:t xml:space="preserve"> đánh dấu sync_failed và gửi cảnh báo tới bộ phận vận hành để can thiệp thủ công.</w:t>
+            </w:r>
+          </w:p>
+          <w:p>
+            <w:pPr>
+              <w:pStyle w:val="ListParagraph"/>
+              <w:widowControl w:val="0"/>
+              <w:spacing w:before="120" w:after="0"/>
+              <w:ind w:left="0"/>
+              <w:rPr>
+                <w:b/>
+                <w:bCs/>
+              </w:rPr>
+            </w:pPr>
+            <w:r>
+              <w:rPr>
+                <w:b/>
+                <w:bCs/>
+              </w:rPr>
+              <w:t>A6 — Quyền không đủ (phát sinh trước Bước 1)</w:t>
+            </w:r>
+          </w:p>
+          <w:p>
+            <w:pPr>
+              <w:pStyle w:val="ListParagraph"/>
+              <w:widowControl w:val="0"/>
+              <w:spacing w:before="120" w:after="0"/>
+              <w:ind w:left="0"/>
+            </w:pPr>
+            <w:r>
+              <w:lastRenderedPageBreak/>
+              <w:t xml:space="preserve">Nếu user không có quyền </w:t>
+            </w:r>
+            <w:r>
+              <w:t>thì</w:t>
+            </w:r>
+            <w:r>
+              <w:t xml:space="preserve"> hiển thị “Không có quyền” và chặn thao tác</w:t>
+            </w:r>
+          </w:p>
+        </w:tc>
+      </w:tr>
+      <w:tr>
+        <w:trPr>
+          <w:trHeight w:val="618"/>
+        </w:trPr>
+        <w:tc>
+          <w:tcPr>
+            <w:tcW w:w="2552" w:type="dxa"/>
+          </w:tcPr>
+          <w:p>
+            <w:pPr>
+              <w:pStyle w:val="ListParagraph"/>
+              <w:widowControl w:val="0"/>
+              <w:spacing w:before="120" w:after="0"/>
+              <w:ind w:left="0"/>
+            </w:pPr>
+            <w:r>
               <w:lastRenderedPageBreak/>
               <w:t>Ràng buộc nghiệp vụ</w:t>
             </w:r>
@@ -23724,6 +24636,414 @@
               <w:widowControl w:val="0"/>
               <w:spacing w:before="120" w:after="0"/>
               <w:ind w:left="0"/>
+            </w:pPr>
+            <w:r>
+              <w:t>Chương trình KHÔNG bị xóa vật lý; chỉ chuyển sang trạng thái DELETED/inactive để phục vụ audit.</w:t>
+            </w:r>
+            <w:r>
+              <w:t xml:space="preserve"> </w:t>
+            </w:r>
+            <w:r>
+              <w:t xml:space="preserve">Nếu </w:t>
+            </w:r>
+            <w:r>
+              <w:t>CTKM</w:t>
+            </w:r>
+            <w:r>
+              <w:t xml:space="preserve"> được ghi là “Không thể xóa”</w:t>
+            </w:r>
+            <w:r>
+              <w:t xml:space="preserve">, </w:t>
+            </w:r>
+            <w:r>
+              <w:t>hệ thống chặn xóa và hướng dẫn liên hệ support.</w:t>
+            </w:r>
+            <w:r>
+              <w:t xml:space="preserve"> </w:t>
+            </w:r>
+            <w:r>
+              <w:t xml:space="preserve">Trước khi xóa, hệ thống phải xác định tất cả suất/vé/dịch vụ đang chịu ảnh hưởng trong khoảng thời gian </w:t>
+            </w:r>
+            <w:r>
+              <w:t>CTKM</w:t>
+            </w:r>
+            <w:r>
+              <w:t>.</w:t>
+            </w:r>
+            <w:r>
+              <w:t xml:space="preserve"> S</w:t>
+            </w:r>
+            <w:r>
+              <w:t xml:space="preserve">au khi xóa, hệ thống phải loại bỏ hiệu ứng </w:t>
+            </w:r>
+            <w:r>
+              <w:t>CTKM</w:t>
+            </w:r>
+            <w:r>
+              <w:t xml:space="preserve"> và đảm bảo giá vé thực tế phản ánh lại mức gốc/không còn ưu đãi.</w:t>
+            </w:r>
+            <w:r>
+              <w:t xml:space="preserve"> </w:t>
+            </w:r>
+            <w:r>
+              <w:t xml:space="preserve">Quyết định: xóa </w:t>
+            </w:r>
+            <w:r>
+              <w:t>và</w:t>
+            </w:r>
+            <w:r>
+              <w:t xml:space="preserve"> tái tính</w:t>
+            </w:r>
+            <w:r>
+              <w:t xml:space="preserve"> giá</w:t>
+            </w:r>
+            <w:r>
+              <w:t xml:space="preserve"> phải cho phép tái tính async với sync_pending</w:t>
+            </w:r>
+            <w:r>
+              <w:t>,</w:t>
+            </w:r>
+            <w:r>
+              <w:t xml:space="preserve"> </w:t>
+            </w:r>
+            <w:r>
+              <w:t>c</w:t>
+            </w:r>
+            <w:r>
+              <w:t>hính sách này phải được cấu hình.</w:t>
+            </w:r>
+            <w:r>
+              <w:t xml:space="preserve"> </w:t>
+            </w:r>
+            <w:r>
+              <w:t>Bắt buộc ghi audit log chi tiết cho mọi thao tác xóa.</w:t>
+            </w:r>
+            <w:r>
+              <w:t xml:space="preserve"> </w:t>
+            </w:r>
+            <w:r>
+              <w:t xml:space="preserve">Khi xóa </w:t>
+            </w:r>
+            <w:r>
+              <w:t>CTKM</w:t>
+            </w:r>
+            <w:r>
+              <w:t xml:space="preserve">, đồng bộ các thao tác tạo </w:t>
+            </w:r>
+            <w:r>
+              <w:t>CTKM</w:t>
+            </w:r>
+            <w:r>
+              <w:t xml:space="preserve"> khác để tránh </w:t>
+            </w:r>
+            <w:r>
+              <w:t>tranh chấp</w:t>
+            </w:r>
+            <w:r>
+              <w:t>.</w:t>
+            </w:r>
+          </w:p>
+        </w:tc>
+      </w:tr>
+    </w:tbl>
+    <w:p>
+      <w:pPr>
+        <w:pStyle w:val="ListParagraph"/>
+        <w:numPr>
+          <w:ilvl w:val="0"/>
+          <w:numId w:val="4"/>
+        </w:numPr>
+        <w:shd w:val="clear" w:color="auto" w:fill="FFFFFF" w:themeFill="background1"/>
+        <w:spacing w:before="120" w:after="0"/>
+        <w:rPr>
+          <w:szCs w:val="26"/>
+        </w:rPr>
+      </w:pPr>
+      <w:r>
+        <w:rPr>
+          <w:szCs w:val="26"/>
+        </w:rPr>
+        <w:t xml:space="preserve">UC14 </w:t>
+      </w:r>
+      <w:r>
+        <w:rPr>
+          <w:szCs w:val="26"/>
+        </w:rPr>
+        <w:t>Đề xuất</w:t>
+      </w:r>
+      <w:r>
+        <w:rPr>
+          <w:szCs w:val="26"/>
+        </w:rPr>
+        <w:t xml:space="preserve"> chương trình khuyến mãi</w:t>
+      </w:r>
+    </w:p>
+    <w:tbl>
+      <w:tblPr>
+        <w:tblStyle w:val="TableGrid"/>
+        <w:tblW w:w="9356" w:type="dxa"/>
+        <w:tblInd w:w="-5" w:type="dxa"/>
+        <w:tblLook w:val="04A0" w:firstRow="1" w:lastRow="0" w:firstColumn="1" w:lastColumn="0" w:noHBand="0" w:noVBand="1"/>
+      </w:tblPr>
+      <w:tblGrid>
+        <w:gridCol w:w="2552"/>
+        <w:gridCol w:w="6804"/>
+      </w:tblGrid>
+      <w:tr>
+        <w:trPr>
+          <w:trHeight w:val="451"/>
+        </w:trPr>
+        <w:tc>
+          <w:tcPr>
+            <w:tcW w:w="2552" w:type="dxa"/>
+          </w:tcPr>
+          <w:p>
+            <w:pPr>
+              <w:pStyle w:val="ListParagraph"/>
+              <w:widowControl w:val="0"/>
+              <w:spacing w:before="120" w:after="0"/>
+              <w:ind w:left="0"/>
+              <w:rPr>
+                <w:szCs w:val="26"/>
+              </w:rPr>
+            </w:pPr>
+            <w:r>
+              <w:t>Mã</w:t>
+            </w:r>
+          </w:p>
+        </w:tc>
+        <w:tc>
+          <w:tcPr>
+            <w:tcW w:w="6804" w:type="dxa"/>
+          </w:tcPr>
+          <w:p>
+            <w:pPr>
+              <w:pStyle w:val="ListParagraph"/>
+              <w:widowControl w:val="0"/>
+              <w:spacing w:before="120" w:after="0"/>
+              <w:ind w:left="0"/>
+            </w:pPr>
+            <w:r>
+              <w:t>UC14</w:t>
+            </w:r>
+          </w:p>
+        </w:tc>
+      </w:tr>
+      <w:tr>
+        <w:trPr>
+          <w:trHeight w:val="602"/>
+        </w:trPr>
+        <w:tc>
+          <w:tcPr>
+            <w:tcW w:w="2552" w:type="dxa"/>
+          </w:tcPr>
+          <w:p>
+            <w:pPr>
+              <w:pStyle w:val="ListParagraph"/>
+              <w:widowControl w:val="0"/>
+              <w:spacing w:before="120" w:after="0"/>
+              <w:ind w:left="0"/>
+              <w:rPr>
+                <w:szCs w:val="26"/>
+              </w:rPr>
+            </w:pPr>
+            <w:r>
+              <w:t>Tên</w:t>
+            </w:r>
+          </w:p>
+        </w:tc>
+        <w:tc>
+          <w:tcPr>
+            <w:tcW w:w="6804" w:type="dxa"/>
+          </w:tcPr>
+          <w:p>
+            <w:pPr>
+              <w:pStyle w:val="ListParagraph"/>
+              <w:widowControl w:val="0"/>
+              <w:spacing w:before="120" w:after="0"/>
+              <w:ind w:left="0"/>
+            </w:pPr>
+            <w:r>
+              <w:t>Đề xuất</w:t>
+            </w:r>
+            <w:r>
+              <w:t xml:space="preserve"> chương trình khuyến mãi</w:t>
+            </w:r>
+          </w:p>
+        </w:tc>
+      </w:tr>
+      <w:tr>
+        <w:trPr>
+          <w:trHeight w:val="618"/>
+        </w:trPr>
+        <w:tc>
+          <w:tcPr>
+            <w:tcW w:w="2552" w:type="dxa"/>
+          </w:tcPr>
+          <w:p>
+            <w:pPr>
+              <w:pStyle w:val="ListParagraph"/>
+              <w:widowControl w:val="0"/>
+              <w:spacing w:before="120" w:after="0"/>
+              <w:ind w:left="0"/>
+              <w:rPr>
+                <w:szCs w:val="26"/>
+              </w:rPr>
+            </w:pPr>
+            <w:r>
+              <w:t>Tên tác nhân</w:t>
+            </w:r>
+          </w:p>
+        </w:tc>
+        <w:tc>
+          <w:tcPr>
+            <w:tcW w:w="6804" w:type="dxa"/>
+          </w:tcPr>
+          <w:p>
+            <w:pPr>
+              <w:pStyle w:val="ListParagraph"/>
+              <w:widowControl w:val="0"/>
+              <w:spacing w:before="120" w:after="0"/>
+              <w:ind w:left="0"/>
+            </w:pPr>
+            <w:r>
+              <w:t>Quản trị viên</w:t>
+            </w:r>
+          </w:p>
+        </w:tc>
+      </w:tr>
+      <w:tr>
+        <w:trPr>
+          <w:trHeight w:val="618"/>
+        </w:trPr>
+        <w:tc>
+          <w:tcPr>
+            <w:tcW w:w="2552" w:type="dxa"/>
+          </w:tcPr>
+          <w:p>
+            <w:pPr>
+              <w:pStyle w:val="ListParagraph"/>
+              <w:widowControl w:val="0"/>
+              <w:spacing w:before="120" w:after="0"/>
+              <w:ind w:left="0"/>
+              <w:rPr>
+                <w:szCs w:val="26"/>
+              </w:rPr>
+            </w:pPr>
+            <w:r>
+              <w:t>Mục tiêu</w:t>
+            </w:r>
+          </w:p>
+        </w:tc>
+        <w:tc>
+          <w:tcPr>
+            <w:tcW w:w="6804" w:type="dxa"/>
+          </w:tcPr>
+          <w:p>
+            <w:pPr>
+              <w:pStyle w:val="ListParagraph"/>
+              <w:widowControl w:val="0"/>
+              <w:spacing w:before="120" w:after="0"/>
+              <w:ind w:left="0"/>
+            </w:pPr>
+            <w:r>
+              <w:t>Cho phép quản trị viên đề xuất và tạo chương trình khuyến mãi mới</w:t>
+            </w:r>
+          </w:p>
+        </w:tc>
+      </w:tr>
+      <w:tr>
+        <w:trPr>
+          <w:trHeight w:val="618"/>
+        </w:trPr>
+        <w:tc>
+          <w:tcPr>
+            <w:tcW w:w="2552" w:type="dxa"/>
+          </w:tcPr>
+          <w:p>
+            <w:pPr>
+              <w:pStyle w:val="ListParagraph"/>
+              <w:widowControl w:val="0"/>
+              <w:spacing w:before="120" w:after="0"/>
+              <w:ind w:left="0"/>
+              <w:rPr>
+                <w:szCs w:val="26"/>
+              </w:rPr>
+            </w:pPr>
+            <w:r>
+              <w:t>Điều kiện tiên quyết</w:t>
+            </w:r>
+          </w:p>
+        </w:tc>
+        <w:tc>
+          <w:tcPr>
+            <w:tcW w:w="6804" w:type="dxa"/>
+          </w:tcPr>
+          <w:p>
+            <w:pPr>
+              <w:pStyle w:val="ListParagraph"/>
+              <w:widowControl w:val="0"/>
+              <w:numPr>
+                <w:ilvl w:val="0"/>
+                <w:numId w:val="65"/>
+              </w:numPr>
+              <w:spacing w:before="120" w:after="0"/>
+              <w:ind w:left="455"/>
+            </w:pPr>
+            <w:r>
+              <w:t>Quản trị viên đã đăng nhập hệ thống và có quyền “Tạo chương trình khuyến mãi”.</w:t>
+            </w:r>
+          </w:p>
+          <w:p>
+            <w:pPr>
+              <w:pStyle w:val="ListParagraph"/>
+              <w:widowControl w:val="0"/>
+              <w:numPr>
+                <w:ilvl w:val="0"/>
+                <w:numId w:val="65"/>
+              </w:numPr>
+              <w:spacing w:before="120" w:after="0"/>
+              <w:ind w:left="455"/>
+            </w:pPr>
+            <w:r>
+              <w:t>Danh mục phim/suất/người dùng/nhóm khách hàng tồn tại.</w:t>
+            </w:r>
+          </w:p>
+        </w:tc>
+      </w:tr>
+      <w:tr>
+        <w:trPr>
+          <w:trHeight w:val="602"/>
+        </w:trPr>
+        <w:tc>
+          <w:tcPr>
+            <w:tcW w:w="2552" w:type="dxa"/>
+          </w:tcPr>
+          <w:p>
+            <w:pPr>
+              <w:pStyle w:val="ListParagraph"/>
+              <w:widowControl w:val="0"/>
+              <w:spacing w:before="120" w:after="0"/>
+              <w:ind w:left="0"/>
+              <w:rPr>
+                <w:szCs w:val="26"/>
+              </w:rPr>
+            </w:pPr>
+            <w:r>
+              <w:t>Điều kiện kết thúc</w:t>
+            </w:r>
+          </w:p>
+        </w:tc>
+        <w:tc>
+          <w:tcPr>
+            <w:tcW w:w="6804" w:type="dxa"/>
+          </w:tcPr>
+          <w:p>
+            <w:pPr>
+              <w:pStyle w:val="ListParagraph"/>
+              <w:widowControl w:val="0"/>
+              <w:spacing w:before="120" w:after="0"/>
+              <w:ind w:left="0"/>
               <w:rPr>
                 <w:b/>
                 <w:bCs/>
@@ -23734,124 +25054,378 @@
                 <w:b/>
                 <w:bCs/>
               </w:rPr>
+              <w:t>Nếu thành công</w:t>
+            </w:r>
+            <w:r>
+              <w:rPr>
+                <w:b/>
+                <w:bCs/>
+              </w:rPr>
+              <w:t>:</w:t>
+            </w:r>
+            <w:r>
+              <w:rPr>
+                <w:b/>
+                <w:bCs/>
+              </w:rPr>
+              <w:t xml:space="preserve"> </w:t>
+            </w:r>
+            <w:r>
+              <w:t>Chương trình khuyến mãi được lưu trong CSDL</w:t>
+            </w:r>
+            <w:r>
+              <w:t xml:space="preserve"> và thông báo tới người phê duyệt</w:t>
+            </w:r>
+          </w:p>
+          <w:p>
+            <w:pPr>
+              <w:pStyle w:val="ListParagraph"/>
+              <w:widowControl w:val="0"/>
+              <w:spacing w:before="120" w:after="0"/>
+              <w:ind w:left="0"/>
+              <w:rPr>
+                <w:b/>
+                <w:bCs/>
+              </w:rPr>
+            </w:pPr>
+            <w:r>
+              <w:rPr>
+                <w:b/>
+                <w:bCs/>
+              </w:rPr>
+              <w:t>Nếu không thành công:</w:t>
+            </w:r>
+            <w:r>
+              <w:rPr>
+                <w:b/>
+                <w:bCs/>
+              </w:rPr>
+              <w:t xml:space="preserve"> </w:t>
+            </w:r>
+            <w:r>
+              <w:t>Dữ liệu không được lưu</w:t>
+            </w:r>
+            <w:r>
+              <w:t>.</w:t>
+            </w:r>
+          </w:p>
+        </w:tc>
+      </w:tr>
+      <w:tr>
+        <w:trPr>
+          <w:trHeight w:val="618"/>
+        </w:trPr>
+        <w:tc>
+          <w:tcPr>
+            <w:tcW w:w="2552" w:type="dxa"/>
+          </w:tcPr>
+          <w:p>
+            <w:pPr>
+              <w:pStyle w:val="ListParagraph"/>
+              <w:widowControl w:val="0"/>
+              <w:spacing w:before="120" w:after="0"/>
+              <w:ind w:left="0"/>
+              <w:rPr>
+                <w:szCs w:val="26"/>
+              </w:rPr>
+            </w:pPr>
+            <w:r>
+              <w:t>Luồng sự kiện chính</w:t>
+            </w:r>
+          </w:p>
+        </w:tc>
+        <w:tc>
+          <w:tcPr>
+            <w:tcW w:w="6804" w:type="dxa"/>
+          </w:tcPr>
+          <w:p>
+            <w:pPr>
+              <w:pStyle w:val="ListParagraph"/>
+              <w:widowControl w:val="0"/>
+              <w:numPr>
+                <w:ilvl w:val="0"/>
+                <w:numId w:val="64"/>
+              </w:numPr>
+              <w:spacing w:before="120" w:after="0"/>
+              <w:ind w:left="455"/>
+            </w:pPr>
+            <w:r>
+              <w:t>Quản trị viên mở form Tạo chương trình khuyến mãi.</w:t>
+            </w:r>
+          </w:p>
+          <w:p>
+            <w:pPr>
+              <w:pStyle w:val="ListParagraph"/>
+              <w:widowControl w:val="0"/>
+              <w:numPr>
+                <w:ilvl w:val="0"/>
+                <w:numId w:val="64"/>
+              </w:numPr>
+              <w:spacing w:before="120" w:after="0"/>
+              <w:ind w:left="455"/>
+            </w:pPr>
+            <w:r>
+              <w:t>Nhập thông tin</w:t>
+            </w:r>
+            <w:r>
+              <w:t xml:space="preserve"> và nhấn “Lưu”</w:t>
+            </w:r>
+            <w:r>
+              <w:t>.</w:t>
+            </w:r>
+          </w:p>
+          <w:p>
+            <w:pPr>
+              <w:pStyle w:val="ListParagraph"/>
+              <w:widowControl w:val="0"/>
+              <w:numPr>
+                <w:ilvl w:val="0"/>
+                <w:numId w:val="64"/>
+              </w:numPr>
+              <w:spacing w:before="120" w:after="0"/>
+              <w:ind w:left="455"/>
+            </w:pPr>
+            <w:r>
+              <w:t>Hệ thống kiểm tra tính hợp lệ:</w:t>
+            </w:r>
+          </w:p>
+          <w:p>
+            <w:pPr>
+              <w:pStyle w:val="ListParagraph"/>
+              <w:widowControl w:val="0"/>
+              <w:numPr>
+                <w:ilvl w:val="0"/>
+                <w:numId w:val="64"/>
+              </w:numPr>
+              <w:spacing w:before="120" w:after="0"/>
+              <w:ind w:left="455"/>
+            </w:pPr>
+            <w:r>
+              <w:t>Nếu hợp lệ, hệ thống lưu promo, ghi audit</w:t>
+            </w:r>
+            <w:r>
+              <w:t xml:space="preserve">, </w:t>
+            </w:r>
+            <w:r>
+              <w:t xml:space="preserve">và gửi thông báo tới </w:t>
+            </w:r>
+            <w:r>
+              <w:t xml:space="preserve">người phê duyệt </w:t>
+            </w:r>
+            <w:r>
+              <w:t>kèm link duyệt.</w:t>
+            </w:r>
+          </w:p>
+          <w:p>
+            <w:pPr>
+              <w:pStyle w:val="ListParagraph"/>
+              <w:widowControl w:val="0"/>
+              <w:numPr>
+                <w:ilvl w:val="0"/>
+                <w:numId w:val="64"/>
+              </w:numPr>
+              <w:spacing w:before="120" w:after="0"/>
+              <w:ind w:left="455"/>
+            </w:pPr>
+            <w:r>
+              <w:t>Hệ thống hiển thị thông báo “Đề xuất khuyến mãi đã được gửi chờ phê duyệt”.</w:t>
+            </w:r>
+          </w:p>
+        </w:tc>
+      </w:tr>
+      <w:tr>
+        <w:trPr>
+          <w:trHeight w:val="618"/>
+        </w:trPr>
+        <w:tc>
+          <w:tcPr>
+            <w:tcW w:w="2552" w:type="dxa"/>
+          </w:tcPr>
+          <w:p>
+            <w:pPr>
+              <w:pStyle w:val="ListParagraph"/>
+              <w:widowControl w:val="0"/>
+              <w:spacing w:before="120" w:after="0"/>
+              <w:ind w:left="0"/>
+            </w:pPr>
+            <w:r>
+              <w:t>Luồng thay thế / Ngoại lệ</w:t>
+            </w:r>
+          </w:p>
+        </w:tc>
+        <w:tc>
+          <w:tcPr>
+            <w:tcW w:w="6804" w:type="dxa"/>
+          </w:tcPr>
+          <w:p>
+            <w:pPr>
+              <w:pStyle w:val="ListParagraph"/>
+              <w:widowControl w:val="0"/>
+              <w:spacing w:before="120" w:after="0"/>
+              <w:ind w:left="0"/>
+              <w:rPr>
+                <w:b/>
+                <w:bCs/>
+              </w:rPr>
+            </w:pPr>
+            <w:r>
+              <w:rPr>
+                <w:b/>
+                <w:bCs/>
+              </w:rPr>
+              <w:t>A1 — Dữ liệu không hợp lệ:</w:t>
+            </w:r>
+          </w:p>
+          <w:p>
+            <w:pPr>
+              <w:pStyle w:val="ListParagraph"/>
+              <w:widowControl w:val="0"/>
+              <w:spacing w:before="120" w:after="0"/>
+              <w:ind w:left="0"/>
+              <w:rPr>
+                <w:b/>
+                <w:bCs/>
+              </w:rPr>
+            </w:pPr>
+            <w:r>
+              <w:t>Hiển thị lỗi từng trường; quản trị viên</w:t>
+            </w:r>
+            <w:r>
+              <w:t xml:space="preserve"> thao tác</w:t>
+            </w:r>
+            <w:r>
+              <w:t xml:space="preserve"> sửa</w:t>
+            </w:r>
+          </w:p>
+          <w:p>
+            <w:pPr>
+              <w:pStyle w:val="ListParagraph"/>
+              <w:widowControl w:val="0"/>
+              <w:spacing w:before="120" w:after="0"/>
+              <w:ind w:left="0"/>
+              <w:rPr>
+                <w:b/>
+                <w:bCs/>
+              </w:rPr>
+            </w:pPr>
+            <w:r>
+              <w:rPr>
+                <w:b/>
+                <w:bCs/>
+              </w:rPr>
+              <w:t>A2 — Mã/tên trùng:</w:t>
+            </w:r>
+          </w:p>
+          <w:p>
+            <w:pPr>
+              <w:pStyle w:val="ListParagraph"/>
+              <w:widowControl w:val="0"/>
+              <w:spacing w:before="120" w:after="0"/>
+              <w:ind w:left="0"/>
+              <w:rPr>
+                <w:b/>
+                <w:bCs/>
+              </w:rPr>
+            </w:pPr>
+            <w:r>
+              <w:t xml:space="preserve">Hiển thị promo trùng; </w:t>
+            </w:r>
+            <w:r>
+              <w:t>quản trị viên</w:t>
+            </w:r>
+            <w:r>
+              <w:t xml:space="preserve"> sửa hoặc huỷ.</w:t>
+            </w:r>
+          </w:p>
+          <w:p>
+            <w:pPr>
+              <w:pStyle w:val="ListParagraph"/>
+              <w:widowControl w:val="0"/>
+              <w:spacing w:before="120" w:after="0"/>
+              <w:ind w:left="0"/>
+              <w:rPr>
+                <w:b/>
+                <w:bCs/>
+              </w:rPr>
+            </w:pPr>
+            <w:r>
+              <w:rPr>
+                <w:b/>
+                <w:bCs/>
+              </w:rPr>
+              <w:t>A3 — Lỗi lưu CSDL:</w:t>
+            </w:r>
+          </w:p>
+          <w:p>
+            <w:pPr>
+              <w:pStyle w:val="ListParagraph"/>
+              <w:widowControl w:val="0"/>
+              <w:spacing w:before="120" w:after="0"/>
+              <w:ind w:left="0"/>
+            </w:pPr>
+            <w:r>
+              <w:lastRenderedPageBreak/>
+              <w:t xml:space="preserve">Rollback, hiển thị mã lỗi, ghi log; </w:t>
+            </w:r>
+            <w:r>
+              <w:t>quản trị viên</w:t>
+            </w:r>
+            <w:r>
+              <w:t xml:space="preserve"> có thể thử lại.</w:t>
+            </w:r>
+          </w:p>
+        </w:tc>
+      </w:tr>
+      <w:tr>
+        <w:trPr>
+          <w:trHeight w:val="618"/>
+        </w:trPr>
+        <w:tc>
+          <w:tcPr>
+            <w:tcW w:w="2552" w:type="dxa"/>
+          </w:tcPr>
+          <w:p>
+            <w:pPr>
+              <w:pStyle w:val="ListParagraph"/>
+              <w:widowControl w:val="0"/>
+              <w:spacing w:before="120" w:after="0"/>
+              <w:ind w:left="0"/>
+            </w:pPr>
+            <w:r>
+              <w:lastRenderedPageBreak/>
+              <w:t>Ràng buộc nghiệp vụ</w:t>
+            </w:r>
+          </w:p>
+        </w:tc>
+        <w:tc>
+          <w:tcPr>
+            <w:tcW w:w="6804" w:type="dxa"/>
+          </w:tcPr>
+          <w:p>
+            <w:pPr>
+              <w:pStyle w:val="ListParagraph"/>
+              <w:widowControl w:val="0"/>
+              <w:spacing w:before="120" w:after="0"/>
+              <w:ind w:left="0"/>
+            </w:pPr>
+            <w:r>
+              <w:rPr>
+                <w:b/>
+                <w:bCs/>
+              </w:rPr>
               <w:t xml:space="preserve">Ràng buộc nghiệp vụ: </w:t>
             </w:r>
             <w:r>
-              <w:t xml:space="preserve">Phần trăm giảm phải </w:t>
-            </w:r>
-            <w:r>
-              <w:rPr>
-                <w:rFonts w:hint="eastAsia"/>
-              </w:rPr>
-              <w:t>∈</w:t>
-            </w:r>
-            <w:r>
-              <w:t xml:space="preserve"> [0,100]; amount </w:t>
-            </w:r>
-            <w:r>
-              <w:rPr>
-                <w:rFonts w:hint="eastAsia"/>
-              </w:rPr>
-              <w:t>≥</w:t>
-            </w:r>
-            <w:r>
-              <w:t xml:space="preserve"> 0; không vượt MAX_PROMO_AMOUNT.</w:t>
-            </w:r>
-            <w:r>
-              <w:t xml:space="preserve"> </w:t>
-            </w:r>
-            <w:r>
-              <w:t>CTKM</w:t>
-            </w:r>
-            <w:r>
-              <w:t xml:space="preserve"> Code unique; nếu thay đổi code/name phải kiểm tra trùng.</w:t>
-            </w:r>
-            <w:r>
-              <w:t xml:space="preserve"> </w:t>
-            </w:r>
-            <w:r>
-              <w:t xml:space="preserve">Nếu edit gây tác động tới showtime/vé active </w:t>
-            </w:r>
-            <w:r>
-              <w:t>thì</w:t>
-            </w:r>
-            <w:r>
-              <w:t xml:space="preserve"> phải hiển thị impact và yêu cầu xác nhận admin.</w:t>
-            </w:r>
-            <w:r>
-              <w:t xml:space="preserve"> </w:t>
-            </w:r>
-            <w:r>
-              <w:t xml:space="preserve">Khi edit </w:t>
-            </w:r>
-            <w:r>
-              <w:t>CTKM</w:t>
-            </w:r>
-            <w:r>
-              <w:t xml:space="preserve"> active, policy quyết định: AUTO_NOTIFY=true/false</w:t>
-            </w:r>
-            <w:r>
-              <w:t>. N</w:t>
-            </w:r>
-            <w:r>
-              <w:t>ếu true, gửi thông báo tới users bị ảnh hưởng.</w:t>
-            </w:r>
-            <w:r>
-              <w:t xml:space="preserve"> </w:t>
-            </w:r>
-            <w:r>
-              <w:t xml:space="preserve">Nếu edit làm giảm ưu đãi cho vé đã bán và policy yêu cầu refund/hủy </w:t>
-            </w:r>
-            <w:r>
-              <w:rPr>
-                <w:rFonts w:hint="eastAsia"/>
-              </w:rPr>
-              <w:t>t</w:t>
-            </w:r>
-            <w:r>
-              <w:t>hì</w:t>
-            </w:r>
-            <w:r>
-              <w:t xml:space="preserve"> xử lý theo policy</w:t>
-            </w:r>
-            <w:r>
-              <w:t>. S</w:t>
+              <w:t xml:space="preserve">Phần trăm khuyến mãi phải nằm trong vùng từ 0 đến 100. Mã CTKM </w:t>
+            </w:r>
+            <w:r>
+              <w:t xml:space="preserve">phải unique. CTKM chỉ áp dụng cho các đối tượng đang hoạt động. CTKM trong trạng thái chờ duyệt không được phép áp dụng. </w:t>
+            </w:r>
+            <w:r>
+              <w:t>Bắt buộc viết log cho từng đề xuất.</w:t>
             </w:r>
             <w:bookmarkStart w:id="35" w:name="_GoBack"/>
             <w:bookmarkEnd w:id="35"/>
-            <w:r>
-              <w:t xml:space="preserve">ửa </w:t>
-            </w:r>
-            <w:r>
-              <w:t>CTKM</w:t>
-            </w:r>
-            <w:r>
-              <w:t xml:space="preserve"> phải ghi audit log trước/after và không được bỏ sót.</w:t>
-            </w:r>
-            <w:r>
-              <w:t xml:space="preserve"> </w:t>
-            </w:r>
-            <w:r>
-              <w:t xml:space="preserve">Nếu </w:t>
-            </w:r>
-            <w:r>
-              <w:t>CTKM</w:t>
-            </w:r>
-            <w:r>
-              <w:t xml:space="preserve"> đang trong trạng thái SCHEDULED và thời gian sửa làm trùng/invalid </w:t>
-            </w:r>
-            <w:r>
-              <w:rPr>
-                <w:rFonts w:hint="eastAsia"/>
-              </w:rPr>
-              <w:t>t</w:t>
-            </w:r>
-            <w:r>
-              <w:t>hì</w:t>
-            </w:r>
-            <w:r>
-              <w:t xml:space="preserve"> không cho phép active until resolved.</w:t>
-            </w:r>
           </w:p>
         </w:tc>
       </w:tr>
@@ -24883,19 +26457,19 @@
     </w:lvl>
   </w:abstractNum>
   <w:abstractNum w:abstractNumId="9" w15:restartNumberingAfterBreak="0">
-    <w:nsid w:val="0D911C33"/>
+    <w:nsid w:val="0ECB2439"/>
     <w:multiLevelType w:val="hybridMultilevel"/>
-    <w:tmpl w:val="ECBA482C"/>
-    <w:lvl w:ilvl="0" w:tplc="04090003">
-      <w:start w:val="1"/>
-      <w:numFmt w:val="bullet"/>
-      <w:lvlText w:val="o"/>
+    <w:tmpl w:val="93DAB32E"/>
+    <w:lvl w:ilvl="0" w:tplc="04090001">
+      <w:start w:val="1"/>
+      <w:numFmt w:val="bullet"/>
+      <w:lvlText w:val=""/>
       <w:lvlJc w:val="left"/>
       <w:pPr>
         <w:ind w:left="720" w:hanging="360"/>
       </w:pPr>
       <w:rPr>
-        <w:rFonts w:ascii="Courier New" w:hAnsi="Courier New" w:cs="Courier New" w:hint="default"/>
+        <w:rFonts w:ascii="Symbol" w:hAnsi="Symbol" w:hint="default"/>
       </w:rPr>
     </w:lvl>
     <w:lvl w:ilvl="1" w:tplc="04090003" w:tentative="1">
@@ -24996,6 +26570,92 @@
     </w:lvl>
   </w:abstractNum>
   <w:abstractNum w:abstractNumId="10" w15:restartNumberingAfterBreak="0">
+    <w:nsid w:val="0F1C5C4E"/>
+    <w:multiLevelType w:val="hybridMultilevel"/>
+    <w:tmpl w:val="E9D2C97C"/>
+    <w:lvl w:ilvl="0" w:tplc="0409000F">
+      <w:start w:val="1"/>
+      <w:numFmt w:val="decimal"/>
+      <w:lvlText w:val="%1."/>
+      <w:lvlJc w:val="left"/>
+      <w:pPr>
+        <w:ind w:left="720" w:hanging="360"/>
+      </w:pPr>
+    </w:lvl>
+    <w:lvl w:ilvl="1" w:tplc="04090019" w:tentative="1">
+      <w:start w:val="1"/>
+      <w:numFmt w:val="lowerLetter"/>
+      <w:lvlText w:val="%2."/>
+      <w:lvlJc w:val="left"/>
+      <w:pPr>
+        <w:ind w:left="1440" w:hanging="360"/>
+      </w:pPr>
+    </w:lvl>
+    <w:lvl w:ilvl="2" w:tplc="0409001B" w:tentative="1">
+      <w:start w:val="1"/>
+      <w:numFmt w:val="lowerRoman"/>
+      <w:lvlText w:val="%3."/>
+      <w:lvlJc w:val="right"/>
+      <w:pPr>
+        <w:ind w:left="2160" w:hanging="180"/>
+      </w:pPr>
+    </w:lvl>
+    <w:lvl w:ilvl="3" w:tplc="0409000F" w:tentative="1">
+      <w:start w:val="1"/>
+      <w:numFmt w:val="decimal"/>
+      <w:lvlText w:val="%4."/>
+      <w:lvlJc w:val="left"/>
+      <w:pPr>
+        <w:ind w:left="2880" w:hanging="360"/>
+      </w:pPr>
+    </w:lvl>
+    <w:lvl w:ilvl="4" w:tplc="04090019" w:tentative="1">
+      <w:start w:val="1"/>
+      <w:numFmt w:val="lowerLetter"/>
+      <w:lvlText w:val="%5."/>
+      <w:lvlJc w:val="left"/>
+      <w:pPr>
+        <w:ind w:left="3600" w:hanging="360"/>
+      </w:pPr>
+    </w:lvl>
+    <w:lvl w:ilvl="5" w:tplc="0409001B" w:tentative="1">
+      <w:start w:val="1"/>
+      <w:numFmt w:val="lowerRoman"/>
+      <w:lvlText w:val="%6."/>
+      <w:lvlJc w:val="right"/>
+      <w:pPr>
+        <w:ind w:left="4320" w:hanging="180"/>
+      </w:pPr>
+    </w:lvl>
+    <w:lvl w:ilvl="6" w:tplc="0409000F" w:tentative="1">
+      <w:start w:val="1"/>
+      <w:numFmt w:val="decimal"/>
+      <w:lvlText w:val="%7."/>
+      <w:lvlJc w:val="left"/>
+      <w:pPr>
+        <w:ind w:left="5040" w:hanging="360"/>
+      </w:pPr>
+    </w:lvl>
+    <w:lvl w:ilvl="7" w:tplc="04090019" w:tentative="1">
+      <w:start w:val="1"/>
+      <w:numFmt w:val="lowerLetter"/>
+      <w:lvlText w:val="%8."/>
+      <w:lvlJc w:val="left"/>
+      <w:pPr>
+        <w:ind w:left="5760" w:hanging="360"/>
+      </w:pPr>
+    </w:lvl>
+    <w:lvl w:ilvl="8" w:tplc="0409001B" w:tentative="1">
+      <w:start w:val="1"/>
+      <w:numFmt w:val="lowerRoman"/>
+      <w:lvlText w:val="%9."/>
+      <w:lvlJc w:val="right"/>
+      <w:pPr>
+        <w:ind w:left="6480" w:hanging="180"/>
+      </w:pPr>
+    </w:lvl>
+  </w:abstractNum>
+  <w:abstractNum w:abstractNumId="11" w15:restartNumberingAfterBreak="0">
     <w:nsid w:val="12AF7EF9"/>
     <w:multiLevelType w:val="hybridMultilevel"/>
     <w:tmpl w:val="E2C4240C"/>
@@ -25108,7 +26768,7 @@
       </w:rPr>
     </w:lvl>
   </w:abstractNum>
-  <w:abstractNum w:abstractNumId="11" w15:restartNumberingAfterBreak="0">
+  <w:abstractNum w:abstractNumId="12" w15:restartNumberingAfterBreak="0">
     <w:nsid w:val="13F2699F"/>
     <w:multiLevelType w:val="hybridMultilevel"/>
     <w:tmpl w:val="9852135E"/>
@@ -25221,7 +26881,7 @@
       </w:rPr>
     </w:lvl>
   </w:abstractNum>
-  <w:abstractNum w:abstractNumId="12" w15:restartNumberingAfterBreak="0">
+  <w:abstractNum w:abstractNumId="13" w15:restartNumberingAfterBreak="0">
     <w:nsid w:val="14500547"/>
     <w:multiLevelType w:val="hybridMultilevel"/>
     <w:tmpl w:val="4A725C7C"/>
@@ -25334,7 +26994,7 @@
       </w:rPr>
     </w:lvl>
   </w:abstractNum>
-  <w:abstractNum w:abstractNumId="13" w15:restartNumberingAfterBreak="0">
+  <w:abstractNum w:abstractNumId="14" w15:restartNumberingAfterBreak="0">
     <w:nsid w:val="15D36891"/>
     <w:multiLevelType w:val="hybridMultilevel"/>
     <w:tmpl w:val="9136345A"/>
@@ -25447,7 +27107,7 @@
       </w:rPr>
     </w:lvl>
   </w:abstractNum>
-  <w:abstractNum w:abstractNumId="14" w15:restartNumberingAfterBreak="0">
+  <w:abstractNum w:abstractNumId="15" w15:restartNumberingAfterBreak="0">
     <w:nsid w:val="1E707598"/>
     <w:multiLevelType w:val="hybridMultilevel"/>
     <w:tmpl w:val="2DE40998"/>
@@ -25560,7 +27220,93 @@
       </w:rPr>
     </w:lvl>
   </w:abstractNum>
-  <w:abstractNum w:abstractNumId="15" w15:restartNumberingAfterBreak="0">
+  <w:abstractNum w:abstractNumId="16" w15:restartNumberingAfterBreak="0">
+    <w:nsid w:val="1FF3599D"/>
+    <w:multiLevelType w:val="hybridMultilevel"/>
+    <w:tmpl w:val="3150527E"/>
+    <w:lvl w:ilvl="0" w:tplc="0409000F">
+      <w:start w:val="1"/>
+      <w:numFmt w:val="decimal"/>
+      <w:lvlText w:val="%1."/>
+      <w:lvlJc w:val="left"/>
+      <w:pPr>
+        <w:ind w:left="720" w:hanging="360"/>
+      </w:pPr>
+    </w:lvl>
+    <w:lvl w:ilvl="1" w:tplc="04090019" w:tentative="1">
+      <w:start w:val="1"/>
+      <w:numFmt w:val="lowerLetter"/>
+      <w:lvlText w:val="%2."/>
+      <w:lvlJc w:val="left"/>
+      <w:pPr>
+        <w:ind w:left="1440" w:hanging="360"/>
+      </w:pPr>
+    </w:lvl>
+    <w:lvl w:ilvl="2" w:tplc="0409001B" w:tentative="1">
+      <w:start w:val="1"/>
+      <w:numFmt w:val="lowerRoman"/>
+      <w:lvlText w:val="%3."/>
+      <w:lvlJc w:val="right"/>
+      <w:pPr>
+        <w:ind w:left="2160" w:hanging="180"/>
+      </w:pPr>
+    </w:lvl>
+    <w:lvl w:ilvl="3" w:tplc="0409000F" w:tentative="1">
+      <w:start w:val="1"/>
+      <w:numFmt w:val="decimal"/>
+      <w:lvlText w:val="%4."/>
+      <w:lvlJc w:val="left"/>
+      <w:pPr>
+        <w:ind w:left="2880" w:hanging="360"/>
+      </w:pPr>
+    </w:lvl>
+    <w:lvl w:ilvl="4" w:tplc="04090019" w:tentative="1">
+      <w:start w:val="1"/>
+      <w:numFmt w:val="lowerLetter"/>
+      <w:lvlText w:val="%5."/>
+      <w:lvlJc w:val="left"/>
+      <w:pPr>
+        <w:ind w:left="3600" w:hanging="360"/>
+      </w:pPr>
+    </w:lvl>
+    <w:lvl w:ilvl="5" w:tplc="0409001B" w:tentative="1">
+      <w:start w:val="1"/>
+      <w:numFmt w:val="lowerRoman"/>
+      <w:lvlText w:val="%6."/>
+      <w:lvlJc w:val="right"/>
+      <w:pPr>
+        <w:ind w:left="4320" w:hanging="180"/>
+      </w:pPr>
+    </w:lvl>
+    <w:lvl w:ilvl="6" w:tplc="0409000F" w:tentative="1">
+      <w:start w:val="1"/>
+      <w:numFmt w:val="decimal"/>
+      <w:lvlText w:val="%7."/>
+      <w:lvlJc w:val="left"/>
+      <w:pPr>
+        <w:ind w:left="5040" w:hanging="360"/>
+      </w:pPr>
+    </w:lvl>
+    <w:lvl w:ilvl="7" w:tplc="04090019" w:tentative="1">
+      <w:start w:val="1"/>
+      <w:numFmt w:val="lowerLetter"/>
+      <w:lvlText w:val="%8."/>
+      <w:lvlJc w:val="left"/>
+      <w:pPr>
+        <w:ind w:left="5760" w:hanging="360"/>
+      </w:pPr>
+    </w:lvl>
+    <w:lvl w:ilvl="8" w:tplc="0409001B" w:tentative="1">
+      <w:start w:val="1"/>
+      <w:numFmt w:val="lowerRoman"/>
+      <w:lvlText w:val="%9."/>
+      <w:lvlJc w:val="right"/>
+      <w:pPr>
+        <w:ind w:left="6480" w:hanging="180"/>
+      </w:pPr>
+    </w:lvl>
+  </w:abstractNum>
+  <w:abstractNum w:abstractNumId="17" w15:restartNumberingAfterBreak="0">
     <w:nsid w:val="25266CAD"/>
     <w:multiLevelType w:val="hybridMultilevel"/>
     <w:tmpl w:val="FD02E45C"/>
@@ -25649,7 +27395,7 @@
       </w:pPr>
     </w:lvl>
   </w:abstractNum>
-  <w:abstractNum w:abstractNumId="16" w15:restartNumberingAfterBreak="0">
+  <w:abstractNum w:abstractNumId="18" w15:restartNumberingAfterBreak="0">
     <w:nsid w:val="2687526E"/>
     <w:multiLevelType w:val="hybridMultilevel"/>
     <w:tmpl w:val="2EC4612E"/>
@@ -25762,7 +27508,7 @@
       </w:rPr>
     </w:lvl>
   </w:abstractNum>
-  <w:abstractNum w:abstractNumId="17" w15:restartNumberingAfterBreak="0">
+  <w:abstractNum w:abstractNumId="19" w15:restartNumberingAfterBreak="0">
     <w:nsid w:val="28AC1774"/>
     <w:multiLevelType w:val="multilevel"/>
     <w:tmpl w:val="28AC1774"/>
@@ -25875,7 +27621,7 @@
       </w:rPr>
     </w:lvl>
   </w:abstractNum>
-  <w:abstractNum w:abstractNumId="18" w15:restartNumberingAfterBreak="0">
+  <w:abstractNum w:abstractNumId="20" w15:restartNumberingAfterBreak="0">
     <w:nsid w:val="2AA235A5"/>
     <w:multiLevelType w:val="hybridMultilevel"/>
     <w:tmpl w:val="31BE8E22"/>
@@ -25988,7 +27734,7 @@
       </w:rPr>
     </w:lvl>
   </w:abstractNum>
-  <w:abstractNum w:abstractNumId="19" w15:restartNumberingAfterBreak="0">
+  <w:abstractNum w:abstractNumId="21" w15:restartNumberingAfterBreak="0">
     <w:nsid w:val="2AD67ECD"/>
     <w:multiLevelType w:val="multilevel"/>
     <w:tmpl w:val="2AD67ECD"/>
@@ -26101,7 +27847,7 @@
       </w:rPr>
     </w:lvl>
   </w:abstractNum>
-  <w:abstractNum w:abstractNumId="20" w15:restartNumberingAfterBreak="0">
+  <w:abstractNum w:abstractNumId="22" w15:restartNumberingAfterBreak="0">
     <w:nsid w:val="2E355159"/>
     <w:multiLevelType w:val="hybridMultilevel"/>
     <w:tmpl w:val="2F041156"/>
@@ -26187,7 +27933,7 @@
       </w:pPr>
     </w:lvl>
   </w:abstractNum>
-  <w:abstractNum w:abstractNumId="21" w15:restartNumberingAfterBreak="0">
+  <w:abstractNum w:abstractNumId="23" w15:restartNumberingAfterBreak="0">
     <w:nsid w:val="2E5819B2"/>
     <w:multiLevelType w:val="hybridMultilevel"/>
     <w:tmpl w:val="FAD2E288"/>
@@ -26300,7 +28046,7 @@
       </w:rPr>
     </w:lvl>
   </w:abstractNum>
-  <w:abstractNum w:abstractNumId="22" w15:restartNumberingAfterBreak="0">
+  <w:abstractNum w:abstractNumId="24" w15:restartNumberingAfterBreak="0">
     <w:nsid w:val="2F9348FF"/>
     <w:multiLevelType w:val="hybridMultilevel"/>
     <w:tmpl w:val="8FDA0234"/>
@@ -26413,7 +28159,7 @@
       </w:rPr>
     </w:lvl>
   </w:abstractNum>
-  <w:abstractNum w:abstractNumId="23" w15:restartNumberingAfterBreak="0">
+  <w:abstractNum w:abstractNumId="25" w15:restartNumberingAfterBreak="0">
     <w:nsid w:val="30600D7E"/>
     <w:multiLevelType w:val="hybridMultilevel"/>
     <w:tmpl w:val="831E777A"/>
@@ -26526,7 +28272,7 @@
       </w:rPr>
     </w:lvl>
   </w:abstractNum>
-  <w:abstractNum w:abstractNumId="24" w15:restartNumberingAfterBreak="0">
+  <w:abstractNum w:abstractNumId="26" w15:restartNumberingAfterBreak="0">
     <w:nsid w:val="30F56A96"/>
     <w:multiLevelType w:val="hybridMultilevel"/>
     <w:tmpl w:val="75107F32"/>
@@ -26639,7 +28385,7 @@
       </w:rPr>
     </w:lvl>
   </w:abstractNum>
-  <w:abstractNum w:abstractNumId="25" w15:restartNumberingAfterBreak="0">
+  <w:abstractNum w:abstractNumId="27" w15:restartNumberingAfterBreak="0">
     <w:nsid w:val="32477D70"/>
     <w:multiLevelType w:val="hybridMultilevel"/>
     <w:tmpl w:val="218E95DE"/>
@@ -26731,7 +28477,7 @@
       </w:pPr>
     </w:lvl>
   </w:abstractNum>
-  <w:abstractNum w:abstractNumId="26" w15:restartNumberingAfterBreak="0">
+  <w:abstractNum w:abstractNumId="28" w15:restartNumberingAfterBreak="0">
     <w:nsid w:val="358F6C29"/>
     <w:multiLevelType w:val="hybridMultilevel"/>
     <w:tmpl w:val="49C6C274"/>
@@ -26844,7 +28590,7 @@
       </w:rPr>
     </w:lvl>
   </w:abstractNum>
-  <w:abstractNum w:abstractNumId="27" w15:restartNumberingAfterBreak="0">
+  <w:abstractNum w:abstractNumId="29" w15:restartNumberingAfterBreak="0">
     <w:nsid w:val="37B015CB"/>
     <w:multiLevelType w:val="hybridMultilevel"/>
     <w:tmpl w:val="D686727A"/>
@@ -26957,7 +28703,7 @@
       </w:rPr>
     </w:lvl>
   </w:abstractNum>
-  <w:abstractNum w:abstractNumId="28" w15:restartNumberingAfterBreak="0">
+  <w:abstractNum w:abstractNumId="30" w15:restartNumberingAfterBreak="0">
     <w:nsid w:val="3965102C"/>
     <w:multiLevelType w:val="hybridMultilevel"/>
     <w:tmpl w:val="47505DC8"/>
@@ -27070,7 +28816,7 @@
       </w:rPr>
     </w:lvl>
   </w:abstractNum>
-  <w:abstractNum w:abstractNumId="29" w15:restartNumberingAfterBreak="0">
+  <w:abstractNum w:abstractNumId="31" w15:restartNumberingAfterBreak="0">
     <w:nsid w:val="39AA71A9"/>
     <w:multiLevelType w:val="multilevel"/>
     <w:tmpl w:val="39AA71A9"/>
@@ -27183,7 +28929,7 @@
       </w:rPr>
     </w:lvl>
   </w:abstractNum>
-  <w:abstractNum w:abstractNumId="30" w15:restartNumberingAfterBreak="0">
+  <w:abstractNum w:abstractNumId="32" w15:restartNumberingAfterBreak="0">
     <w:nsid w:val="3BA57691"/>
     <w:multiLevelType w:val="hybridMultilevel"/>
     <w:tmpl w:val="D0FE2530"/>
@@ -27296,7 +29042,7 @@
       </w:rPr>
     </w:lvl>
   </w:abstractNum>
-  <w:abstractNum w:abstractNumId="31" w15:restartNumberingAfterBreak="0">
+  <w:abstractNum w:abstractNumId="33" w15:restartNumberingAfterBreak="0">
     <w:nsid w:val="3C304719"/>
     <w:multiLevelType w:val="multilevel"/>
     <w:tmpl w:val="3C304719"/>
@@ -27417,7 +29163,7 @@
       </w:rPr>
     </w:lvl>
   </w:abstractNum>
-  <w:abstractNum w:abstractNumId="32" w15:restartNumberingAfterBreak="0">
+  <w:abstractNum w:abstractNumId="34" w15:restartNumberingAfterBreak="0">
     <w:nsid w:val="3C4D1745"/>
     <w:multiLevelType w:val="hybridMultilevel"/>
     <w:tmpl w:val="BD8A07DC"/>
@@ -27530,7 +29276,120 @@
       </w:rPr>
     </w:lvl>
   </w:abstractNum>
-  <w:abstractNum w:abstractNumId="33" w15:restartNumberingAfterBreak="0">
+  <w:abstractNum w:abstractNumId="35" w15:restartNumberingAfterBreak="0">
+    <w:nsid w:val="3EF75D8F"/>
+    <w:multiLevelType w:val="hybridMultilevel"/>
+    <w:tmpl w:val="DE76DDE0"/>
+    <w:lvl w:ilvl="0" w:tplc="04090001">
+      <w:start w:val="1"/>
+      <w:numFmt w:val="bullet"/>
+      <w:lvlText w:val=""/>
+      <w:lvlJc w:val="left"/>
+      <w:pPr>
+        <w:ind w:left="720" w:hanging="360"/>
+      </w:pPr>
+      <w:rPr>
+        <w:rFonts w:ascii="Symbol" w:hAnsi="Symbol" w:hint="default"/>
+      </w:rPr>
+    </w:lvl>
+    <w:lvl w:ilvl="1" w:tplc="04090003" w:tentative="1">
+      <w:start w:val="1"/>
+      <w:numFmt w:val="bullet"/>
+      <w:lvlText w:val="o"/>
+      <w:lvlJc w:val="left"/>
+      <w:pPr>
+        <w:ind w:left="1440" w:hanging="360"/>
+      </w:pPr>
+      <w:rPr>
+        <w:rFonts w:ascii="Courier New" w:hAnsi="Courier New" w:cs="Courier New" w:hint="default"/>
+      </w:rPr>
+    </w:lvl>
+    <w:lvl w:ilvl="2" w:tplc="04090005" w:tentative="1">
+      <w:start w:val="1"/>
+      <w:numFmt w:val="bullet"/>
+      <w:lvlText w:val=""/>
+      <w:lvlJc w:val="left"/>
+      <w:pPr>
+        <w:ind w:left="2160" w:hanging="360"/>
+      </w:pPr>
+      <w:rPr>
+        <w:rFonts w:ascii="Wingdings" w:hAnsi="Wingdings" w:hint="default"/>
+      </w:rPr>
+    </w:lvl>
+    <w:lvl w:ilvl="3" w:tplc="04090001" w:tentative="1">
+      <w:start w:val="1"/>
+      <w:numFmt w:val="bullet"/>
+      <w:lvlText w:val=""/>
+      <w:lvlJc w:val="left"/>
+      <w:pPr>
+        <w:ind w:left="2880" w:hanging="360"/>
+      </w:pPr>
+      <w:rPr>
+        <w:rFonts w:ascii="Symbol" w:hAnsi="Symbol" w:hint="default"/>
+      </w:rPr>
+    </w:lvl>
+    <w:lvl w:ilvl="4" w:tplc="04090003" w:tentative="1">
+      <w:start w:val="1"/>
+      <w:numFmt w:val="bullet"/>
+      <w:lvlText w:val="o"/>
+      <w:lvlJc w:val="left"/>
+      <w:pPr>
+        <w:ind w:left="3600" w:hanging="360"/>
+      </w:pPr>
+      <w:rPr>
+        <w:rFonts w:ascii="Courier New" w:hAnsi="Courier New" w:cs="Courier New" w:hint="default"/>
+      </w:rPr>
+    </w:lvl>
+    <w:lvl w:ilvl="5" w:tplc="04090005" w:tentative="1">
+      <w:start w:val="1"/>
+      <w:numFmt w:val="bullet"/>
+      <w:lvlText w:val=""/>
+      <w:lvlJc w:val="left"/>
+      <w:pPr>
+        <w:ind w:left="4320" w:hanging="360"/>
+      </w:pPr>
+      <w:rPr>
+        <w:rFonts w:ascii="Wingdings" w:hAnsi="Wingdings" w:hint="default"/>
+      </w:rPr>
+    </w:lvl>
+    <w:lvl w:ilvl="6" w:tplc="04090001" w:tentative="1">
+      <w:start w:val="1"/>
+      <w:numFmt w:val="bullet"/>
+      <w:lvlText w:val=""/>
+      <w:lvlJc w:val="left"/>
+      <w:pPr>
+        <w:ind w:left="5040" w:hanging="360"/>
+      </w:pPr>
+      <w:rPr>
+        <w:rFonts w:ascii="Symbol" w:hAnsi="Symbol" w:hint="default"/>
+      </w:rPr>
+    </w:lvl>
+    <w:lvl w:ilvl="7" w:tplc="04090003" w:tentative="1">
+      <w:start w:val="1"/>
+      <w:numFmt w:val="bullet"/>
+      <w:lvlText w:val="o"/>
+      <w:lvlJc w:val="left"/>
+      <w:pPr>
+        <w:ind w:left="5760" w:hanging="360"/>
+      </w:pPr>
+      <w:rPr>
+        <w:rFonts w:ascii="Courier New" w:hAnsi="Courier New" w:cs="Courier New" w:hint="default"/>
+      </w:rPr>
+    </w:lvl>
+    <w:lvl w:ilvl="8" w:tplc="04090005" w:tentative="1">
+      <w:start w:val="1"/>
+      <w:numFmt w:val="bullet"/>
+      <w:lvlText w:val=""/>
+      <w:lvlJc w:val="left"/>
+      <w:pPr>
+        <w:ind w:left="6480" w:hanging="360"/>
+      </w:pPr>
+      <w:rPr>
+        <w:rFonts w:ascii="Wingdings" w:hAnsi="Wingdings" w:hint="default"/>
+      </w:rPr>
+    </w:lvl>
+  </w:abstractNum>
+  <w:abstractNum w:abstractNumId="36" w15:restartNumberingAfterBreak="0">
     <w:nsid w:val="41895D3D"/>
     <w:multiLevelType w:val="hybridMultilevel"/>
     <w:tmpl w:val="5746B220"/>
@@ -27643,7 +29502,7 @@
       </w:rPr>
     </w:lvl>
   </w:abstractNum>
-  <w:abstractNum w:abstractNumId="34" w15:restartNumberingAfterBreak="0">
+  <w:abstractNum w:abstractNumId="37" w15:restartNumberingAfterBreak="0">
     <w:nsid w:val="42EC0AF7"/>
     <w:multiLevelType w:val="multilevel"/>
     <w:tmpl w:val="42EC0AF7"/>
@@ -27735,7 +29594,7 @@
       </w:pPr>
     </w:lvl>
   </w:abstractNum>
-  <w:abstractNum w:abstractNumId="35" w15:restartNumberingAfterBreak="0">
+  <w:abstractNum w:abstractNumId="38" w15:restartNumberingAfterBreak="0">
     <w:nsid w:val="453004D1"/>
     <w:multiLevelType w:val="hybridMultilevel"/>
     <w:tmpl w:val="D338B6B4"/>
@@ -27848,7 +29707,7 @@
       </w:rPr>
     </w:lvl>
   </w:abstractNum>
-  <w:abstractNum w:abstractNumId="36" w15:restartNumberingAfterBreak="0">
+  <w:abstractNum w:abstractNumId="39" w15:restartNumberingAfterBreak="0">
     <w:nsid w:val="45657112"/>
     <w:multiLevelType w:val="hybridMultilevel"/>
     <w:tmpl w:val="10307282"/>
@@ -27961,7 +29820,7 @@
       </w:rPr>
     </w:lvl>
   </w:abstractNum>
-  <w:abstractNum w:abstractNumId="37" w15:restartNumberingAfterBreak="0">
+  <w:abstractNum w:abstractNumId="40" w15:restartNumberingAfterBreak="0">
     <w:nsid w:val="46270252"/>
     <w:multiLevelType w:val="hybridMultilevel"/>
     <w:tmpl w:val="57AA8018"/>
@@ -28050,7 +29909,7 @@
       </w:pPr>
     </w:lvl>
   </w:abstractNum>
-  <w:abstractNum w:abstractNumId="38" w15:restartNumberingAfterBreak="0">
+  <w:abstractNum w:abstractNumId="41" w15:restartNumberingAfterBreak="0">
     <w:nsid w:val="48343188"/>
     <w:multiLevelType w:val="multilevel"/>
     <w:tmpl w:val="48343188"/>
@@ -28163,7 +30022,7 @@
       </w:rPr>
     </w:lvl>
   </w:abstractNum>
-  <w:abstractNum w:abstractNumId="39" w15:restartNumberingAfterBreak="0">
+  <w:abstractNum w:abstractNumId="42" w15:restartNumberingAfterBreak="0">
     <w:nsid w:val="484C6015"/>
     <w:multiLevelType w:val="hybridMultilevel"/>
     <w:tmpl w:val="1E88ADE0"/>
@@ -28249,7 +30108,7 @@
       </w:pPr>
     </w:lvl>
   </w:abstractNum>
-  <w:abstractNum w:abstractNumId="40" w15:restartNumberingAfterBreak="0">
+  <w:abstractNum w:abstractNumId="43" w15:restartNumberingAfterBreak="0">
     <w:nsid w:val="49F3314F"/>
     <w:multiLevelType w:val="multilevel"/>
     <w:tmpl w:val="49F3314F"/>
@@ -28341,7 +30200,120 @@
       </w:pPr>
     </w:lvl>
   </w:abstractNum>
-  <w:abstractNum w:abstractNumId="41" w15:restartNumberingAfterBreak="0">
+  <w:abstractNum w:abstractNumId="44" w15:restartNumberingAfterBreak="0">
+    <w:nsid w:val="4A6D0D78"/>
+    <w:multiLevelType w:val="hybridMultilevel"/>
+    <w:tmpl w:val="ABF68246"/>
+    <w:lvl w:ilvl="0" w:tplc="04090001">
+      <w:start w:val="1"/>
+      <w:numFmt w:val="bullet"/>
+      <w:lvlText w:val=""/>
+      <w:lvlJc w:val="left"/>
+      <w:pPr>
+        <w:ind w:left="720" w:hanging="360"/>
+      </w:pPr>
+      <w:rPr>
+        <w:rFonts w:ascii="Symbol" w:hAnsi="Symbol" w:hint="default"/>
+      </w:rPr>
+    </w:lvl>
+    <w:lvl w:ilvl="1" w:tplc="04090003" w:tentative="1">
+      <w:start w:val="1"/>
+      <w:numFmt w:val="bullet"/>
+      <w:lvlText w:val="o"/>
+      <w:lvlJc w:val="left"/>
+      <w:pPr>
+        <w:ind w:left="1440" w:hanging="360"/>
+      </w:pPr>
+      <w:rPr>
+        <w:rFonts w:ascii="Courier New" w:hAnsi="Courier New" w:cs="Courier New" w:hint="default"/>
+      </w:rPr>
+    </w:lvl>
+    <w:lvl w:ilvl="2" w:tplc="04090005" w:tentative="1">
+      <w:start w:val="1"/>
+      <w:numFmt w:val="bullet"/>
+      <w:lvlText w:val=""/>
+      <w:lvlJc w:val="left"/>
+      <w:pPr>
+        <w:ind w:left="2160" w:hanging="360"/>
+      </w:pPr>
+      <w:rPr>
+        <w:rFonts w:ascii="Wingdings" w:hAnsi="Wingdings" w:hint="default"/>
+      </w:rPr>
+    </w:lvl>
+    <w:lvl w:ilvl="3" w:tplc="04090001" w:tentative="1">
+      <w:start w:val="1"/>
+      <w:numFmt w:val="bullet"/>
+      <w:lvlText w:val=""/>
+      <w:lvlJc w:val="left"/>
+      <w:pPr>
+        <w:ind w:left="2880" w:hanging="360"/>
+      </w:pPr>
+      <w:rPr>
+        <w:rFonts w:ascii="Symbol" w:hAnsi="Symbol" w:hint="default"/>
+      </w:rPr>
+    </w:lvl>
+    <w:lvl w:ilvl="4" w:tplc="04090003" w:tentative="1">
+      <w:start w:val="1"/>
+      <w:numFmt w:val="bullet"/>
+      <w:lvlText w:val="o"/>
+      <w:lvlJc w:val="left"/>
+      <w:pPr>
+        <w:ind w:left="3600" w:hanging="360"/>
+      </w:pPr>
+      <w:rPr>
+        <w:rFonts w:ascii="Courier New" w:hAnsi="Courier New" w:cs="Courier New" w:hint="default"/>
+      </w:rPr>
+    </w:lvl>
+    <w:lvl w:ilvl="5" w:tplc="04090005" w:tentative="1">
+      <w:start w:val="1"/>
+      <w:numFmt w:val="bullet"/>
+      <w:lvlText w:val=""/>
+      <w:lvlJc w:val="left"/>
+      <w:pPr>
+        <w:ind w:left="4320" w:hanging="360"/>
+      </w:pPr>
+      <w:rPr>
+        <w:rFonts w:ascii="Wingdings" w:hAnsi="Wingdings" w:hint="default"/>
+      </w:rPr>
+    </w:lvl>
+    <w:lvl w:ilvl="6" w:tplc="04090001" w:tentative="1">
+      <w:start w:val="1"/>
+      <w:numFmt w:val="bullet"/>
+      <w:lvlText w:val=""/>
+      <w:lvlJc w:val="left"/>
+      <w:pPr>
+        <w:ind w:left="5040" w:hanging="360"/>
+      </w:pPr>
+      <w:rPr>
+        <w:rFonts w:ascii="Symbol" w:hAnsi="Symbol" w:hint="default"/>
+      </w:rPr>
+    </w:lvl>
+    <w:lvl w:ilvl="7" w:tplc="04090003" w:tentative="1">
+      <w:start w:val="1"/>
+      <w:numFmt w:val="bullet"/>
+      <w:lvlText w:val="o"/>
+      <w:lvlJc w:val="left"/>
+      <w:pPr>
+        <w:ind w:left="5760" w:hanging="360"/>
+      </w:pPr>
+      <w:rPr>
+        <w:rFonts w:ascii="Courier New" w:hAnsi="Courier New" w:cs="Courier New" w:hint="default"/>
+      </w:rPr>
+    </w:lvl>
+    <w:lvl w:ilvl="8" w:tplc="04090005" w:tentative="1">
+      <w:start w:val="1"/>
+      <w:numFmt w:val="bullet"/>
+      <w:lvlText w:val=""/>
+      <w:lvlJc w:val="left"/>
+      <w:pPr>
+        <w:ind w:left="6480" w:hanging="360"/>
+      </w:pPr>
+      <w:rPr>
+        <w:rFonts w:ascii="Wingdings" w:hAnsi="Wingdings" w:hint="default"/>
+      </w:rPr>
+    </w:lvl>
+  </w:abstractNum>
+  <w:abstractNum w:abstractNumId="45" w15:restartNumberingAfterBreak="0">
     <w:nsid w:val="4AFB500B"/>
     <w:multiLevelType w:val="hybridMultilevel"/>
     <w:tmpl w:val="48F08B20"/>
@@ -28454,7 +30426,7 @@
       </w:rPr>
     </w:lvl>
   </w:abstractNum>
-  <w:abstractNum w:abstractNumId="42" w15:restartNumberingAfterBreak="0">
+  <w:abstractNum w:abstractNumId="46" w15:restartNumberingAfterBreak="0">
     <w:nsid w:val="4C354300"/>
     <w:multiLevelType w:val="hybridMultilevel"/>
     <w:tmpl w:val="0DEEDA60"/>
@@ -28540,7 +30512,7 @@
       </w:pPr>
     </w:lvl>
   </w:abstractNum>
-  <w:abstractNum w:abstractNumId="43" w15:restartNumberingAfterBreak="0">
+  <w:abstractNum w:abstractNumId="47" w15:restartNumberingAfterBreak="0">
     <w:nsid w:val="4E0D7E29"/>
     <w:multiLevelType w:val="hybridMultilevel"/>
     <w:tmpl w:val="F98E7D52"/>
@@ -28653,7 +30625,7 @@
       </w:rPr>
     </w:lvl>
   </w:abstractNum>
-  <w:abstractNum w:abstractNumId="44" w15:restartNumberingAfterBreak="0">
+  <w:abstractNum w:abstractNumId="48" w15:restartNumberingAfterBreak="0">
     <w:nsid w:val="50076F92"/>
     <w:multiLevelType w:val="hybridMultilevel"/>
     <w:tmpl w:val="BFC6C738"/>
@@ -28742,7 +30714,7 @@
       </w:pPr>
     </w:lvl>
   </w:abstractNum>
-  <w:abstractNum w:abstractNumId="45" w15:restartNumberingAfterBreak="0">
+  <w:abstractNum w:abstractNumId="49" w15:restartNumberingAfterBreak="0">
     <w:nsid w:val="50E07015"/>
     <w:multiLevelType w:val="hybridMultilevel"/>
     <w:tmpl w:val="25BACAC6"/>
@@ -28828,7 +30800,7 @@
       </w:pPr>
     </w:lvl>
   </w:abstractNum>
-  <w:abstractNum w:abstractNumId="46" w15:restartNumberingAfterBreak="0">
+  <w:abstractNum w:abstractNumId="50" w15:restartNumberingAfterBreak="0">
     <w:nsid w:val="52D174FF"/>
     <w:multiLevelType w:val="hybridMultilevel"/>
     <w:tmpl w:val="7A7C6B14"/>
@@ -28941,7 +30913,7 @@
       </w:rPr>
     </w:lvl>
   </w:abstractNum>
-  <w:abstractNum w:abstractNumId="47" w15:restartNumberingAfterBreak="0">
+  <w:abstractNum w:abstractNumId="51" w15:restartNumberingAfterBreak="0">
     <w:nsid w:val="53AC3F80"/>
     <w:multiLevelType w:val="hybridMultilevel"/>
     <w:tmpl w:val="A1969E22"/>
@@ -29027,7 +30999,7 @@
       </w:pPr>
     </w:lvl>
   </w:abstractNum>
-  <w:abstractNum w:abstractNumId="48" w15:restartNumberingAfterBreak="0">
+  <w:abstractNum w:abstractNumId="52" w15:restartNumberingAfterBreak="0">
     <w:nsid w:val="58950B5F"/>
     <w:multiLevelType w:val="multilevel"/>
     <w:tmpl w:val="58950B5F"/>
@@ -29140,7 +31112,93 @@
       </w:rPr>
     </w:lvl>
   </w:abstractNum>
-  <w:abstractNum w:abstractNumId="49" w15:restartNumberingAfterBreak="0">
+  <w:abstractNum w:abstractNumId="53" w15:restartNumberingAfterBreak="0">
+    <w:nsid w:val="5AAC3DED"/>
+    <w:multiLevelType w:val="hybridMultilevel"/>
+    <w:tmpl w:val="F12E1F46"/>
+    <w:lvl w:ilvl="0" w:tplc="04090019">
+      <w:start w:val="1"/>
+      <w:numFmt w:val="lowerLetter"/>
+      <w:lvlText w:val="%1."/>
+      <w:lvlJc w:val="left"/>
+      <w:pPr>
+        <w:ind w:left="1175" w:hanging="360"/>
+      </w:pPr>
+    </w:lvl>
+    <w:lvl w:ilvl="1" w:tplc="04090019" w:tentative="1">
+      <w:start w:val="1"/>
+      <w:numFmt w:val="lowerLetter"/>
+      <w:lvlText w:val="%2."/>
+      <w:lvlJc w:val="left"/>
+      <w:pPr>
+        <w:ind w:left="1895" w:hanging="360"/>
+      </w:pPr>
+    </w:lvl>
+    <w:lvl w:ilvl="2" w:tplc="0409001B" w:tentative="1">
+      <w:start w:val="1"/>
+      <w:numFmt w:val="lowerRoman"/>
+      <w:lvlText w:val="%3."/>
+      <w:lvlJc w:val="right"/>
+      <w:pPr>
+        <w:ind w:left="2615" w:hanging="180"/>
+      </w:pPr>
+    </w:lvl>
+    <w:lvl w:ilvl="3" w:tplc="0409000F" w:tentative="1">
+      <w:start w:val="1"/>
+      <w:numFmt w:val="decimal"/>
+      <w:lvlText w:val="%4."/>
+      <w:lvlJc w:val="left"/>
+      <w:pPr>
+        <w:ind w:left="3335" w:hanging="360"/>
+      </w:pPr>
+    </w:lvl>
+    <w:lvl w:ilvl="4" w:tplc="04090019" w:tentative="1">
+      <w:start w:val="1"/>
+      <w:numFmt w:val="lowerLetter"/>
+      <w:lvlText w:val="%5."/>
+      <w:lvlJc w:val="left"/>
+      <w:pPr>
+        <w:ind w:left="4055" w:hanging="360"/>
+      </w:pPr>
+    </w:lvl>
+    <w:lvl w:ilvl="5" w:tplc="0409001B" w:tentative="1">
+      <w:start w:val="1"/>
+      <w:numFmt w:val="lowerRoman"/>
+      <w:lvlText w:val="%6."/>
+      <w:lvlJc w:val="right"/>
+      <w:pPr>
+        <w:ind w:left="4775" w:hanging="180"/>
+      </w:pPr>
+    </w:lvl>
+    <w:lvl w:ilvl="6" w:tplc="0409000F" w:tentative="1">
+      <w:start w:val="1"/>
+      <w:numFmt w:val="decimal"/>
+      <w:lvlText w:val="%7."/>
+      <w:lvlJc w:val="left"/>
+      <w:pPr>
+        <w:ind w:left="5495" w:hanging="360"/>
+      </w:pPr>
+    </w:lvl>
+    <w:lvl w:ilvl="7" w:tplc="04090019" w:tentative="1">
+      <w:start w:val="1"/>
+      <w:numFmt w:val="lowerLetter"/>
+      <w:lvlText w:val="%8."/>
+      <w:lvlJc w:val="left"/>
+      <w:pPr>
+        <w:ind w:left="6215" w:hanging="360"/>
+      </w:pPr>
+    </w:lvl>
+    <w:lvl w:ilvl="8" w:tplc="0409001B" w:tentative="1">
+      <w:start w:val="1"/>
+      <w:numFmt w:val="lowerRoman"/>
+      <w:lvlText w:val="%9."/>
+      <w:lvlJc w:val="right"/>
+      <w:pPr>
+        <w:ind w:left="6935" w:hanging="180"/>
+      </w:pPr>
+    </w:lvl>
+  </w:abstractNum>
+  <w:abstractNum w:abstractNumId="54" w15:restartNumberingAfterBreak="0">
     <w:nsid w:val="5B4B1787"/>
     <w:multiLevelType w:val="multilevel"/>
     <w:tmpl w:val="5B4B1787"/>
@@ -29253,7 +31311,7 @@
       </w:rPr>
     </w:lvl>
   </w:abstractNum>
-  <w:abstractNum w:abstractNumId="50" w15:restartNumberingAfterBreak="0">
+  <w:abstractNum w:abstractNumId="55" w15:restartNumberingAfterBreak="0">
     <w:nsid w:val="5F783EBF"/>
     <w:multiLevelType w:val="hybridMultilevel"/>
     <w:tmpl w:val="25604192"/>
@@ -29342,7 +31400,7 @@
       </w:pPr>
     </w:lvl>
   </w:abstractNum>
-  <w:abstractNum w:abstractNumId="51" w15:restartNumberingAfterBreak="0">
+  <w:abstractNum w:abstractNumId="56" w15:restartNumberingAfterBreak="0">
     <w:nsid w:val="60F56821"/>
     <w:multiLevelType w:val="hybridMultilevel"/>
     <w:tmpl w:val="F552FB04"/>
@@ -29428,7 +31486,7 @@
       </w:pPr>
     </w:lvl>
   </w:abstractNum>
-  <w:abstractNum w:abstractNumId="52" w15:restartNumberingAfterBreak="0">
+  <w:abstractNum w:abstractNumId="57" w15:restartNumberingAfterBreak="0">
     <w:nsid w:val="633A02EF"/>
     <w:multiLevelType w:val="hybridMultilevel"/>
     <w:tmpl w:val="8B3C1890"/>
@@ -29541,7 +31599,7 @@
       </w:rPr>
     </w:lvl>
   </w:abstractNum>
-  <w:abstractNum w:abstractNumId="53" w15:restartNumberingAfterBreak="0">
+  <w:abstractNum w:abstractNumId="58" w15:restartNumberingAfterBreak="0">
     <w:nsid w:val="65DA2F1D"/>
     <w:multiLevelType w:val="hybridMultilevel"/>
     <w:tmpl w:val="370AD602"/>
@@ -29654,7 +31712,7 @@
       </w:rPr>
     </w:lvl>
   </w:abstractNum>
-  <w:abstractNum w:abstractNumId="54" w15:restartNumberingAfterBreak="0">
+  <w:abstractNum w:abstractNumId="59" w15:restartNumberingAfterBreak="0">
     <w:nsid w:val="6BD2377A"/>
     <w:multiLevelType w:val="hybridMultilevel"/>
     <w:tmpl w:val="19C28444"/>
@@ -29767,7 +31825,7 @@
       </w:rPr>
     </w:lvl>
   </w:abstractNum>
-  <w:abstractNum w:abstractNumId="55" w15:restartNumberingAfterBreak="0">
+  <w:abstractNum w:abstractNumId="60" w15:restartNumberingAfterBreak="0">
     <w:nsid w:val="6CDA488C"/>
     <w:multiLevelType w:val="hybridMultilevel"/>
     <w:tmpl w:val="CDE08F74"/>
@@ -29880,7 +31938,7 @@
       </w:rPr>
     </w:lvl>
   </w:abstractNum>
-  <w:abstractNum w:abstractNumId="56" w15:restartNumberingAfterBreak="0">
+  <w:abstractNum w:abstractNumId="61" w15:restartNumberingAfterBreak="0">
     <w:nsid w:val="6F8E6852"/>
     <w:multiLevelType w:val="hybridMultilevel"/>
     <w:tmpl w:val="32F40D5C"/>
@@ -29993,7 +32051,7 @@
       </w:rPr>
     </w:lvl>
   </w:abstractNum>
-  <w:abstractNum w:abstractNumId="57" w15:restartNumberingAfterBreak="0">
+  <w:abstractNum w:abstractNumId="62" w15:restartNumberingAfterBreak="0">
     <w:nsid w:val="72BE325F"/>
     <w:multiLevelType w:val="hybridMultilevel"/>
     <w:tmpl w:val="533A55F8"/>
@@ -30106,7 +32164,7 @@
       </w:rPr>
     </w:lvl>
   </w:abstractNum>
-  <w:abstractNum w:abstractNumId="58" w15:restartNumberingAfterBreak="0">
+  <w:abstractNum w:abstractNumId="63" w15:restartNumberingAfterBreak="0">
     <w:nsid w:val="7E1951F7"/>
     <w:multiLevelType w:val="hybridMultilevel"/>
     <w:tmpl w:val="647207F4"/>
@@ -30192,7 +32250,7 @@
       </w:pPr>
     </w:lvl>
   </w:abstractNum>
-  <w:abstractNum w:abstractNumId="59" w15:restartNumberingAfterBreak="0">
+  <w:abstractNum w:abstractNumId="64" w15:restartNumberingAfterBreak="0">
     <w:nsid w:val="7F4D0571"/>
     <w:multiLevelType w:val="hybridMultilevel"/>
     <w:tmpl w:val="E5220E04"/>
@@ -30309,183 +32367,198 @@
     <w:abstractNumId w:val="0"/>
   </w:num>
   <w:num w:numId="2">
-    <w:abstractNumId w:val="31"/>
+    <w:abstractNumId w:val="33"/>
   </w:num>
   <w:num w:numId="3">
-    <w:abstractNumId w:val="17"/>
+    <w:abstractNumId w:val="19"/>
   </w:num>
   <w:num w:numId="4">
-    <w:abstractNumId w:val="49"/>
+    <w:abstractNumId w:val="54"/>
   </w:num>
   <w:num w:numId="5">
     <w:abstractNumId w:val="8"/>
   </w:num>
   <w:num w:numId="6">
-    <w:abstractNumId w:val="40"/>
+    <w:abstractNumId w:val="43"/>
   </w:num>
   <w:num w:numId="7">
-    <w:abstractNumId w:val="34"/>
+    <w:abstractNumId w:val="37"/>
   </w:num>
   <w:num w:numId="8">
-    <w:abstractNumId w:val="38"/>
+    <w:abstractNumId w:val="41"/>
   </w:num>
   <w:num w:numId="9">
     <w:abstractNumId w:val="6"/>
   </w:num>
   <w:num w:numId="10">
-    <w:abstractNumId w:val="19"/>
+    <w:abstractNumId w:val="21"/>
   </w:num>
   <w:num w:numId="11">
+    <w:abstractNumId w:val="31"/>
+  </w:num>
+  <w:num w:numId="12">
+    <w:abstractNumId w:val="52"/>
+  </w:num>
+  <w:num w:numId="13">
+    <w:abstractNumId w:val="45"/>
+  </w:num>
+  <w:num w:numId="14">
     <w:abstractNumId w:val="29"/>
   </w:num>
-  <w:num w:numId="12">
-    <w:abstractNumId w:val="48"/>
-  </w:num>
-  <w:num w:numId="13">
-    <w:abstractNumId w:val="41"/>
-  </w:num>
-  <w:num w:numId="14">
+  <w:num w:numId="15">
     <w:abstractNumId w:val="27"/>
   </w:num>
-  <w:num w:numId="15">
-    <w:abstractNumId w:val="25"/>
-  </w:num>
   <w:num w:numId="16">
-    <w:abstractNumId w:val="15"/>
+    <w:abstractNumId w:val="17"/>
   </w:num>
   <w:num w:numId="17">
     <w:abstractNumId w:val="7"/>
   </w:num>
   <w:num w:numId="18">
-    <w:abstractNumId w:val="54"/>
+    <w:abstractNumId w:val="59"/>
   </w:num>
   <w:num w:numId="19">
-    <w:abstractNumId w:val="26"/>
+    <w:abstractNumId w:val="28"/>
   </w:num>
   <w:num w:numId="20">
-    <w:abstractNumId w:val="53"/>
+    <w:abstractNumId w:val="58"/>
   </w:num>
   <w:num w:numId="21">
-    <w:abstractNumId w:val="23"/>
+    <w:abstractNumId w:val="25"/>
   </w:num>
   <w:num w:numId="22">
-    <w:abstractNumId w:val="37"/>
+    <w:abstractNumId w:val="40"/>
   </w:num>
   <w:num w:numId="23">
-    <w:abstractNumId w:val="52"/>
+    <w:abstractNumId w:val="57"/>
   </w:num>
   <w:num w:numId="24">
-    <w:abstractNumId w:val="35"/>
+    <w:abstractNumId w:val="38"/>
   </w:num>
   <w:num w:numId="25">
-    <w:abstractNumId w:val="10"/>
+    <w:abstractNumId w:val="11"/>
   </w:num>
   <w:num w:numId="26">
     <w:abstractNumId w:val="2"/>
   </w:num>
   <w:num w:numId="27">
-    <w:abstractNumId w:val="13"/>
+    <w:abstractNumId w:val="14"/>
   </w:num>
   <w:num w:numId="28">
-    <w:abstractNumId w:val="36"/>
+    <w:abstractNumId w:val="39"/>
   </w:num>
   <w:num w:numId="29">
-    <w:abstractNumId w:val="50"/>
+    <w:abstractNumId w:val="55"/>
   </w:num>
   <w:num w:numId="30">
-    <w:abstractNumId w:val="44"/>
+    <w:abstractNumId w:val="48"/>
   </w:num>
   <w:num w:numId="31">
-    <w:abstractNumId w:val="58"/>
+    <w:abstractNumId w:val="63"/>
   </w:num>
   <w:num w:numId="32">
-    <w:abstractNumId w:val="14"/>
+    <w:abstractNumId w:val="15"/>
   </w:num>
   <w:num w:numId="33">
     <w:abstractNumId w:val="4"/>
   </w:num>
   <w:num w:numId="34">
-    <w:abstractNumId w:val="43"/>
+    <w:abstractNumId w:val="47"/>
   </w:num>
   <w:num w:numId="35">
+    <w:abstractNumId w:val="46"/>
+  </w:num>
+  <w:num w:numId="36">
+    <w:abstractNumId w:val="12"/>
+  </w:num>
+  <w:num w:numId="37">
+    <w:abstractNumId w:val="13"/>
+  </w:num>
+  <w:num w:numId="38">
     <w:abstractNumId w:val="42"/>
   </w:num>
-  <w:num w:numId="36">
-    <w:abstractNumId w:val="11"/>
-  </w:num>
-  <w:num w:numId="37">
-    <w:abstractNumId w:val="12"/>
-  </w:num>
-  <w:num w:numId="38">
-    <w:abstractNumId w:val="39"/>
-  </w:num>
   <w:num w:numId="39">
-    <w:abstractNumId w:val="16"/>
+    <w:abstractNumId w:val="18"/>
   </w:num>
   <w:num w:numId="40">
-    <w:abstractNumId w:val="46"/>
+    <w:abstractNumId w:val="50"/>
   </w:num>
   <w:num w:numId="41">
+    <w:abstractNumId w:val="22"/>
+  </w:num>
+  <w:num w:numId="42">
+    <w:abstractNumId w:val="34"/>
+  </w:num>
+  <w:num w:numId="43">
+    <w:abstractNumId w:val="56"/>
+  </w:num>
+  <w:num w:numId="44">
+    <w:abstractNumId w:val="60"/>
+  </w:num>
+  <w:num w:numId="45">
+    <w:abstractNumId w:val="61"/>
+  </w:num>
+  <w:num w:numId="46">
     <w:abstractNumId w:val="20"/>
   </w:num>
-  <w:num w:numId="42">
-    <w:abstractNumId w:val="32"/>
+  <w:num w:numId="47">
+    <w:abstractNumId w:val="23"/>
   </w:num>
-  <w:num w:numId="43">
+  <w:num w:numId="48">
+    <w:abstractNumId w:val="24"/>
+  </w:num>
+  <w:num w:numId="49">
     <w:abstractNumId w:val="51"/>
   </w:num>
-  <w:num w:numId="44">
-    <w:abstractNumId w:val="55"/>
-  </w:num>
-  <w:num w:numId="45">
-    <w:abstractNumId w:val="56"/>
-  </w:num>
-  <w:num w:numId="46">
-    <w:abstractNumId w:val="18"/>
-  </w:num>
-  <w:num w:numId="47">
-    <w:abstractNumId w:val="21"/>
-  </w:num>
-  <w:num w:numId="48">
-    <w:abstractNumId w:val="22"/>
-  </w:num>
-  <w:num w:numId="49">
-    <w:abstractNumId w:val="47"/>
-  </w:num>
   <w:num w:numId="50">
-    <w:abstractNumId w:val="33"/>
+    <w:abstractNumId w:val="36"/>
   </w:num>
   <w:num w:numId="51">
-    <w:abstractNumId w:val="24"/>
+    <w:abstractNumId w:val="26"/>
   </w:num>
   <w:num w:numId="52">
-    <w:abstractNumId w:val="28"/>
+    <w:abstractNumId w:val="30"/>
   </w:num>
   <w:num w:numId="53">
     <w:abstractNumId w:val="1"/>
   </w:num>
   <w:num w:numId="54">
-    <w:abstractNumId w:val="57"/>
+    <w:abstractNumId w:val="62"/>
   </w:num>
   <w:num w:numId="55">
-    <w:abstractNumId w:val="30"/>
+    <w:abstractNumId w:val="32"/>
   </w:num>
   <w:num w:numId="56">
-    <w:abstractNumId w:val="59"/>
+    <w:abstractNumId w:val="64"/>
   </w:num>
   <w:num w:numId="57">
     <w:abstractNumId w:val="3"/>
   </w:num>
   <w:num w:numId="58">
+    <w:abstractNumId w:val="5"/>
+  </w:num>
+  <w:num w:numId="59">
+    <w:abstractNumId w:val="49"/>
+  </w:num>
+  <w:num w:numId="60">
+    <w:abstractNumId w:val="44"/>
+  </w:num>
+  <w:num w:numId="61">
+    <w:abstractNumId w:val="16"/>
+  </w:num>
+  <w:num w:numId="62">
+    <w:abstractNumId w:val="53"/>
+  </w:num>
+  <w:num w:numId="63">
+    <w:abstractNumId w:val="35"/>
+  </w:num>
+  <w:num w:numId="64">
+    <w:abstractNumId w:val="10"/>
+  </w:num>
+  <w:num w:numId="65">
     <w:abstractNumId w:val="9"/>
   </w:num>
-  <w:num w:numId="59">
-    <w:abstractNumId w:val="5"/>
-  </w:num>
-  <w:num w:numId="60">
-    <w:abstractNumId w:val="45"/>
-  </w:num>
-  <w:numIdMacAtCleanup w:val="53"/>
+  <w:numIdMacAtCleanup w:val="65"/>
 </w:numbering>
 </file>
 
@@ -30606,6 +32679,7 @@
     <w:lsdException w:name="HTML Sample" w:semiHidden="1" w:unhideWhenUsed="1"/>
     <w:lsdException w:name="HTML Typewriter" w:semiHidden="1" w:unhideWhenUsed="1"/>
     <w:lsdException w:name="HTML Variable" w:semiHidden="1" w:unhideWhenUsed="1"/>
+    <w:lsdException w:name="Normal Table" w:semiHidden="1" w:unhideWhenUsed="1"/>
     <w:lsdException w:name="annotation subject" w:semiHidden="1" w:unhideWhenUsed="1"/>
     <w:lsdException w:name="No List" w:semiHidden="1" w:unhideWhenUsed="1"/>
     <w:lsdException w:name="Outline List 1" w:semiHidden="1" w:unhideWhenUsed="1"/>
@@ -30648,8 +32722,11 @@
     <w:lsdException w:name="Table Contemporary" w:semiHidden="1" w:unhideWhenUsed="1"/>
     <w:lsdException w:name="Table Elegant" w:semiHidden="1" w:unhideWhenUsed="1"/>
     <w:lsdException w:name="Table Professional" w:semiHidden="1" w:unhideWhenUsed="1"/>
+    <w:lsdException w:name="Table Subtle 1" w:semiHidden="1" w:unhideWhenUsed="1"/>
     <w:lsdException w:name="Table Subtle 2" w:semiHidden="1" w:unhideWhenUsed="1"/>
     <w:lsdException w:name="Table Web 1" w:semiHidden="1" w:unhideWhenUsed="1"/>
+    <w:lsdException w:name="Table Web 2" w:semiHidden="1" w:unhideWhenUsed="1"/>
+    <w:lsdException w:name="Table Web 3" w:semiHidden="1" w:unhideWhenUsed="1"/>
     <w:lsdException w:name="Balloon Text" w:semiHidden="1" w:unhideWhenUsed="1"/>
     <w:lsdException w:name="Table Grid" w:uiPriority="39" w:qFormat="1"/>
     <w:lsdException w:name="Table Theme" w:semiHidden="1" w:unhideWhenUsed="1"/>
@@ -30874,7 +32951,7 @@
   <w:style w:type="paragraph" w:default="1" w:styleId="Normal">
     <w:name w:val="Normal"/>
     <w:qFormat/>
-    <w:rsid w:val="00711247"/>
+    <w:rsid w:val="002F21B7"/>
     <w:pPr>
       <w:spacing w:after="160" w:line="259" w:lineRule="auto"/>
     </w:pPr>
@@ -31834,7 +33911,7 @@
 </file>
 
 <file path=customXml/itemProps2.xml><?xml version="1.0" encoding="utf-8"?>
-<ds:datastoreItem xmlns:ds="http://schemas.openxmlformats.org/officeDocument/2006/customXml" ds:itemID="{07676DFE-0EA5-45F2-B718-405A5F7F0944}">
+<ds:datastoreItem xmlns:ds="http://schemas.openxmlformats.org/officeDocument/2006/customXml" ds:itemID="{8636B34B-E8D3-4E1B-A077-BF86B59BBC4F}">
   <ds:schemaRefs>
     <ds:schemaRef ds:uri="http://schemas.openxmlformats.org/officeDocument/2006/bibliography"/>
   </ds:schemaRefs>

</xml_diff>

<commit_message>
Thêm thành viên vip (hoàn tiền thêm 5% khi hủy vé)
</commit_message>
<xml_diff>
--- a/BAOCAO.docx
+++ b/BAOCAO.docx
@@ -1,6 +1,6 @@
 
 <file path=word/document.xml><?xml version="1.0" encoding="utf-8"?>
-<w:document xmlns:wpc="http://schemas.microsoft.com/office/word/2010/wordprocessingCanvas" xmlns:cx="http://schemas.microsoft.com/office/drawing/2014/chartex" xmlns:cx1="http://schemas.microsoft.com/office/drawing/2015/9/8/chartex" xmlns:cx2="http://schemas.microsoft.com/office/drawing/2015/10/21/chartex" xmlns:cx3="http://schemas.microsoft.com/office/drawing/2016/5/9/chartex" xmlns:cx4="http://schemas.microsoft.com/office/drawing/2016/5/10/chartex" xmlns:cx5="http://schemas.microsoft.com/office/drawing/2016/5/11/chartex" xmlns:cx6="http://schemas.microsoft.com/office/drawing/2016/5/12/chartex" xmlns:cx7="http://schemas.microsoft.com/office/drawing/2016/5/13/chartex" xmlns:cx8="http://schemas.microsoft.com/office/drawing/2016/5/14/chartex" xmlns:mc="http://schemas.openxmlformats.org/markup-compatibility/2006" xmlns:aink="http://schemas.microsoft.com/office/drawing/2016/ink" xmlns:am3d="http://schemas.microsoft.com/office/drawing/2017/model3d" xmlns:o="urn:schemas-microsoft-com:office:office" xmlns:r="http://schemas.openxmlformats.org/officeDocument/2006/relationships" xmlns:m="http://schemas.openxmlformats.org/officeDocument/2006/math" xmlns:v="urn:schemas-microsoft-com:vml" xmlns:wp14="http://schemas.microsoft.com/office/word/2010/wordprocessingDrawing" xmlns:wp="http://schemas.openxmlformats.org/drawingml/2006/wordprocessingDrawing" xmlns:w10="urn:schemas-microsoft-com:office:word" xmlns:w="http://schemas.openxmlformats.org/wordprocessingml/2006/main" xmlns:w14="http://schemas.microsoft.com/office/word/2010/wordml" xmlns:w15="http://schemas.microsoft.com/office/word/2012/wordml" xmlns:w16cid="http://schemas.microsoft.com/office/word/2016/wordml/cid" xmlns:w16se="http://schemas.microsoft.com/office/word/2015/wordml/symex" xmlns:wpg="http://schemas.microsoft.com/office/word/2010/wordprocessingGroup" xmlns:wpi="http://schemas.microsoft.com/office/word/2010/wordprocessingInk" xmlns:wne="http://schemas.microsoft.com/office/word/2006/wordml" xmlns:wps="http://schemas.microsoft.com/office/word/2010/wordprocessingShape" mc:Ignorable="w14 w15 w16se w16cid wp14">
+<w:document xmlns:wpc="http://schemas.microsoft.com/office/word/2010/wordprocessingCanvas" xmlns:cx="http://schemas.microsoft.com/office/drawing/2014/chartex" xmlns:mc="http://schemas.openxmlformats.org/markup-compatibility/2006" xmlns:o="urn:schemas-microsoft-com:office:office" xmlns:r="http://schemas.openxmlformats.org/officeDocument/2006/relationships" xmlns:m="http://schemas.openxmlformats.org/officeDocument/2006/math" xmlns:v="urn:schemas-microsoft-com:vml" xmlns:wp14="http://schemas.microsoft.com/office/word/2010/wordprocessingDrawing" xmlns:wp="http://schemas.openxmlformats.org/drawingml/2006/wordprocessingDrawing" xmlns:w10="urn:schemas-microsoft-com:office:word" xmlns:w="http://schemas.openxmlformats.org/wordprocessingml/2006/main" xmlns:w14="http://schemas.microsoft.com/office/word/2010/wordml" xmlns:w15="http://schemas.microsoft.com/office/word/2012/wordml" xmlns:w16se="http://schemas.microsoft.com/office/word/2015/wordml/symex" xmlns:wpg="http://schemas.microsoft.com/office/word/2010/wordprocessingGroup" xmlns:wpi="http://schemas.microsoft.com/office/word/2010/wordprocessingInk" xmlns:wne="http://schemas.microsoft.com/office/word/2006/wordml" xmlns:wps="http://schemas.microsoft.com/office/word/2010/wordprocessingShape" mc:Ignorable="w14 w15 w16se wp14">
   <w:body>
     <w:p>
       <w:pPr>
@@ -434,7 +434,7 @@
               </wp:anchor>
             </w:drawing>
           </mc:Choice>
-          <mc:Fallback xmlns:wpsCustomData="http://www.wps.cn/officeDocument/2013/wpsCustomData">
+          <mc:Fallback xmlns:wpsCustomData="http://www.wps.cn/officeDocument/2013/wpsCustomData" xmlns:w16cid="http://schemas.microsoft.com/office/word/2016/wordml/cid" xmlns:am3d="http://schemas.microsoft.com/office/drawing/2017/model3d" xmlns:aink="http://schemas.microsoft.com/office/drawing/2016/ink" xmlns:cx8="http://schemas.microsoft.com/office/drawing/2016/5/14/chartex" xmlns:cx7="http://schemas.microsoft.com/office/drawing/2016/5/13/chartex" xmlns:cx6="http://schemas.microsoft.com/office/drawing/2016/5/12/chartex" xmlns:cx5="http://schemas.microsoft.com/office/drawing/2016/5/11/chartex" xmlns:cx4="http://schemas.microsoft.com/office/drawing/2016/5/10/chartex" xmlns:cx3="http://schemas.microsoft.com/office/drawing/2016/5/9/chartex" xmlns:cx2="http://schemas.microsoft.com/office/drawing/2015/10/21/chartex" xmlns:cx1="http://schemas.microsoft.com/office/drawing/2015/9/8/chartex">
             <w:pict>
               <v:shape id="_x0000_s1026" o:spid="_x0000_s1026" o:spt="65" type="#_x0000_t65" style="position:absolute;left:0pt;height:709.2pt;width:492.5pt;mso-position-horizontal:center;mso-position-horizontal-relative:margin;mso-position-vertical:top;mso-position-vertical-relative:margin;z-index:-251657216;v-text-anchor:middle;mso-width-relative:page;mso-height-relative:page;" filled="f" stroked="t" coordsize="21600,21600" o:gfxdata="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" adj="18000">
                 <v:fill on="f" focussize="0,0"/>
@@ -6603,7 +6603,25 @@
         <w:t>rõ ràng và hướng dẫn đặt vé</w:t>
       </w:r>
       <w:r>
-        <w:t>: Trang chủ có bước hướng dẫn “1. Chọn rạp → 2. Chọn phim → 3. Chọn ngày → 4. Chọn suất” hiển thị ngay.</w:t>
+        <w:t>: Trang chủ có bước hướng dẫn “1. Chọn rạ</w:t>
+      </w:r>
+      <w:r>
+        <w:t xml:space="preserve">p, </w:t>
+      </w:r>
+      <w:r>
+        <w:t>2. Chọ</w:t>
+      </w:r>
+      <w:r>
+        <w:t>n phim,</w:t>
+      </w:r>
+      <w:r>
+        <w:t xml:space="preserve"> 3. Chọ</w:t>
+      </w:r>
+      <w:r>
+        <w:t xml:space="preserve">n ngày, </w:t>
+      </w:r>
+      <w:r>
+        <w:t>4. Chọn suất” hiển thị ngay.</w:t>
       </w:r>
     </w:p>
     <w:p>
@@ -8269,17 +8287,23 @@
         <w:jc w:val="both"/>
       </w:pPr>
       <w:r>
-        <w:t>Hệ thống đặt vé xem phim CineGo được xây dựng nhằm phục vụ nhu cầu tra cứu thông tin phim, đặt vé, thanh toán và quản lý hoạt động chiếu phim một cách tập trung, tự động và hiệu quả. Website hướng đến hai nhóm đối tượng chính: người dùng (khách hàng) và nhân viên quản trị hệ thống, cùng một tầng quản lý cấp công ty với các quyền điều hành mở rộng.Về phía người dùng, hệ thống cho phép người dùng đăng ký và đăng nhập tài khoản để truy cập các tính năng đặt vé. Người dùng có thể xem danh sách phim đang chiếu và sắp chiếu, xem chi tiết phim (thể loại, thời lượng, trailer, mô tả, ngày khởi chiếu, diễn viên), và tra cứu lịch chiếu theo rạp, ngày, hoặc khung giờ. Sau khi lựa chọn phim và suất chiếu phù hợp, người dùng có thể chọn ghế ngồi trực quan trên sơ đồ phòng chiếu, giữ ghế tạm thời, và thực hiện thanh toán thông qua nhiều phương thức như ví điện tử, thẻ ngân hàng hoặc thanh toán tại rạp. Sau khi thanh toán thành công, hệ thống gửi mã QR đến email của người dùng.</w:t>
+        <w:t>Hệ thống đặt vé xem phim CineGo được xây dựng nhằm phục vụ nhu cầu tra cứu thông tin phim, đặt vé, thanh toán và quản lý hoạt động chiếu phim một cách tập trung, tự động và hiệu quả. Website hướng đến hai nhóm đối tượng chính: người dùng (khách hàng</w:t>
+      </w:r>
+      <w:r>
+        <w:t xml:space="preserve"> thường, khách hàng vip</w:t>
+      </w:r>
+      <w:r>
+        <w:t>) và nhân viên quản trị hệ thống, cùng một tầng quản lý cấp công ty với các quyền điều hành mở rộng.Về phía người dùng, hệ thống cho phép người dùng đăng ký và đăng nhập tài khoản để truy cập các tính năng đặt vé. Người dùng có thể xem danh sách phim đang chiếu và sắp chiếu, xem chi tiết phim (thể loại, thời lượng, trailer, mô tả, ngày khởi chiếu, diễn viên), và tra cứu lịch chiếu theo rạp, ngày, hoặc khung giờ. Sau khi lựa chọn phim và suất chiếu phù hợp, người dùng có thể chọn ghế ngồi trực quan trên sơ đồ phòng chiếu, giữ ghế tạm thời, và thực hiện thanh toán thông qua nhiều phương thức như ví điện tử, thẻ ngân hàng hoặc thanh toán tại rạp. Sau khi thanh toán thành công, hệ thống gửi mã QR đến email của người dùng.</w:t>
       </w:r>
       <w:r>
         <w:t xml:space="preserve"> </w:t>
       </w:r>
       <w:r>
-        <w:t xml:space="preserve">Người dùng có thể tra cứu các vé đã đặt, thực </w:t>
+        <w:t xml:space="preserve">Người dùng có </w:t>
       </w:r>
       <w:r>
         <w:lastRenderedPageBreak/>
-        <w:t>hiện hủy hoặc đổi vé nếu thời gian cho phép, cũng như đánh giá phim đã xem và tham gia các chương trình khuyến mãi được áp dụng trong hệ thống. Toàn bộ quá trình đặt vé, thanh toán và nhận vé được hệ thống xử lý tự động, đảm bảo tính chính xác và thuận tiện.</w:t>
+        <w:t>thể tra cứu các vé đã đặt, thực hiện hủy hoặc đổi vé nếu thời gian cho phép, cũng như đánh giá phim đã xem và tham gia các chương trình khuyến mãi được áp dụng trong hệ thống. Toàn bộ quá trình đặt vé, thanh toán và nhận vé được hệ thống xử lý tự động, đảm bảo tính chính xác và thuận tiện.</w:t>
       </w:r>
       <w:r>
         <w:t xml:space="preserve"> </w:t>
@@ -9013,7 +9037,21 @@
         <w:rPr>
           <w:sz w:val="26"/>
         </w:rPr>
-        <w:t xml:space="preserve">. Trong trường hợp thời gian còn lại </w:t>
+        <w:t>.</w:t>
+      </w:r>
+      <w:r>
+        <w:rPr>
+          <w:sz w:val="26"/>
+        </w:rPr>
+        <w:t xml:space="preserve"> Đối với thành viên vip, được hoàn thêm 5%.</w:t>
+      </w:r>
+      <w:bookmarkStart w:id="26" w:name="_GoBack"/>
+      <w:bookmarkEnd w:id="26"/>
+      <w:r>
+        <w:rPr>
+          <w:sz w:val="26"/>
+        </w:rPr>
+        <w:t xml:space="preserve"> Trong trường hợp thời gian còn lại </w:t>
       </w:r>
       <w:r>
         <w:rPr>
@@ -9077,20 +9115,22 @@
           <w:b w:val="0"/>
           <w:sz w:val="26"/>
         </w:rPr>
-        <w:t>thực hiện hoàn tiền tự động theo tỷ lệ quy định</w:t>
-      </w:r>
-      <w:r>
-        <w:rPr>
-          <w:sz w:val="26"/>
-        </w:rPr>
-        <w:t xml:space="preserve"> về tài khoản thanh toán </w:t>
-      </w:r>
-      <w:r>
-        <w:rPr>
+        <w:t xml:space="preserve">thực hiện hoàn tiền tự </w:t>
+      </w:r>
+      <w:r>
+        <w:rPr>
+          <w:rStyle w:val="Strong"/>
+          <w:b w:val="0"/>
           <w:sz w:val="26"/>
         </w:rPr>
         <w:lastRenderedPageBreak/>
-        <w:t>ban đầu</w:t>
+        <w:t>động theo tỷ lệ quy định</w:t>
+      </w:r>
+      <w:r>
+        <w:rPr>
+          <w:sz w:val="26"/>
+        </w:rPr>
+        <w:t xml:space="preserve"> về tài khoản thanh toán ban đầu</w:t>
       </w:r>
       <w:r>
         <w:rPr>
@@ -10753,8 +10793,8 @@
           <w:b/>
         </w:rPr>
       </w:pPr>
-      <w:bookmarkStart w:id="26" w:name="_Toc212480737"/>
-      <w:bookmarkStart w:id="27" w:name="_Toc212622838"/>
+      <w:bookmarkStart w:id="27" w:name="_Toc212480737"/>
+      <w:bookmarkStart w:id="28" w:name="_Toc212622838"/>
       <w:r>
         <w:rPr>
           <w:b/>
@@ -10763,8 +10803,8 @@
         <w:lastRenderedPageBreak/>
         <w:t>Sơ đồ chức năng</w:t>
       </w:r>
-      <w:bookmarkEnd w:id="26"/>
       <w:bookmarkEnd w:id="27"/>
+      <w:bookmarkEnd w:id="28"/>
     </w:p>
     <w:p>
       <w:pPr>
@@ -10772,7 +10812,7 @@
         <w:keepNext/>
         <w:jc w:val="center"/>
       </w:pPr>
-      <w:bookmarkStart w:id="28" w:name="_Toc212480720"/>
+      <w:bookmarkStart w:id="29" w:name="_Toc212480720"/>
       <w:r>
         <w:rPr>
           <w:noProof/>
@@ -10828,7 +10868,7 @@
           <w:sz w:val="28"/>
         </w:rPr>
       </w:pPr>
-      <w:bookmarkStart w:id="29" w:name="_Toc212557552"/>
+      <w:bookmarkStart w:id="30" w:name="_Toc212557552"/>
       <w:r>
         <w:rPr>
           <w:sz w:val="28"/>
@@ -10872,7 +10912,7 @@
         </w:rPr>
         <w:t>: Sơ đồ chức năng</w:t>
       </w:r>
-      <w:bookmarkEnd w:id="29"/>
+      <w:bookmarkEnd w:id="30"/>
     </w:p>
     <w:p>
       <w:pPr>
@@ -10887,8 +10927,8 @@
           <w:b/>
         </w:rPr>
       </w:pPr>
-      <w:bookmarkStart w:id="30" w:name="_Toc212622839"/>
-      <w:bookmarkEnd w:id="28"/>
+      <w:bookmarkStart w:id="31" w:name="_Toc212622839"/>
+      <w:bookmarkEnd w:id="29"/>
       <w:r>
         <w:rPr>
           <w:b/>
@@ -10896,7 +10936,7 @@
         </w:rPr>
         <w:t>Sơ đồ Use case</w:t>
       </w:r>
-      <w:bookmarkEnd w:id="30"/>
+      <w:bookmarkEnd w:id="31"/>
       <w:r>
         <w:rPr>
           <w:b/>
@@ -10918,11 +10958,11 @@
       <w:r>
         <w:t xml:space="preserve"> </w:t>
       </w:r>
-      <w:bookmarkStart w:id="31" w:name="_Toc212622840"/>
+      <w:bookmarkStart w:id="32" w:name="_Toc212622840"/>
       <w:r>
         <w:t>Use case tổng quát</w:t>
       </w:r>
-      <w:bookmarkEnd w:id="31"/>
+      <w:bookmarkEnd w:id="32"/>
     </w:p>
     <w:p>
       <w:pPr>
@@ -10986,8 +11026,8 @@
           <w:sz w:val="26"/>
         </w:rPr>
       </w:pPr>
-      <w:bookmarkStart w:id="32" w:name="_Toc212480721"/>
-      <w:bookmarkStart w:id="33" w:name="_Toc212557553"/>
+      <w:bookmarkStart w:id="33" w:name="_Toc212480721"/>
+      <w:bookmarkStart w:id="34" w:name="_Toc212557553"/>
       <w:r>
         <w:rPr>
           <w:sz w:val="26"/>
@@ -11031,8 +11071,8 @@
         </w:rPr>
         <w:t>: Use case tổng quát</w:t>
       </w:r>
-      <w:bookmarkEnd w:id="32"/>
       <w:bookmarkEnd w:id="33"/>
+      <w:bookmarkEnd w:id="34"/>
       <w:r>
         <w:rPr>
           <w:sz w:val="26"/>
@@ -11053,11 +11093,11 @@
       <w:r>
         <w:t xml:space="preserve">  </w:t>
       </w:r>
-      <w:bookmarkStart w:id="34" w:name="_Toc212622841"/>
+      <w:bookmarkStart w:id="35" w:name="_Toc212622841"/>
       <w:r>
         <w:t>Đặc tả use case</w:t>
       </w:r>
-      <w:bookmarkEnd w:id="34"/>
+      <w:bookmarkEnd w:id="35"/>
     </w:p>
     <w:p>
       <w:pPr>
@@ -14611,7 +14651,21 @@
                 <w:sz w:val="26"/>
                 <w:szCs w:val="26"/>
               </w:rPr>
-              <w:t xml:space="preserve"> để chờ thanh toán; nếu quá 5 phút không hoàn tất → giải phóng ghế</w:t>
+              <w:t xml:space="preserve"> để chờ thanh toán; nếu quá 5 phút khôn</w:t>
+            </w:r>
+            <w:r>
+              <w:rPr>
+                <w:sz w:val="26"/>
+                <w:szCs w:val="26"/>
+              </w:rPr>
+              <w:t xml:space="preserve">g hoàn tất, </w:t>
+            </w:r>
+            <w:r>
+              <w:rPr>
+                <w:sz w:val="26"/>
+                <w:szCs w:val="26"/>
+              </w:rPr>
+              <w:t>giải phóng ghế</w:t>
             </w:r>
           </w:p>
           <w:p>
@@ -15700,6 +15754,13 @@
                 <w:szCs w:val="26"/>
               </w:rPr>
               <w:t>0% tiền vé</w:t>
+            </w:r>
+            <w:r>
+              <w:rPr>
+                <w:sz w:val="26"/>
+                <w:szCs w:val="26"/>
+              </w:rPr>
+              <w:t>, đối với thành viên “vip” thì thêm 5%</w:t>
             </w:r>
           </w:p>
         </w:tc>
@@ -20430,13 +20491,10 @@
               <w:t>n</w:t>
             </w:r>
             <w:r>
-              <w:t xml:space="preserve">ếu hoàn tiền lỗi </w:t>
-            </w:r>
-            <w:r>
-              <w:rPr>
-                <w:rFonts w:hint="eastAsia"/>
-              </w:rPr>
-              <w:t>→</w:t>
+              <w:t>ếu hoàn tiền lỗ</w:t>
+            </w:r>
+            <w:r>
+              <w:t>i,</w:t>
             </w:r>
             <w:r>
               <w:t xml:space="preserve"> rollback toàn bộ.</w:t>
@@ -22285,7 +22343,13 @@
               <w:t xml:space="preserve"> hiện có để so sánh.</w:t>
             </w:r>
             <w:r>
-              <w:t xml:space="preserve"> Sau đó, người dùng chỉnh sửa code/name hoặc huỷ → quay về Bước 2 hoặc kết thúc.</w:t>
+              <w:t xml:space="preserve"> Sau đó, người dùng chỉnh sửa code/name hoặc huỷ</w:t>
+            </w:r>
+            <w:r>
+              <w:t>,</w:t>
+            </w:r>
+            <w:r>
+              <w:t xml:space="preserve"> quay về Bước 2 hoặc kết thúc.</w:t>
             </w:r>
           </w:p>
           <w:p>
@@ -22445,7 +22509,10 @@
               </w:rPr>
             </w:pPr>
             <w:r>
-              <w:t>DB error / timeout → rollback, hiển thị lỗi “Lưu không thành công — thử lại sau” (kèm mã lỗi).</w:t>
+              <w:t>DB error / timeout,</w:t>
+            </w:r>
+            <w:r>
+              <w:t xml:space="preserve"> rollback, hiển thị lỗi “Lưu không thành công — thử lại sau” (kèm mã lỗi).</w:t>
             </w:r>
           </w:p>
           <w:p>
@@ -23269,7 +23336,13 @@
               <w:ind w:left="0"/>
             </w:pPr>
             <w:r>
-              <w:t>Nếu có trường không hợp lệ (percent &gt;100, end ≤ start, negative amount, usage limit invalid) → hệ thống hiển thị lỗi chi tiết, admin sửa và gửi lại</w:t>
+              <w:t>Nếu có trường không hợp lệ (percent &gt;100, end ≤ start, negativ</w:t>
+            </w:r>
+            <w:r>
+              <w:t>e amount, usage limit invalid),</w:t>
+            </w:r>
+            <w:r>
+              <w:t xml:space="preserve"> hệ thống hiển thị lỗi chi tiết, admin sửa và gửi lại</w:t>
             </w:r>
           </w:p>
           <w:p>
@@ -23922,10 +23995,7 @@
               <w:ind w:left="455"/>
             </w:pPr>
             <w:r>
-              <w:t xml:space="preserve">Mã CTKM tồn tại </w:t>
-            </w:r>
-            <w:r>
-              <w:t>(trạng thái Active / Scheduled / Inactive).</w:t>
+              <w:t>Mã CTKM tồn tại (trạng thái Active / Scheduled / Inactive).</w:t>
             </w:r>
           </w:p>
         </w:tc>
@@ -24000,10 +24070,7 @@
               <w:t xml:space="preserve">Nếu không thành công: </w:t>
             </w:r>
             <w:r>
-              <w:t>Không có thay đổi vĩnh viễn trong CSDL</w:t>
-            </w:r>
-            <w:r>
-              <w:t xml:space="preserve"> và ghi log lỗi</w:t>
+              <w:t>Không có thay đổi vĩnh viễn trong CSDL và ghi log lỗi</w:t>
             </w:r>
           </w:p>
         </w:tc>
@@ -24165,10 +24232,7 @@
               <w:ind w:left="455"/>
             </w:pPr>
             <w:r>
-              <w:t>Hệ thống bắt đầu quá trình xóa</w:t>
-            </w:r>
-            <w:r>
-              <w:t>:</w:t>
+              <w:t>Hệ thống bắt đầu quá trình xóa:</w:t>
             </w:r>
           </w:p>
           <w:p>
@@ -24251,13 +24315,7 @@
               <w:ind w:left="880"/>
             </w:pPr>
             <w:r>
-              <w:t>Nếu tái tính ảnh hưởng tới vé đã bán</w:t>
-            </w:r>
-            <w:r>
-              <w:t>:</w:t>
-            </w:r>
-            <w:r>
-              <w:t xml:space="preserve"> cập nhật trạng thái vé/price</w:t>
+              <w:t>Nếu tái tính ảnh hưởng tới vé đã bán: cập nhật trạng thái vé/price</w:t>
             </w:r>
           </w:p>
           <w:p>
@@ -24554,13 +24612,10 @@
               <w:t>thử lại</w:t>
             </w:r>
             <w:r>
-              <w:t xml:space="preserve">; nếu quá số lần retry </w:t>
-            </w:r>
-            <w:r>
-              <w:rPr>
-                <w:rFonts w:hint="eastAsia"/>
-              </w:rPr>
-              <w:t>→</w:t>
+              <w:t>; nếu quá số lầ</w:t>
+            </w:r>
+            <w:r>
+              <w:t>n retry,</w:t>
             </w:r>
             <w:r>
               <w:t xml:space="preserve"> đánh dấu sync_failed và gửi cảnh báo tới bộ phận vận hành để can thiệp thủ công.</w:t>
@@ -24594,13 +24649,7 @@
             </w:pPr>
             <w:r>
               <w:lastRenderedPageBreak/>
-              <w:t xml:space="preserve">Nếu user không có quyền </w:t>
-            </w:r>
-            <w:r>
-              <w:t>thì</w:t>
-            </w:r>
-            <w:r>
-              <w:t xml:space="preserve"> hiển thị “Không có quyền” và chặn thao tác</w:t>
+              <w:t>Nếu user không có quyền thì hiển thị “Không có quyền” và chặn thao tác</w:t>
             </w:r>
           </w:p>
         </w:tc>
@@ -24641,106 +24690,67 @@
               <w:t>Chương trình KHÔNG bị xóa vật lý; chỉ chuyển sang trạng thái DELETED/inactive để phục vụ audit.</w:t>
             </w:r>
             <w:r>
+              <w:t xml:space="preserve"> Nếu </w:t>
+            </w:r>
+            <w:r>
+              <w:t>CTKM</w:t>
+            </w:r>
+            <w:r>
+              <w:t xml:space="preserve"> được ghi là “Không thể xóa”, hệ thống chặn xóa và hướng dẫn liên hệ support. Trước khi xóa, hệ thống phải xác định tất cả suất/vé/dịch vụ đang chịu ảnh hưởng trong khoảng thời gian </w:t>
+            </w:r>
+            <w:r>
+              <w:t>CTKM</w:t>
+            </w:r>
+            <w:r>
+              <w:t xml:space="preserve">. Sau khi xóa, hệ thống phải loại bỏ hiệu ứng </w:t>
+            </w:r>
+            <w:r>
+              <w:t>CTKM</w:t>
+            </w:r>
+            <w:r>
+              <w:t xml:space="preserve"> và đảm bảo giá vé thực tế phản ánh lại mức gốc/không còn ưu đãi. </w:t>
+            </w:r>
+            <w:r>
+              <w:t xml:space="preserve">Quyết định: xóa </w:t>
+            </w:r>
+            <w:r>
+              <w:t>và</w:t>
+            </w:r>
+            <w:r>
+              <w:t xml:space="preserve"> tái tính</w:t>
+            </w:r>
+            <w:r>
+              <w:t xml:space="preserve"> giá</w:t>
+            </w:r>
+            <w:r>
+              <w:t xml:space="preserve"> phải cho phép tái tính async với sync_pending</w:t>
+            </w:r>
+            <w:r>
+              <w:t>,</w:t>
+            </w:r>
+            <w:r>
               <w:t xml:space="preserve"> </w:t>
             </w:r>
             <w:r>
-              <w:t xml:space="preserve">Nếu </w:t>
+              <w:t>c</w:t>
+            </w:r>
+            <w:r>
+              <w:t>hính sách này phải được cấu hình.</w:t>
+            </w:r>
+            <w:r>
+              <w:t xml:space="preserve"> Bắt buộc ghi audit log chi tiết cho mọi thao tác xóa. Khi xóa </w:t>
             </w:r>
             <w:r>
               <w:t>CTKM</w:t>
             </w:r>
             <w:r>
-              <w:t xml:space="preserve"> được ghi là “Không thể xóa”</w:t>
-            </w:r>
-            <w:r>
-              <w:t xml:space="preserve">, </w:t>
-            </w:r>
-            <w:r>
-              <w:t>hệ thống chặn xóa và hướng dẫn liên hệ support.</w:t>
-            </w:r>
-            <w:r>
-              <w:t xml:space="preserve"> </w:t>
-            </w:r>
-            <w:r>
-              <w:t xml:space="preserve">Trước khi xóa, hệ thống phải xác định tất cả suất/vé/dịch vụ đang chịu ảnh hưởng trong khoảng thời gian </w:t>
+              <w:t xml:space="preserve">, đồng bộ các thao tác tạo </w:t>
             </w:r>
             <w:r>
               <w:t>CTKM</w:t>
             </w:r>
             <w:r>
-              <w:t>.</w:t>
-            </w:r>
-            <w:r>
-              <w:t xml:space="preserve"> S</w:t>
-            </w:r>
-            <w:r>
-              <w:t xml:space="preserve">au khi xóa, hệ thống phải loại bỏ hiệu ứng </w:t>
-            </w:r>
-            <w:r>
-              <w:t>CTKM</w:t>
-            </w:r>
-            <w:r>
-              <w:t xml:space="preserve"> và đảm bảo giá vé thực tế phản ánh lại mức gốc/không còn ưu đãi.</w:t>
-            </w:r>
-            <w:r>
-              <w:t xml:space="preserve"> </w:t>
-            </w:r>
-            <w:r>
-              <w:t xml:space="preserve">Quyết định: xóa </w:t>
-            </w:r>
-            <w:r>
-              <w:t>và</w:t>
-            </w:r>
-            <w:r>
-              <w:t xml:space="preserve"> tái tính</w:t>
-            </w:r>
-            <w:r>
-              <w:t xml:space="preserve"> giá</w:t>
-            </w:r>
-            <w:r>
-              <w:t xml:space="preserve"> phải cho phép tái tính async với sync_pending</w:t>
-            </w:r>
-            <w:r>
-              <w:t>,</w:t>
-            </w:r>
-            <w:r>
-              <w:t xml:space="preserve"> </w:t>
-            </w:r>
-            <w:r>
-              <w:t>c</w:t>
-            </w:r>
-            <w:r>
-              <w:t>hính sách này phải được cấu hình.</w:t>
-            </w:r>
-            <w:r>
-              <w:t xml:space="preserve"> </w:t>
-            </w:r>
-            <w:r>
-              <w:t>Bắt buộc ghi audit log chi tiết cho mọi thao tác xóa.</w:t>
-            </w:r>
-            <w:r>
-              <w:t xml:space="preserve"> </w:t>
-            </w:r>
-            <w:r>
-              <w:t xml:space="preserve">Khi xóa </w:t>
-            </w:r>
-            <w:r>
-              <w:t>CTKM</w:t>
-            </w:r>
-            <w:r>
-              <w:t xml:space="preserve">, đồng bộ các thao tác tạo </w:t>
-            </w:r>
-            <w:r>
-              <w:t>CTKM</w:t>
-            </w:r>
-            <w:r>
-              <w:t xml:space="preserve"> khác để tránh </w:t>
-            </w:r>
-            <w:r>
-              <w:t>tranh chấp</w:t>
-            </w:r>
-            <w:r>
-              <w:t>.</w:t>
+              <w:t xml:space="preserve"> khác để tránh tranh chấp.</w:t>
             </w:r>
           </w:p>
         </w:tc>
@@ -25165,10 +25175,7 @@
               <w:ind w:left="455"/>
             </w:pPr>
             <w:r>
-              <w:t>Nhập thông tin</w:t>
-            </w:r>
-            <w:r>
-              <w:t xml:space="preserve"> và nhấn “Lưu”</w:t>
+              <w:t>Nhập thông tin và nhấn “Lưu”</w:t>
             </w:r>
             <w:r>
               <w:t>.</w:t>
@@ -25328,13 +25335,7 @@
               </w:rPr>
             </w:pPr>
             <w:r>
-              <w:t xml:space="preserve">Hiển thị promo trùng; </w:t>
-            </w:r>
-            <w:r>
-              <w:t>quản trị viên</w:t>
-            </w:r>
-            <w:r>
-              <w:t xml:space="preserve"> sửa hoặc huỷ.</w:t>
+              <w:t>Hiển thị promo trùng; quản trị viên sửa hoặc huỷ.</w:t>
             </w:r>
           </w:p>
           <w:p>
@@ -25365,13 +25366,7 @@
             </w:pPr>
             <w:r>
               <w:lastRenderedPageBreak/>
-              <w:t xml:space="preserve">Rollback, hiển thị mã lỗi, ghi log; </w:t>
-            </w:r>
-            <w:r>
-              <w:t>quản trị viên</w:t>
-            </w:r>
-            <w:r>
-              <w:t xml:space="preserve"> có thể thử lại.</w:t>
+              <w:t>Rollback, hiển thị mã lỗi, ghi log; quản trị viên có thể thử lại.</w:t>
             </w:r>
           </w:p>
         </w:tc>
@@ -25424,8 +25419,6 @@
             <w:r>
               <w:t>Bắt buộc viết log cho từng đề xuất.</w:t>
             </w:r>
-            <w:bookmarkStart w:id="35" w:name="_GoBack"/>
-            <w:bookmarkEnd w:id="35"/>
           </w:p>
         </w:tc>
       </w:tr>
@@ -25460,7 +25453,7 @@
 </file>
 
 <file path=word/endnotes.xml><?xml version="1.0" encoding="utf-8"?>
-<w:endnotes xmlns:wpc="http://schemas.microsoft.com/office/word/2010/wordprocessingCanvas" xmlns:cx="http://schemas.microsoft.com/office/drawing/2014/chartex" xmlns:cx1="http://schemas.microsoft.com/office/drawing/2015/9/8/chartex" xmlns:cx2="http://schemas.microsoft.com/office/drawing/2015/10/21/chartex" xmlns:cx3="http://schemas.microsoft.com/office/drawing/2016/5/9/chartex" xmlns:cx4="http://schemas.microsoft.com/office/drawing/2016/5/10/chartex" xmlns:cx5="http://schemas.microsoft.com/office/drawing/2016/5/11/chartex" xmlns:cx6="http://schemas.microsoft.com/office/drawing/2016/5/12/chartex" xmlns:cx7="http://schemas.microsoft.com/office/drawing/2016/5/13/chartex" xmlns:cx8="http://schemas.microsoft.com/office/drawing/2016/5/14/chartex" xmlns:mc="http://schemas.openxmlformats.org/markup-compatibility/2006" xmlns:aink="http://schemas.microsoft.com/office/drawing/2016/ink" xmlns:am3d="http://schemas.microsoft.com/office/drawing/2017/model3d" xmlns:o="urn:schemas-microsoft-com:office:office" xmlns:r="http://schemas.openxmlformats.org/officeDocument/2006/relationships" xmlns:m="http://schemas.openxmlformats.org/officeDocument/2006/math" xmlns:v="urn:schemas-microsoft-com:vml" xmlns:wp14="http://schemas.microsoft.com/office/word/2010/wordprocessingDrawing" xmlns:wp="http://schemas.openxmlformats.org/drawingml/2006/wordprocessingDrawing" xmlns:w10="urn:schemas-microsoft-com:office:word" xmlns:w="http://schemas.openxmlformats.org/wordprocessingml/2006/main" xmlns:w14="http://schemas.microsoft.com/office/word/2010/wordml" xmlns:w15="http://schemas.microsoft.com/office/word/2012/wordml" xmlns:w16cid="http://schemas.microsoft.com/office/word/2016/wordml/cid" xmlns:w16se="http://schemas.microsoft.com/office/word/2015/wordml/symex" xmlns:wpg="http://schemas.microsoft.com/office/word/2010/wordprocessingGroup" xmlns:wpi="http://schemas.microsoft.com/office/word/2010/wordprocessingInk" xmlns:wne="http://schemas.microsoft.com/office/word/2006/wordml" xmlns:wps="http://schemas.microsoft.com/office/word/2010/wordprocessingShape" mc:Ignorable="w14 w15 w16se w16cid wp14">
+<w:endnotes xmlns:wpc="http://schemas.microsoft.com/office/word/2010/wordprocessingCanvas" xmlns:cx="http://schemas.microsoft.com/office/drawing/2014/chartex" xmlns:mc="http://schemas.openxmlformats.org/markup-compatibility/2006" xmlns:o="urn:schemas-microsoft-com:office:office" xmlns:r="http://schemas.openxmlformats.org/officeDocument/2006/relationships" xmlns:m="http://schemas.openxmlformats.org/officeDocument/2006/math" xmlns:v="urn:schemas-microsoft-com:vml" xmlns:wp14="http://schemas.microsoft.com/office/word/2010/wordprocessingDrawing" xmlns:wp="http://schemas.openxmlformats.org/drawingml/2006/wordprocessingDrawing" xmlns:w10="urn:schemas-microsoft-com:office:word" xmlns:w="http://schemas.openxmlformats.org/wordprocessingml/2006/main" xmlns:w14="http://schemas.microsoft.com/office/word/2010/wordml" xmlns:w15="http://schemas.microsoft.com/office/word/2012/wordml" xmlns:w16se="http://schemas.microsoft.com/office/word/2015/wordml/symex" xmlns:wpg="http://schemas.microsoft.com/office/word/2010/wordprocessingGroup" xmlns:wpi="http://schemas.microsoft.com/office/word/2010/wordprocessingInk" xmlns:wne="http://schemas.microsoft.com/office/word/2006/wordml" xmlns:wps="http://schemas.microsoft.com/office/word/2010/wordprocessingShape" mc:Ignorable="w14 w15 w16se wp14">
   <w:endnote w:type="separator" w:id="-1">
     <w:p>
       <w:pPr>
@@ -25485,7 +25478,7 @@
 </file>
 
 <file path=word/footer1.xml><?xml version="1.0" encoding="utf-8"?>
-<w:ftr xmlns:wpc="http://schemas.microsoft.com/office/word/2010/wordprocessingCanvas" xmlns:cx="http://schemas.microsoft.com/office/drawing/2014/chartex" xmlns:cx1="http://schemas.microsoft.com/office/drawing/2015/9/8/chartex" xmlns:cx2="http://schemas.microsoft.com/office/drawing/2015/10/21/chartex" xmlns:cx3="http://schemas.microsoft.com/office/drawing/2016/5/9/chartex" xmlns:cx4="http://schemas.microsoft.com/office/drawing/2016/5/10/chartex" xmlns:cx5="http://schemas.microsoft.com/office/drawing/2016/5/11/chartex" xmlns:cx6="http://schemas.microsoft.com/office/drawing/2016/5/12/chartex" xmlns:cx7="http://schemas.microsoft.com/office/drawing/2016/5/13/chartex" xmlns:cx8="http://schemas.microsoft.com/office/drawing/2016/5/14/chartex" xmlns:mc="http://schemas.openxmlformats.org/markup-compatibility/2006" xmlns:aink="http://schemas.microsoft.com/office/drawing/2016/ink" xmlns:am3d="http://schemas.microsoft.com/office/drawing/2017/model3d" xmlns:o="urn:schemas-microsoft-com:office:office" xmlns:r="http://schemas.openxmlformats.org/officeDocument/2006/relationships" xmlns:m="http://schemas.openxmlformats.org/officeDocument/2006/math" xmlns:v="urn:schemas-microsoft-com:vml" xmlns:wp14="http://schemas.microsoft.com/office/word/2010/wordprocessingDrawing" xmlns:wp="http://schemas.openxmlformats.org/drawingml/2006/wordprocessingDrawing" xmlns:w10="urn:schemas-microsoft-com:office:word" xmlns:w="http://schemas.openxmlformats.org/wordprocessingml/2006/main" xmlns:w14="http://schemas.microsoft.com/office/word/2010/wordml" xmlns:w15="http://schemas.microsoft.com/office/word/2012/wordml" xmlns:w16cid="http://schemas.microsoft.com/office/word/2016/wordml/cid" xmlns:w16se="http://schemas.microsoft.com/office/word/2015/wordml/symex" xmlns:wpg="http://schemas.microsoft.com/office/word/2010/wordprocessingGroup" xmlns:wpi="http://schemas.microsoft.com/office/word/2010/wordprocessingInk" xmlns:wne="http://schemas.microsoft.com/office/word/2006/wordml" xmlns:wps="http://schemas.microsoft.com/office/word/2010/wordprocessingShape" mc:Ignorable="w14 w15 w16se w16cid wp14">
+<w:ftr xmlns:wpc="http://schemas.microsoft.com/office/word/2010/wordprocessingCanvas" xmlns:cx="http://schemas.microsoft.com/office/drawing/2014/chartex" xmlns:mc="http://schemas.openxmlformats.org/markup-compatibility/2006" xmlns:o="urn:schemas-microsoft-com:office:office" xmlns:r="http://schemas.openxmlformats.org/officeDocument/2006/relationships" xmlns:m="http://schemas.openxmlformats.org/officeDocument/2006/math" xmlns:v="urn:schemas-microsoft-com:vml" xmlns:wp14="http://schemas.microsoft.com/office/word/2010/wordprocessingDrawing" xmlns:wp="http://schemas.openxmlformats.org/drawingml/2006/wordprocessingDrawing" xmlns:w10="urn:schemas-microsoft-com:office:word" xmlns:w="http://schemas.openxmlformats.org/wordprocessingml/2006/main" xmlns:w14="http://schemas.microsoft.com/office/word/2010/wordml" xmlns:w15="http://schemas.microsoft.com/office/word/2012/wordml" xmlns:w16se="http://schemas.microsoft.com/office/word/2015/wordml/symex" xmlns:wpg="http://schemas.microsoft.com/office/word/2010/wordprocessingGroup" xmlns:wpi="http://schemas.microsoft.com/office/word/2010/wordprocessingInk" xmlns:wne="http://schemas.microsoft.com/office/word/2006/wordml" xmlns:wps="http://schemas.microsoft.com/office/word/2010/wordprocessingShape" mc:Ignorable="w14 w15 w16se wp14">
   <w:p>
     <w:pPr>
       <w:pStyle w:val="Footer"/>
@@ -25496,7 +25489,7 @@
 </file>
 
 <file path=word/footnotes.xml><?xml version="1.0" encoding="utf-8"?>
-<w:footnotes xmlns:wpc="http://schemas.microsoft.com/office/word/2010/wordprocessingCanvas" xmlns:cx="http://schemas.microsoft.com/office/drawing/2014/chartex" xmlns:cx1="http://schemas.microsoft.com/office/drawing/2015/9/8/chartex" xmlns:cx2="http://schemas.microsoft.com/office/drawing/2015/10/21/chartex" xmlns:cx3="http://schemas.microsoft.com/office/drawing/2016/5/9/chartex" xmlns:cx4="http://schemas.microsoft.com/office/drawing/2016/5/10/chartex" xmlns:cx5="http://schemas.microsoft.com/office/drawing/2016/5/11/chartex" xmlns:cx6="http://schemas.microsoft.com/office/drawing/2016/5/12/chartex" xmlns:cx7="http://schemas.microsoft.com/office/drawing/2016/5/13/chartex" xmlns:cx8="http://schemas.microsoft.com/office/drawing/2016/5/14/chartex" xmlns:mc="http://schemas.openxmlformats.org/markup-compatibility/2006" xmlns:aink="http://schemas.microsoft.com/office/drawing/2016/ink" xmlns:am3d="http://schemas.microsoft.com/office/drawing/2017/model3d" xmlns:o="urn:schemas-microsoft-com:office:office" xmlns:r="http://schemas.openxmlformats.org/officeDocument/2006/relationships" xmlns:m="http://schemas.openxmlformats.org/officeDocument/2006/math" xmlns:v="urn:schemas-microsoft-com:vml" xmlns:wp14="http://schemas.microsoft.com/office/word/2010/wordprocessingDrawing" xmlns:wp="http://schemas.openxmlformats.org/drawingml/2006/wordprocessingDrawing" xmlns:w10="urn:schemas-microsoft-com:office:word" xmlns:w="http://schemas.openxmlformats.org/wordprocessingml/2006/main" xmlns:w14="http://schemas.microsoft.com/office/word/2010/wordml" xmlns:w15="http://schemas.microsoft.com/office/word/2012/wordml" xmlns:w16cid="http://schemas.microsoft.com/office/word/2016/wordml/cid" xmlns:w16se="http://schemas.microsoft.com/office/word/2015/wordml/symex" xmlns:wpg="http://schemas.microsoft.com/office/word/2010/wordprocessingGroup" xmlns:wpi="http://schemas.microsoft.com/office/word/2010/wordprocessingInk" xmlns:wne="http://schemas.microsoft.com/office/word/2006/wordml" xmlns:wps="http://schemas.microsoft.com/office/word/2010/wordprocessingShape" mc:Ignorable="w14 w15 w16se w16cid wp14">
+<w:footnotes xmlns:wpc="http://schemas.microsoft.com/office/word/2010/wordprocessingCanvas" xmlns:cx="http://schemas.microsoft.com/office/drawing/2014/chartex" xmlns:mc="http://schemas.openxmlformats.org/markup-compatibility/2006" xmlns:o="urn:schemas-microsoft-com:office:office" xmlns:r="http://schemas.openxmlformats.org/officeDocument/2006/relationships" xmlns:m="http://schemas.openxmlformats.org/officeDocument/2006/math" xmlns:v="urn:schemas-microsoft-com:vml" xmlns:wp14="http://schemas.microsoft.com/office/word/2010/wordprocessingDrawing" xmlns:wp="http://schemas.openxmlformats.org/drawingml/2006/wordprocessingDrawing" xmlns:w10="urn:schemas-microsoft-com:office:word" xmlns:w="http://schemas.openxmlformats.org/wordprocessingml/2006/main" xmlns:w14="http://schemas.microsoft.com/office/word/2010/wordml" xmlns:w15="http://schemas.microsoft.com/office/word/2012/wordml" xmlns:w16se="http://schemas.microsoft.com/office/word/2015/wordml/symex" xmlns:wpg="http://schemas.microsoft.com/office/word/2010/wordprocessingGroup" xmlns:wpi="http://schemas.microsoft.com/office/word/2010/wordprocessingInk" xmlns:wne="http://schemas.microsoft.com/office/word/2006/wordml" xmlns:wps="http://schemas.microsoft.com/office/word/2010/wordprocessingShape" mc:Ignorable="w14 w15 w16se wp14">
   <w:footnote w:type="separator" w:id="-1">
     <w:p>
       <w:pPr>
@@ -25521,7 +25514,7 @@
 </file>
 
 <file path=word/numbering.xml><?xml version="1.0" encoding="utf-8"?>
-<w:numbering xmlns:wpc="http://schemas.microsoft.com/office/word/2010/wordprocessingCanvas" xmlns:cx="http://schemas.microsoft.com/office/drawing/2014/chartex" xmlns:cx1="http://schemas.microsoft.com/office/drawing/2015/9/8/chartex" xmlns:cx2="http://schemas.microsoft.com/office/drawing/2015/10/21/chartex" xmlns:cx3="http://schemas.microsoft.com/office/drawing/2016/5/9/chartex" xmlns:cx4="http://schemas.microsoft.com/office/drawing/2016/5/10/chartex" xmlns:cx5="http://schemas.microsoft.com/office/drawing/2016/5/11/chartex" xmlns:cx6="http://schemas.microsoft.com/office/drawing/2016/5/12/chartex" xmlns:cx7="http://schemas.microsoft.com/office/drawing/2016/5/13/chartex" xmlns:cx8="http://schemas.microsoft.com/office/drawing/2016/5/14/chartex" xmlns:mc="http://schemas.openxmlformats.org/markup-compatibility/2006" xmlns:aink="http://schemas.microsoft.com/office/drawing/2016/ink" xmlns:am3d="http://schemas.microsoft.com/office/drawing/2017/model3d" xmlns:o="urn:schemas-microsoft-com:office:office" xmlns:r="http://schemas.openxmlformats.org/officeDocument/2006/relationships" xmlns:m="http://schemas.openxmlformats.org/officeDocument/2006/math" xmlns:v="urn:schemas-microsoft-com:vml" xmlns:wp14="http://schemas.microsoft.com/office/word/2010/wordprocessingDrawing" xmlns:wp="http://schemas.openxmlformats.org/drawingml/2006/wordprocessingDrawing" xmlns:w10="urn:schemas-microsoft-com:office:word" xmlns:w="http://schemas.openxmlformats.org/wordprocessingml/2006/main" xmlns:w14="http://schemas.microsoft.com/office/word/2010/wordml" xmlns:w15="http://schemas.microsoft.com/office/word/2012/wordml" xmlns:w16cid="http://schemas.microsoft.com/office/word/2016/wordml/cid" xmlns:w16se="http://schemas.microsoft.com/office/word/2015/wordml/symex" xmlns:wpg="http://schemas.microsoft.com/office/word/2010/wordprocessingGroup" xmlns:wpi="http://schemas.microsoft.com/office/word/2010/wordprocessingInk" xmlns:wne="http://schemas.microsoft.com/office/word/2006/wordml" xmlns:wps="http://schemas.microsoft.com/office/word/2010/wordprocessingShape" mc:Ignorable="w14 w15 w16se w16cid wp14">
+<w:numbering xmlns:wpc="http://schemas.microsoft.com/office/word/2010/wordprocessingCanvas" xmlns:cx="http://schemas.microsoft.com/office/drawing/2014/chartex" xmlns:mc="http://schemas.openxmlformats.org/markup-compatibility/2006" xmlns:o="urn:schemas-microsoft-com:office:office" xmlns:r="http://schemas.openxmlformats.org/officeDocument/2006/relationships" xmlns:m="http://schemas.openxmlformats.org/officeDocument/2006/math" xmlns:v="urn:schemas-microsoft-com:vml" xmlns:wp14="http://schemas.microsoft.com/office/word/2010/wordprocessingDrawing" xmlns:wp="http://schemas.openxmlformats.org/drawingml/2006/wordprocessingDrawing" xmlns:w10="urn:schemas-microsoft-com:office:word" xmlns:w="http://schemas.openxmlformats.org/wordprocessingml/2006/main" xmlns:w14="http://schemas.microsoft.com/office/word/2010/wordml" xmlns:w15="http://schemas.microsoft.com/office/word/2012/wordml" xmlns:w16se="http://schemas.microsoft.com/office/word/2015/wordml/symex" xmlns:wpg="http://schemas.microsoft.com/office/word/2010/wordprocessingGroup" xmlns:wpi="http://schemas.microsoft.com/office/word/2010/wordprocessingInk" xmlns:wne="http://schemas.microsoft.com/office/word/2006/wordml" xmlns:wps="http://schemas.microsoft.com/office/word/2010/wordprocessingShape" mc:Ignorable="w14 w15 w16se wp14">
   <w:abstractNum w:abstractNumId="0" w15:restartNumberingAfterBreak="0">
     <w:nsid w:val="FFFFFF89"/>
     <w:multiLevelType w:val="singleLevel"/>
@@ -32563,7 +32556,7 @@
 </file>
 
 <file path=word/styles.xml><?xml version="1.0" encoding="utf-8"?>
-<w:styles xmlns:mc="http://schemas.openxmlformats.org/markup-compatibility/2006" xmlns:r="http://schemas.openxmlformats.org/officeDocument/2006/relationships" xmlns:w="http://schemas.openxmlformats.org/wordprocessingml/2006/main" xmlns:w14="http://schemas.microsoft.com/office/word/2010/wordml" xmlns:w15="http://schemas.microsoft.com/office/word/2012/wordml" xmlns:w16cid="http://schemas.microsoft.com/office/word/2016/wordml/cid" xmlns:w16se="http://schemas.microsoft.com/office/word/2015/wordml/symex" mc:Ignorable="w14 w15 w16se w16cid">
+<w:styles xmlns:mc="http://schemas.openxmlformats.org/markup-compatibility/2006" xmlns:r="http://schemas.openxmlformats.org/officeDocument/2006/relationships" xmlns:w="http://schemas.openxmlformats.org/wordprocessingml/2006/main" xmlns:w14="http://schemas.microsoft.com/office/word/2010/wordml" xmlns:w15="http://schemas.microsoft.com/office/word/2012/wordml" xmlns:w16se="http://schemas.microsoft.com/office/word/2015/wordml/symex" mc:Ignorable="w14 w15 w16se">
   <w:docDefaults>
     <w:rPrDefault>
       <w:rPr>
@@ -32573,7 +32566,7 @@
     </w:rPrDefault>
     <w:pPrDefault/>
   </w:docDefaults>
-  <w:latentStyles w:defLockedState="0" w:defUIPriority="99" w:defSemiHidden="0" w:defUnhideWhenUsed="0" w:defQFormat="0" w:count="376">
+  <w:latentStyles w:defLockedState="0" w:defUIPriority="99" w:defSemiHidden="0" w:defUnhideWhenUsed="0" w:defQFormat="0" w:count="371">
     <w:lsdException w:name="Normal" w:uiPriority="0" w:qFormat="1"/>
     <w:lsdException w:name="heading 1" w:uiPriority="9" w:qFormat="1"/>
     <w:lsdException w:name="heading 2" w:uiPriority="9" w:unhideWhenUsed="1" w:qFormat="1"/>
@@ -32942,11 +32935,6 @@
     <w:lsdException w:name="List Table 5 Dark Accent 6" w:uiPriority="50"/>
     <w:lsdException w:name="List Table 6 Colorful Accent 6" w:uiPriority="51"/>
     <w:lsdException w:name="List Table 7 Colorful Accent 6" w:uiPriority="52"/>
-    <w:lsdException w:name="Mention" w:semiHidden="1" w:unhideWhenUsed="1"/>
-    <w:lsdException w:name="Smart Hyperlink" w:semiHidden="1" w:unhideWhenUsed="1"/>
-    <w:lsdException w:name="Hashtag" w:semiHidden="1" w:unhideWhenUsed="1"/>
-    <w:lsdException w:name="Unresolved Mention" w:semiHidden="1" w:unhideWhenUsed="1"/>
-    <w:lsdException w:name="Smart Link" w:semiHidden="1" w:unhideWhenUsed="1"/>
   </w:latentStyles>
   <w:style w:type="paragraph" w:default="1" w:styleId="Normal">
     <w:name w:val="Normal"/>
@@ -33911,7 +33899,7 @@
 </file>
 
 <file path=customXml/itemProps2.xml><?xml version="1.0" encoding="utf-8"?>
-<ds:datastoreItem xmlns:ds="http://schemas.openxmlformats.org/officeDocument/2006/customXml" ds:itemID="{8636B34B-E8D3-4E1B-A077-BF86B59BBC4F}">
+<ds:datastoreItem xmlns:ds="http://schemas.openxmlformats.org/officeDocument/2006/customXml" ds:itemID="{B8FE75C1-B033-4DD8-B918-52E4F4460A58}">
   <ds:schemaRefs>
     <ds:schemaRef ds:uri="http://schemas.openxmlformats.org/officeDocument/2006/bibliography"/>
   </ds:schemaRefs>

</xml_diff>

<commit_message>
thêm erd mức ý niệm, luận lý
</commit_message>
<xml_diff>
--- a/BAOCAO.docx
+++ b/BAOCAO.docx
@@ -2,6 +2,11 @@
 <file path=word/document.xml><?xml version="1.0" encoding="utf-8"?>
 <w:document xmlns:wpc="http://schemas.microsoft.com/office/word/2010/wordprocessingCanvas" xmlns:cx="http://schemas.microsoft.com/office/drawing/2014/chartex" xmlns:mc="http://schemas.openxmlformats.org/markup-compatibility/2006" xmlns:o="urn:schemas-microsoft-com:office:office" xmlns:r="http://schemas.openxmlformats.org/officeDocument/2006/relationships" xmlns:m="http://schemas.openxmlformats.org/officeDocument/2006/math" xmlns:v="urn:schemas-microsoft-com:vml" xmlns:wp14="http://schemas.microsoft.com/office/word/2010/wordprocessingDrawing" xmlns:wp="http://schemas.openxmlformats.org/drawingml/2006/wordprocessingDrawing" xmlns:w10="urn:schemas-microsoft-com:office:word" xmlns:w="http://schemas.openxmlformats.org/wordprocessingml/2006/main" xmlns:w14="http://schemas.microsoft.com/office/word/2010/wordml" xmlns:w15="http://schemas.microsoft.com/office/word/2012/wordml" xmlns:w16se="http://schemas.microsoft.com/office/word/2015/wordml/symex" xmlns:wpg="http://schemas.microsoft.com/office/word/2010/wordprocessingGroup" xmlns:wpi="http://schemas.microsoft.com/office/word/2010/wordprocessingInk" xmlns:wne="http://schemas.microsoft.com/office/word/2006/wordml" xmlns:wps="http://schemas.microsoft.com/office/word/2010/wordprocessingShape" mc:Ignorable="w14 w15 w16se wp14">
   <w:body>
+    <w:p>
+      <w:pPr>
+        <w:pStyle w:val="EnvelopeReturn"/>
+      </w:pPr>
+    </w:p>
     <w:p>
       <w:pPr>
         <w:jc w:val="center"/>
@@ -279,20 +284,7 @@
     </w:p>
     <w:p>
       <w:pPr>
-        <w:shd w:val="clear" w:color="auto" w:fill="FFFFFF" w:themeFill="background1"/>
-        <w:spacing w:after="0"/>
-        <w:jc w:val="center"/>
-        <w:rPr>
-          <w:b/>
-          <w:sz w:val="40"/>
-          <w:szCs w:val="40"/>
-        </w:rPr>
-      </w:pPr>
-    </w:p>
-    <w:p>
-      <w:pPr>
         <w:pStyle w:val="Footer"/>
-        <w:jc w:val="center"/>
         <w:rPr>
           <w:szCs w:val="26"/>
         </w:rPr>
@@ -344,6 +336,7 @@
     <w:p>
       <w:pPr>
         <w:pStyle w:val="Footer"/>
+        <w:spacing w:before="240"/>
         <w:jc w:val="center"/>
         <w:rPr>
           <w:b/>
@@ -357,6 +350,7 @@
           <w:sz w:val="36"/>
           <w:szCs w:val="36"/>
         </w:rPr>
+        <w:lastRenderedPageBreak/>
         <w:t>LỜI CẢM ƠN</w:t>
       </w:r>
       <w:r>
@@ -434,7 +428,7 @@
               </wp:anchor>
             </w:drawing>
           </mc:Choice>
-          <mc:Fallback xmlns:wpsCustomData="http://www.wps.cn/officeDocument/2013/wpsCustomData" xmlns:w16cid="http://schemas.microsoft.com/office/word/2016/wordml/cid" xmlns:am3d="http://schemas.microsoft.com/office/drawing/2017/model3d" xmlns:aink="http://schemas.microsoft.com/office/drawing/2016/ink" xmlns:cx8="http://schemas.microsoft.com/office/drawing/2016/5/14/chartex" xmlns:cx7="http://schemas.microsoft.com/office/drawing/2016/5/13/chartex" xmlns:cx6="http://schemas.microsoft.com/office/drawing/2016/5/12/chartex" xmlns:cx5="http://schemas.microsoft.com/office/drawing/2016/5/11/chartex" xmlns:cx4="http://schemas.microsoft.com/office/drawing/2016/5/10/chartex" xmlns:cx3="http://schemas.microsoft.com/office/drawing/2016/5/9/chartex" xmlns:cx2="http://schemas.microsoft.com/office/drawing/2015/10/21/chartex" xmlns:cx1="http://schemas.microsoft.com/office/drawing/2015/9/8/chartex">
+          <mc:Fallback xmlns:cx1="http://schemas.microsoft.com/office/drawing/2015/9/8/chartex" xmlns:cx2="http://schemas.microsoft.com/office/drawing/2015/10/21/chartex" xmlns:cx3="http://schemas.microsoft.com/office/drawing/2016/5/9/chartex" xmlns:cx4="http://schemas.microsoft.com/office/drawing/2016/5/10/chartex" xmlns:cx5="http://schemas.microsoft.com/office/drawing/2016/5/11/chartex" xmlns:cx6="http://schemas.microsoft.com/office/drawing/2016/5/12/chartex" xmlns:cx7="http://schemas.microsoft.com/office/drawing/2016/5/13/chartex" xmlns:cx8="http://schemas.microsoft.com/office/drawing/2016/5/14/chartex" xmlns:aink="http://schemas.microsoft.com/office/drawing/2016/ink" xmlns:am3d="http://schemas.microsoft.com/office/drawing/2017/model3d" xmlns:w16cid="http://schemas.microsoft.com/office/word/2016/wordml/cid" xmlns:wpsCustomData="http://www.wps.cn/officeDocument/2013/wpsCustomData">
             <w:pict>
               <v:shape id="_x0000_s1026" o:spid="_x0000_s1026" o:spt="65" type="#_x0000_t65" style="position:absolute;left:0pt;height:709.2pt;width:492.5pt;mso-position-horizontal:center;mso-position-horizontal-relative:margin;mso-position-vertical:top;mso-position-vertical-relative:margin;z-index:-251657216;v-text-anchor:middle;mso-width-relative:page;mso-height-relative:page;" filled="f" stroked="t" coordsize="21600,21600" o:gfxdata="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" adj="18000">
                 <v:fill on="f" focussize="0,0"/>
@@ -712,7 +706,7 @@
           <w:r>
             <w:fldChar w:fldCharType="separate"/>
           </w:r>
-          <w:hyperlink w:anchor="_Toc212622824" w:history="1">
+          <w:hyperlink w:anchor="_Toc213061427" w:history="1">
             <w:r>
               <w:rPr>
                 <w:rStyle w:val="Hyperlink"/>
@@ -747,7 +741,7 @@
                 <w:noProof/>
                 <w:webHidden/>
               </w:rPr>
-              <w:instrText xml:space="preserve"> PAGEREF _Toc212622824 \h </w:instrText>
+              <w:instrText xml:space="preserve"> PAGEREF _Toc213061427 \h </w:instrText>
             </w:r>
             <w:r>
               <w:rPr>
@@ -793,7 +787,7 @@
               <w:szCs w:val="22"/>
             </w:rPr>
           </w:pPr>
-          <w:hyperlink w:anchor="_Toc212622825" w:history="1">
+          <w:hyperlink w:anchor="_Toc213061428" w:history="1">
             <w:r>
               <w:rPr>
                 <w:rStyle w:val="Hyperlink"/>
@@ -841,7 +835,7 @@
                 <w:noProof/>
                 <w:webHidden/>
               </w:rPr>
-              <w:instrText xml:space="preserve"> PAGEREF _Toc212622825 \h </w:instrText>
+              <w:instrText xml:space="preserve"> PAGEREF _Toc213061428 \h </w:instrText>
             </w:r>
             <w:r>
               <w:rPr>
@@ -887,7 +881,7 @@
               <w:szCs w:val="22"/>
             </w:rPr>
           </w:pPr>
-          <w:hyperlink w:anchor="_Toc212622826" w:history="1">
+          <w:hyperlink w:anchor="_Toc213061429" w:history="1">
             <w:r>
               <w:rPr>
                 <w:rStyle w:val="Hyperlink"/>
@@ -935,7 +929,7 @@
                 <w:noProof/>
                 <w:webHidden/>
               </w:rPr>
-              <w:instrText xml:space="preserve"> PAGEREF _Toc212622826 \h </w:instrText>
+              <w:instrText xml:space="preserve"> PAGEREF _Toc213061429 \h </w:instrText>
             </w:r>
             <w:r>
               <w:rPr>
@@ -981,7 +975,7 @@
               <w:szCs w:val="22"/>
             </w:rPr>
           </w:pPr>
-          <w:hyperlink w:anchor="_Toc212622827" w:history="1">
+          <w:hyperlink w:anchor="_Toc213061430" w:history="1">
             <w:r>
               <w:rPr>
                 <w:rStyle w:val="Hyperlink"/>
@@ -1029,7 +1023,7 @@
                 <w:noProof/>
                 <w:webHidden/>
               </w:rPr>
-              <w:instrText xml:space="preserve"> PAGEREF _Toc212622827 \h </w:instrText>
+              <w:instrText xml:space="preserve"> PAGEREF _Toc213061430 \h </w:instrText>
             </w:r>
             <w:r>
               <w:rPr>
@@ -1075,7 +1069,7 @@
               <w:szCs w:val="22"/>
             </w:rPr>
           </w:pPr>
-          <w:hyperlink w:anchor="_Toc212622828" w:history="1">
+          <w:hyperlink w:anchor="_Toc213061431" w:history="1">
             <w:r>
               <w:rPr>
                 <w:rStyle w:val="Hyperlink"/>
@@ -1123,7 +1117,7 @@
                 <w:noProof/>
                 <w:webHidden/>
               </w:rPr>
-              <w:instrText xml:space="preserve"> PAGEREF _Toc212622828 \h </w:instrText>
+              <w:instrText xml:space="preserve"> PAGEREF _Toc213061431 \h </w:instrText>
             </w:r>
             <w:r>
               <w:rPr>
@@ -1169,7 +1163,7 @@
               <w:szCs w:val="22"/>
             </w:rPr>
           </w:pPr>
-          <w:hyperlink w:anchor="_Toc212622829" w:history="1">
+          <w:hyperlink w:anchor="_Toc213061432" w:history="1">
             <w:r>
               <w:rPr>
                 <w:rStyle w:val="Hyperlink"/>
@@ -1217,7 +1211,7 @@
                 <w:noProof/>
                 <w:webHidden/>
               </w:rPr>
-              <w:instrText xml:space="preserve"> PAGEREF _Toc212622829 \h </w:instrText>
+              <w:instrText xml:space="preserve"> PAGEREF _Toc213061432 \h </w:instrText>
             </w:r>
             <w:r>
               <w:rPr>
@@ -1263,7 +1257,7 @@
               <w:szCs w:val="22"/>
             </w:rPr>
           </w:pPr>
-          <w:hyperlink w:anchor="_Toc212622830" w:history="1">
+          <w:hyperlink w:anchor="_Toc213061433" w:history="1">
             <w:r>
               <w:rPr>
                 <w:rStyle w:val="Hyperlink"/>
@@ -1311,7 +1305,7 @@
                 <w:noProof/>
                 <w:webHidden/>
               </w:rPr>
-              <w:instrText xml:space="preserve"> PAGEREF _Toc212622830 \h </w:instrText>
+              <w:instrText xml:space="preserve"> PAGEREF _Toc213061433 \h </w:instrText>
             </w:r>
             <w:r>
               <w:rPr>
@@ -1356,7 +1350,7 @@
               <w:szCs w:val="22"/>
             </w:rPr>
           </w:pPr>
-          <w:hyperlink w:anchor="_Toc212622831" w:history="1">
+          <w:hyperlink w:anchor="_Toc213061434" w:history="1">
             <w:r>
               <w:rPr>
                 <w:rStyle w:val="Hyperlink"/>
@@ -1391,7 +1385,7 @@
                 <w:noProof/>
                 <w:webHidden/>
               </w:rPr>
-              <w:instrText xml:space="preserve"> PAGEREF _Toc212622831 \h </w:instrText>
+              <w:instrText xml:space="preserve"> PAGEREF _Toc213061434 \h </w:instrText>
             </w:r>
             <w:r>
               <w:rPr>
@@ -1437,7 +1431,7 @@
               <w:szCs w:val="22"/>
             </w:rPr>
           </w:pPr>
-          <w:hyperlink w:anchor="_Toc212622832" w:history="1">
+          <w:hyperlink w:anchor="_Toc213061435" w:history="1">
             <w:r>
               <w:rPr>
                 <w:rStyle w:val="Hyperlink"/>
@@ -1483,7 +1477,7 @@
                 <w:noProof/>
                 <w:webHidden/>
               </w:rPr>
-              <w:instrText xml:space="preserve"> PAGEREF _Toc212622832 \h </w:instrText>
+              <w:instrText xml:space="preserve"> PAGEREF _Toc213061435 \h </w:instrText>
             </w:r>
             <w:r>
               <w:rPr>
@@ -1529,7 +1523,7 @@
               <w:szCs w:val="22"/>
             </w:rPr>
           </w:pPr>
-          <w:hyperlink w:anchor="_Toc212622833" w:history="1">
+          <w:hyperlink w:anchor="_Toc213061436" w:history="1">
             <w:r>
               <w:rPr>
                 <w:rStyle w:val="Hyperlink"/>
@@ -1575,7 +1569,7 @@
                 <w:noProof/>
                 <w:webHidden/>
               </w:rPr>
-              <w:instrText xml:space="preserve"> PAGEREF _Toc212622833 \h </w:instrText>
+              <w:instrText xml:space="preserve"> PAGEREF _Toc213061436 \h </w:instrText>
             </w:r>
             <w:r>
               <w:rPr>
@@ -1621,7 +1615,7 @@
               <w:szCs w:val="22"/>
             </w:rPr>
           </w:pPr>
-          <w:hyperlink w:anchor="_Toc212622834" w:history="1">
+          <w:hyperlink w:anchor="_Toc213061437" w:history="1">
             <w:r>
               <w:rPr>
                 <w:rStyle w:val="Hyperlink"/>
@@ -1667,7 +1661,7 @@
                 <w:noProof/>
                 <w:webHidden/>
               </w:rPr>
-              <w:instrText xml:space="preserve"> PAGEREF _Toc212622834 \h </w:instrText>
+              <w:instrText xml:space="preserve"> PAGEREF _Toc213061437 \h </w:instrText>
             </w:r>
             <w:r>
               <w:rPr>
@@ -1713,7 +1707,7 @@
               <w:szCs w:val="22"/>
             </w:rPr>
           </w:pPr>
-          <w:hyperlink w:anchor="_Toc212622835" w:history="1">
+          <w:hyperlink w:anchor="_Toc213061438" w:history="1">
             <w:r>
               <w:rPr>
                 <w:rStyle w:val="Hyperlink"/>
@@ -1759,7 +1753,7 @@
                 <w:noProof/>
                 <w:webHidden/>
               </w:rPr>
-              <w:instrText xml:space="preserve"> PAGEREF _Toc212622835 \h </w:instrText>
+              <w:instrText xml:space="preserve"> PAGEREF _Toc213061438 \h </w:instrText>
             </w:r>
             <w:r>
               <w:rPr>
@@ -1779,7 +1773,7 @@
                 <w:noProof/>
                 <w:webHidden/>
               </w:rPr>
-              <w:t>14</w:t>
+              <w:t>13</w:t>
             </w:r>
             <w:r>
               <w:rPr>
@@ -1801,7 +1795,7 @@
               <w:noProof/>
             </w:rPr>
           </w:pPr>
-          <w:hyperlink w:anchor="_Toc212622836" w:history="1">
+          <w:hyperlink w:anchor="_Toc213061439" w:history="1">
             <w:r>
               <w:rPr>
                 <w:rStyle w:val="Hyperlink"/>
@@ -1841,7 +1835,7 @@
                 <w:noProof/>
                 <w:webHidden/>
               </w:rPr>
-              <w:instrText xml:space="preserve"> PAGEREF _Toc212622836 \h </w:instrText>
+              <w:instrText xml:space="preserve"> PAGEREF _Toc213061439 \h </w:instrText>
             </w:r>
             <w:r>
               <w:rPr>
@@ -1861,7 +1855,7 @@
                 <w:noProof/>
                 <w:webHidden/>
               </w:rPr>
-              <w:t>14</w:t>
+              <w:t>13</w:t>
             </w:r>
             <w:r>
               <w:rPr>
@@ -1883,7 +1877,7 @@
               <w:noProof/>
             </w:rPr>
           </w:pPr>
-          <w:hyperlink w:anchor="_Toc212622837" w:history="1">
+          <w:hyperlink w:anchor="_Toc213061440" w:history="1">
             <w:r>
               <w:rPr>
                 <w:rStyle w:val="Hyperlink"/>
@@ -1923,7 +1917,7 @@
                 <w:noProof/>
                 <w:webHidden/>
               </w:rPr>
-              <w:instrText xml:space="preserve"> PAGEREF _Toc212622837 \h </w:instrText>
+              <w:instrText xml:space="preserve"> PAGEREF _Toc213061440 \h </w:instrText>
             </w:r>
             <w:r>
               <w:rPr>
@@ -1969,7 +1963,7 @@
               <w:szCs w:val="22"/>
             </w:rPr>
           </w:pPr>
-          <w:hyperlink w:anchor="_Toc212622838" w:history="1">
+          <w:hyperlink w:anchor="_Toc213061441" w:history="1">
             <w:r>
               <w:rPr>
                 <w:rStyle w:val="Hyperlink"/>
@@ -2015,7 +2009,7 @@
                 <w:noProof/>
                 <w:webHidden/>
               </w:rPr>
-              <w:instrText xml:space="preserve"> PAGEREF _Toc212622838 \h </w:instrText>
+              <w:instrText xml:space="preserve"> PAGEREF _Toc213061441 \h </w:instrText>
             </w:r>
             <w:r>
               <w:rPr>
@@ -2035,7 +2029,7 @@
                 <w:noProof/>
                 <w:webHidden/>
               </w:rPr>
-              <w:t>21</w:t>
+              <w:t>20</w:t>
             </w:r>
             <w:r>
               <w:rPr>
@@ -2061,7 +2055,7 @@
               <w:szCs w:val="22"/>
             </w:rPr>
           </w:pPr>
-          <w:hyperlink w:anchor="_Toc212622839" w:history="1">
+          <w:hyperlink w:anchor="_Toc213061442" w:history="1">
             <w:r>
               <w:rPr>
                 <w:rStyle w:val="Hyperlink"/>
@@ -2107,7 +2101,7 @@
                 <w:noProof/>
                 <w:webHidden/>
               </w:rPr>
-              <w:instrText xml:space="preserve"> PAGEREF _Toc212622839 \h </w:instrText>
+              <w:instrText xml:space="preserve"> PAGEREF _Toc213061442 \h </w:instrText>
             </w:r>
             <w:r>
               <w:rPr>
@@ -2127,7 +2121,7 @@
                 <w:noProof/>
                 <w:webHidden/>
               </w:rPr>
-              <w:t>21</w:t>
+              <w:t>20</w:t>
             </w:r>
             <w:r>
               <w:rPr>
@@ -2149,7 +2143,7 @@
               <w:noProof/>
             </w:rPr>
           </w:pPr>
-          <w:hyperlink w:anchor="_Toc212622840" w:history="1">
+          <w:hyperlink w:anchor="_Toc213061443" w:history="1">
             <w:r>
               <w:rPr>
                 <w:rStyle w:val="Hyperlink"/>
@@ -2189,7 +2183,7 @@
                 <w:noProof/>
                 <w:webHidden/>
               </w:rPr>
-              <w:instrText xml:space="preserve"> PAGEREF _Toc212622840 \h </w:instrText>
+              <w:instrText xml:space="preserve"> PAGEREF _Toc213061443 \h </w:instrText>
             </w:r>
             <w:r>
               <w:rPr>
@@ -2209,7 +2203,7 @@
                 <w:noProof/>
                 <w:webHidden/>
               </w:rPr>
-              <w:t>21</w:t>
+              <w:t>20</w:t>
             </w:r>
             <w:r>
               <w:rPr>
@@ -2231,7 +2225,7 @@
               <w:noProof/>
             </w:rPr>
           </w:pPr>
-          <w:hyperlink w:anchor="_Toc212622841" w:history="1">
+          <w:hyperlink w:anchor="_Toc213061444" w:history="1">
             <w:r>
               <w:rPr>
                 <w:rStyle w:val="Hyperlink"/>
@@ -2271,7 +2265,7 @@
                 <w:noProof/>
                 <w:webHidden/>
               </w:rPr>
-              <w:instrText xml:space="preserve"> PAGEREF _Toc212622841 \h </w:instrText>
+              <w:instrText xml:space="preserve"> PAGEREF _Toc213061444 \h </w:instrText>
             </w:r>
             <w:r>
               <w:rPr>
@@ -2291,7 +2285,463 @@
                 <w:noProof/>
                 <w:webHidden/>
               </w:rPr>
-              <w:t>22</w:t>
+              <w:t>21</w:t>
+            </w:r>
+            <w:r>
+              <w:rPr>
+                <w:noProof/>
+                <w:webHidden/>
+              </w:rPr>
+              <w:fldChar w:fldCharType="end"/>
+            </w:r>
+          </w:hyperlink>
+        </w:p>
+        <w:p>
+          <w:pPr>
+            <w:pStyle w:val="TOC1"/>
+            <w:tabs>
+              <w:tab w:val="right" w:leader="dot" w:pos="9395"/>
+            </w:tabs>
+            <w:rPr>
+              <w:rFonts w:asciiTheme="minorHAnsi" w:hAnsiTheme="minorHAnsi" w:cstheme="minorBidi"/>
+              <w:noProof/>
+              <w:color w:val="auto"/>
+              <w:sz w:val="22"/>
+              <w:szCs w:val="22"/>
+            </w:rPr>
+          </w:pPr>
+          <w:hyperlink w:anchor="_Toc213061445" w:history="1">
+            <w:r>
+              <w:rPr>
+                <w:rStyle w:val="Hyperlink"/>
+                <w:noProof/>
+              </w:rPr>
+              <w:t>Chương 3:</w:t>
+            </w:r>
+            <w:r>
+              <w:rPr>
+                <w:rStyle w:val="Hyperlink"/>
+                <w:b/>
+                <w:noProof/>
+              </w:rPr>
+              <w:t xml:space="preserve"> THIẾT KẾ</w:t>
+            </w:r>
+            <w:r>
+              <w:rPr>
+                <w:noProof/>
+                <w:webHidden/>
+              </w:rPr>
+              <w:tab/>
+            </w:r>
+            <w:r>
+              <w:rPr>
+                <w:noProof/>
+                <w:webHidden/>
+              </w:rPr>
+              <w:fldChar w:fldCharType="begin"/>
+            </w:r>
+            <w:r>
+              <w:rPr>
+                <w:noProof/>
+                <w:webHidden/>
+              </w:rPr>
+              <w:instrText xml:space="preserve"> PAGEREF _Toc213061445 \h </w:instrText>
+            </w:r>
+            <w:r>
+              <w:rPr>
+                <w:noProof/>
+                <w:webHidden/>
+              </w:rPr>
+            </w:r>
+            <w:r>
+              <w:rPr>
+                <w:noProof/>
+                <w:webHidden/>
+              </w:rPr>
+              <w:fldChar w:fldCharType="separate"/>
+            </w:r>
+            <w:r>
+              <w:rPr>
+                <w:noProof/>
+                <w:webHidden/>
+              </w:rPr>
+              <w:t>46</w:t>
+            </w:r>
+            <w:r>
+              <w:rPr>
+                <w:noProof/>
+                <w:webHidden/>
+              </w:rPr>
+              <w:fldChar w:fldCharType="end"/>
+            </w:r>
+          </w:hyperlink>
+        </w:p>
+        <w:p>
+          <w:pPr>
+            <w:pStyle w:val="TOC2"/>
+            <w:tabs>
+              <w:tab w:val="left" w:pos="880"/>
+              <w:tab w:val="right" w:leader="dot" w:pos="9395"/>
+            </w:tabs>
+            <w:rPr>
+              <w:rFonts w:asciiTheme="minorHAnsi" w:hAnsiTheme="minorHAnsi" w:cstheme="minorBidi"/>
+              <w:noProof/>
+              <w:color w:val="auto"/>
+              <w:sz w:val="22"/>
+              <w:szCs w:val="22"/>
+            </w:rPr>
+          </w:pPr>
+          <w:hyperlink w:anchor="_Toc213061446" w:history="1">
+            <w:r>
+              <w:rPr>
+                <w:rStyle w:val="Hyperlink"/>
+                <w:b/>
+                <w:iCs/>
+                <w:noProof/>
+              </w:rPr>
+              <w:t>3.1</w:t>
+            </w:r>
+            <w:r>
+              <w:rPr>
+                <w:rFonts w:asciiTheme="minorHAnsi" w:hAnsiTheme="minorHAnsi" w:cstheme="minorBidi"/>
+                <w:noProof/>
+                <w:color w:val="auto"/>
+                <w:sz w:val="22"/>
+                <w:szCs w:val="22"/>
+              </w:rPr>
+              <w:tab/>
+            </w:r>
+            <w:r>
+              <w:rPr>
+                <w:rStyle w:val="Hyperlink"/>
+                <w:b/>
+                <w:iCs/>
+                <w:noProof/>
+              </w:rPr>
+              <w:t>MÔ HÌNH DỮ LIỆU</w:t>
+            </w:r>
+            <w:r>
+              <w:rPr>
+                <w:noProof/>
+                <w:webHidden/>
+              </w:rPr>
+              <w:tab/>
+            </w:r>
+            <w:r>
+              <w:rPr>
+                <w:noProof/>
+                <w:webHidden/>
+              </w:rPr>
+              <w:fldChar w:fldCharType="begin"/>
+            </w:r>
+            <w:r>
+              <w:rPr>
+                <w:noProof/>
+                <w:webHidden/>
+              </w:rPr>
+              <w:instrText xml:space="preserve"> PAGEREF _Toc213061446 \h </w:instrText>
+            </w:r>
+            <w:r>
+              <w:rPr>
+                <w:noProof/>
+                <w:webHidden/>
+              </w:rPr>
+            </w:r>
+            <w:r>
+              <w:rPr>
+                <w:noProof/>
+                <w:webHidden/>
+              </w:rPr>
+              <w:fldChar w:fldCharType="separate"/>
+            </w:r>
+            <w:r>
+              <w:rPr>
+                <w:noProof/>
+                <w:webHidden/>
+              </w:rPr>
+              <w:t>46</w:t>
+            </w:r>
+            <w:r>
+              <w:rPr>
+                <w:noProof/>
+                <w:webHidden/>
+              </w:rPr>
+              <w:fldChar w:fldCharType="end"/>
+            </w:r>
+          </w:hyperlink>
+        </w:p>
+        <w:p>
+          <w:pPr>
+            <w:pStyle w:val="TOC3"/>
+            <w:tabs>
+              <w:tab w:val="left" w:pos="1320"/>
+              <w:tab w:val="right" w:leader="dot" w:pos="9395"/>
+            </w:tabs>
+            <w:rPr>
+              <w:rFonts w:asciiTheme="minorHAnsi" w:hAnsiTheme="minorHAnsi" w:cstheme="minorBidi"/>
+              <w:noProof/>
+              <w:color w:val="auto"/>
+              <w:sz w:val="22"/>
+              <w:szCs w:val="22"/>
+            </w:rPr>
+          </w:pPr>
+          <w:hyperlink w:anchor="_Toc213061447" w:history="1">
+            <w:r>
+              <w:rPr>
+                <w:rStyle w:val="Hyperlink"/>
+                <w:b/>
+                <w:iCs/>
+                <w:noProof/>
+              </w:rPr>
+              <w:t>3.1.1</w:t>
+            </w:r>
+            <w:r>
+              <w:rPr>
+                <w:rFonts w:asciiTheme="minorHAnsi" w:hAnsiTheme="minorHAnsi" w:cstheme="minorBidi"/>
+                <w:noProof/>
+                <w:color w:val="auto"/>
+                <w:sz w:val="22"/>
+                <w:szCs w:val="22"/>
+              </w:rPr>
+              <w:tab/>
+            </w:r>
+            <w:r>
+              <w:rPr>
+                <w:rStyle w:val="Hyperlink"/>
+                <w:b/>
+                <w:iCs/>
+                <w:noProof/>
+              </w:rPr>
+              <w:t>Mức ý niệm</w:t>
+            </w:r>
+            <w:r>
+              <w:rPr>
+                <w:noProof/>
+                <w:webHidden/>
+              </w:rPr>
+              <w:tab/>
+            </w:r>
+            <w:r>
+              <w:rPr>
+                <w:noProof/>
+                <w:webHidden/>
+              </w:rPr>
+              <w:fldChar w:fldCharType="begin"/>
+            </w:r>
+            <w:r>
+              <w:rPr>
+                <w:noProof/>
+                <w:webHidden/>
+              </w:rPr>
+              <w:instrText xml:space="preserve"> PAGEREF _Toc213061447 \h </w:instrText>
+            </w:r>
+            <w:r>
+              <w:rPr>
+                <w:noProof/>
+                <w:webHidden/>
+              </w:rPr>
+            </w:r>
+            <w:r>
+              <w:rPr>
+                <w:noProof/>
+                <w:webHidden/>
+              </w:rPr>
+              <w:fldChar w:fldCharType="separate"/>
+            </w:r>
+            <w:r>
+              <w:rPr>
+                <w:noProof/>
+                <w:webHidden/>
+              </w:rPr>
+              <w:t>46</w:t>
+            </w:r>
+            <w:r>
+              <w:rPr>
+                <w:noProof/>
+                <w:webHidden/>
+              </w:rPr>
+              <w:fldChar w:fldCharType="end"/>
+            </w:r>
+          </w:hyperlink>
+        </w:p>
+        <w:p>
+          <w:pPr>
+            <w:pStyle w:val="TOC3"/>
+            <w:tabs>
+              <w:tab w:val="left" w:pos="1320"/>
+              <w:tab w:val="right" w:leader="dot" w:pos="9395"/>
+            </w:tabs>
+            <w:rPr>
+              <w:rFonts w:asciiTheme="minorHAnsi" w:hAnsiTheme="minorHAnsi" w:cstheme="minorBidi"/>
+              <w:noProof/>
+              <w:color w:val="auto"/>
+              <w:sz w:val="22"/>
+              <w:szCs w:val="22"/>
+            </w:rPr>
+          </w:pPr>
+          <w:hyperlink w:anchor="_Toc213061448" w:history="1">
+            <w:r>
+              <w:rPr>
+                <w:rStyle w:val="Hyperlink"/>
+                <w:b/>
+                <w:iCs/>
+                <w:noProof/>
+              </w:rPr>
+              <w:t>3.1.2</w:t>
+            </w:r>
+            <w:r>
+              <w:rPr>
+                <w:rFonts w:asciiTheme="minorHAnsi" w:hAnsiTheme="minorHAnsi" w:cstheme="minorBidi"/>
+                <w:noProof/>
+                <w:color w:val="auto"/>
+                <w:sz w:val="22"/>
+                <w:szCs w:val="22"/>
+              </w:rPr>
+              <w:tab/>
+            </w:r>
+            <w:r>
+              <w:rPr>
+                <w:rStyle w:val="Hyperlink"/>
+                <w:b/>
+                <w:iCs/>
+                <w:noProof/>
+              </w:rPr>
+              <w:t>Mức luận lý</w:t>
+            </w:r>
+            <w:r>
+              <w:rPr>
+                <w:noProof/>
+                <w:webHidden/>
+              </w:rPr>
+              <w:tab/>
+            </w:r>
+            <w:r>
+              <w:rPr>
+                <w:noProof/>
+                <w:webHidden/>
+              </w:rPr>
+              <w:fldChar w:fldCharType="begin"/>
+            </w:r>
+            <w:r>
+              <w:rPr>
+                <w:noProof/>
+                <w:webHidden/>
+              </w:rPr>
+              <w:instrText xml:space="preserve"> PAGEREF _Toc213061448 \h </w:instrText>
+            </w:r>
+            <w:r>
+              <w:rPr>
+                <w:noProof/>
+                <w:webHidden/>
+              </w:rPr>
+            </w:r>
+            <w:r>
+              <w:rPr>
+                <w:noProof/>
+                <w:webHidden/>
+              </w:rPr>
+              <w:fldChar w:fldCharType="separate"/>
+            </w:r>
+            <w:r>
+              <w:rPr>
+                <w:noProof/>
+                <w:webHidden/>
+              </w:rPr>
+              <w:t>47</w:t>
+            </w:r>
+            <w:r>
+              <w:rPr>
+                <w:noProof/>
+                <w:webHidden/>
+              </w:rPr>
+              <w:fldChar w:fldCharType="end"/>
+            </w:r>
+          </w:hyperlink>
+        </w:p>
+        <w:p>
+          <w:pPr>
+            <w:pStyle w:val="TOC3"/>
+            <w:tabs>
+              <w:tab w:val="left" w:pos="1320"/>
+              <w:tab w:val="right" w:leader="dot" w:pos="9395"/>
+            </w:tabs>
+            <w:rPr>
+              <w:rFonts w:asciiTheme="minorHAnsi" w:hAnsiTheme="minorHAnsi" w:cstheme="minorBidi"/>
+              <w:noProof/>
+              <w:color w:val="auto"/>
+              <w:sz w:val="22"/>
+              <w:szCs w:val="22"/>
+            </w:rPr>
+          </w:pPr>
+          <w:hyperlink w:anchor="_Toc213061449" w:history="1">
+            <w:r>
+              <w:rPr>
+                <w:rStyle w:val="Hyperlink"/>
+                <w:b/>
+                <w:iCs/>
+                <w:noProof/>
+              </w:rPr>
+              <w:t>3.1.3</w:t>
+            </w:r>
+            <w:r>
+              <w:rPr>
+                <w:rFonts w:asciiTheme="minorHAnsi" w:hAnsiTheme="minorHAnsi" w:cstheme="minorBidi"/>
+                <w:noProof/>
+                <w:color w:val="auto"/>
+                <w:sz w:val="22"/>
+                <w:szCs w:val="22"/>
+              </w:rPr>
+              <w:tab/>
+            </w:r>
+            <w:r>
+              <w:rPr>
+                <w:rStyle w:val="Hyperlink"/>
+                <w:b/>
+                <w:iCs/>
+                <w:noProof/>
+              </w:rPr>
+              <w:t>Mức vật lý</w:t>
+            </w:r>
+            <w:r>
+              <w:rPr>
+                <w:noProof/>
+                <w:webHidden/>
+              </w:rPr>
+              <w:tab/>
+            </w:r>
+            <w:r>
+              <w:rPr>
+                <w:noProof/>
+                <w:webHidden/>
+              </w:rPr>
+              <w:fldChar w:fldCharType="begin"/>
+            </w:r>
+            <w:r>
+              <w:rPr>
+                <w:noProof/>
+                <w:webHidden/>
+              </w:rPr>
+              <w:instrText xml:space="preserve"> PAGEREF _Toc213061449 \h </w:instrText>
+            </w:r>
+            <w:r>
+              <w:rPr>
+                <w:noProof/>
+                <w:webHidden/>
+              </w:rPr>
+            </w:r>
+            <w:r>
+              <w:rPr>
+                <w:noProof/>
+                <w:webHidden/>
+              </w:rPr>
+              <w:fldChar w:fldCharType="separate"/>
+            </w:r>
+            <w:r>
+              <w:rPr>
+                <w:noProof/>
+                <w:webHidden/>
+              </w:rPr>
+              <w:t>48</w:t>
             </w:r>
             <w:r>
               <w:rPr>
@@ -2333,42 +2783,32 @@
         <w:pStyle w:val="Heading1"/>
         <w:jc w:val="right"/>
         <w:rPr>
+          <w:color w:val="auto"/>
+          <w:sz w:val="48"/>
+          <w:szCs w:val="48"/>
+        </w:rPr>
+      </w:pPr>
+      <w:bookmarkStart w:id="0" w:name="_Toc212480722"/>
+      <w:r>
+        <w:rPr>
           <w:rFonts w:ascii="Times New Roman" w:hAnsi="Times New Roman" w:cs="Times New Roman"/>
           <w:color w:val="auto"/>
           <w:sz w:val="48"/>
           <w:szCs w:val="48"/>
         </w:rPr>
-      </w:pPr>
-      <w:bookmarkStart w:id="0" w:name="_Toc212480722"/>
-      <w:r>
-        <w:rPr>
-          <w:rFonts w:ascii="Times New Roman" w:hAnsi="Times New Roman" w:cs="Times New Roman"/>
+        <w:br/>
+      </w:r>
+      <w:r>
+        <w:rPr>
           <w:color w:val="auto"/>
           <w:sz w:val="48"/>
           <w:szCs w:val="48"/>
         </w:rPr>
-        <w:br/>
+        <w:br w:type="page"/>
       </w:r>
     </w:p>
-    <w:p>
-      <w:pPr>
-        <w:spacing w:after="0" w:line="240" w:lineRule="auto"/>
-        <w:rPr>
-          <w:rFonts w:eastAsiaTheme="majorEastAsia"/>
-          <w:color w:val="auto"/>
-          <w:sz w:val="48"/>
-          <w:szCs w:val="48"/>
-        </w:rPr>
-      </w:pPr>
-      <w:r>
-        <w:rPr>
-          <w:color w:val="auto"/>
-          <w:sz w:val="48"/>
-          <w:szCs w:val="48"/>
-        </w:rPr>
-        <w:br w:type="page"/>
-      </w:r>
-    </w:p>
+    <w:bookmarkStart w:id="1" w:name="_GoBack"/>
+    <w:bookmarkEnd w:id="1"/>
     <w:p>
       <w:pPr>
         <w:pStyle w:val="TableofFigures"/>
@@ -2408,7 +2848,7 @@
         </w:rPr>
         <w:fldChar w:fldCharType="separate"/>
       </w:r>
-      <w:hyperlink w:anchor="_Toc212557552" w:history="1">
+      <w:hyperlink w:anchor="_Toc213061451" w:history="1">
         <w:r>
           <w:rPr>
             <w:rStyle w:val="Hyperlink"/>
@@ -2435,7 +2875,7 @@
             <w:noProof/>
             <w:webHidden/>
           </w:rPr>
-          <w:instrText xml:space="preserve"> PAGEREF _Toc212557552 \h </w:instrText>
+          <w:instrText xml:space="preserve"> PAGEREF _Toc213061451 \h </w:instrText>
         </w:r>
         <w:r>
           <w:rPr>
@@ -2455,7 +2895,7 @@
             <w:noProof/>
             <w:webHidden/>
           </w:rPr>
-          <w:t>13</w:t>
+          <w:t>20</w:t>
         </w:r>
         <w:r>
           <w:rPr>
@@ -2480,7 +2920,7 @@
           <w:szCs w:val="22"/>
         </w:rPr>
       </w:pPr>
-      <w:hyperlink w:anchor="_Toc212557553" w:history="1">
+      <w:hyperlink w:anchor="_Toc213061452" w:history="1">
         <w:r>
           <w:rPr>
             <w:rStyle w:val="Hyperlink"/>
@@ -2507,7 +2947,7 @@
             <w:noProof/>
             <w:webHidden/>
           </w:rPr>
-          <w:instrText xml:space="preserve"> PAGEREF _Toc212557553 \h </w:instrText>
+          <w:instrText xml:space="preserve"> PAGEREF _Toc213061452 \h </w:instrText>
         </w:r>
         <w:r>
           <w:rPr>
@@ -2527,7 +2967,7 @@
             <w:noProof/>
             <w:webHidden/>
           </w:rPr>
-          <w:t>14</w:t>
+          <w:t>21</w:t>
         </w:r>
         <w:r>
           <w:rPr>
@@ -2542,6 +2982,118 @@
       <w:pPr>
         <w:spacing w:after="0" w:line="240" w:lineRule="auto"/>
         <w:rPr>
+          <w:noProof/>
+        </w:rPr>
+      </w:pPr>
+      <w:r>
+        <w:rPr>
+          <w:color w:val="auto"/>
+          <w:sz w:val="48"/>
+          <w:szCs w:val="48"/>
+        </w:rPr>
+        <w:fldChar w:fldCharType="end"/>
+      </w:r>
+      <w:r>
+        <w:rPr>
+          <w:color w:val="auto"/>
+          <w:sz w:val="48"/>
+          <w:szCs w:val="48"/>
+        </w:rPr>
+        <w:fldChar w:fldCharType="begin"/>
+      </w:r>
+      <w:r>
+        <w:rPr>
+          <w:color w:val="auto"/>
+          <w:sz w:val="48"/>
+          <w:szCs w:val="48"/>
+        </w:rPr>
+        <w:instrText xml:space="preserve"> TOC \h \z \c "Hình 3 - " </w:instrText>
+      </w:r>
+      <w:r>
+        <w:rPr>
+          <w:color w:val="auto"/>
+          <w:sz w:val="48"/>
+          <w:szCs w:val="48"/>
+        </w:rPr>
+        <w:fldChar w:fldCharType="separate"/>
+      </w:r>
+    </w:p>
+    <w:p>
+      <w:pPr>
+        <w:pStyle w:val="TableofFigures"/>
+        <w:tabs>
+          <w:tab w:val="right" w:leader="dot" w:pos="9395"/>
+        </w:tabs>
+        <w:rPr>
+          <w:rFonts w:asciiTheme="minorHAnsi" w:hAnsiTheme="minorHAnsi" w:cstheme="minorBidi"/>
+          <w:noProof/>
+          <w:color w:val="auto"/>
+          <w:sz w:val="22"/>
+          <w:szCs w:val="22"/>
+        </w:rPr>
+      </w:pPr>
+      <w:hyperlink w:anchor="_Toc213061450" w:history="1">
+        <w:r>
+          <w:rPr>
+            <w:rStyle w:val="Hyperlink"/>
+            <w:noProof/>
+          </w:rPr>
+          <w:t>Hình 3 -  1: Mô hình dữ liệu mức ý niệm</w:t>
+        </w:r>
+        <w:r>
+          <w:rPr>
+            <w:noProof/>
+            <w:webHidden/>
+          </w:rPr>
+          <w:tab/>
+        </w:r>
+        <w:r>
+          <w:rPr>
+            <w:noProof/>
+            <w:webHidden/>
+          </w:rPr>
+          <w:fldChar w:fldCharType="begin"/>
+        </w:r>
+        <w:r>
+          <w:rPr>
+            <w:noProof/>
+            <w:webHidden/>
+          </w:rPr>
+          <w:instrText xml:space="preserve"> PAGEREF _Toc213061450 \h </w:instrText>
+        </w:r>
+        <w:r>
+          <w:rPr>
+            <w:noProof/>
+            <w:webHidden/>
+          </w:rPr>
+        </w:r>
+        <w:r>
+          <w:rPr>
+            <w:noProof/>
+            <w:webHidden/>
+          </w:rPr>
+          <w:fldChar w:fldCharType="separate"/>
+        </w:r>
+        <w:r>
+          <w:rPr>
+            <w:noProof/>
+            <w:webHidden/>
+          </w:rPr>
+          <w:t>46</w:t>
+        </w:r>
+        <w:r>
+          <w:rPr>
+            <w:noProof/>
+            <w:webHidden/>
+          </w:rPr>
+          <w:fldChar w:fldCharType="end"/>
+        </w:r>
+      </w:hyperlink>
+    </w:p>
+    <w:p>
+      <w:pPr>
+        <w:spacing w:after="0" w:line="240" w:lineRule="auto"/>
+        <w:rPr>
           <w:rFonts w:eastAsiaTheme="majorEastAsia"/>
           <w:color w:val="auto"/>
           <w:sz w:val="48"/>
@@ -2587,7 +3139,7 @@
           <w:szCs w:val="48"/>
         </w:rPr>
       </w:pPr>
-      <w:bookmarkStart w:id="1" w:name="_Toc212622824"/>
+      <w:bookmarkStart w:id="2" w:name="_Toc213061427"/>
       <w:r>
         <w:rPr>
           <w:rFonts w:ascii="Times New Roman" w:hAnsi="Times New Roman" w:cs="Times New Roman"/>
@@ -2609,7 +3161,7 @@
         <w:t xml:space="preserve"> GIỚI THIỆU</w:t>
       </w:r>
       <w:bookmarkEnd w:id="0"/>
-      <w:bookmarkEnd w:id="1"/>
+      <w:bookmarkEnd w:id="2"/>
     </w:p>
     <w:p>
       <w:pPr>
@@ -2626,8 +3178,8 @@
           <w:sz w:val="30"/>
         </w:rPr>
       </w:pPr>
-      <w:bookmarkStart w:id="2" w:name="_Toc212480723"/>
-      <w:bookmarkStart w:id="3" w:name="_Toc212622825"/>
+      <w:bookmarkStart w:id="3" w:name="_Toc212480723"/>
+      <w:bookmarkStart w:id="4" w:name="_Toc213061428"/>
       <w:r>
         <w:rPr>
           <w:rStyle w:val="SubtleEmphasis1"/>
@@ -2637,8 +3189,8 @@
         </w:rPr>
         <w:t>ĐẶT VẤN ĐỀ</w:t>
       </w:r>
-      <w:bookmarkEnd w:id="2"/>
       <w:bookmarkEnd w:id="3"/>
+      <w:bookmarkEnd w:id="4"/>
     </w:p>
     <w:p>
       <w:pPr>
@@ -2761,8 +3313,8 @@
           <w:i w:val="0"/>
         </w:rPr>
       </w:pPr>
-      <w:bookmarkStart w:id="4" w:name="_Toc212480724"/>
-      <w:bookmarkStart w:id="5" w:name="_Toc212622826"/>
+      <w:bookmarkStart w:id="5" w:name="_Toc212480724"/>
+      <w:bookmarkStart w:id="6" w:name="_Toc213061429"/>
       <w:r>
         <w:rPr>
           <w:rStyle w:val="SubtleEmphasis1"/>
@@ -2772,8 +3324,8 @@
         </w:rPr>
         <w:t>NHỮNG THÁCH THỨC CẦN GIẢI QUYẾT</w:t>
       </w:r>
-      <w:bookmarkEnd w:id="4"/>
       <w:bookmarkEnd w:id="5"/>
+      <w:bookmarkEnd w:id="6"/>
     </w:p>
     <w:p>
       <w:pPr>
@@ -3070,8 +3622,8 @@
           <w:i w:val="0"/>
         </w:rPr>
       </w:pPr>
-      <w:bookmarkStart w:id="6" w:name="_Toc212480725"/>
-      <w:bookmarkStart w:id="7" w:name="_Toc212622827"/>
+      <w:bookmarkStart w:id="7" w:name="_Toc212480725"/>
+      <w:bookmarkStart w:id="8" w:name="_Toc213061430"/>
       <w:r>
         <w:rPr>
           <w:rStyle w:val="SubtleEmphasis1"/>
@@ -3081,8 +3633,8 @@
         </w:rPr>
         <w:t>NỘI DUNG, PHẠM VI THỰC HIỆN</w:t>
       </w:r>
-      <w:bookmarkEnd w:id="6"/>
       <w:bookmarkEnd w:id="7"/>
+      <w:bookmarkEnd w:id="8"/>
     </w:p>
     <w:p>
       <w:pPr>
@@ -3382,8 +3934,8 @@
           <w:i w:val="0"/>
         </w:rPr>
       </w:pPr>
-      <w:bookmarkStart w:id="8" w:name="_Toc212480729"/>
-      <w:bookmarkStart w:id="9" w:name="_Toc212622828"/>
+      <w:bookmarkStart w:id="9" w:name="_Toc212480729"/>
+      <w:bookmarkStart w:id="10" w:name="_Toc213061431"/>
       <w:r>
         <w:rPr>
           <w:rStyle w:val="SubtleEmphasis1"/>
@@ -3411,8 +3963,8 @@
         </w:rPr>
         <w:t xml:space="preserve"> ĐẠT ĐƯỢC</w:t>
       </w:r>
-      <w:bookmarkEnd w:id="8"/>
       <w:bookmarkEnd w:id="9"/>
+      <w:bookmarkEnd w:id="10"/>
     </w:p>
     <w:p>
       <w:pPr>
@@ -3429,8 +3981,8 @@
           <w:i w:val="0"/>
         </w:rPr>
       </w:pPr>
-      <w:bookmarkStart w:id="10" w:name="_Toc212480730"/>
-      <w:bookmarkStart w:id="11" w:name="_Toc212622829"/>
+      <w:bookmarkStart w:id="11" w:name="_Toc212480730"/>
+      <w:bookmarkStart w:id="12" w:name="_Toc213061432"/>
       <w:r>
         <w:rPr>
           <w:rStyle w:val="SubtleEmphasis1"/>
@@ -3441,8 +3993,8 @@
         <w:lastRenderedPageBreak/>
         <w:t>kết quả chức năng</w:t>
       </w:r>
-      <w:bookmarkEnd w:id="10"/>
       <w:bookmarkEnd w:id="11"/>
+      <w:bookmarkEnd w:id="12"/>
       <w:r>
         <w:rPr>
           <w:rStyle w:val="SubtleEmphasis1"/>
@@ -4742,8 +5294,8 @@
           <w:i w:val="0"/>
         </w:rPr>
       </w:pPr>
-      <w:bookmarkStart w:id="12" w:name="_Toc212480731"/>
-      <w:bookmarkStart w:id="13" w:name="_Toc212622830"/>
+      <w:bookmarkStart w:id="13" w:name="_Toc212480731"/>
+      <w:bookmarkStart w:id="14" w:name="_Toc213061433"/>
       <w:r>
         <w:rPr>
           <w:rStyle w:val="SubtleEmphasis1"/>
@@ -4753,8 +5305,8 @@
         </w:rPr>
         <w:t>Kết quả phi chức năng</w:t>
       </w:r>
-      <w:bookmarkEnd w:id="12"/>
       <w:bookmarkEnd w:id="13"/>
+      <w:bookmarkEnd w:id="14"/>
       <w:r>
         <w:rPr>
           <w:rStyle w:val="SubtleEmphasis1"/>
@@ -6043,8 +6595,8 @@
           <w:szCs w:val="48"/>
         </w:rPr>
       </w:pPr>
-      <w:bookmarkStart w:id="14" w:name="_Toc212480732"/>
-      <w:bookmarkStart w:id="15" w:name="_Toc212622831"/>
+      <w:bookmarkStart w:id="15" w:name="_Toc212480732"/>
+      <w:bookmarkStart w:id="16" w:name="_Toc213061434"/>
       <w:r>
         <w:rPr>
           <w:rFonts w:ascii="Times New Roman" w:hAnsi="Times New Roman" w:cs="Times New Roman"/>
@@ -6064,8 +6616,8 @@
         </w:rPr>
         <w:t>PHƯƠNG PHÁP THỰC HIỆN</w:t>
       </w:r>
-      <w:bookmarkEnd w:id="14"/>
       <w:bookmarkEnd w:id="15"/>
+      <w:bookmarkEnd w:id="16"/>
     </w:p>
     <w:p>
       <w:pPr>
@@ -6081,8 +6633,8 @@
           <w:sz w:val="30"/>
         </w:rPr>
       </w:pPr>
-      <w:bookmarkStart w:id="16" w:name="_Toc212480733"/>
-      <w:bookmarkStart w:id="17" w:name="_Toc212622832"/>
+      <w:bookmarkStart w:id="17" w:name="_Toc212480733"/>
+      <w:bookmarkStart w:id="18" w:name="_Toc213061435"/>
       <w:r>
         <w:rPr>
           <w:b/>
@@ -6090,8 +6642,8 @@
         </w:rPr>
         <w:t>CÁC HỆ THỐNG TƯƠNG TỰ</w:t>
       </w:r>
-      <w:bookmarkEnd w:id="16"/>
       <w:bookmarkEnd w:id="17"/>
+      <w:bookmarkEnd w:id="18"/>
     </w:p>
     <w:p>
       <w:pPr>
@@ -7233,8 +7785,8 @@
           <w:b/>
         </w:rPr>
       </w:pPr>
-      <w:bookmarkStart w:id="18" w:name="_Toc212480734"/>
-      <w:bookmarkStart w:id="19" w:name="_Toc212622833"/>
+      <w:bookmarkStart w:id="19" w:name="_Toc212480734"/>
+      <w:bookmarkStart w:id="20" w:name="_Toc213061436"/>
       <w:r>
         <w:rPr>
           <w:b/>
@@ -7242,8 +7794,8 @@
         </w:rPr>
         <w:t>CÔNG NGHỆ SỬ DỤNG</w:t>
       </w:r>
-      <w:bookmarkEnd w:id="18"/>
       <w:bookmarkEnd w:id="19"/>
+      <w:bookmarkEnd w:id="20"/>
     </w:p>
     <w:p>
       <w:pPr>
@@ -8200,8 +8752,8 @@
           <w:b/>
         </w:rPr>
       </w:pPr>
-      <w:bookmarkStart w:id="20" w:name="_Toc212480735"/>
-      <w:bookmarkStart w:id="21" w:name="_Toc212622834"/>
+      <w:bookmarkStart w:id="21" w:name="_Toc212480735"/>
+      <w:bookmarkStart w:id="22" w:name="_Toc213061437"/>
       <w:r>
         <w:rPr>
           <w:b/>
@@ -8209,8 +8761,8 @@
         </w:rPr>
         <w:t>PHÂN TÍCH YÊU CẦU</w:t>
       </w:r>
-      <w:bookmarkEnd w:id="20"/>
       <w:bookmarkEnd w:id="21"/>
+      <w:bookmarkEnd w:id="22"/>
     </w:p>
     <w:p>
       <w:pPr>
@@ -8225,8 +8777,8 @@
           <w:b/>
         </w:rPr>
       </w:pPr>
-      <w:bookmarkStart w:id="22" w:name="_Toc212480736"/>
-      <w:bookmarkStart w:id="23" w:name="_Toc212622835"/>
+      <w:bookmarkStart w:id="23" w:name="_Toc212480736"/>
+      <w:bookmarkStart w:id="24" w:name="_Toc213061438"/>
       <w:r>
         <w:rPr>
           <w:b/>
@@ -8248,8 +8800,8 @@
         </w:rPr>
         <w:t xml:space="preserve"> nghiệp vụ</w:t>
       </w:r>
-      <w:bookmarkEnd w:id="22"/>
       <w:bookmarkEnd w:id="23"/>
+      <w:bookmarkEnd w:id="24"/>
     </w:p>
     <w:p>
       <w:pPr>
@@ -8267,14 +8819,14 @@
         </w:rPr>
         <w:t xml:space="preserve"> </w:t>
       </w:r>
-      <w:bookmarkStart w:id="24" w:name="_Toc212622836"/>
+      <w:bookmarkStart w:id="25" w:name="_Toc213061439"/>
       <w:r>
         <w:t xml:space="preserve">Nghiệp vụ </w:t>
       </w:r>
       <w:r>
         <w:t>tổng quát</w:t>
       </w:r>
-      <w:bookmarkEnd w:id="24"/>
+      <w:bookmarkEnd w:id="25"/>
     </w:p>
     <w:p>
       <w:pPr>
@@ -8337,11 +8889,11 @@
       <w:r>
         <w:t xml:space="preserve"> </w:t>
       </w:r>
-      <w:bookmarkStart w:id="25" w:name="_Toc212622837"/>
+      <w:bookmarkStart w:id="26" w:name="_Toc213061440"/>
       <w:r>
         <w:t>Các quy trình</w:t>
       </w:r>
-      <w:bookmarkEnd w:id="25"/>
+      <w:bookmarkEnd w:id="26"/>
     </w:p>
     <w:p>
       <w:pPr>
@@ -9045,8 +9597,6 @@
         </w:rPr>
         <w:t xml:space="preserve"> Đối với thành viên vip, được hoàn thêm 5%.</w:t>
       </w:r>
-      <w:bookmarkStart w:id="26" w:name="_GoBack"/>
-      <w:bookmarkEnd w:id="26"/>
       <w:r>
         <w:rPr>
           <w:sz w:val="26"/>
@@ -10794,7 +11344,7 @@
         </w:rPr>
       </w:pPr>
       <w:bookmarkStart w:id="27" w:name="_Toc212480737"/>
-      <w:bookmarkStart w:id="28" w:name="_Toc212622838"/>
+      <w:bookmarkStart w:id="28" w:name="_Toc213061441"/>
       <w:r>
         <w:rPr>
           <w:b/>
@@ -10865,50 +11415,58 @@
         <w:pStyle w:val="Caption"/>
         <w:jc w:val="center"/>
         <w:rPr>
-          <w:sz w:val="28"/>
-        </w:rPr>
-      </w:pPr>
-      <w:bookmarkStart w:id="30" w:name="_Toc212557552"/>
-      <w:r>
-        <w:rPr>
-          <w:sz w:val="28"/>
+          <w:sz w:val="26"/>
+          <w:szCs w:val="26"/>
+        </w:rPr>
+      </w:pPr>
+      <w:bookmarkStart w:id="30" w:name="_Toc213061451"/>
+      <w:r>
+        <w:rPr>
+          <w:sz w:val="26"/>
+          <w:szCs w:val="26"/>
         </w:rPr>
         <w:t xml:space="preserve">Hình 2 -  </w:t>
       </w:r>
       <w:r>
         <w:rPr>
-          <w:sz w:val="28"/>
+          <w:sz w:val="26"/>
+          <w:szCs w:val="26"/>
         </w:rPr>
         <w:fldChar w:fldCharType="begin"/>
       </w:r>
       <w:r>
         <w:rPr>
-          <w:sz w:val="28"/>
+          <w:sz w:val="26"/>
+          <w:szCs w:val="26"/>
         </w:rPr>
         <w:instrText xml:space="preserve"> SEQ Hình_2_-_ \* ARABIC </w:instrText>
       </w:r>
       <w:r>
         <w:rPr>
-          <w:sz w:val="28"/>
+          <w:sz w:val="26"/>
+          <w:szCs w:val="26"/>
         </w:rPr>
         <w:fldChar w:fldCharType="separate"/>
       </w:r>
       <w:r>
         <w:rPr>
           <w:noProof/>
-          <w:sz w:val="28"/>
+          <w:sz w:val="26"/>
+          <w:szCs w:val="26"/>
         </w:rPr>
         <w:t>1</w:t>
       </w:r>
       <w:r>
         <w:rPr>
-          <w:sz w:val="28"/>
+          <w:sz w:val="26"/>
+          <w:szCs w:val="26"/>
         </w:rPr>
         <w:fldChar w:fldCharType="end"/>
       </w:r>
       <w:r>
         <w:rPr>
-          <w:sz w:val="28"/>
+          <w:sz w:val="26"/>
+          <w:szCs w:val="26"/>
         </w:rPr>
         <w:t>: Sơ đồ chức năng</w:t>
       </w:r>
@@ -10927,7 +11485,7 @@
           <w:b/>
         </w:rPr>
       </w:pPr>
-      <w:bookmarkStart w:id="31" w:name="_Toc212622839"/>
+      <w:bookmarkStart w:id="31" w:name="_Toc213061442"/>
       <w:bookmarkEnd w:id="29"/>
       <w:r>
         <w:rPr>
@@ -10958,7 +11516,7 @@
       <w:r>
         <w:t xml:space="preserve"> </w:t>
       </w:r>
-      <w:bookmarkStart w:id="32" w:name="_Toc212622840"/>
+      <w:bookmarkStart w:id="32" w:name="_Toc213061443"/>
       <w:r>
         <w:t>Use case tổng quát</w:t>
       </w:r>
@@ -11027,7 +11585,7 @@
         </w:rPr>
       </w:pPr>
       <w:bookmarkStart w:id="33" w:name="_Toc212480721"/>
-      <w:bookmarkStart w:id="34" w:name="_Toc212557553"/>
+      <w:bookmarkStart w:id="34" w:name="_Toc213061452"/>
       <w:r>
         <w:rPr>
           <w:sz w:val="26"/>
@@ -11093,7 +11651,7 @@
       <w:r>
         <w:t xml:space="preserve">  </w:t>
       </w:r>
-      <w:bookmarkStart w:id="35" w:name="_Toc212622841"/>
+      <w:bookmarkStart w:id="35" w:name="_Toc213061444"/>
       <w:r>
         <w:t>Đặc tả use case</w:t>
       </w:r>
@@ -25425,17 +25983,2214 @@
     </w:tbl>
     <w:p>
       <w:pPr>
+        <w:pStyle w:val="Heading1"/>
+        <w:jc w:val="right"/>
+        <w:rPr>
+          <w:rFonts w:ascii="Times New Roman" w:hAnsi="Times New Roman" w:cs="Times New Roman"/>
+          <w:b/>
+          <w:color w:val="auto"/>
+          <w:sz w:val="48"/>
+          <w:szCs w:val="48"/>
+        </w:rPr>
+      </w:pPr>
+      <w:bookmarkStart w:id="36" w:name="_Toc213061445"/>
+      <w:r>
+        <w:rPr>
+          <w:rFonts w:ascii="Times New Roman" w:hAnsi="Times New Roman" w:cs="Times New Roman"/>
+          <w:color w:val="auto"/>
+          <w:sz w:val="48"/>
+          <w:szCs w:val="48"/>
+        </w:rPr>
+        <w:t>Chương 3:</w:t>
+      </w:r>
+      <w:r>
+        <w:rPr>
+          <w:rFonts w:ascii="Times New Roman" w:hAnsi="Times New Roman" w:cs="Times New Roman"/>
+          <w:b/>
+          <w:color w:val="auto"/>
+          <w:sz w:val="48"/>
+          <w:szCs w:val="48"/>
+        </w:rPr>
+        <w:t xml:space="preserve"> THIẾT KẾ</w:t>
+      </w:r>
+      <w:bookmarkEnd w:id="36"/>
+    </w:p>
+    <w:p>
+      <w:pPr>
         <w:pStyle w:val="ListParagraph"/>
-        <w:shd w:val="clear" w:color="auto" w:fill="FFFFFF" w:themeFill="background1"/>
-        <w:spacing w:before="120" w:after="0"/>
-        <w:ind w:left="1800"/>
-        <w:rPr>
+        <w:numPr>
+          <w:ilvl w:val="0"/>
+          <w:numId w:val="66"/>
+        </w:numPr>
+        <w:ind w:hanging="720"/>
+        <w:outlineLvl w:val="1"/>
+        <w:rPr>
+          <w:rStyle w:val="SubtleEmphasis1"/>
+          <w:b/>
+          <w:i w:val="0"/>
+          <w:sz w:val="30"/>
+        </w:rPr>
+      </w:pPr>
+      <w:bookmarkStart w:id="37" w:name="_Toc213061446"/>
+      <w:r>
+        <w:rPr>
+          <w:rStyle w:val="SubtleEmphasis1"/>
+          <w:b/>
+          <w:i w:val="0"/>
+          <w:sz w:val="30"/>
+        </w:rPr>
+        <w:t>MÔ HÌNH DỮ LIỆU</w:t>
+      </w:r>
+      <w:bookmarkEnd w:id="37"/>
+    </w:p>
+    <w:p>
+      <w:pPr>
+        <w:pStyle w:val="ListParagraph"/>
+        <w:numPr>
+          <w:ilvl w:val="0"/>
+          <w:numId w:val="67"/>
+        </w:numPr>
+        <w:ind w:hanging="720"/>
+        <w:outlineLvl w:val="2"/>
+        <w:rPr>
+          <w:rStyle w:val="SubtleEmphasis1"/>
+          <w:b/>
+          <w:i w:val="0"/>
+          <w:sz w:val="28"/>
+          <w:szCs w:val="28"/>
+        </w:rPr>
+      </w:pPr>
+      <w:bookmarkStart w:id="38" w:name="_Toc213061447"/>
+      <w:r>
+        <w:rPr>
+          <w:rStyle w:val="SubtleEmphasis1"/>
+          <w:b/>
+          <w:i w:val="0"/>
+          <w:sz w:val="28"/>
+          <w:szCs w:val="28"/>
+        </w:rPr>
+        <w:t>Mức ý niệm</w:t>
+      </w:r>
+      <w:bookmarkEnd w:id="38"/>
+    </w:p>
+    <w:p>
+      <w:r>
+        <w:rPr>
+          <w:noProof/>
+        </w:rPr>
+        <w:drawing>
+          <wp:inline distT="0" distB="0" distL="0" distR="0" wp14:anchorId="58086577" wp14:editId="0716748D">
+            <wp:extent cx="5972175" cy="5740400"/>
+            <wp:effectExtent l="0" t="0" r="9525" b="0"/>
+            <wp:docPr id="6" name="Picture 6"/>
+            <wp:cNvGraphicFramePr>
+              <a:graphicFrameLocks xmlns:a="http://schemas.openxmlformats.org/drawingml/2006/main" noChangeAspect="1"/>
+            </wp:cNvGraphicFramePr>
+            <a:graphic xmlns:a="http://schemas.openxmlformats.org/drawingml/2006/main">
+              <a:graphicData uri="http://schemas.openxmlformats.org/drawingml/2006/picture">
+                <pic:pic xmlns:pic="http://schemas.openxmlformats.org/drawingml/2006/picture">
+                  <pic:nvPicPr>
+                    <pic:cNvPr id="6" name="erd_y_niem.drawio.png"/>
+                    <pic:cNvPicPr/>
+                  </pic:nvPicPr>
+                  <pic:blipFill>
+                    <a:blip r:embed="rId11">
+                      <a:extLst>
+                        <a:ext uri="{28A0092B-C50C-407E-A947-70E740481C1C}">
+                          <a14:useLocalDpi xmlns:a14="http://schemas.microsoft.com/office/drawing/2010/main" val="0"/>
+                        </a:ext>
+                      </a:extLst>
+                    </a:blip>
+                    <a:stretch>
+                      <a:fillRect/>
+                    </a:stretch>
+                  </pic:blipFill>
+                  <pic:spPr>
+                    <a:xfrm>
+                      <a:off x="0" y="0"/>
+                      <a:ext cx="5972175" cy="5740400"/>
+                    </a:xfrm>
+                    <a:prstGeom prst="rect">
+                      <a:avLst/>
+                    </a:prstGeom>
+                  </pic:spPr>
+                </pic:pic>
+              </a:graphicData>
+            </a:graphic>
+          </wp:inline>
+        </w:drawing>
+      </w:r>
+    </w:p>
+    <w:p>
+      <w:pPr>
+        <w:pStyle w:val="Caption"/>
+        <w:jc w:val="center"/>
+        <w:rPr>
+          <w:sz w:val="26"/>
           <w:szCs w:val="26"/>
         </w:rPr>
       </w:pPr>
+      <w:bookmarkStart w:id="39" w:name="_Toc213061450"/>
+      <w:r>
+        <w:rPr>
+          <w:sz w:val="26"/>
+          <w:szCs w:val="26"/>
+        </w:rPr>
+        <w:t xml:space="preserve">Hình 3 -  </w:t>
+      </w:r>
+      <w:r>
+        <w:rPr>
+          <w:sz w:val="26"/>
+          <w:szCs w:val="26"/>
+        </w:rPr>
+        <w:fldChar w:fldCharType="begin"/>
+      </w:r>
+      <w:r>
+        <w:rPr>
+          <w:sz w:val="26"/>
+          <w:szCs w:val="26"/>
+        </w:rPr>
+        <w:instrText xml:space="preserve"> SEQ Hình_3_-_ \* ARABIC </w:instrText>
+      </w:r>
+      <w:r>
+        <w:rPr>
+          <w:sz w:val="26"/>
+          <w:szCs w:val="26"/>
+        </w:rPr>
+        <w:fldChar w:fldCharType="separate"/>
+      </w:r>
+      <w:r>
+        <w:rPr>
+          <w:noProof/>
+          <w:sz w:val="26"/>
+          <w:szCs w:val="26"/>
+        </w:rPr>
+        <w:t>1</w:t>
+      </w:r>
+      <w:r>
+        <w:rPr>
+          <w:sz w:val="26"/>
+          <w:szCs w:val="26"/>
+        </w:rPr>
+        <w:fldChar w:fldCharType="end"/>
+      </w:r>
+      <w:r>
+        <w:rPr>
+          <w:sz w:val="26"/>
+          <w:szCs w:val="26"/>
+        </w:rPr>
+        <w:t>: Mô hình dữ liệu mức ý niệm</w:t>
+      </w:r>
+      <w:bookmarkEnd w:id="39"/>
+    </w:p>
+    <w:p>
+      <w:pPr>
+        <w:pStyle w:val="ListParagraph"/>
+        <w:numPr>
+          <w:ilvl w:val="0"/>
+          <w:numId w:val="67"/>
+        </w:numPr>
+        <w:ind w:hanging="720"/>
+        <w:outlineLvl w:val="2"/>
+        <w:rPr>
+          <w:rStyle w:val="SubtleEmphasis1"/>
+          <w:b/>
+          <w:i w:val="0"/>
+          <w:sz w:val="28"/>
+          <w:szCs w:val="28"/>
+        </w:rPr>
+      </w:pPr>
+      <w:bookmarkStart w:id="40" w:name="_Toc213061448"/>
+      <w:r>
+        <w:rPr>
+          <w:rStyle w:val="SubtleEmphasis1"/>
+          <w:b/>
+          <w:i w:val="0"/>
+          <w:sz w:val="28"/>
+          <w:szCs w:val="28"/>
+        </w:rPr>
+        <w:lastRenderedPageBreak/>
+        <w:t>Mức luận lý</w:t>
+      </w:r>
+      <w:bookmarkEnd w:id="40"/>
+    </w:p>
+    <w:p>
+      <w:pPr>
+        <w:pStyle w:val="ListParagraph"/>
+        <w:numPr>
+          <w:ilvl w:val="0"/>
+          <w:numId w:val="4"/>
+        </w:numPr>
+        <w:rPr>
+          <w:rStyle w:val="SubtleEmphasis1"/>
+          <w:i w:val="0"/>
+          <w:szCs w:val="28"/>
+        </w:rPr>
+      </w:pPr>
+      <w:r>
+        <w:rPr>
+          <w:rStyle w:val="SubtleEmphasis1"/>
+          <w:i w:val="0"/>
+          <w:szCs w:val="28"/>
+        </w:rPr>
+        <w:t xml:space="preserve">MOVIES (id </w:t>
+      </w:r>
+      <w:r>
+        <w:rPr>
+          <w:rStyle w:val="SubtleEmphasis1"/>
+          <w:b/>
+          <w:i w:val="0"/>
+          <w:szCs w:val="28"/>
+        </w:rPr>
+        <w:t>PK</w:t>
+      </w:r>
+      <w:r>
+        <w:rPr>
+          <w:rStyle w:val="SubtleEmphasis1"/>
+          <w:i w:val="0"/>
+          <w:szCs w:val="28"/>
+        </w:rPr>
+        <w:t>, name, description, image, trailer_url, language, subtitle, release_date,  price_base, status</w:t>
+      </w:r>
+      <w:r>
+        <w:rPr>
+          <w:rStyle w:val="SubtleEmphasis1"/>
+          <w:i w:val="0"/>
+          <w:szCs w:val="28"/>
+        </w:rPr>
+        <w:t>, created_at, updated_at</w:t>
+      </w:r>
+      <w:r>
+        <w:rPr>
+          <w:rStyle w:val="SubtleEmphasis1"/>
+          <w:i w:val="0"/>
+          <w:szCs w:val="28"/>
+        </w:rPr>
+        <w:t>)</w:t>
+      </w:r>
+    </w:p>
+    <w:p>
+      <w:pPr>
+        <w:pStyle w:val="ListParagraph"/>
+        <w:numPr>
+          <w:ilvl w:val="0"/>
+          <w:numId w:val="4"/>
+        </w:numPr>
+        <w:rPr>
+          <w:rStyle w:val="SubtleEmphasis1"/>
+          <w:i w:val="0"/>
+          <w:szCs w:val="28"/>
+        </w:rPr>
+      </w:pPr>
+      <w:r>
+        <w:rPr>
+          <w:rStyle w:val="SubtleEmphasis1"/>
+          <w:i w:val="0"/>
+          <w:szCs w:val="28"/>
+        </w:rPr>
+        <w:t xml:space="preserve">MOVIE_AUDIT (id </w:t>
+      </w:r>
+      <w:r>
+        <w:rPr>
+          <w:rStyle w:val="SubtleEmphasis1"/>
+          <w:b/>
+          <w:i w:val="0"/>
+          <w:szCs w:val="28"/>
+        </w:rPr>
+        <w:t>PK</w:t>
+      </w:r>
+      <w:r>
+        <w:rPr>
+          <w:rStyle w:val="SubtleEmphasis1"/>
+          <w:i w:val="0"/>
+          <w:szCs w:val="28"/>
+        </w:rPr>
+        <w:t>, type_audit, old_data, new_data,</w:t>
+      </w:r>
+      <w:r>
+        <w:rPr>
+          <w:rStyle w:val="Caption"/>
+          <w:i/>
+          <w:szCs w:val="28"/>
+        </w:rPr>
+        <w:t xml:space="preserve"> </w:t>
+      </w:r>
+      <w:r>
+        <w:rPr>
+          <w:rStyle w:val="SubtleEmphasis1"/>
+          <w:i w:val="0"/>
+          <w:szCs w:val="28"/>
+        </w:rPr>
+        <w:t>created_at,</w:t>
+      </w:r>
+      <w:r>
+        <w:rPr>
+          <w:rStyle w:val="SubtleEmphasis1"/>
+          <w:i w:val="0"/>
+          <w:szCs w:val="28"/>
+        </w:rPr>
+        <w:t xml:space="preserve"> movie_id </w:t>
+      </w:r>
+      <w:r>
+        <w:rPr>
+          <w:rStyle w:val="SubtleEmphasis1"/>
+          <w:szCs w:val="28"/>
+        </w:rPr>
+        <w:t>FK</w:t>
+      </w:r>
+      <w:r>
+        <w:rPr>
+          <w:rStyle w:val="SubtleEmphasis1"/>
+          <w:i w:val="0"/>
+          <w:szCs w:val="28"/>
+        </w:rPr>
+        <w:t>,</w:t>
+      </w:r>
+      <w:r>
+        <w:rPr>
+          <w:rStyle w:val="SubtleEmphasis1"/>
+          <w:i w:val="0"/>
+          <w:szCs w:val="28"/>
+        </w:rPr>
+        <w:t xml:space="preserve"> </w:t>
+      </w:r>
+      <w:r>
+        <w:rPr>
+          <w:rStyle w:val="SubtleEmphasis1"/>
+          <w:i w:val="0"/>
+          <w:szCs w:val="28"/>
+        </w:rPr>
+        <w:t xml:space="preserve">user_id </w:t>
+      </w:r>
+      <w:r>
+        <w:rPr>
+          <w:rStyle w:val="SubtleEmphasis1"/>
+          <w:szCs w:val="28"/>
+        </w:rPr>
+        <w:t>FK</w:t>
+      </w:r>
+      <w:r>
+        <w:rPr>
+          <w:rStyle w:val="SubtleEmphasis1"/>
+          <w:i w:val="0"/>
+          <w:szCs w:val="28"/>
+        </w:rPr>
+        <w:t>)</w:t>
+      </w:r>
+    </w:p>
+    <w:p>
+      <w:pPr>
+        <w:pStyle w:val="ListParagraph"/>
+        <w:numPr>
+          <w:ilvl w:val="0"/>
+          <w:numId w:val="4"/>
+        </w:numPr>
+        <w:rPr>
+          <w:rStyle w:val="SubtleEmphasis1"/>
+          <w:i w:val="0"/>
+          <w:szCs w:val="28"/>
+        </w:rPr>
+      </w:pPr>
+      <w:r>
+        <w:rPr>
+          <w:rStyle w:val="SubtleEmphasis1"/>
+          <w:i w:val="0"/>
+          <w:szCs w:val="28"/>
+        </w:rPr>
+        <w:t xml:space="preserve">GENRES (id </w:t>
+      </w:r>
+      <w:r>
+        <w:rPr>
+          <w:rStyle w:val="SubtleEmphasis1"/>
+          <w:b/>
+          <w:i w:val="0"/>
+          <w:szCs w:val="28"/>
+        </w:rPr>
+        <w:t>PK</w:t>
+      </w:r>
+      <w:r>
+        <w:rPr>
+          <w:rStyle w:val="SubtleEmphasis1"/>
+          <w:i w:val="0"/>
+          <w:szCs w:val="28"/>
+        </w:rPr>
+        <w:t xml:space="preserve">, name, </w:t>
+      </w:r>
+      <w:r>
+        <w:rPr>
+          <w:rStyle w:val="SubtleEmphasis1"/>
+          <w:i w:val="0"/>
+          <w:szCs w:val="28"/>
+        </w:rPr>
+        <w:t>description</w:t>
+      </w:r>
+      <w:r>
+        <w:rPr>
+          <w:rStyle w:val="SubtleEmphasis1"/>
+          <w:i w:val="0"/>
+          <w:szCs w:val="28"/>
+        </w:rPr>
+        <w:t>)</w:t>
+      </w:r>
+    </w:p>
+    <w:p>
+      <w:pPr>
+        <w:pStyle w:val="ListParagraph"/>
+        <w:numPr>
+          <w:ilvl w:val="0"/>
+          <w:numId w:val="4"/>
+        </w:numPr>
+        <w:rPr>
+          <w:rStyle w:val="SubtleEmphasis1"/>
+          <w:i w:val="0"/>
+          <w:szCs w:val="28"/>
+        </w:rPr>
+      </w:pPr>
+      <w:r>
+        <w:rPr>
+          <w:rStyle w:val="SubtleEmphasis1"/>
+          <w:i w:val="0"/>
+          <w:szCs w:val="28"/>
+        </w:rPr>
+        <w:t>MOVIES</w:t>
+      </w:r>
+      <w:r>
+        <w:rPr>
+          <w:rStyle w:val="SubtleEmphasis1"/>
+          <w:i w:val="0"/>
+          <w:szCs w:val="28"/>
+        </w:rPr>
+        <w:t>_GENRES</w:t>
+      </w:r>
+      <w:r>
+        <w:rPr>
+          <w:rStyle w:val="SubtleEmphasis1"/>
+          <w:i w:val="0"/>
+          <w:szCs w:val="28"/>
+        </w:rPr>
+        <w:t xml:space="preserve"> (id </w:t>
+      </w:r>
+      <w:r>
+        <w:rPr>
+          <w:rStyle w:val="SubtleEmphasis1"/>
+          <w:b/>
+          <w:i w:val="0"/>
+          <w:szCs w:val="28"/>
+        </w:rPr>
+        <w:t>PK</w:t>
+      </w:r>
+      <w:r>
+        <w:rPr>
+          <w:rStyle w:val="SubtleEmphasis1"/>
+          <w:i w:val="0"/>
+          <w:szCs w:val="28"/>
+        </w:rPr>
+        <w:t xml:space="preserve">, movie_id </w:t>
+      </w:r>
+      <w:r>
+        <w:rPr>
+          <w:rStyle w:val="SubtleEmphasis1"/>
+          <w:szCs w:val="28"/>
+        </w:rPr>
+        <w:t>FK</w:t>
+      </w:r>
+      <w:r>
+        <w:rPr>
+          <w:rStyle w:val="SubtleEmphasis1"/>
+          <w:i w:val="0"/>
+          <w:szCs w:val="28"/>
+        </w:rPr>
+        <w:t xml:space="preserve">, genre_id </w:t>
+      </w:r>
+      <w:r>
+        <w:rPr>
+          <w:rStyle w:val="SubtleEmphasis1"/>
+          <w:szCs w:val="28"/>
+        </w:rPr>
+        <w:t>FK</w:t>
+      </w:r>
+      <w:r>
+        <w:rPr>
+          <w:rStyle w:val="SubtleEmphasis1"/>
+          <w:i w:val="0"/>
+          <w:szCs w:val="28"/>
+        </w:rPr>
+        <w:t>)</w:t>
+      </w:r>
+    </w:p>
+    <w:p>
+      <w:pPr>
+        <w:pStyle w:val="ListParagraph"/>
+        <w:numPr>
+          <w:ilvl w:val="0"/>
+          <w:numId w:val="4"/>
+        </w:numPr>
+        <w:rPr>
+          <w:rStyle w:val="SubtleEmphasis1"/>
+          <w:i w:val="0"/>
+          <w:szCs w:val="28"/>
+        </w:rPr>
+      </w:pPr>
+      <w:r>
+        <w:rPr>
+          <w:rStyle w:val="SubtleEmphasis1"/>
+          <w:i w:val="0"/>
+          <w:szCs w:val="28"/>
+        </w:rPr>
+        <w:t xml:space="preserve">MOVIE_SCREENINGS (id </w:t>
+      </w:r>
+      <w:r>
+        <w:rPr>
+          <w:rStyle w:val="SubtleEmphasis1"/>
+          <w:b/>
+          <w:i w:val="0"/>
+          <w:szCs w:val="28"/>
+        </w:rPr>
+        <w:t>PK</w:t>
+      </w:r>
+      <w:r>
+        <w:rPr>
+          <w:rStyle w:val="SubtleEmphasis1"/>
+          <w:i w:val="0"/>
+          <w:szCs w:val="28"/>
+        </w:rPr>
+        <w:t>, start_time, end_time)</w:t>
+      </w:r>
+    </w:p>
+    <w:p>
+      <w:pPr>
+        <w:pStyle w:val="ListParagraph"/>
+        <w:numPr>
+          <w:ilvl w:val="0"/>
+          <w:numId w:val="4"/>
+        </w:numPr>
+        <w:rPr>
+          <w:rStyle w:val="SubtleEmphasis1"/>
+          <w:i w:val="0"/>
+          <w:szCs w:val="28"/>
+        </w:rPr>
+      </w:pPr>
+      <w:r>
+        <w:rPr>
+          <w:rStyle w:val="SubtleEmphasis1"/>
+          <w:i w:val="0"/>
+          <w:szCs w:val="28"/>
+        </w:rPr>
+        <w:t xml:space="preserve">CINEMAS (id </w:t>
+      </w:r>
+      <w:r>
+        <w:rPr>
+          <w:rStyle w:val="SubtleEmphasis1"/>
+          <w:b/>
+          <w:i w:val="0"/>
+          <w:szCs w:val="28"/>
+        </w:rPr>
+        <w:t>PK</w:t>
+      </w:r>
+      <w:r>
+        <w:rPr>
+          <w:rStyle w:val="SubtleEmphasis1"/>
+          <w:i w:val="0"/>
+          <w:szCs w:val="28"/>
+        </w:rPr>
+        <w:t>, name, specific_address, ward, province)</w:t>
+      </w:r>
+    </w:p>
+    <w:p>
+      <w:pPr>
+        <w:pStyle w:val="ListParagraph"/>
+        <w:numPr>
+          <w:ilvl w:val="0"/>
+          <w:numId w:val="4"/>
+        </w:numPr>
+        <w:rPr>
+          <w:rStyle w:val="SubtleEmphasis1"/>
+          <w:i w:val="0"/>
+          <w:szCs w:val="28"/>
+        </w:rPr>
+      </w:pPr>
+      <w:r>
+        <w:rPr>
+          <w:rStyle w:val="SubtleEmphasis1"/>
+          <w:i w:val="0"/>
+          <w:szCs w:val="28"/>
+        </w:rPr>
+        <w:t xml:space="preserve">ROOMS (id </w:t>
+      </w:r>
+      <w:r>
+        <w:rPr>
+          <w:rStyle w:val="SubtleEmphasis1"/>
+          <w:b/>
+          <w:i w:val="0"/>
+          <w:szCs w:val="28"/>
+        </w:rPr>
+        <w:t>PK</w:t>
+      </w:r>
+      <w:r>
+        <w:rPr>
+          <w:rStyle w:val="SubtleEmphasis1"/>
+          <w:i w:val="0"/>
+          <w:szCs w:val="28"/>
+        </w:rPr>
+        <w:t xml:space="preserve">, name, capacity, cinema_id </w:t>
+      </w:r>
+      <w:r>
+        <w:rPr>
+          <w:rStyle w:val="SubtleEmphasis1"/>
+          <w:szCs w:val="28"/>
+        </w:rPr>
+        <w:t>FK</w:t>
+      </w:r>
+      <w:r>
+        <w:rPr>
+          <w:rStyle w:val="SubtleEmphasis1"/>
+          <w:i w:val="0"/>
+          <w:szCs w:val="28"/>
+        </w:rPr>
+        <w:t>)</w:t>
+      </w:r>
+    </w:p>
+    <w:p>
+      <w:pPr>
+        <w:pStyle w:val="ListParagraph"/>
+        <w:numPr>
+          <w:ilvl w:val="0"/>
+          <w:numId w:val="4"/>
+        </w:numPr>
+        <w:rPr>
+          <w:rStyle w:val="SubtleEmphasis1"/>
+          <w:i w:val="0"/>
+          <w:szCs w:val="28"/>
+        </w:rPr>
+      </w:pPr>
+      <w:r>
+        <w:rPr>
+          <w:rStyle w:val="SubtleEmphasis1"/>
+          <w:i w:val="0"/>
+          <w:szCs w:val="28"/>
+        </w:rPr>
+        <w:t xml:space="preserve">ASIDE_GAP (id </w:t>
+      </w:r>
+      <w:r>
+        <w:rPr>
+          <w:rStyle w:val="SubtleEmphasis1"/>
+          <w:b/>
+          <w:i w:val="0"/>
+          <w:szCs w:val="28"/>
+        </w:rPr>
+        <w:t>PK</w:t>
+      </w:r>
+      <w:r>
+        <w:rPr>
+          <w:rStyle w:val="SubtleEmphasis1"/>
+          <w:i w:val="0"/>
+          <w:szCs w:val="28"/>
+        </w:rPr>
+        <w:t xml:space="preserve">, row, column_left_index, gap_width, room_id </w:t>
+      </w:r>
+      <w:r>
+        <w:rPr>
+          <w:rStyle w:val="SubtleEmphasis1"/>
+          <w:szCs w:val="28"/>
+        </w:rPr>
+        <w:t>FK</w:t>
+      </w:r>
+      <w:r>
+        <w:rPr>
+          <w:rStyle w:val="SubtleEmphasis1"/>
+          <w:i w:val="0"/>
+          <w:szCs w:val="28"/>
+        </w:rPr>
+        <w:t>)</w:t>
+      </w:r>
+    </w:p>
+    <w:p>
+      <w:pPr>
+        <w:pStyle w:val="ListParagraph"/>
+        <w:numPr>
+          <w:ilvl w:val="0"/>
+          <w:numId w:val="4"/>
+        </w:numPr>
+        <w:rPr>
+          <w:rStyle w:val="SubtleEmphasis1"/>
+          <w:i w:val="0"/>
+          <w:szCs w:val="28"/>
+        </w:rPr>
+      </w:pPr>
+      <w:r>
+        <w:rPr>
+          <w:rStyle w:val="SubtleEmphasis1"/>
+          <w:i w:val="0"/>
+          <w:szCs w:val="28"/>
+        </w:rPr>
+        <w:t xml:space="preserve">SEATS (id </w:t>
+      </w:r>
+      <w:r>
+        <w:rPr>
+          <w:rStyle w:val="SubtleEmphasis1"/>
+          <w:b/>
+          <w:i w:val="0"/>
+          <w:szCs w:val="28"/>
+        </w:rPr>
+        <w:t>PK</w:t>
+      </w:r>
+      <w:r>
+        <w:rPr>
+          <w:rStyle w:val="SubtleEmphasis1"/>
+          <w:i w:val="0"/>
+          <w:szCs w:val="28"/>
+        </w:rPr>
+        <w:t xml:space="preserve">, row, column, status, </w:t>
+      </w:r>
+      <w:r>
+        <w:rPr>
+          <w:rStyle w:val="SubtleEmphasis1"/>
+          <w:i w:val="0"/>
+          <w:szCs w:val="28"/>
+        </w:rPr>
+        <w:t xml:space="preserve">type, </w:t>
+      </w:r>
+      <w:r>
+        <w:rPr>
+          <w:rStyle w:val="SubtleEmphasis1"/>
+          <w:i w:val="0"/>
+          <w:szCs w:val="28"/>
+        </w:rPr>
+        <w:t xml:space="preserve">room_id </w:t>
+      </w:r>
+      <w:r>
+        <w:rPr>
+          <w:rStyle w:val="SubtleEmphasis1"/>
+          <w:szCs w:val="28"/>
+        </w:rPr>
+        <w:t>FK</w:t>
+      </w:r>
+      <w:r>
+        <w:rPr>
+          <w:rStyle w:val="SubtleEmphasis1"/>
+          <w:i w:val="0"/>
+          <w:szCs w:val="28"/>
+        </w:rPr>
+        <w:t>)</w:t>
+      </w:r>
+    </w:p>
+    <w:p>
+      <w:pPr>
+        <w:pStyle w:val="ListParagraph"/>
+        <w:numPr>
+          <w:ilvl w:val="0"/>
+          <w:numId w:val="4"/>
+        </w:numPr>
+        <w:rPr>
+          <w:rStyle w:val="SubtleEmphasis1"/>
+          <w:i w:val="0"/>
+          <w:szCs w:val="28"/>
+        </w:rPr>
+      </w:pPr>
+      <w:r>
+        <w:rPr>
+          <w:rStyle w:val="SubtleEmphasis1"/>
+          <w:i w:val="0"/>
+          <w:szCs w:val="28"/>
+        </w:rPr>
+        <w:t>SHOWTIME</w:t>
+      </w:r>
+      <w:r>
+        <w:rPr>
+          <w:rStyle w:val="SubtleEmphasis1"/>
+          <w:i w:val="0"/>
+          <w:szCs w:val="28"/>
+        </w:rPr>
+        <w:t>S</w:t>
+      </w:r>
+      <w:r>
+        <w:rPr>
+          <w:rStyle w:val="SubtleEmphasis1"/>
+          <w:i w:val="0"/>
+          <w:szCs w:val="28"/>
+        </w:rPr>
+        <w:t xml:space="preserve"> (id </w:t>
+      </w:r>
+      <w:r>
+        <w:rPr>
+          <w:rStyle w:val="SubtleEmphasis1"/>
+          <w:b/>
+          <w:i w:val="0"/>
+          <w:szCs w:val="28"/>
+        </w:rPr>
+        <w:t>PK</w:t>
+      </w:r>
+      <w:r>
+        <w:rPr>
+          <w:rStyle w:val="SubtleEmphasis1"/>
+          <w:i w:val="0"/>
+          <w:szCs w:val="28"/>
+        </w:rPr>
+        <w:t xml:space="preserve">, day_of_week, date, price_reality, status, </w:t>
+      </w:r>
+      <w:r>
+        <w:rPr>
+          <w:rStyle w:val="SubtleEmphasis1"/>
+          <w:i w:val="0"/>
+          <w:szCs w:val="28"/>
+        </w:rPr>
+        <w:t>created_at, updated_at</w:t>
+      </w:r>
+      <w:r>
+        <w:rPr>
+          <w:rStyle w:val="SubtleEmphasis1"/>
+          <w:i w:val="0"/>
+          <w:szCs w:val="28"/>
+        </w:rPr>
+        <w:t xml:space="preserve">, movie_id </w:t>
+      </w:r>
+      <w:r>
+        <w:rPr>
+          <w:rStyle w:val="SubtleEmphasis1"/>
+          <w:szCs w:val="28"/>
+        </w:rPr>
+        <w:t>FK</w:t>
+      </w:r>
+      <w:r>
+        <w:rPr>
+          <w:rStyle w:val="SubtleEmphasis1"/>
+          <w:i w:val="0"/>
+          <w:szCs w:val="28"/>
+        </w:rPr>
+        <w:t xml:space="preserve">, movie_screening_id </w:t>
+      </w:r>
+      <w:r>
+        <w:rPr>
+          <w:rStyle w:val="SubtleEmphasis1"/>
+          <w:szCs w:val="28"/>
+        </w:rPr>
+        <w:t>FK</w:t>
+      </w:r>
+      <w:r>
+        <w:rPr>
+          <w:rStyle w:val="SubtleEmphasis1"/>
+          <w:i w:val="0"/>
+          <w:szCs w:val="28"/>
+        </w:rPr>
+        <w:t xml:space="preserve">, room_id </w:t>
+      </w:r>
+      <w:r>
+        <w:rPr>
+          <w:rStyle w:val="SubtleEmphasis1"/>
+          <w:szCs w:val="28"/>
+        </w:rPr>
+        <w:t>FK</w:t>
+      </w:r>
+      <w:r>
+        <w:rPr>
+          <w:rStyle w:val="SubtleEmphasis1"/>
+          <w:i w:val="0"/>
+          <w:szCs w:val="28"/>
+        </w:rPr>
+        <w:t>)</w:t>
+      </w:r>
+    </w:p>
+    <w:p>
+      <w:pPr>
+        <w:pStyle w:val="ListParagraph"/>
+        <w:numPr>
+          <w:ilvl w:val="0"/>
+          <w:numId w:val="4"/>
+        </w:numPr>
+        <w:rPr>
+          <w:rStyle w:val="SubtleEmphasis1"/>
+          <w:i w:val="0"/>
+          <w:szCs w:val="28"/>
+        </w:rPr>
+      </w:pPr>
+      <w:r>
+        <w:rPr>
+          <w:rStyle w:val="SubtleEmphasis1"/>
+          <w:i w:val="0"/>
+          <w:szCs w:val="28"/>
+        </w:rPr>
+        <w:t>SHOWTIME</w:t>
+      </w:r>
+      <w:r>
+        <w:rPr>
+          <w:rStyle w:val="SubtleEmphasis1"/>
+          <w:i w:val="0"/>
+          <w:szCs w:val="28"/>
+        </w:rPr>
+        <w:t xml:space="preserve">_AUDIT (id </w:t>
+      </w:r>
+      <w:r>
+        <w:rPr>
+          <w:rStyle w:val="SubtleEmphasis1"/>
+          <w:b/>
+          <w:i w:val="0"/>
+          <w:szCs w:val="28"/>
+        </w:rPr>
+        <w:t>P</w:t>
+      </w:r>
+      <w:r>
+        <w:rPr>
+          <w:rStyle w:val="SubtleEmphasis1"/>
+          <w:b/>
+          <w:i w:val="0"/>
+          <w:szCs w:val="28"/>
+        </w:rPr>
+        <w:t>K</w:t>
+      </w:r>
+      <w:r>
+        <w:rPr>
+          <w:rStyle w:val="SubtleEmphasis1"/>
+          <w:i w:val="0"/>
+          <w:szCs w:val="28"/>
+        </w:rPr>
+        <w:t xml:space="preserve">, </w:t>
+      </w:r>
+      <w:r>
+        <w:rPr>
+          <w:rStyle w:val="SubtleEmphasis1"/>
+          <w:i w:val="0"/>
+          <w:szCs w:val="28"/>
+        </w:rPr>
+        <w:t>type_audit, old_data, new_data</w:t>
+      </w:r>
+      <w:r>
+        <w:rPr>
+          <w:rStyle w:val="SubtleEmphasis1"/>
+          <w:i w:val="0"/>
+          <w:szCs w:val="28"/>
+        </w:rPr>
+        <w:t xml:space="preserve">, </w:t>
+      </w:r>
+      <w:r>
+        <w:rPr>
+          <w:rStyle w:val="SubtleEmphasis1"/>
+          <w:i w:val="0"/>
+          <w:szCs w:val="28"/>
+        </w:rPr>
+        <w:t xml:space="preserve">created_at, </w:t>
+      </w:r>
+      <w:r>
+        <w:rPr>
+          <w:rStyle w:val="SubtleEmphasis1"/>
+          <w:i w:val="0"/>
+          <w:szCs w:val="28"/>
+        </w:rPr>
+        <w:t xml:space="preserve">showtime_id </w:t>
+      </w:r>
+      <w:r>
+        <w:rPr>
+          <w:rStyle w:val="SubtleEmphasis1"/>
+          <w:szCs w:val="28"/>
+        </w:rPr>
+        <w:t>FK</w:t>
+      </w:r>
+      <w:r>
+        <w:rPr>
+          <w:rStyle w:val="SubtleEmphasis1"/>
+          <w:i w:val="0"/>
+          <w:szCs w:val="28"/>
+        </w:rPr>
+        <w:t xml:space="preserve">, </w:t>
+      </w:r>
+      <w:r>
+        <w:rPr>
+          <w:rStyle w:val="SubtleEmphasis1"/>
+          <w:i w:val="0"/>
+          <w:szCs w:val="28"/>
+        </w:rPr>
+        <w:t xml:space="preserve">user_id </w:t>
+      </w:r>
+      <w:r>
+        <w:rPr>
+          <w:rStyle w:val="SubtleEmphasis1"/>
+          <w:szCs w:val="28"/>
+        </w:rPr>
+        <w:t>FK</w:t>
+      </w:r>
+      <w:r>
+        <w:rPr>
+          <w:rStyle w:val="SubtleEmphasis1"/>
+          <w:i w:val="0"/>
+          <w:szCs w:val="28"/>
+        </w:rPr>
+        <w:t>)</w:t>
+      </w:r>
+    </w:p>
+    <w:p>
+      <w:pPr>
+        <w:pStyle w:val="ListParagraph"/>
+        <w:numPr>
+          <w:ilvl w:val="0"/>
+          <w:numId w:val="4"/>
+        </w:numPr>
+        <w:rPr>
+          <w:rStyle w:val="SubtleEmphasis1"/>
+          <w:i w:val="0"/>
+          <w:szCs w:val="28"/>
+        </w:rPr>
+      </w:pPr>
+      <w:r>
+        <w:rPr>
+          <w:rStyle w:val="SubtleEmphasis1"/>
+          <w:i w:val="0"/>
+          <w:szCs w:val="28"/>
+        </w:rPr>
+        <w:t xml:space="preserve">USERS (id </w:t>
+      </w:r>
+      <w:r>
+        <w:rPr>
+          <w:rStyle w:val="SubtleEmphasis1"/>
+          <w:b/>
+          <w:i w:val="0"/>
+          <w:szCs w:val="28"/>
+        </w:rPr>
+        <w:t>P</w:t>
+      </w:r>
+      <w:r>
+        <w:rPr>
+          <w:rStyle w:val="SubtleEmphasis1"/>
+          <w:b/>
+          <w:i w:val="0"/>
+          <w:szCs w:val="28"/>
+        </w:rPr>
+        <w:t>K</w:t>
+      </w:r>
+      <w:r>
+        <w:rPr>
+          <w:rStyle w:val="SubtleEmphasis1"/>
+          <w:i w:val="0"/>
+          <w:szCs w:val="28"/>
+        </w:rPr>
+        <w:t>, name, phone_number, email, password, birthday, age, vip, point, status, role,</w:t>
+      </w:r>
+      <w:r>
+        <w:rPr>
+          <w:rStyle w:val="SubtleEmphasis1"/>
+          <w:i w:val="0"/>
+          <w:szCs w:val="28"/>
+        </w:rPr>
+        <w:t xml:space="preserve"> created_at, updated_at</w:t>
+      </w:r>
+      <w:r>
+        <w:rPr>
+          <w:rStyle w:val="SubtleEmphasis1"/>
+          <w:i w:val="0"/>
+          <w:szCs w:val="28"/>
+        </w:rPr>
+        <w:t>)</w:t>
+      </w:r>
+    </w:p>
+    <w:p>
+      <w:pPr>
+        <w:pStyle w:val="ListParagraph"/>
+        <w:numPr>
+          <w:ilvl w:val="0"/>
+          <w:numId w:val="4"/>
+        </w:numPr>
+        <w:rPr>
+          <w:rStyle w:val="SubtleEmphasis1"/>
+          <w:i w:val="0"/>
+          <w:szCs w:val="28"/>
+        </w:rPr>
+      </w:pPr>
+      <w:r>
+        <w:rPr>
+          <w:rStyle w:val="SubtleEmphasis1"/>
+          <w:i w:val="0"/>
+          <w:szCs w:val="28"/>
+        </w:rPr>
+        <w:t>VOUCHER (id</w:t>
+      </w:r>
+      <w:r>
+        <w:rPr>
+          <w:rStyle w:val="SubtleEmphasis1"/>
+          <w:i w:val="0"/>
+          <w:szCs w:val="28"/>
+        </w:rPr>
+        <w:t xml:space="preserve"> </w:t>
+      </w:r>
+      <w:r>
+        <w:rPr>
+          <w:rStyle w:val="SubtleEmphasis1"/>
+          <w:b/>
+          <w:i w:val="0"/>
+          <w:szCs w:val="28"/>
+        </w:rPr>
+        <w:t>PK</w:t>
+      </w:r>
+      <w:r>
+        <w:rPr>
+          <w:rStyle w:val="SubtleEmphasis1"/>
+          <w:i w:val="0"/>
+          <w:szCs w:val="28"/>
+        </w:rPr>
+        <w:t>, code, name, description, rule_uniti, val</w:t>
+      </w:r>
+      <w:r>
+        <w:rPr>
+          <w:rStyle w:val="SubtleEmphasis1"/>
+          <w:i w:val="0"/>
+          <w:szCs w:val="28"/>
+        </w:rPr>
+        <w:t>ue, condition, end_time</w:t>
+      </w:r>
+      <w:r>
+        <w:rPr>
+          <w:rStyle w:val="SubtleEmphasis1"/>
+          <w:i w:val="0"/>
+          <w:szCs w:val="28"/>
+        </w:rPr>
+        <w:t xml:space="preserve">, </w:t>
+      </w:r>
+      <w:r>
+        <w:rPr>
+          <w:rStyle w:val="SubtleEmphasis1"/>
+          <w:i w:val="0"/>
+          <w:szCs w:val="28"/>
+        </w:rPr>
+        <w:t>created_at, updated_at</w:t>
+      </w:r>
+      <w:r>
+        <w:rPr>
+          <w:rStyle w:val="SubtleEmphasis1"/>
+          <w:i w:val="0"/>
+          <w:szCs w:val="28"/>
+        </w:rPr>
+        <w:t>)</w:t>
+      </w:r>
+    </w:p>
+    <w:p>
+      <w:pPr>
+        <w:pStyle w:val="ListParagraph"/>
+        <w:numPr>
+          <w:ilvl w:val="0"/>
+          <w:numId w:val="4"/>
+        </w:numPr>
+        <w:rPr>
+          <w:rStyle w:val="SubtleEmphasis1"/>
+          <w:i w:val="0"/>
+          <w:szCs w:val="28"/>
+        </w:rPr>
+      </w:pPr>
+      <w:r>
+        <w:rPr>
+          <w:rStyle w:val="SubtleEmphasis1"/>
+          <w:i w:val="0"/>
+          <w:szCs w:val="28"/>
+        </w:rPr>
+        <w:t>USER_VOUCHER (id</w:t>
+      </w:r>
+      <w:r>
+        <w:rPr>
+          <w:rStyle w:val="SubtleEmphasis1"/>
+          <w:i w:val="0"/>
+          <w:szCs w:val="28"/>
+        </w:rPr>
+        <w:t xml:space="preserve"> </w:t>
+      </w:r>
+      <w:r>
+        <w:rPr>
+          <w:rStyle w:val="SubtleEmphasis1"/>
+          <w:b/>
+          <w:i w:val="0"/>
+          <w:szCs w:val="28"/>
+        </w:rPr>
+        <w:t>PK</w:t>
+      </w:r>
+      <w:r>
+        <w:rPr>
+          <w:rStyle w:val="SubtleEmphasis1"/>
+          <w:i w:val="0"/>
+          <w:szCs w:val="28"/>
+        </w:rPr>
+        <w:t xml:space="preserve">, </w:t>
+      </w:r>
+      <w:r>
+        <w:rPr>
+          <w:rStyle w:val="SubtleEmphasis1"/>
+          <w:i w:val="0"/>
+          <w:szCs w:val="28"/>
+        </w:rPr>
+        <w:t xml:space="preserve">status, user_id </w:t>
+      </w:r>
+      <w:r>
+        <w:rPr>
+          <w:rStyle w:val="SubtleEmphasis1"/>
+          <w:szCs w:val="28"/>
+        </w:rPr>
+        <w:t>FK</w:t>
+      </w:r>
+      <w:r>
+        <w:rPr>
+          <w:rStyle w:val="SubtleEmphasis1"/>
+          <w:i w:val="0"/>
+          <w:szCs w:val="28"/>
+        </w:rPr>
+        <w:t xml:space="preserve">, voucher_id </w:t>
+      </w:r>
+      <w:r>
+        <w:rPr>
+          <w:rStyle w:val="SubtleEmphasis1"/>
+          <w:szCs w:val="28"/>
+        </w:rPr>
+        <w:t>FK</w:t>
+      </w:r>
+      <w:r>
+        <w:rPr>
+          <w:rStyle w:val="SubtleEmphasis1"/>
+          <w:i w:val="0"/>
+          <w:szCs w:val="28"/>
+        </w:rPr>
+        <w:t>)</w:t>
+      </w:r>
+    </w:p>
+    <w:p>
+      <w:pPr>
+        <w:pStyle w:val="ListParagraph"/>
+        <w:numPr>
+          <w:ilvl w:val="0"/>
+          <w:numId w:val="4"/>
+        </w:numPr>
+        <w:rPr>
+          <w:rStyle w:val="SubtleEmphasis1"/>
+          <w:i w:val="0"/>
+          <w:szCs w:val="28"/>
+        </w:rPr>
+      </w:pPr>
+      <w:r>
+        <w:rPr>
+          <w:rStyle w:val="SubtleEmphasis1"/>
+          <w:i w:val="0"/>
+          <w:szCs w:val="28"/>
+        </w:rPr>
+        <w:t xml:space="preserve">REVIEWS (id </w:t>
+      </w:r>
+      <w:r>
+        <w:rPr>
+          <w:rStyle w:val="SubtleEmphasis1"/>
+          <w:b/>
+          <w:i w:val="0"/>
+          <w:szCs w:val="28"/>
+        </w:rPr>
+        <w:t>PK</w:t>
+      </w:r>
+      <w:r>
+        <w:rPr>
+          <w:rStyle w:val="SubtleEmphasis1"/>
+          <w:i w:val="0"/>
+          <w:szCs w:val="28"/>
+        </w:rPr>
+        <w:t>, rating, comment, status</w:t>
+      </w:r>
+      <w:r>
+        <w:rPr>
+          <w:rStyle w:val="SubtleEmphasis1"/>
+          <w:i w:val="0"/>
+          <w:szCs w:val="28"/>
+        </w:rPr>
+        <w:t>, created_at, updated_at</w:t>
+      </w:r>
+      <w:r>
+        <w:rPr>
+          <w:rStyle w:val="SubtleEmphasis1"/>
+          <w:i w:val="0"/>
+          <w:szCs w:val="28"/>
+        </w:rPr>
+        <w:t xml:space="preserve">, movie_id </w:t>
+      </w:r>
+      <w:r>
+        <w:rPr>
+          <w:rStyle w:val="SubtleEmphasis1"/>
+          <w:szCs w:val="28"/>
+        </w:rPr>
+        <w:t>FK</w:t>
+      </w:r>
+      <w:r>
+        <w:rPr>
+          <w:rStyle w:val="SubtleEmphasis1"/>
+          <w:i w:val="0"/>
+          <w:szCs w:val="28"/>
+        </w:rPr>
+        <w:t xml:space="preserve">, user_id </w:t>
+      </w:r>
+      <w:r>
+        <w:rPr>
+          <w:rStyle w:val="SubtleEmphasis1"/>
+          <w:szCs w:val="28"/>
+        </w:rPr>
+        <w:t>FK</w:t>
+      </w:r>
+      <w:r>
+        <w:rPr>
+          <w:rStyle w:val="SubtleEmphasis1"/>
+          <w:i w:val="0"/>
+          <w:szCs w:val="28"/>
+        </w:rPr>
+        <w:t>)</w:t>
+      </w:r>
+    </w:p>
+    <w:p>
+      <w:pPr>
+        <w:pStyle w:val="ListParagraph"/>
+        <w:numPr>
+          <w:ilvl w:val="0"/>
+          <w:numId w:val="4"/>
+        </w:numPr>
+        <w:rPr>
+          <w:rStyle w:val="SubtleEmphasis1"/>
+          <w:i w:val="0"/>
+          <w:szCs w:val="28"/>
+        </w:rPr>
+      </w:pPr>
+      <w:r>
+        <w:rPr>
+          <w:rStyle w:val="SubtleEmphasis1"/>
+          <w:i w:val="0"/>
+          <w:szCs w:val="28"/>
+        </w:rPr>
+        <w:t xml:space="preserve">FAVORITES (id </w:t>
+      </w:r>
+      <w:r>
+        <w:rPr>
+          <w:rStyle w:val="SubtleEmphasis1"/>
+          <w:b/>
+          <w:i w:val="0"/>
+          <w:szCs w:val="28"/>
+        </w:rPr>
+        <w:t>PK</w:t>
+      </w:r>
+      <w:r>
+        <w:rPr>
+          <w:rStyle w:val="SubtleEmphasis1"/>
+          <w:i w:val="0"/>
+          <w:szCs w:val="28"/>
+        </w:rPr>
+        <w:t xml:space="preserve">, is_active, </w:t>
+      </w:r>
+      <w:r>
+        <w:rPr>
+          <w:rStyle w:val="SubtleEmphasis1"/>
+          <w:i w:val="0"/>
+          <w:szCs w:val="28"/>
+        </w:rPr>
+        <w:t>created_at, updated_at</w:t>
+      </w:r>
+      <w:r>
+        <w:rPr>
+          <w:rStyle w:val="SubtleEmphasis1"/>
+          <w:i w:val="0"/>
+          <w:szCs w:val="28"/>
+        </w:rPr>
+        <w:t xml:space="preserve">, </w:t>
+      </w:r>
+      <w:r>
+        <w:rPr>
+          <w:rStyle w:val="SubtleEmphasis1"/>
+          <w:i w:val="0"/>
+          <w:szCs w:val="28"/>
+        </w:rPr>
+        <w:t xml:space="preserve">movie_id </w:t>
+      </w:r>
+      <w:r>
+        <w:rPr>
+          <w:rStyle w:val="SubtleEmphasis1"/>
+          <w:szCs w:val="28"/>
+        </w:rPr>
+        <w:t>FK</w:t>
+      </w:r>
+      <w:r>
+        <w:rPr>
+          <w:rStyle w:val="SubtleEmphasis1"/>
+          <w:i w:val="0"/>
+          <w:szCs w:val="28"/>
+        </w:rPr>
+        <w:t xml:space="preserve">, user_id </w:t>
+      </w:r>
+      <w:r>
+        <w:rPr>
+          <w:rStyle w:val="SubtleEmphasis1"/>
+          <w:szCs w:val="28"/>
+        </w:rPr>
+        <w:t>FK</w:t>
+      </w:r>
+      <w:r>
+        <w:rPr>
+          <w:rStyle w:val="SubtleEmphasis1"/>
+          <w:szCs w:val="28"/>
+        </w:rPr>
+        <w:t>)</w:t>
+      </w:r>
+    </w:p>
+    <w:p>
+      <w:pPr>
+        <w:pStyle w:val="ListParagraph"/>
+        <w:numPr>
+          <w:ilvl w:val="0"/>
+          <w:numId w:val="4"/>
+        </w:numPr>
+        <w:rPr>
+          <w:rStyle w:val="SubtleEmphasis1"/>
+          <w:i w:val="0"/>
+          <w:szCs w:val="28"/>
+        </w:rPr>
+      </w:pPr>
+      <w:r>
+        <w:rPr>
+          <w:rStyle w:val="SubtleEmphasis1"/>
+          <w:i w:val="0"/>
+          <w:szCs w:val="28"/>
+        </w:rPr>
+        <w:t xml:space="preserve">NOTIFICATIONS (id </w:t>
+      </w:r>
+      <w:r>
+        <w:rPr>
+          <w:rStyle w:val="SubtleEmphasis1"/>
+          <w:b/>
+          <w:i w:val="0"/>
+          <w:szCs w:val="28"/>
+        </w:rPr>
+        <w:t>PK</w:t>
+      </w:r>
+      <w:r>
+        <w:rPr>
+          <w:rStyle w:val="SubtleEmphasis1"/>
+          <w:i w:val="0"/>
+          <w:szCs w:val="28"/>
+        </w:rPr>
+        <w:t>, type, content,</w:t>
+      </w:r>
+      <w:r>
+        <w:rPr>
+          <w:rStyle w:val="Caption"/>
+          <w:i/>
+          <w:szCs w:val="28"/>
+        </w:rPr>
+        <w:t xml:space="preserve"> </w:t>
+      </w:r>
+      <w:r>
+        <w:rPr>
+          <w:rStyle w:val="SubtleEmphasis1"/>
+          <w:i w:val="0"/>
+          <w:szCs w:val="28"/>
+        </w:rPr>
+        <w:t>created_at,</w:t>
+      </w:r>
+      <w:r>
+        <w:rPr>
+          <w:rStyle w:val="SubtleEmphasis1"/>
+          <w:i w:val="0"/>
+          <w:szCs w:val="28"/>
+        </w:rPr>
+        <w:t xml:space="preserve"> </w:t>
+      </w:r>
+      <w:r>
+        <w:rPr>
+          <w:rStyle w:val="SubtleEmphasis1"/>
+          <w:i w:val="0"/>
+          <w:szCs w:val="28"/>
+        </w:rPr>
+        <w:t xml:space="preserve">user_id </w:t>
+      </w:r>
+      <w:r>
+        <w:rPr>
+          <w:rStyle w:val="SubtleEmphasis1"/>
+          <w:szCs w:val="28"/>
+        </w:rPr>
+        <w:t>FK</w:t>
+      </w:r>
+      <w:r>
+        <w:rPr>
+          <w:rStyle w:val="SubtleEmphasis1"/>
+          <w:i w:val="0"/>
+          <w:szCs w:val="28"/>
+        </w:rPr>
+        <w:t xml:space="preserve">, </w:t>
+      </w:r>
+      <w:r>
+        <w:rPr>
+          <w:rStyle w:val="SubtleEmphasis1"/>
+          <w:i w:val="0"/>
+          <w:szCs w:val="28"/>
+        </w:rPr>
+        <w:t xml:space="preserve">type_target </w:t>
+      </w:r>
+      <w:r>
+        <w:rPr>
+          <w:rStyle w:val="SubtleEmphasis1"/>
+          <w:szCs w:val="28"/>
+        </w:rPr>
+        <w:t>FK</w:t>
+      </w:r>
+      <w:r>
+        <w:rPr>
+          <w:rStyle w:val="SubtleEmphasis1"/>
+          <w:i w:val="0"/>
+          <w:szCs w:val="28"/>
+        </w:rPr>
+        <w:t>)</w:t>
+      </w:r>
+    </w:p>
+    <w:p>
+      <w:pPr>
+        <w:pStyle w:val="ListParagraph"/>
+        <w:numPr>
+          <w:ilvl w:val="0"/>
+          <w:numId w:val="4"/>
+        </w:numPr>
+        <w:rPr>
+          <w:rStyle w:val="SubtleEmphasis1"/>
+          <w:i w:val="0"/>
+          <w:szCs w:val="28"/>
+        </w:rPr>
+      </w:pPr>
+      <w:r>
+        <w:rPr>
+          <w:rStyle w:val="SubtleEmphasis1"/>
+          <w:i w:val="0"/>
+          <w:szCs w:val="28"/>
+        </w:rPr>
+        <w:t xml:space="preserve">FOODS (id </w:t>
+      </w:r>
+      <w:r>
+        <w:rPr>
+          <w:rStyle w:val="SubtleEmphasis1"/>
+          <w:b/>
+          <w:i w:val="0"/>
+          <w:szCs w:val="28"/>
+        </w:rPr>
+        <w:t>PK</w:t>
+      </w:r>
+      <w:r>
+        <w:rPr>
+          <w:rStyle w:val="SubtleEmphasis1"/>
+          <w:i w:val="0"/>
+          <w:szCs w:val="28"/>
+        </w:rPr>
+        <w:t>, name, image, price, quantity</w:t>
+      </w:r>
+      <w:r>
+        <w:rPr>
+          <w:rStyle w:val="SubtleEmphasis1"/>
+          <w:i w:val="0"/>
+          <w:szCs w:val="28"/>
+        </w:rPr>
+        <w:t xml:space="preserve">, </w:t>
+      </w:r>
+      <w:r>
+        <w:rPr>
+          <w:rStyle w:val="SubtleEmphasis1"/>
+          <w:i w:val="0"/>
+          <w:szCs w:val="28"/>
+        </w:rPr>
+        <w:t>created_at, updated_at</w:t>
+      </w:r>
+      <w:r>
+        <w:rPr>
+          <w:rStyle w:val="SubtleEmphasis1"/>
+          <w:i w:val="0"/>
+          <w:szCs w:val="28"/>
+        </w:rPr>
+        <w:t>)</w:t>
+      </w:r>
+    </w:p>
+    <w:p>
+      <w:pPr>
+        <w:pStyle w:val="ListParagraph"/>
+        <w:numPr>
+          <w:ilvl w:val="0"/>
+          <w:numId w:val="4"/>
+        </w:numPr>
+        <w:rPr>
+          <w:rStyle w:val="SubtleEmphasis1"/>
+          <w:i w:val="0"/>
+          <w:szCs w:val="28"/>
+        </w:rPr>
+      </w:pPr>
+      <w:r>
+        <w:rPr>
+          <w:rStyle w:val="SubtleEmphasis1"/>
+          <w:i w:val="0"/>
+          <w:szCs w:val="28"/>
+        </w:rPr>
+        <w:t>BOOKING</w:t>
+      </w:r>
+      <w:r>
+        <w:rPr>
+          <w:rStyle w:val="SubtleEmphasis1"/>
+          <w:i w:val="0"/>
+          <w:szCs w:val="28"/>
+        </w:rPr>
+        <w:t xml:space="preserve"> (id </w:t>
+      </w:r>
+      <w:r>
+        <w:rPr>
+          <w:rStyle w:val="SubtleEmphasis1"/>
+          <w:b/>
+          <w:i w:val="0"/>
+          <w:szCs w:val="28"/>
+        </w:rPr>
+        <w:t>PK</w:t>
+      </w:r>
+      <w:r>
+        <w:rPr>
+          <w:rStyle w:val="SubtleEmphasis1"/>
+          <w:i w:val="0"/>
+          <w:szCs w:val="28"/>
+        </w:rPr>
+        <w:t xml:space="preserve">, total_price, status, payment_method, booking_time, refund_all, </w:t>
+      </w:r>
+      <w:r>
+        <w:rPr>
+          <w:rStyle w:val="SubtleEmphasis1"/>
+          <w:i w:val="0"/>
+          <w:szCs w:val="28"/>
+        </w:rPr>
+        <w:t>refund_all</w:t>
+      </w:r>
+      <w:r>
+        <w:rPr>
+          <w:rStyle w:val="SubtleEmphasis1"/>
+          <w:i w:val="0"/>
+          <w:szCs w:val="28"/>
+        </w:rPr>
+        <w:t xml:space="preserve">_time, </w:t>
+      </w:r>
+      <w:r>
+        <w:rPr>
+          <w:rStyle w:val="SubtleEmphasis1"/>
+          <w:i w:val="0"/>
+          <w:szCs w:val="28"/>
+        </w:rPr>
+        <w:t>created_at, updated_at</w:t>
+      </w:r>
+      <w:r>
+        <w:rPr>
+          <w:rStyle w:val="SubtleEmphasis1"/>
+          <w:i w:val="0"/>
+          <w:szCs w:val="28"/>
+        </w:rPr>
+        <w:t xml:space="preserve">, showtime_id </w:t>
+      </w:r>
+      <w:r>
+        <w:rPr>
+          <w:rStyle w:val="SubtleEmphasis1"/>
+          <w:szCs w:val="28"/>
+        </w:rPr>
+        <w:t>FK</w:t>
+      </w:r>
+      <w:r>
+        <w:rPr>
+          <w:rStyle w:val="SubtleEmphasis1"/>
+          <w:i w:val="0"/>
+          <w:szCs w:val="28"/>
+        </w:rPr>
+        <w:t xml:space="preserve">, user_id </w:t>
+      </w:r>
+      <w:r>
+        <w:rPr>
+          <w:rStyle w:val="SubtleEmphasis1"/>
+          <w:szCs w:val="28"/>
+        </w:rPr>
+        <w:t>FK</w:t>
+      </w:r>
+      <w:r>
+        <w:rPr>
+          <w:rStyle w:val="SubtleEmphasis1"/>
+          <w:i w:val="0"/>
+          <w:szCs w:val="28"/>
+        </w:rPr>
+        <w:t xml:space="preserve">, voucher_id </w:t>
+      </w:r>
+      <w:r>
+        <w:rPr>
+          <w:rStyle w:val="SubtleEmphasis1"/>
+          <w:szCs w:val="28"/>
+        </w:rPr>
+        <w:t>FK</w:t>
+      </w:r>
+      <w:r>
+        <w:rPr>
+          <w:rStyle w:val="SubtleEmphasis1"/>
+          <w:i w:val="0"/>
+          <w:szCs w:val="28"/>
+        </w:rPr>
+        <w:t>)</w:t>
+      </w:r>
+    </w:p>
+    <w:p>
+      <w:pPr>
+        <w:pStyle w:val="ListParagraph"/>
+        <w:numPr>
+          <w:ilvl w:val="0"/>
+          <w:numId w:val="4"/>
+        </w:numPr>
+        <w:rPr>
+          <w:rStyle w:val="SubtleEmphasis1"/>
+          <w:i w:val="0"/>
+          <w:szCs w:val="28"/>
+        </w:rPr>
+      </w:pPr>
+      <w:r>
+        <w:rPr>
+          <w:rStyle w:val="SubtleEmphasis1"/>
+          <w:i w:val="0"/>
+          <w:szCs w:val="28"/>
+        </w:rPr>
+        <w:t xml:space="preserve">BOOKING_FOOD (id </w:t>
+      </w:r>
+      <w:r>
+        <w:rPr>
+          <w:rStyle w:val="SubtleEmphasis1"/>
+          <w:b/>
+          <w:i w:val="0"/>
+          <w:szCs w:val="28"/>
+        </w:rPr>
+        <w:t>PK</w:t>
+      </w:r>
+      <w:r>
+        <w:rPr>
+          <w:rStyle w:val="SubtleEmphasis1"/>
+          <w:i w:val="0"/>
+          <w:szCs w:val="28"/>
+        </w:rPr>
+        <w:t>, booking_id</w:t>
+      </w:r>
+      <w:r>
+        <w:rPr>
+          <w:rStyle w:val="SubtleEmphasis1"/>
+          <w:i w:val="0"/>
+          <w:szCs w:val="28"/>
+        </w:rPr>
+        <w:t xml:space="preserve"> </w:t>
+      </w:r>
+      <w:r>
+        <w:rPr>
+          <w:rStyle w:val="SubtleEmphasis1"/>
+          <w:szCs w:val="28"/>
+        </w:rPr>
+        <w:t>FK</w:t>
+      </w:r>
+      <w:r>
+        <w:rPr>
+          <w:rStyle w:val="SubtleEmphasis1"/>
+          <w:i w:val="0"/>
+          <w:szCs w:val="28"/>
+        </w:rPr>
+        <w:t>, food_id</w:t>
+      </w:r>
+      <w:r>
+        <w:rPr>
+          <w:rStyle w:val="SubtleEmphasis1"/>
+          <w:i w:val="0"/>
+          <w:szCs w:val="28"/>
+        </w:rPr>
+        <w:t xml:space="preserve"> </w:t>
+      </w:r>
+      <w:r>
+        <w:rPr>
+          <w:rStyle w:val="SubtleEmphasis1"/>
+          <w:szCs w:val="28"/>
+        </w:rPr>
+        <w:t>FK</w:t>
+      </w:r>
+      <w:r>
+        <w:rPr>
+          <w:rStyle w:val="SubtleEmphasis1"/>
+          <w:i w:val="0"/>
+          <w:szCs w:val="28"/>
+        </w:rPr>
+        <w:t>)</w:t>
+      </w:r>
+    </w:p>
+    <w:p>
+      <w:pPr>
+        <w:pStyle w:val="ListParagraph"/>
+        <w:numPr>
+          <w:ilvl w:val="0"/>
+          <w:numId w:val="4"/>
+        </w:numPr>
+        <w:rPr>
+          <w:rStyle w:val="SubtleEmphasis1"/>
+          <w:i w:val="0"/>
+          <w:szCs w:val="28"/>
+        </w:rPr>
+      </w:pPr>
+      <w:r>
+        <w:rPr>
+          <w:rStyle w:val="SubtleEmphasis1"/>
+          <w:i w:val="0"/>
+          <w:szCs w:val="28"/>
+        </w:rPr>
+        <w:t xml:space="preserve">TICKETS (id </w:t>
+      </w:r>
+      <w:r>
+        <w:rPr>
+          <w:rStyle w:val="SubtleEmphasis1"/>
+          <w:b/>
+          <w:i w:val="0"/>
+          <w:szCs w:val="28"/>
+        </w:rPr>
+        <w:t>PK</w:t>
+      </w:r>
+      <w:r>
+        <w:rPr>
+          <w:rStyle w:val="SubtleEmphasis1"/>
+          <w:i w:val="0"/>
+          <w:szCs w:val="28"/>
+        </w:rPr>
+        <w:t>, price, qr_code, ticket_type</w:t>
+      </w:r>
+      <w:r>
+        <w:rPr>
+          <w:rStyle w:val="SubtleEmphasis1"/>
+          <w:i w:val="0"/>
+          <w:szCs w:val="28"/>
+        </w:rPr>
+        <w:t xml:space="preserve">, booking_id </w:t>
+      </w:r>
+      <w:r>
+        <w:rPr>
+          <w:rStyle w:val="SubtleEmphasis1"/>
+          <w:szCs w:val="28"/>
+        </w:rPr>
+        <w:t>FK</w:t>
+      </w:r>
+      <w:r>
+        <w:rPr>
+          <w:rStyle w:val="SubtleEmphasis1"/>
+          <w:i w:val="0"/>
+          <w:szCs w:val="28"/>
+        </w:rPr>
+        <w:t xml:space="preserve">, seat_id </w:t>
+      </w:r>
+      <w:r>
+        <w:rPr>
+          <w:rStyle w:val="SubtleEmphasis1"/>
+          <w:szCs w:val="28"/>
+        </w:rPr>
+        <w:t>FK</w:t>
+      </w:r>
+      <w:r>
+        <w:rPr>
+          <w:rStyle w:val="SubtleEmphasis1"/>
+          <w:szCs w:val="28"/>
+        </w:rPr>
+        <w:t>)</w:t>
+      </w:r>
+    </w:p>
+    <w:p>
+      <w:pPr>
+        <w:pStyle w:val="ListParagraph"/>
+        <w:numPr>
+          <w:ilvl w:val="0"/>
+          <w:numId w:val="4"/>
+        </w:numPr>
+        <w:rPr>
+          <w:rStyle w:val="SubtleEmphasis1"/>
+          <w:i w:val="0"/>
+          <w:szCs w:val="28"/>
+        </w:rPr>
+      </w:pPr>
+      <w:r>
+        <w:rPr>
+          <w:rStyle w:val="SubtleEmphasis1"/>
+          <w:i w:val="0"/>
+          <w:szCs w:val="28"/>
+        </w:rPr>
+        <w:t xml:space="preserve">PAYMENT (id </w:t>
+      </w:r>
+      <w:r>
+        <w:rPr>
+          <w:rStyle w:val="SubtleEmphasis1"/>
+          <w:b/>
+          <w:i w:val="0"/>
+          <w:szCs w:val="28"/>
+        </w:rPr>
+        <w:t>PK</w:t>
+      </w:r>
+      <w:r>
+        <w:rPr>
+          <w:rStyle w:val="SubtleEmphasis1"/>
+          <w:i w:val="0"/>
+          <w:szCs w:val="28"/>
+        </w:rPr>
+        <w:t xml:space="preserve">, transaction_id, payment_time, amount, </w:t>
+      </w:r>
+      <w:r>
+        <w:rPr>
+          <w:rStyle w:val="SubtleEmphasis1"/>
+          <w:i w:val="0"/>
+          <w:szCs w:val="28"/>
+        </w:rPr>
+        <w:t xml:space="preserve">created_at, </w:t>
+      </w:r>
+      <w:r>
+        <w:rPr>
+          <w:rStyle w:val="SubtleEmphasis1"/>
+          <w:i w:val="0"/>
+          <w:szCs w:val="28"/>
+        </w:rPr>
+        <w:t>booking_id</w:t>
+      </w:r>
+      <w:r>
+        <w:rPr>
+          <w:rStyle w:val="SubtleEmphasis1"/>
+          <w:i w:val="0"/>
+          <w:szCs w:val="28"/>
+        </w:rPr>
+        <w:t xml:space="preserve"> </w:t>
+      </w:r>
+      <w:r>
+        <w:rPr>
+          <w:rStyle w:val="SubtleEmphasis1"/>
+          <w:szCs w:val="28"/>
+        </w:rPr>
+        <w:t>FK</w:t>
+      </w:r>
+      <w:r>
+        <w:rPr>
+          <w:rStyle w:val="SubtleEmphasis1"/>
+          <w:szCs w:val="28"/>
+        </w:rPr>
+        <w:t>)</w:t>
+      </w:r>
+    </w:p>
+    <w:p>
+      <w:pPr>
+        <w:pStyle w:val="ListParagraph"/>
+        <w:numPr>
+          <w:ilvl w:val="0"/>
+          <w:numId w:val="4"/>
+        </w:numPr>
+        <w:rPr>
+          <w:rStyle w:val="SubtleEmphasis1"/>
+          <w:i w:val="0"/>
+          <w:szCs w:val="28"/>
+        </w:rPr>
+      </w:pPr>
+      <w:r>
+        <w:rPr>
+          <w:rStyle w:val="SubtleEmphasis1"/>
+          <w:i w:val="0"/>
+          <w:szCs w:val="28"/>
+        </w:rPr>
+        <w:t xml:space="preserve">REFUND (id </w:t>
+      </w:r>
+      <w:r>
+        <w:rPr>
+          <w:rStyle w:val="SubtleEmphasis1"/>
+          <w:b/>
+          <w:i w:val="0"/>
+          <w:szCs w:val="28"/>
+        </w:rPr>
+        <w:t>PK</w:t>
+      </w:r>
+      <w:r>
+        <w:rPr>
+          <w:rStyle w:val="SubtleEmphasis1"/>
+          <w:i w:val="0"/>
+          <w:szCs w:val="28"/>
+        </w:rPr>
+        <w:t xml:space="preserve">, </w:t>
+      </w:r>
+      <w:r>
+        <w:rPr>
+          <w:rStyle w:val="SubtleEmphasis1"/>
+          <w:i w:val="0"/>
+          <w:szCs w:val="28"/>
+        </w:rPr>
+        <w:t>transaction</w:t>
+      </w:r>
+      <w:r>
+        <w:rPr>
+          <w:rStyle w:val="SubtleEmphasis1"/>
+          <w:i w:val="0"/>
+          <w:szCs w:val="28"/>
+        </w:rPr>
+        <w:t xml:space="preserve">, refund_time, </w:t>
+      </w:r>
+      <w:r>
+        <w:rPr>
+          <w:rStyle w:val="SubtleEmphasis1"/>
+          <w:i w:val="0"/>
+          <w:szCs w:val="28"/>
+        </w:rPr>
+        <w:t>amount</w:t>
+      </w:r>
+      <w:r>
+        <w:rPr>
+          <w:rStyle w:val="SubtleEmphasis1"/>
+          <w:i w:val="0"/>
+          <w:szCs w:val="28"/>
+        </w:rPr>
+        <w:t>, reason,</w:t>
+      </w:r>
+      <w:r>
+        <w:rPr>
+          <w:rStyle w:val="Caption"/>
+          <w:i/>
+          <w:szCs w:val="28"/>
+        </w:rPr>
+        <w:t xml:space="preserve"> </w:t>
+      </w:r>
+      <w:r>
+        <w:rPr>
+          <w:rStyle w:val="SubtleEmphasis1"/>
+          <w:i w:val="0"/>
+          <w:szCs w:val="28"/>
+        </w:rPr>
+        <w:t xml:space="preserve">booking_id </w:t>
+      </w:r>
+      <w:r>
+        <w:rPr>
+          <w:rStyle w:val="SubtleEmphasis1"/>
+          <w:szCs w:val="28"/>
+        </w:rPr>
+        <w:t>FK</w:t>
+      </w:r>
+      <w:r>
+        <w:rPr>
+          <w:rStyle w:val="SubtleEmphasis1"/>
+          <w:szCs w:val="28"/>
+        </w:rPr>
+        <w:t>)</w:t>
+      </w:r>
+    </w:p>
+    <w:p>
+      <w:pPr>
+        <w:pStyle w:val="ListParagraph"/>
+        <w:numPr>
+          <w:ilvl w:val="0"/>
+          <w:numId w:val="4"/>
+        </w:numPr>
+        <w:rPr>
+          <w:rStyle w:val="SubtleEmphasis1"/>
+          <w:i w:val="0"/>
+          <w:szCs w:val="28"/>
+        </w:rPr>
+      </w:pPr>
+      <w:r>
+        <w:rPr>
+          <w:rStyle w:val="SubtleEmphasis1"/>
+          <w:i w:val="0"/>
+          <w:szCs w:val="28"/>
+        </w:rPr>
+        <w:t xml:space="preserve">PROMOTION_RULE (id </w:t>
+      </w:r>
+      <w:r>
+        <w:rPr>
+          <w:rStyle w:val="SubtleEmphasis1"/>
+          <w:b/>
+          <w:i w:val="0"/>
+          <w:szCs w:val="28"/>
+        </w:rPr>
+        <w:t>PK</w:t>
+      </w:r>
+      <w:r>
+        <w:rPr>
+          <w:rStyle w:val="SubtleEmphasis1"/>
+          <w:i w:val="0"/>
+          <w:szCs w:val="28"/>
+        </w:rPr>
+        <w:t xml:space="preserve">, name, image, promotion_or_rule, discount_type, discount_value, condition_apply, start_time, end_time, </w:t>
+      </w:r>
+      <w:r>
+        <w:rPr>
+          <w:rStyle w:val="SubtleEmphasis1"/>
+          <w:i w:val="0"/>
+          <w:szCs w:val="28"/>
+        </w:rPr>
+        <w:lastRenderedPageBreak/>
+        <w:t>priority, stackable, status</w:t>
+      </w:r>
+      <w:r>
+        <w:rPr>
+          <w:rStyle w:val="SubtleEmphasis1"/>
+          <w:i w:val="0"/>
+          <w:szCs w:val="28"/>
+        </w:rPr>
+        <w:t>, target_type,</w:t>
+      </w:r>
+      <w:r>
+        <w:rPr>
+          <w:rStyle w:val="SubtleEmphasis1"/>
+          <w:i w:val="0"/>
+          <w:szCs w:val="28"/>
+        </w:rPr>
+        <w:t xml:space="preserve"> </w:t>
+      </w:r>
+      <w:r>
+        <w:rPr>
+          <w:rStyle w:val="SubtleEmphasis1"/>
+          <w:i w:val="0"/>
+          <w:szCs w:val="28"/>
+        </w:rPr>
+        <w:t>created_at, updated_at</w:t>
+      </w:r>
+      <w:r>
+        <w:rPr>
+          <w:rStyle w:val="SubtleEmphasis1"/>
+          <w:i w:val="0"/>
+          <w:szCs w:val="28"/>
+        </w:rPr>
+        <w:t>,</w:t>
+      </w:r>
+      <w:r>
+        <w:rPr>
+          <w:rStyle w:val="SubtleEmphasis1"/>
+          <w:i w:val="0"/>
+          <w:szCs w:val="28"/>
+        </w:rPr>
+        <w:t xml:space="preserve"> target_id </w:t>
+      </w:r>
+      <w:r>
+        <w:rPr>
+          <w:rStyle w:val="SubtleEmphasis1"/>
+          <w:szCs w:val="28"/>
+        </w:rPr>
+        <w:t>FK</w:t>
+      </w:r>
+      <w:r>
+        <w:rPr>
+          <w:rStyle w:val="SubtleEmphasis1"/>
+          <w:i w:val="0"/>
+          <w:szCs w:val="28"/>
+        </w:rPr>
+        <w:t>)</w:t>
+      </w:r>
+    </w:p>
+    <w:p>
+      <w:pPr>
+        <w:pStyle w:val="ListParagraph"/>
+        <w:numPr>
+          <w:ilvl w:val="0"/>
+          <w:numId w:val="67"/>
+        </w:numPr>
+        <w:ind w:hanging="720"/>
+        <w:outlineLvl w:val="2"/>
+        <w:rPr>
+          <w:rStyle w:val="SubtleEmphasis1"/>
+          <w:b/>
+          <w:i w:val="0"/>
+          <w:sz w:val="28"/>
+          <w:szCs w:val="28"/>
+        </w:rPr>
+      </w:pPr>
+      <w:bookmarkStart w:id="41" w:name="_Toc213061449"/>
+      <w:r>
+        <w:rPr>
+          <w:rStyle w:val="SubtleEmphasis1"/>
+          <w:b/>
+          <w:i w:val="0"/>
+          <w:sz w:val="28"/>
+          <w:szCs w:val="28"/>
+        </w:rPr>
+        <w:t>Mức vật lý</w:t>
+      </w:r>
+      <w:bookmarkEnd w:id="41"/>
     </w:p>
     <w:sectPr>
-      <w:footerReference w:type="default" r:id="rId11"/>
+      <w:footerReference w:type="default" r:id="rId12"/>
       <w:pgSz w:w="12240" w:h="15840"/>
       <w:pgMar w:top="1138" w:right="1134" w:bottom="1134" w:left="1701" w:header="720" w:footer="720" w:gutter="0"/>
       <w:pgBorders w:display="firstPage">
@@ -26188,6 +28943,95 @@
     </w:lvl>
   </w:abstractNum>
   <w:abstractNum w:abstractNumId="7" w15:restartNumberingAfterBreak="0">
+    <w:nsid w:val="07E762E9"/>
+    <w:multiLevelType w:val="hybridMultilevel"/>
+    <w:tmpl w:val="9C8AF2B0"/>
+    <w:lvl w:ilvl="0" w:tplc="2C144B9E">
+      <w:start w:val="1"/>
+      <w:numFmt w:val="decimal"/>
+      <w:lvlText w:val="3.1.%1"/>
+      <w:lvlJc w:val="left"/>
+      <w:pPr>
+        <w:ind w:left="1440" w:hanging="360"/>
+      </w:pPr>
+      <w:rPr>
+        <w:rFonts w:hint="default"/>
+      </w:rPr>
+    </w:lvl>
+    <w:lvl w:ilvl="1" w:tplc="04090019" w:tentative="1">
+      <w:start w:val="1"/>
+      <w:numFmt w:val="lowerLetter"/>
+      <w:lvlText w:val="%2."/>
+      <w:lvlJc w:val="left"/>
+      <w:pPr>
+        <w:ind w:left="2160" w:hanging="360"/>
+      </w:pPr>
+    </w:lvl>
+    <w:lvl w:ilvl="2" w:tplc="0409001B" w:tentative="1">
+      <w:start w:val="1"/>
+      <w:numFmt w:val="lowerRoman"/>
+      <w:lvlText w:val="%3."/>
+      <w:lvlJc w:val="right"/>
+      <w:pPr>
+        <w:ind w:left="2880" w:hanging="180"/>
+      </w:pPr>
+    </w:lvl>
+    <w:lvl w:ilvl="3" w:tplc="0409000F" w:tentative="1">
+      <w:start w:val="1"/>
+      <w:numFmt w:val="decimal"/>
+      <w:lvlText w:val="%4."/>
+      <w:lvlJc w:val="left"/>
+      <w:pPr>
+        <w:ind w:left="3600" w:hanging="360"/>
+      </w:pPr>
+    </w:lvl>
+    <w:lvl w:ilvl="4" w:tplc="04090019" w:tentative="1">
+      <w:start w:val="1"/>
+      <w:numFmt w:val="lowerLetter"/>
+      <w:lvlText w:val="%5."/>
+      <w:lvlJc w:val="left"/>
+      <w:pPr>
+        <w:ind w:left="4320" w:hanging="360"/>
+      </w:pPr>
+    </w:lvl>
+    <w:lvl w:ilvl="5" w:tplc="0409001B" w:tentative="1">
+      <w:start w:val="1"/>
+      <w:numFmt w:val="lowerRoman"/>
+      <w:lvlText w:val="%6."/>
+      <w:lvlJc w:val="right"/>
+      <w:pPr>
+        <w:ind w:left="5040" w:hanging="180"/>
+      </w:pPr>
+    </w:lvl>
+    <w:lvl w:ilvl="6" w:tplc="0409000F" w:tentative="1">
+      <w:start w:val="1"/>
+      <w:numFmt w:val="decimal"/>
+      <w:lvlText w:val="%7."/>
+      <w:lvlJc w:val="left"/>
+      <w:pPr>
+        <w:ind w:left="5760" w:hanging="360"/>
+      </w:pPr>
+    </w:lvl>
+    <w:lvl w:ilvl="7" w:tplc="04090019" w:tentative="1">
+      <w:start w:val="1"/>
+      <w:numFmt w:val="lowerLetter"/>
+      <w:lvlText w:val="%8."/>
+      <w:lvlJc w:val="left"/>
+      <w:pPr>
+        <w:ind w:left="6480" w:hanging="360"/>
+      </w:pPr>
+    </w:lvl>
+    <w:lvl w:ilvl="8" w:tplc="0409001B" w:tentative="1">
+      <w:start w:val="1"/>
+      <w:numFmt w:val="lowerRoman"/>
+      <w:lvlText w:val="%9."/>
+      <w:lvlJc w:val="right"/>
+      <w:pPr>
+        <w:ind w:left="7200" w:hanging="180"/>
+      </w:pPr>
+    </w:lvl>
+  </w:abstractNum>
+  <w:abstractNum w:abstractNumId="8" w15:restartNumberingAfterBreak="0">
     <w:nsid w:val="09761494"/>
     <w:multiLevelType w:val="hybridMultilevel"/>
     <w:tmpl w:val="3BE40976"/>
@@ -26300,7 +29144,7 @@
       </w:rPr>
     </w:lvl>
   </w:abstractNum>
-  <w:abstractNum w:abstractNumId="8" w15:restartNumberingAfterBreak="0">
+  <w:abstractNum w:abstractNumId="9" w15:restartNumberingAfterBreak="0">
     <w:nsid w:val="0D441A09"/>
     <w:multiLevelType w:val="multilevel"/>
     <w:tmpl w:val="0D441A09"/>
@@ -26449,7 +29293,7 @@
       </w:rPr>
     </w:lvl>
   </w:abstractNum>
-  <w:abstractNum w:abstractNumId="9" w15:restartNumberingAfterBreak="0">
+  <w:abstractNum w:abstractNumId="10" w15:restartNumberingAfterBreak="0">
     <w:nsid w:val="0ECB2439"/>
     <w:multiLevelType w:val="hybridMultilevel"/>
     <w:tmpl w:val="93DAB32E"/>
@@ -26562,7 +29406,7 @@
       </w:rPr>
     </w:lvl>
   </w:abstractNum>
-  <w:abstractNum w:abstractNumId="10" w15:restartNumberingAfterBreak="0">
+  <w:abstractNum w:abstractNumId="11" w15:restartNumberingAfterBreak="0">
     <w:nsid w:val="0F1C5C4E"/>
     <w:multiLevelType w:val="hybridMultilevel"/>
     <w:tmpl w:val="E9D2C97C"/>
@@ -26648,7 +29492,7 @@
       </w:pPr>
     </w:lvl>
   </w:abstractNum>
-  <w:abstractNum w:abstractNumId="11" w15:restartNumberingAfterBreak="0">
+  <w:abstractNum w:abstractNumId="12" w15:restartNumberingAfterBreak="0">
     <w:nsid w:val="12AF7EF9"/>
     <w:multiLevelType w:val="hybridMultilevel"/>
     <w:tmpl w:val="E2C4240C"/>
@@ -26761,7 +29605,7 @@
       </w:rPr>
     </w:lvl>
   </w:abstractNum>
-  <w:abstractNum w:abstractNumId="12" w15:restartNumberingAfterBreak="0">
+  <w:abstractNum w:abstractNumId="13" w15:restartNumberingAfterBreak="0">
     <w:nsid w:val="13F2699F"/>
     <w:multiLevelType w:val="hybridMultilevel"/>
     <w:tmpl w:val="9852135E"/>
@@ -26874,7 +29718,7 @@
       </w:rPr>
     </w:lvl>
   </w:abstractNum>
-  <w:abstractNum w:abstractNumId="13" w15:restartNumberingAfterBreak="0">
+  <w:abstractNum w:abstractNumId="14" w15:restartNumberingAfterBreak="0">
     <w:nsid w:val="14500547"/>
     <w:multiLevelType w:val="hybridMultilevel"/>
     <w:tmpl w:val="4A725C7C"/>
@@ -26987,7 +29831,7 @@
       </w:rPr>
     </w:lvl>
   </w:abstractNum>
-  <w:abstractNum w:abstractNumId="14" w15:restartNumberingAfterBreak="0">
+  <w:abstractNum w:abstractNumId="15" w15:restartNumberingAfterBreak="0">
     <w:nsid w:val="15D36891"/>
     <w:multiLevelType w:val="hybridMultilevel"/>
     <w:tmpl w:val="9136345A"/>
@@ -27100,7 +29944,7 @@
       </w:rPr>
     </w:lvl>
   </w:abstractNum>
-  <w:abstractNum w:abstractNumId="15" w15:restartNumberingAfterBreak="0">
+  <w:abstractNum w:abstractNumId="16" w15:restartNumberingAfterBreak="0">
     <w:nsid w:val="1E707598"/>
     <w:multiLevelType w:val="hybridMultilevel"/>
     <w:tmpl w:val="2DE40998"/>
@@ -27213,7 +30057,7 @@
       </w:rPr>
     </w:lvl>
   </w:abstractNum>
-  <w:abstractNum w:abstractNumId="16" w15:restartNumberingAfterBreak="0">
+  <w:abstractNum w:abstractNumId="17" w15:restartNumberingAfterBreak="0">
     <w:nsid w:val="1FF3599D"/>
     <w:multiLevelType w:val="hybridMultilevel"/>
     <w:tmpl w:val="3150527E"/>
@@ -27299,7 +30143,7 @@
       </w:pPr>
     </w:lvl>
   </w:abstractNum>
-  <w:abstractNum w:abstractNumId="17" w15:restartNumberingAfterBreak="0">
+  <w:abstractNum w:abstractNumId="18" w15:restartNumberingAfterBreak="0">
     <w:nsid w:val="25266CAD"/>
     <w:multiLevelType w:val="hybridMultilevel"/>
     <w:tmpl w:val="FD02E45C"/>
@@ -27388,7 +30232,7 @@
       </w:pPr>
     </w:lvl>
   </w:abstractNum>
-  <w:abstractNum w:abstractNumId="18" w15:restartNumberingAfterBreak="0">
+  <w:abstractNum w:abstractNumId="19" w15:restartNumberingAfterBreak="0">
     <w:nsid w:val="2687526E"/>
     <w:multiLevelType w:val="hybridMultilevel"/>
     <w:tmpl w:val="2EC4612E"/>
@@ -27501,7 +30345,7 @@
       </w:rPr>
     </w:lvl>
   </w:abstractNum>
-  <w:abstractNum w:abstractNumId="19" w15:restartNumberingAfterBreak="0">
+  <w:abstractNum w:abstractNumId="20" w15:restartNumberingAfterBreak="0">
     <w:nsid w:val="28AC1774"/>
     <w:multiLevelType w:val="multilevel"/>
     <w:tmpl w:val="28AC1774"/>
@@ -27614,7 +30458,7 @@
       </w:rPr>
     </w:lvl>
   </w:abstractNum>
-  <w:abstractNum w:abstractNumId="20" w15:restartNumberingAfterBreak="0">
+  <w:abstractNum w:abstractNumId="21" w15:restartNumberingAfterBreak="0">
     <w:nsid w:val="2AA235A5"/>
     <w:multiLevelType w:val="hybridMultilevel"/>
     <w:tmpl w:val="31BE8E22"/>
@@ -27727,7 +30571,7 @@
       </w:rPr>
     </w:lvl>
   </w:abstractNum>
-  <w:abstractNum w:abstractNumId="21" w15:restartNumberingAfterBreak="0">
+  <w:abstractNum w:abstractNumId="22" w15:restartNumberingAfterBreak="0">
     <w:nsid w:val="2AD67ECD"/>
     <w:multiLevelType w:val="multilevel"/>
     <w:tmpl w:val="2AD67ECD"/>
@@ -27840,7 +30684,7 @@
       </w:rPr>
     </w:lvl>
   </w:abstractNum>
-  <w:abstractNum w:abstractNumId="22" w15:restartNumberingAfterBreak="0">
+  <w:abstractNum w:abstractNumId="23" w15:restartNumberingAfterBreak="0">
     <w:nsid w:val="2E355159"/>
     <w:multiLevelType w:val="hybridMultilevel"/>
     <w:tmpl w:val="2F041156"/>
@@ -27926,7 +30770,7 @@
       </w:pPr>
     </w:lvl>
   </w:abstractNum>
-  <w:abstractNum w:abstractNumId="23" w15:restartNumberingAfterBreak="0">
+  <w:abstractNum w:abstractNumId="24" w15:restartNumberingAfterBreak="0">
     <w:nsid w:val="2E5819B2"/>
     <w:multiLevelType w:val="hybridMultilevel"/>
     <w:tmpl w:val="FAD2E288"/>
@@ -28039,7 +30883,7 @@
       </w:rPr>
     </w:lvl>
   </w:abstractNum>
-  <w:abstractNum w:abstractNumId="24" w15:restartNumberingAfterBreak="0">
+  <w:abstractNum w:abstractNumId="25" w15:restartNumberingAfterBreak="0">
     <w:nsid w:val="2F9348FF"/>
     <w:multiLevelType w:val="hybridMultilevel"/>
     <w:tmpl w:val="8FDA0234"/>
@@ -28152,7 +30996,7 @@
       </w:rPr>
     </w:lvl>
   </w:abstractNum>
-  <w:abstractNum w:abstractNumId="25" w15:restartNumberingAfterBreak="0">
+  <w:abstractNum w:abstractNumId="26" w15:restartNumberingAfterBreak="0">
     <w:nsid w:val="30600D7E"/>
     <w:multiLevelType w:val="hybridMultilevel"/>
     <w:tmpl w:val="831E777A"/>
@@ -28265,7 +31109,7 @@
       </w:rPr>
     </w:lvl>
   </w:abstractNum>
-  <w:abstractNum w:abstractNumId="26" w15:restartNumberingAfterBreak="0">
+  <w:abstractNum w:abstractNumId="27" w15:restartNumberingAfterBreak="0">
     <w:nsid w:val="30F56A96"/>
     <w:multiLevelType w:val="hybridMultilevel"/>
     <w:tmpl w:val="75107F32"/>
@@ -28378,7 +31222,7 @@
       </w:rPr>
     </w:lvl>
   </w:abstractNum>
-  <w:abstractNum w:abstractNumId="27" w15:restartNumberingAfterBreak="0">
+  <w:abstractNum w:abstractNumId="28" w15:restartNumberingAfterBreak="0">
     <w:nsid w:val="32477D70"/>
     <w:multiLevelType w:val="hybridMultilevel"/>
     <w:tmpl w:val="218E95DE"/>
@@ -28470,7 +31314,7 @@
       </w:pPr>
     </w:lvl>
   </w:abstractNum>
-  <w:abstractNum w:abstractNumId="28" w15:restartNumberingAfterBreak="0">
+  <w:abstractNum w:abstractNumId="29" w15:restartNumberingAfterBreak="0">
     <w:nsid w:val="358F6C29"/>
     <w:multiLevelType w:val="hybridMultilevel"/>
     <w:tmpl w:val="49C6C274"/>
@@ -28583,7 +31427,7 @@
       </w:rPr>
     </w:lvl>
   </w:abstractNum>
-  <w:abstractNum w:abstractNumId="29" w15:restartNumberingAfterBreak="0">
+  <w:abstractNum w:abstractNumId="30" w15:restartNumberingAfterBreak="0">
     <w:nsid w:val="37B015CB"/>
     <w:multiLevelType w:val="hybridMultilevel"/>
     <w:tmpl w:val="D686727A"/>
@@ -28696,7 +31540,7 @@
       </w:rPr>
     </w:lvl>
   </w:abstractNum>
-  <w:abstractNum w:abstractNumId="30" w15:restartNumberingAfterBreak="0">
+  <w:abstractNum w:abstractNumId="31" w15:restartNumberingAfterBreak="0">
     <w:nsid w:val="3965102C"/>
     <w:multiLevelType w:val="hybridMultilevel"/>
     <w:tmpl w:val="47505DC8"/>
@@ -28809,7 +31653,7 @@
       </w:rPr>
     </w:lvl>
   </w:abstractNum>
-  <w:abstractNum w:abstractNumId="31" w15:restartNumberingAfterBreak="0">
+  <w:abstractNum w:abstractNumId="32" w15:restartNumberingAfterBreak="0">
     <w:nsid w:val="39AA71A9"/>
     <w:multiLevelType w:val="multilevel"/>
     <w:tmpl w:val="39AA71A9"/>
@@ -28922,7 +31766,7 @@
       </w:rPr>
     </w:lvl>
   </w:abstractNum>
-  <w:abstractNum w:abstractNumId="32" w15:restartNumberingAfterBreak="0">
+  <w:abstractNum w:abstractNumId="33" w15:restartNumberingAfterBreak="0">
     <w:nsid w:val="3BA57691"/>
     <w:multiLevelType w:val="hybridMultilevel"/>
     <w:tmpl w:val="D0FE2530"/>
@@ -29035,7 +31879,7 @@
       </w:rPr>
     </w:lvl>
   </w:abstractNum>
-  <w:abstractNum w:abstractNumId="33" w15:restartNumberingAfterBreak="0">
+  <w:abstractNum w:abstractNumId="34" w15:restartNumberingAfterBreak="0">
     <w:nsid w:val="3C304719"/>
     <w:multiLevelType w:val="multilevel"/>
     <w:tmpl w:val="3C304719"/>
@@ -29156,7 +32000,7 @@
       </w:rPr>
     </w:lvl>
   </w:abstractNum>
-  <w:abstractNum w:abstractNumId="34" w15:restartNumberingAfterBreak="0">
+  <w:abstractNum w:abstractNumId="35" w15:restartNumberingAfterBreak="0">
     <w:nsid w:val="3C4D1745"/>
     <w:multiLevelType w:val="hybridMultilevel"/>
     <w:tmpl w:val="BD8A07DC"/>
@@ -29269,7 +32113,96 @@
       </w:rPr>
     </w:lvl>
   </w:abstractNum>
-  <w:abstractNum w:abstractNumId="35" w15:restartNumberingAfterBreak="0">
+  <w:abstractNum w:abstractNumId="36" w15:restartNumberingAfterBreak="0">
+    <w:nsid w:val="3DE11085"/>
+    <w:multiLevelType w:val="hybridMultilevel"/>
+    <w:tmpl w:val="6B04D2F6"/>
+    <w:lvl w:ilvl="0" w:tplc="FFA2B49C">
+      <w:start w:val="1"/>
+      <w:numFmt w:val="decimal"/>
+      <w:lvlText w:val="3.%1"/>
+      <w:lvlJc w:val="left"/>
+      <w:pPr>
+        <w:ind w:left="720" w:hanging="360"/>
+      </w:pPr>
+      <w:rPr>
+        <w:rFonts w:hint="default"/>
+      </w:rPr>
+    </w:lvl>
+    <w:lvl w:ilvl="1" w:tplc="04090019">
+      <w:start w:val="1"/>
+      <w:numFmt w:val="lowerLetter"/>
+      <w:lvlText w:val="%2."/>
+      <w:lvlJc w:val="left"/>
+      <w:pPr>
+        <w:ind w:left="1440" w:hanging="360"/>
+      </w:pPr>
+    </w:lvl>
+    <w:lvl w:ilvl="2" w:tplc="0409001B" w:tentative="1">
+      <w:start w:val="1"/>
+      <w:numFmt w:val="lowerRoman"/>
+      <w:lvlText w:val="%3."/>
+      <w:lvlJc w:val="right"/>
+      <w:pPr>
+        <w:ind w:left="2160" w:hanging="180"/>
+      </w:pPr>
+    </w:lvl>
+    <w:lvl w:ilvl="3" w:tplc="0409000F" w:tentative="1">
+      <w:start w:val="1"/>
+      <w:numFmt w:val="decimal"/>
+      <w:lvlText w:val="%4."/>
+      <w:lvlJc w:val="left"/>
+      <w:pPr>
+        <w:ind w:left="2880" w:hanging="360"/>
+      </w:pPr>
+    </w:lvl>
+    <w:lvl w:ilvl="4" w:tplc="04090019" w:tentative="1">
+      <w:start w:val="1"/>
+      <w:numFmt w:val="lowerLetter"/>
+      <w:lvlText w:val="%5."/>
+      <w:lvlJc w:val="left"/>
+      <w:pPr>
+        <w:ind w:left="3600" w:hanging="360"/>
+      </w:pPr>
+    </w:lvl>
+    <w:lvl w:ilvl="5" w:tplc="0409001B" w:tentative="1">
+      <w:start w:val="1"/>
+      <w:numFmt w:val="lowerRoman"/>
+      <w:lvlText w:val="%6."/>
+      <w:lvlJc w:val="right"/>
+      <w:pPr>
+        <w:ind w:left="4320" w:hanging="180"/>
+      </w:pPr>
+    </w:lvl>
+    <w:lvl w:ilvl="6" w:tplc="0409000F" w:tentative="1">
+      <w:start w:val="1"/>
+      <w:numFmt w:val="decimal"/>
+      <w:lvlText w:val="%7."/>
+      <w:lvlJc w:val="left"/>
+      <w:pPr>
+        <w:ind w:left="5040" w:hanging="360"/>
+      </w:pPr>
+    </w:lvl>
+    <w:lvl w:ilvl="7" w:tplc="04090019" w:tentative="1">
+      <w:start w:val="1"/>
+      <w:numFmt w:val="lowerLetter"/>
+      <w:lvlText w:val="%8."/>
+      <w:lvlJc w:val="left"/>
+      <w:pPr>
+        <w:ind w:left="5760" w:hanging="360"/>
+      </w:pPr>
+    </w:lvl>
+    <w:lvl w:ilvl="8" w:tplc="0409001B" w:tentative="1">
+      <w:start w:val="1"/>
+      <w:numFmt w:val="lowerRoman"/>
+      <w:lvlText w:val="%9."/>
+      <w:lvlJc w:val="right"/>
+      <w:pPr>
+        <w:ind w:left="6480" w:hanging="180"/>
+      </w:pPr>
+    </w:lvl>
+  </w:abstractNum>
+  <w:abstractNum w:abstractNumId="37" w15:restartNumberingAfterBreak="0">
     <w:nsid w:val="3EF75D8F"/>
     <w:multiLevelType w:val="hybridMultilevel"/>
     <w:tmpl w:val="DE76DDE0"/>
@@ -29382,7 +32315,7 @@
       </w:rPr>
     </w:lvl>
   </w:abstractNum>
-  <w:abstractNum w:abstractNumId="36" w15:restartNumberingAfterBreak="0">
+  <w:abstractNum w:abstractNumId="38" w15:restartNumberingAfterBreak="0">
     <w:nsid w:val="41895D3D"/>
     <w:multiLevelType w:val="hybridMultilevel"/>
     <w:tmpl w:val="5746B220"/>
@@ -29495,7 +32428,7 @@
       </w:rPr>
     </w:lvl>
   </w:abstractNum>
-  <w:abstractNum w:abstractNumId="37" w15:restartNumberingAfterBreak="0">
+  <w:abstractNum w:abstractNumId="39" w15:restartNumberingAfterBreak="0">
     <w:nsid w:val="42EC0AF7"/>
     <w:multiLevelType w:val="multilevel"/>
     <w:tmpl w:val="42EC0AF7"/>
@@ -29587,7 +32520,7 @@
       </w:pPr>
     </w:lvl>
   </w:abstractNum>
-  <w:abstractNum w:abstractNumId="38" w15:restartNumberingAfterBreak="0">
+  <w:abstractNum w:abstractNumId="40" w15:restartNumberingAfterBreak="0">
     <w:nsid w:val="453004D1"/>
     <w:multiLevelType w:val="hybridMultilevel"/>
     <w:tmpl w:val="D338B6B4"/>
@@ -29700,7 +32633,7 @@
       </w:rPr>
     </w:lvl>
   </w:abstractNum>
-  <w:abstractNum w:abstractNumId="39" w15:restartNumberingAfterBreak="0">
+  <w:abstractNum w:abstractNumId="41" w15:restartNumberingAfterBreak="0">
     <w:nsid w:val="45657112"/>
     <w:multiLevelType w:val="hybridMultilevel"/>
     <w:tmpl w:val="10307282"/>
@@ -29813,7 +32746,7 @@
       </w:rPr>
     </w:lvl>
   </w:abstractNum>
-  <w:abstractNum w:abstractNumId="40" w15:restartNumberingAfterBreak="0">
+  <w:abstractNum w:abstractNumId="42" w15:restartNumberingAfterBreak="0">
     <w:nsid w:val="46270252"/>
     <w:multiLevelType w:val="hybridMultilevel"/>
     <w:tmpl w:val="57AA8018"/>
@@ -29902,7 +32835,7 @@
       </w:pPr>
     </w:lvl>
   </w:abstractNum>
-  <w:abstractNum w:abstractNumId="41" w15:restartNumberingAfterBreak="0">
+  <w:abstractNum w:abstractNumId="43" w15:restartNumberingAfterBreak="0">
     <w:nsid w:val="48343188"/>
     <w:multiLevelType w:val="multilevel"/>
     <w:tmpl w:val="48343188"/>
@@ -30015,7 +32948,7 @@
       </w:rPr>
     </w:lvl>
   </w:abstractNum>
-  <w:abstractNum w:abstractNumId="42" w15:restartNumberingAfterBreak="0">
+  <w:abstractNum w:abstractNumId="44" w15:restartNumberingAfterBreak="0">
     <w:nsid w:val="484C6015"/>
     <w:multiLevelType w:val="hybridMultilevel"/>
     <w:tmpl w:val="1E88ADE0"/>
@@ -30101,7 +33034,7 @@
       </w:pPr>
     </w:lvl>
   </w:abstractNum>
-  <w:abstractNum w:abstractNumId="43" w15:restartNumberingAfterBreak="0">
+  <w:abstractNum w:abstractNumId="45" w15:restartNumberingAfterBreak="0">
     <w:nsid w:val="49F3314F"/>
     <w:multiLevelType w:val="multilevel"/>
     <w:tmpl w:val="49F3314F"/>
@@ -30193,7 +33126,7 @@
       </w:pPr>
     </w:lvl>
   </w:abstractNum>
-  <w:abstractNum w:abstractNumId="44" w15:restartNumberingAfterBreak="0">
+  <w:abstractNum w:abstractNumId="46" w15:restartNumberingAfterBreak="0">
     <w:nsid w:val="4A6D0D78"/>
     <w:multiLevelType w:val="hybridMultilevel"/>
     <w:tmpl w:val="ABF68246"/>
@@ -30306,7 +33239,7 @@
       </w:rPr>
     </w:lvl>
   </w:abstractNum>
-  <w:abstractNum w:abstractNumId="45" w15:restartNumberingAfterBreak="0">
+  <w:abstractNum w:abstractNumId="47" w15:restartNumberingAfterBreak="0">
     <w:nsid w:val="4AFB500B"/>
     <w:multiLevelType w:val="hybridMultilevel"/>
     <w:tmpl w:val="48F08B20"/>
@@ -30419,7 +33352,7 @@
       </w:rPr>
     </w:lvl>
   </w:abstractNum>
-  <w:abstractNum w:abstractNumId="46" w15:restartNumberingAfterBreak="0">
+  <w:abstractNum w:abstractNumId="48" w15:restartNumberingAfterBreak="0">
     <w:nsid w:val="4C354300"/>
     <w:multiLevelType w:val="hybridMultilevel"/>
     <w:tmpl w:val="0DEEDA60"/>
@@ -30505,7 +33438,7 @@
       </w:pPr>
     </w:lvl>
   </w:abstractNum>
-  <w:abstractNum w:abstractNumId="47" w15:restartNumberingAfterBreak="0">
+  <w:abstractNum w:abstractNumId="49" w15:restartNumberingAfterBreak="0">
     <w:nsid w:val="4E0D7E29"/>
     <w:multiLevelType w:val="hybridMultilevel"/>
     <w:tmpl w:val="F98E7D52"/>
@@ -30618,7 +33551,7 @@
       </w:rPr>
     </w:lvl>
   </w:abstractNum>
-  <w:abstractNum w:abstractNumId="48" w15:restartNumberingAfterBreak="0">
+  <w:abstractNum w:abstractNumId="50" w15:restartNumberingAfterBreak="0">
     <w:nsid w:val="50076F92"/>
     <w:multiLevelType w:val="hybridMultilevel"/>
     <w:tmpl w:val="BFC6C738"/>
@@ -30707,7 +33640,7 @@
       </w:pPr>
     </w:lvl>
   </w:abstractNum>
-  <w:abstractNum w:abstractNumId="49" w15:restartNumberingAfterBreak="0">
+  <w:abstractNum w:abstractNumId="51" w15:restartNumberingAfterBreak="0">
     <w:nsid w:val="50E07015"/>
     <w:multiLevelType w:val="hybridMultilevel"/>
     <w:tmpl w:val="25BACAC6"/>
@@ -30793,7 +33726,7 @@
       </w:pPr>
     </w:lvl>
   </w:abstractNum>
-  <w:abstractNum w:abstractNumId="50" w15:restartNumberingAfterBreak="0">
+  <w:abstractNum w:abstractNumId="52" w15:restartNumberingAfterBreak="0">
     <w:nsid w:val="52D174FF"/>
     <w:multiLevelType w:val="hybridMultilevel"/>
     <w:tmpl w:val="7A7C6B14"/>
@@ -30906,7 +33839,7 @@
       </w:rPr>
     </w:lvl>
   </w:abstractNum>
-  <w:abstractNum w:abstractNumId="51" w15:restartNumberingAfterBreak="0">
+  <w:abstractNum w:abstractNumId="53" w15:restartNumberingAfterBreak="0">
     <w:nsid w:val="53AC3F80"/>
     <w:multiLevelType w:val="hybridMultilevel"/>
     <w:tmpl w:val="A1969E22"/>
@@ -30992,7 +33925,7 @@
       </w:pPr>
     </w:lvl>
   </w:abstractNum>
-  <w:abstractNum w:abstractNumId="52" w15:restartNumberingAfterBreak="0">
+  <w:abstractNum w:abstractNumId="54" w15:restartNumberingAfterBreak="0">
     <w:nsid w:val="58950B5F"/>
     <w:multiLevelType w:val="multilevel"/>
     <w:tmpl w:val="58950B5F"/>
@@ -31105,7 +34038,7 @@
       </w:rPr>
     </w:lvl>
   </w:abstractNum>
-  <w:abstractNum w:abstractNumId="53" w15:restartNumberingAfterBreak="0">
+  <w:abstractNum w:abstractNumId="55" w15:restartNumberingAfterBreak="0">
     <w:nsid w:val="5AAC3DED"/>
     <w:multiLevelType w:val="hybridMultilevel"/>
     <w:tmpl w:val="F12E1F46"/>
@@ -31191,7 +34124,7 @@
       </w:pPr>
     </w:lvl>
   </w:abstractNum>
-  <w:abstractNum w:abstractNumId="54" w15:restartNumberingAfterBreak="0">
+  <w:abstractNum w:abstractNumId="56" w15:restartNumberingAfterBreak="0">
     <w:nsid w:val="5B4B1787"/>
     <w:multiLevelType w:val="multilevel"/>
     <w:tmpl w:val="5B4B1787"/>
@@ -31304,7 +34237,7 @@
       </w:rPr>
     </w:lvl>
   </w:abstractNum>
-  <w:abstractNum w:abstractNumId="55" w15:restartNumberingAfterBreak="0">
+  <w:abstractNum w:abstractNumId="57" w15:restartNumberingAfterBreak="0">
     <w:nsid w:val="5F783EBF"/>
     <w:multiLevelType w:val="hybridMultilevel"/>
     <w:tmpl w:val="25604192"/>
@@ -31393,7 +34326,7 @@
       </w:pPr>
     </w:lvl>
   </w:abstractNum>
-  <w:abstractNum w:abstractNumId="56" w15:restartNumberingAfterBreak="0">
+  <w:abstractNum w:abstractNumId="58" w15:restartNumberingAfterBreak="0">
     <w:nsid w:val="60F56821"/>
     <w:multiLevelType w:val="hybridMultilevel"/>
     <w:tmpl w:val="F552FB04"/>
@@ -31479,7 +34412,7 @@
       </w:pPr>
     </w:lvl>
   </w:abstractNum>
-  <w:abstractNum w:abstractNumId="57" w15:restartNumberingAfterBreak="0">
+  <w:abstractNum w:abstractNumId="59" w15:restartNumberingAfterBreak="0">
     <w:nsid w:val="633A02EF"/>
     <w:multiLevelType w:val="hybridMultilevel"/>
     <w:tmpl w:val="8B3C1890"/>
@@ -31592,7 +34525,7 @@
       </w:rPr>
     </w:lvl>
   </w:abstractNum>
-  <w:abstractNum w:abstractNumId="58" w15:restartNumberingAfterBreak="0">
+  <w:abstractNum w:abstractNumId="60" w15:restartNumberingAfterBreak="0">
     <w:nsid w:val="65DA2F1D"/>
     <w:multiLevelType w:val="hybridMultilevel"/>
     <w:tmpl w:val="370AD602"/>
@@ -31705,7 +34638,7 @@
       </w:rPr>
     </w:lvl>
   </w:abstractNum>
-  <w:abstractNum w:abstractNumId="59" w15:restartNumberingAfterBreak="0">
+  <w:abstractNum w:abstractNumId="61" w15:restartNumberingAfterBreak="0">
     <w:nsid w:val="6BD2377A"/>
     <w:multiLevelType w:val="hybridMultilevel"/>
     <w:tmpl w:val="19C28444"/>
@@ -31818,7 +34751,7 @@
       </w:rPr>
     </w:lvl>
   </w:abstractNum>
-  <w:abstractNum w:abstractNumId="60" w15:restartNumberingAfterBreak="0">
+  <w:abstractNum w:abstractNumId="62" w15:restartNumberingAfterBreak="0">
     <w:nsid w:val="6CDA488C"/>
     <w:multiLevelType w:val="hybridMultilevel"/>
     <w:tmpl w:val="CDE08F74"/>
@@ -31931,7 +34864,7 @@
       </w:rPr>
     </w:lvl>
   </w:abstractNum>
-  <w:abstractNum w:abstractNumId="61" w15:restartNumberingAfterBreak="0">
+  <w:abstractNum w:abstractNumId="63" w15:restartNumberingAfterBreak="0">
     <w:nsid w:val="6F8E6852"/>
     <w:multiLevelType w:val="hybridMultilevel"/>
     <w:tmpl w:val="32F40D5C"/>
@@ -32044,7 +34977,7 @@
       </w:rPr>
     </w:lvl>
   </w:abstractNum>
-  <w:abstractNum w:abstractNumId="62" w15:restartNumberingAfterBreak="0">
+  <w:abstractNum w:abstractNumId="64" w15:restartNumberingAfterBreak="0">
     <w:nsid w:val="72BE325F"/>
     <w:multiLevelType w:val="hybridMultilevel"/>
     <w:tmpl w:val="533A55F8"/>
@@ -32157,7 +35090,7 @@
       </w:rPr>
     </w:lvl>
   </w:abstractNum>
-  <w:abstractNum w:abstractNumId="63" w15:restartNumberingAfterBreak="0">
+  <w:abstractNum w:abstractNumId="65" w15:restartNumberingAfterBreak="0">
     <w:nsid w:val="7E1951F7"/>
     <w:multiLevelType w:val="hybridMultilevel"/>
     <w:tmpl w:val="647207F4"/>
@@ -32243,7 +35176,7 @@
       </w:pPr>
     </w:lvl>
   </w:abstractNum>
-  <w:abstractNum w:abstractNumId="64" w15:restartNumberingAfterBreak="0">
+  <w:abstractNum w:abstractNumId="66" w15:restartNumberingAfterBreak="0">
     <w:nsid w:val="7F4D0571"/>
     <w:multiLevelType w:val="hybridMultilevel"/>
     <w:tmpl w:val="E5220E04"/>
@@ -32360,169 +35293,169 @@
     <w:abstractNumId w:val="0"/>
   </w:num>
   <w:num w:numId="2">
-    <w:abstractNumId w:val="33"/>
+    <w:abstractNumId w:val="34"/>
   </w:num>
   <w:num w:numId="3">
-    <w:abstractNumId w:val="19"/>
+    <w:abstractNumId w:val="20"/>
   </w:num>
   <w:num w:numId="4">
-    <w:abstractNumId w:val="54"/>
+    <w:abstractNumId w:val="56"/>
   </w:num>
   <w:num w:numId="5">
-    <w:abstractNumId w:val="8"/>
+    <w:abstractNumId w:val="9"/>
   </w:num>
   <w:num w:numId="6">
-    <w:abstractNumId w:val="43"/>
+    <w:abstractNumId w:val="45"/>
   </w:num>
   <w:num w:numId="7">
-    <w:abstractNumId w:val="37"/>
+    <w:abstractNumId w:val="39"/>
   </w:num>
   <w:num w:numId="8">
-    <w:abstractNumId w:val="41"/>
+    <w:abstractNumId w:val="43"/>
   </w:num>
   <w:num w:numId="9">
     <w:abstractNumId w:val="6"/>
   </w:num>
   <w:num w:numId="10">
-    <w:abstractNumId w:val="21"/>
+    <w:abstractNumId w:val="22"/>
   </w:num>
   <w:num w:numId="11">
-    <w:abstractNumId w:val="31"/>
+    <w:abstractNumId w:val="32"/>
   </w:num>
   <w:num w:numId="12">
-    <w:abstractNumId w:val="52"/>
+    <w:abstractNumId w:val="54"/>
   </w:num>
   <w:num w:numId="13">
-    <w:abstractNumId w:val="45"/>
+    <w:abstractNumId w:val="47"/>
   </w:num>
   <w:num w:numId="14">
+    <w:abstractNumId w:val="30"/>
+  </w:num>
+  <w:num w:numId="15">
+    <w:abstractNumId w:val="28"/>
+  </w:num>
+  <w:num w:numId="16">
+    <w:abstractNumId w:val="18"/>
+  </w:num>
+  <w:num w:numId="17">
+    <w:abstractNumId w:val="8"/>
+  </w:num>
+  <w:num w:numId="18">
+    <w:abstractNumId w:val="61"/>
+  </w:num>
+  <w:num w:numId="19">
     <w:abstractNumId w:val="29"/>
   </w:num>
-  <w:num w:numId="15">
-    <w:abstractNumId w:val="27"/>
+  <w:num w:numId="20">
+    <w:abstractNumId w:val="60"/>
   </w:num>
-  <w:num w:numId="16">
-    <w:abstractNumId w:val="17"/>
+  <w:num w:numId="21">
+    <w:abstractNumId w:val="26"/>
   </w:num>
-  <w:num w:numId="17">
-    <w:abstractNumId w:val="7"/>
+  <w:num w:numId="22">
+    <w:abstractNumId w:val="42"/>
   </w:num>
-  <w:num w:numId="18">
+  <w:num w:numId="23">
     <w:abstractNumId w:val="59"/>
   </w:num>
-  <w:num w:numId="19">
-    <w:abstractNumId w:val="28"/>
-  </w:num>
-  <w:num w:numId="20">
-    <w:abstractNumId w:val="58"/>
-  </w:num>
-  <w:num w:numId="21">
-    <w:abstractNumId w:val="25"/>
-  </w:num>
-  <w:num w:numId="22">
+  <w:num w:numId="24">
     <w:abstractNumId w:val="40"/>
   </w:num>
-  <w:num w:numId="23">
-    <w:abstractNumId w:val="57"/>
-  </w:num>
-  <w:num w:numId="24">
-    <w:abstractNumId w:val="38"/>
-  </w:num>
   <w:num w:numId="25">
-    <w:abstractNumId w:val="11"/>
+    <w:abstractNumId w:val="12"/>
   </w:num>
   <w:num w:numId="26">
     <w:abstractNumId w:val="2"/>
   </w:num>
   <w:num w:numId="27">
-    <w:abstractNumId w:val="14"/>
+    <w:abstractNumId w:val="15"/>
   </w:num>
   <w:num w:numId="28">
-    <w:abstractNumId w:val="39"/>
+    <w:abstractNumId w:val="41"/>
   </w:num>
   <w:num w:numId="29">
-    <w:abstractNumId w:val="55"/>
+    <w:abstractNumId w:val="57"/>
   </w:num>
   <w:num w:numId="30">
-    <w:abstractNumId w:val="48"/>
+    <w:abstractNumId w:val="50"/>
   </w:num>
   <w:num w:numId="31">
-    <w:abstractNumId w:val="63"/>
+    <w:abstractNumId w:val="65"/>
   </w:num>
   <w:num w:numId="32">
-    <w:abstractNumId w:val="15"/>
+    <w:abstractNumId w:val="16"/>
   </w:num>
   <w:num w:numId="33">
     <w:abstractNumId w:val="4"/>
   </w:num>
   <w:num w:numId="34">
-    <w:abstractNumId w:val="47"/>
+    <w:abstractNumId w:val="49"/>
   </w:num>
   <w:num w:numId="35">
-    <w:abstractNumId w:val="46"/>
+    <w:abstractNumId w:val="48"/>
   </w:num>
   <w:num w:numId="36">
-    <w:abstractNumId w:val="12"/>
+    <w:abstractNumId w:val="13"/>
   </w:num>
   <w:num w:numId="37">
-    <w:abstractNumId w:val="13"/>
+    <w:abstractNumId w:val="14"/>
   </w:num>
   <w:num w:numId="38">
-    <w:abstractNumId w:val="42"/>
+    <w:abstractNumId w:val="44"/>
   </w:num>
   <w:num w:numId="39">
-    <w:abstractNumId w:val="18"/>
+    <w:abstractNumId w:val="19"/>
   </w:num>
   <w:num w:numId="40">
-    <w:abstractNumId w:val="50"/>
+    <w:abstractNumId w:val="52"/>
   </w:num>
   <w:num w:numId="41">
-    <w:abstractNumId w:val="22"/>
+    <w:abstractNumId w:val="23"/>
   </w:num>
   <w:num w:numId="42">
-    <w:abstractNumId w:val="34"/>
+    <w:abstractNumId w:val="35"/>
   </w:num>
   <w:num w:numId="43">
-    <w:abstractNumId w:val="56"/>
+    <w:abstractNumId w:val="58"/>
   </w:num>
   <w:num w:numId="44">
-    <w:abstractNumId w:val="60"/>
+    <w:abstractNumId w:val="62"/>
   </w:num>
   <w:num w:numId="45">
-    <w:abstractNumId w:val="61"/>
+    <w:abstractNumId w:val="63"/>
   </w:num>
   <w:num w:numId="46">
-    <w:abstractNumId w:val="20"/>
+    <w:abstractNumId w:val="21"/>
   </w:num>
   <w:num w:numId="47">
-    <w:abstractNumId w:val="23"/>
+    <w:abstractNumId w:val="24"/>
   </w:num>
   <w:num w:numId="48">
-    <w:abstractNumId w:val="24"/>
+    <w:abstractNumId w:val="25"/>
   </w:num>
   <w:num w:numId="49">
-    <w:abstractNumId w:val="51"/>
+    <w:abstractNumId w:val="53"/>
   </w:num>
   <w:num w:numId="50">
-    <w:abstractNumId w:val="36"/>
+    <w:abstractNumId w:val="38"/>
   </w:num>
   <w:num w:numId="51">
-    <w:abstractNumId w:val="26"/>
+    <w:abstractNumId w:val="27"/>
   </w:num>
   <w:num w:numId="52">
-    <w:abstractNumId w:val="30"/>
+    <w:abstractNumId w:val="31"/>
   </w:num>
   <w:num w:numId="53">
     <w:abstractNumId w:val="1"/>
   </w:num>
   <w:num w:numId="54">
-    <w:abstractNumId w:val="62"/>
+    <w:abstractNumId w:val="64"/>
   </w:num>
   <w:num w:numId="55">
-    <w:abstractNumId w:val="32"/>
+    <w:abstractNumId w:val="33"/>
   </w:num>
   <w:num w:numId="56">
-    <w:abstractNumId w:val="64"/>
+    <w:abstractNumId w:val="66"/>
   </w:num>
   <w:num w:numId="57">
     <w:abstractNumId w:val="3"/>
@@ -32531,25 +35464,31 @@
     <w:abstractNumId w:val="5"/>
   </w:num>
   <w:num w:numId="59">
-    <w:abstractNumId w:val="49"/>
+    <w:abstractNumId w:val="51"/>
   </w:num>
   <w:num w:numId="60">
-    <w:abstractNumId w:val="44"/>
+    <w:abstractNumId w:val="46"/>
   </w:num>
   <w:num w:numId="61">
-    <w:abstractNumId w:val="16"/>
+    <w:abstractNumId w:val="17"/>
   </w:num>
   <w:num w:numId="62">
-    <w:abstractNumId w:val="53"/>
+    <w:abstractNumId w:val="55"/>
   </w:num>
   <w:num w:numId="63">
-    <w:abstractNumId w:val="35"/>
+    <w:abstractNumId w:val="37"/>
   </w:num>
   <w:num w:numId="64">
+    <w:abstractNumId w:val="11"/>
+  </w:num>
+  <w:num w:numId="65">
     <w:abstractNumId w:val="10"/>
   </w:num>
-  <w:num w:numId="65">
-    <w:abstractNumId w:val="9"/>
+  <w:num w:numId="66">
+    <w:abstractNumId w:val="36"/>
+  </w:num>
+  <w:num w:numId="67">
+    <w:abstractNumId w:val="7"/>
   </w:num>
   <w:numIdMacAtCleanup w:val="65"/>
 </w:numbering>
@@ -33596,6 +36535,38 @@
       <w:szCs w:val="18"/>
     </w:rPr>
   </w:style>
+  <w:style w:type="paragraph" w:styleId="EnvelopeAddress">
+    <w:name w:val="envelope address"/>
+    <w:basedOn w:val="Normal"/>
+    <w:uiPriority w:val="99"/>
+    <w:unhideWhenUsed/>
+    <w:rsid w:val="002A6726"/>
+    <w:pPr>
+      <w:framePr w:w="7920" w:h="1980" w:hRule="exact" w:hSpace="180" w:wrap="auto" w:hAnchor="page" w:xAlign="center" w:yAlign="bottom"/>
+      <w:spacing w:after="0"/>
+      <w:ind w:left="2880"/>
+    </w:pPr>
+    <w:rPr>
+      <w:rFonts w:asciiTheme="majorHAnsi" w:eastAsiaTheme="majorEastAsia" w:hAnsiTheme="majorHAnsi" w:cstheme="majorBidi"/>
+      <w:sz w:val="24"/>
+      <w:szCs w:val="24"/>
+    </w:rPr>
+  </w:style>
+  <w:style w:type="paragraph" w:styleId="EnvelopeReturn">
+    <w:name w:val="envelope return"/>
+    <w:basedOn w:val="Normal"/>
+    <w:uiPriority w:val="99"/>
+    <w:unhideWhenUsed/>
+    <w:rsid w:val="002A6726"/>
+    <w:pPr>
+      <w:spacing w:after="0" w:line="240" w:lineRule="auto"/>
+    </w:pPr>
+    <w:rPr>
+      <w:rFonts w:asciiTheme="majorHAnsi" w:eastAsiaTheme="majorEastAsia" w:hAnsiTheme="majorHAnsi" w:cstheme="majorBidi"/>
+      <w:sz w:val="20"/>
+      <w:szCs w:val="20"/>
+    </w:rPr>
+  </w:style>
 </w:styles>
 </file>
 
@@ -33899,7 +36870,7 @@
 </file>
 
 <file path=customXml/itemProps2.xml><?xml version="1.0" encoding="utf-8"?>
-<ds:datastoreItem xmlns:ds="http://schemas.openxmlformats.org/officeDocument/2006/customXml" ds:itemID="{B8FE75C1-B033-4DD8-B918-52E4F4460A58}">
+<ds:datastoreItem xmlns:ds="http://schemas.openxmlformats.org/officeDocument/2006/customXml" ds:itemID="{BB41BE71-67D0-4D8C-A5C3-10D8E83487F8}">
   <ds:schemaRefs>
     <ds:schemaRef ds:uri="http://schemas.openxmlformats.org/officeDocument/2006/bibliography"/>
   </ds:schemaRefs>

</xml_diff>

<commit_message>
sửa sơ đồ erd, lược đồ CSDL
</commit_message>
<xml_diff>
--- a/BAOCAO.docx
+++ b/BAOCAO.docx
@@ -1,6 +1,6 @@
 
 <file path=word/document.xml><?xml version="1.0" encoding="utf-8"?>
-<w:document xmlns:wpc="http://schemas.microsoft.com/office/word/2010/wordprocessingCanvas" xmlns:cx="http://schemas.microsoft.com/office/drawing/2014/chartex" xmlns:cx1="http://schemas.microsoft.com/office/drawing/2015/9/8/chartex" xmlns:cx2="http://schemas.microsoft.com/office/drawing/2015/10/21/chartex" xmlns:cx3="http://schemas.microsoft.com/office/drawing/2016/5/9/chartex" xmlns:cx4="http://schemas.microsoft.com/office/drawing/2016/5/10/chartex" xmlns:cx5="http://schemas.microsoft.com/office/drawing/2016/5/11/chartex" xmlns:cx6="http://schemas.microsoft.com/office/drawing/2016/5/12/chartex" xmlns:cx7="http://schemas.microsoft.com/office/drawing/2016/5/13/chartex" xmlns:cx8="http://schemas.microsoft.com/office/drawing/2016/5/14/chartex" xmlns:mc="http://schemas.openxmlformats.org/markup-compatibility/2006" xmlns:aink="http://schemas.microsoft.com/office/drawing/2016/ink" xmlns:am3d="http://schemas.microsoft.com/office/drawing/2017/model3d" xmlns:o="urn:schemas-microsoft-com:office:office" xmlns:r="http://schemas.openxmlformats.org/officeDocument/2006/relationships" xmlns:m="http://schemas.openxmlformats.org/officeDocument/2006/math" xmlns:v="urn:schemas-microsoft-com:vml" xmlns:wp14="http://schemas.microsoft.com/office/word/2010/wordprocessingDrawing" xmlns:wp="http://schemas.openxmlformats.org/drawingml/2006/wordprocessingDrawing" xmlns:w10="urn:schemas-microsoft-com:office:word" xmlns:w="http://schemas.openxmlformats.org/wordprocessingml/2006/main" xmlns:w14="http://schemas.microsoft.com/office/word/2010/wordml" xmlns:w15="http://schemas.microsoft.com/office/word/2012/wordml" xmlns:w16cid="http://schemas.microsoft.com/office/word/2016/wordml/cid" xmlns:w16se="http://schemas.microsoft.com/office/word/2015/wordml/symex" xmlns:wpg="http://schemas.microsoft.com/office/word/2010/wordprocessingGroup" xmlns:wpi="http://schemas.microsoft.com/office/word/2010/wordprocessingInk" xmlns:wne="http://schemas.microsoft.com/office/word/2006/wordml" xmlns:wps="http://schemas.microsoft.com/office/word/2010/wordprocessingShape" mc:Ignorable="w14 w15 w16se w16cid wp14">
+<w:document xmlns:wpc="http://schemas.microsoft.com/office/word/2010/wordprocessingCanvas" xmlns:cx="http://schemas.microsoft.com/office/drawing/2014/chartex" xmlns:mc="http://schemas.openxmlformats.org/markup-compatibility/2006" xmlns:o="urn:schemas-microsoft-com:office:office" xmlns:r="http://schemas.openxmlformats.org/officeDocument/2006/relationships" xmlns:m="http://schemas.openxmlformats.org/officeDocument/2006/math" xmlns:v="urn:schemas-microsoft-com:vml" xmlns:wp14="http://schemas.microsoft.com/office/word/2010/wordprocessingDrawing" xmlns:wp="http://schemas.openxmlformats.org/drawingml/2006/wordprocessingDrawing" xmlns:w10="urn:schemas-microsoft-com:office:word" xmlns:w="http://schemas.openxmlformats.org/wordprocessingml/2006/main" xmlns:w14="http://schemas.microsoft.com/office/word/2010/wordml" xmlns:w15="http://schemas.microsoft.com/office/word/2012/wordml" xmlns:w16se="http://schemas.microsoft.com/office/word/2015/wordml/symex" xmlns:wpg="http://schemas.microsoft.com/office/word/2010/wordprocessingGroup" xmlns:wpi="http://schemas.microsoft.com/office/word/2010/wordprocessingInk" xmlns:wne="http://schemas.microsoft.com/office/word/2006/wordml" xmlns:wps="http://schemas.microsoft.com/office/word/2010/wordprocessingShape" mc:Ignorable="w14 w15 w16se wp14">
   <w:body>
     <w:p>
       <w:pPr>
@@ -428,7 +428,7 @@
               </wp:anchor>
             </w:drawing>
           </mc:Choice>
-          <mc:Fallback xmlns:wpsCustomData="http://www.wps.cn/officeDocument/2013/wpsCustomData">
+          <mc:Fallback xmlns:cx1="http://schemas.microsoft.com/office/drawing/2015/9/8/chartex" xmlns:cx2="http://schemas.microsoft.com/office/drawing/2015/10/21/chartex" xmlns:cx3="http://schemas.microsoft.com/office/drawing/2016/5/9/chartex" xmlns:cx4="http://schemas.microsoft.com/office/drawing/2016/5/10/chartex" xmlns:cx5="http://schemas.microsoft.com/office/drawing/2016/5/11/chartex" xmlns:cx6="http://schemas.microsoft.com/office/drawing/2016/5/12/chartex" xmlns:cx7="http://schemas.microsoft.com/office/drawing/2016/5/13/chartex" xmlns:cx8="http://schemas.microsoft.com/office/drawing/2016/5/14/chartex" xmlns:aink="http://schemas.microsoft.com/office/drawing/2016/ink" xmlns:am3d="http://schemas.microsoft.com/office/drawing/2017/model3d" xmlns:w16cid="http://schemas.microsoft.com/office/word/2016/wordml/cid" xmlns:wpsCustomData="http://www.wps.cn/officeDocument/2013/wpsCustomData">
             <w:pict>
               <v:shape id="_x0000_s1026" o:spid="_x0000_s1026" o:spt="65" type="#_x0000_t65" style="position:absolute;left:0pt;height:709.2pt;width:492.5pt;mso-position-horizontal:center;mso-position-horizontal-relative:margin;mso-position-vertical:top;mso-position-vertical-relative:margin;z-index:-251657216;v-text-anchor:middle;mso-width-relative:page;mso-height-relative:page;" filled="f" stroked="t" coordsize="21600,21600" o:gfxdata="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" adj="18000">
                 <v:fill on="f" focussize="0,0"/>
@@ -30036,13 +30036,7 @@
               <w:t xml:space="preserve"> </w:t>
             </w:r>
             <w:r>
-              <w:t xml:space="preserve">Trạng thái CTKM đổi thành active, </w:t>
-            </w:r>
-            <w:r>
-              <w:t>gửi thông báo tới quản trị viên</w:t>
-            </w:r>
-            <w:r>
-              <w:t xml:space="preserve"> và ghi log</w:t>
+              <w:t>Trạng thái CTKM đổi thành active, gửi thông báo tới quản trị viên và ghi log</w:t>
             </w:r>
           </w:p>
           <w:p>
@@ -30240,10 +30234,7 @@
               <w:ind w:left="1447" w:hanging="567"/>
             </w:pPr>
             <w:r>
-              <w:t>Hệ thống kích hoạt rules: áp dụng ưu đãi vào cơ chế tính giá</w:t>
-            </w:r>
-            <w:r>
-              <w:t>.</w:t>
+              <w:t>Hệ thống kích hoạt rules: áp dụng ưu đãi vào cơ chế tính giá.</w:t>
             </w:r>
           </w:p>
           <w:p>
@@ -30258,10 +30249,7 @@
               <w:ind w:left="1447" w:hanging="567"/>
             </w:pPr>
             <w:r>
-              <w:t>Gửi thông báo xác nhận tới quản trị viên</w:t>
-            </w:r>
-            <w:r>
-              <w:t>.</w:t>
+              <w:t>Gửi thông báo xác nhận tới quản trị viên.</w:t>
             </w:r>
           </w:p>
           <w:p>
@@ -30500,14 +30488,7 @@
                 <w:b/>
                 <w:bCs/>
               </w:rPr>
-              <w:t>A3 — Conflict khi phê duyệt</w:t>
-            </w:r>
-            <w:r>
-              <w:rPr>
-                <w:b/>
-                <w:bCs/>
-              </w:rPr>
-              <w:t>:</w:t>
+              <w:t>A3 — Conflict khi phê duyệt:</w:t>
             </w:r>
           </w:p>
           <w:p>
@@ -30541,14 +30522,7 @@
                 <w:b/>
                 <w:bCs/>
               </w:rPr>
-              <w:t>A4 — Lỗi khi cập nhật trạng thái</w:t>
-            </w:r>
-            <w:r>
-              <w:rPr>
-                <w:b/>
-                <w:bCs/>
-              </w:rPr>
-              <w:t>:</w:t>
+              <w:t>A4 — Lỗi khi cập nhật trạng thái:</w:t>
             </w:r>
           </w:p>
           <w:p>
@@ -30559,13 +30533,7 @@
               <w:ind w:left="0"/>
             </w:pPr>
             <w:r>
-              <w:t xml:space="preserve">Nếu cập nhật cục bộ thất bại </w:t>
-            </w:r>
-            <w:r>
-              <w:t>thì</w:t>
-            </w:r>
-            <w:r>
-              <w:t xml:space="preserve"> rollback state change, hiển thị lỗi, ghi log.</w:t>
+              <w:t>Nếu cập nhật cục bộ thất bại thì rollback state change, hiển thị lỗi, ghi log.</w:t>
             </w:r>
           </w:p>
         </w:tc>
@@ -30607,8 +30575,6 @@
             <w:r>
               <w:t>với CTKM khác thì hiển thị cảnh báo, cho phép ghi đè hoặc huỷ CTKM khác. Khi phê duyệt thông qua thì CTKM lập tức được áp dụng. Bắt buộc ghi log.</w:t>
             </w:r>
-            <w:bookmarkStart w:id="36" w:name="_GoBack"/>
-            <w:bookmarkEnd w:id="36"/>
           </w:p>
         </w:tc>
       </w:tr>
@@ -30663,7 +30629,7 @@
           <w:sz w:val="30"/>
         </w:rPr>
       </w:pPr>
-      <w:bookmarkStart w:id="37" w:name="_Toc213077466"/>
+      <w:bookmarkStart w:id="36" w:name="_Toc213077466"/>
       <w:r>
         <w:rPr>
           <w:rStyle w:val="SubtleEmphasis1"/>
@@ -30673,7 +30639,7 @@
         </w:rPr>
         <w:t>MÔ HÌNH DỮ LIỆU</w:t>
       </w:r>
-      <w:bookmarkEnd w:id="37"/>
+      <w:bookmarkEnd w:id="36"/>
     </w:p>
     <w:p>
       <w:pPr>
@@ -30692,7 +30658,7 @@
           <w:szCs w:val="28"/>
         </w:rPr>
       </w:pPr>
-      <w:bookmarkStart w:id="38" w:name="_Toc213077467"/>
+      <w:bookmarkStart w:id="37" w:name="_Toc213077467"/>
       <w:r>
         <w:rPr>
           <w:rStyle w:val="SubtleEmphasis1"/>
@@ -30703,19 +30669,20 @@
         </w:rPr>
         <w:t>Mức ý niệm</w:t>
       </w:r>
-      <w:bookmarkEnd w:id="38"/>
+      <w:bookmarkEnd w:id="37"/>
     </w:p>
     <w:p>
+      <w:bookmarkStart w:id="38" w:name="_GoBack"/>
       <w:r>
         <w:rPr>
           <w:noProof/>
         </w:rPr>
         <w:lastRenderedPageBreak/>
         <w:drawing>
-          <wp:inline distT="0" distB="0" distL="0" distR="0" wp14:anchorId="53DFDDA7" wp14:editId="76B7F2EE">
-            <wp:extent cx="5972175" cy="5715000"/>
-            <wp:effectExtent l="0" t="0" r="9525" b="0"/>
-            <wp:docPr id="5" name="Picture 5"/>
+          <wp:inline distT="0" distB="0" distL="0" distR="0" wp14:anchorId="0977A39F" wp14:editId="64E9F17B">
+            <wp:extent cx="5972175" cy="4601210"/>
+            <wp:effectExtent l="0" t="0" r="9525" b="8890"/>
+            <wp:docPr id="7" name="Picture 7"/>
             <wp:cNvGraphicFramePr>
               <a:graphicFrameLocks xmlns:a="http://schemas.openxmlformats.org/drawingml/2006/main" noChangeAspect="1"/>
             </wp:cNvGraphicFramePr>
@@ -30723,11 +30690,11 @@
               <a:graphicData uri="http://schemas.openxmlformats.org/drawingml/2006/picture">
                 <pic:pic xmlns:pic="http://schemas.openxmlformats.org/drawingml/2006/picture">
                   <pic:nvPicPr>
-                    <pic:cNvPr id="5" name="erd_y_niem.drawio.png"/>
+                    <pic:cNvPr id="7" name="erd_y_niem.drawio.png"/>
                     <pic:cNvPicPr/>
                   </pic:nvPicPr>
                   <pic:blipFill>
-                    <a:blip r:embed="rId11">
+                    <a:blip r:embed="rId11" cstate="print">
                       <a:extLst>
                         <a:ext uri="{28A0092B-C50C-407E-A947-70E740481C1C}">
                           <a14:useLocalDpi xmlns:a14="http://schemas.microsoft.com/office/drawing/2010/main" val="0"/>
@@ -30741,7 +30708,7 @@
                   <pic:spPr>
                     <a:xfrm>
                       <a:off x="0" y="0"/>
-                      <a:ext cx="5972175" cy="5715000"/>
+                      <a:ext cx="5972175" cy="4601210"/>
                     </a:xfrm>
                     <a:prstGeom prst="rect">
                       <a:avLst/>
@@ -30753,6 +30720,7 @@
           </wp:inline>
         </w:drawing>
       </w:r>
+      <w:bookmarkEnd w:id="38"/>
     </w:p>
     <w:p>
       <w:pPr>
@@ -30833,7 +30801,6 @@
           <w:szCs w:val="28"/>
         </w:rPr>
       </w:pPr>
-      <w:bookmarkStart w:id="40" w:name="_Toc213077468"/>
       <w:r>
         <w:rPr>
           <w:rStyle w:val="SubtleEmphasis1"/>
@@ -30842,9 +30809,8 @@
           <w:sz w:val="28"/>
           <w:szCs w:val="28"/>
         </w:rPr>
-        <w:t>Mức luận lý</w:t>
-      </w:r>
-      <w:bookmarkEnd w:id="40"/>
+        <w:t>Lược đồ cơ sở dữ liệu</w:t>
+      </w:r>
     </w:p>
     <w:p>
       <w:pPr>
@@ -30865,24 +30831,16 @@
           <w:i w:val="0"/>
           <w:szCs w:val="28"/>
         </w:rPr>
-        <w:t xml:space="preserve">MOVIES (id </w:t>
-      </w:r>
-      <w:r>
-        <w:rPr>
-          <w:rStyle w:val="SubtleEmphasis1"/>
-          <w:b/>
-          <w:i w:val="0"/>
-          <w:szCs w:val="28"/>
-        </w:rPr>
-        <w:t>PK</w:t>
+        <w:t>MOVIES (</w:t>
       </w:r>
       <w:r>
         <w:rPr>
           <w:rStyle w:val="SubtleEmphasis1"/>
           <w:i w:val="0"/>
           <w:szCs w:val="28"/>
-        </w:rPr>
-        <w:t>, name, d</w:t>
+          <w:u w:val="single"/>
+        </w:rPr>
+        <w:t>id</w:t>
       </w:r>
       <w:r>
         <w:rPr>
@@ -30890,7 +30848,7 @@
           <w:i w:val="0"/>
           <w:szCs w:val="28"/>
         </w:rPr>
-        <w:t>escription, image, trailer_url</w:t>
+        <w:t>, name, d</w:t>
       </w:r>
       <w:r>
         <w:rPr>
@@ -30898,7 +30856,7 @@
           <w:i w:val="0"/>
           <w:szCs w:val="28"/>
         </w:rPr>
-        <w:t>, release_date,  price_base, status</w:t>
+        <w:t>escription, image, trailer_url</w:t>
       </w:r>
       <w:r>
         <w:rPr>
@@ -30906,7 +30864,7 @@
           <w:i w:val="0"/>
           <w:szCs w:val="28"/>
         </w:rPr>
-        <w:t>, created_at, updated_at</w:t>
+        <w:t>, release_date,  price_base, status</w:t>
       </w:r>
       <w:r>
         <w:rPr>
@@ -30914,7 +30872,7 @@
           <w:i w:val="0"/>
           <w:szCs w:val="28"/>
         </w:rPr>
-        <w:t xml:space="preserve">, </w:t>
+        <w:t>, created_at, updated_at</w:t>
       </w:r>
       <w:r>
         <w:rPr>
@@ -30922,22 +30880,16 @@
           <w:i w:val="0"/>
           <w:szCs w:val="28"/>
         </w:rPr>
-        <w:t>language</w:t>
+        <w:t xml:space="preserve">, </w:t>
       </w:r>
       <w:r>
         <w:rPr>
           <w:rStyle w:val="SubtleEmphasis1"/>
           <w:i w:val="0"/>
           <w:szCs w:val="28"/>
-        </w:rPr>
-        <w:t xml:space="preserve">_id </w:t>
-      </w:r>
-      <w:r>
-        <w:rPr>
-          <w:rStyle w:val="SubtleEmphasis1"/>
-          <w:szCs w:val="28"/>
-        </w:rPr>
-        <w:t>FK</w:t>
+          <w:u w:val="dash"/>
+        </w:rPr>
+        <w:t>language_id</w:t>
       </w:r>
       <w:r>
         <w:rPr>
@@ -30952,23 +30904,27 @@
           <w:rStyle w:val="SubtleEmphasis1"/>
           <w:i w:val="0"/>
           <w:szCs w:val="28"/>
-        </w:rPr>
-        <w:t>subtitle</w:t>
+          <w:u w:val="dash"/>
+        </w:rPr>
+        <w:t>subtitle_id</w:t>
       </w:r>
       <w:r>
         <w:rPr>
           <w:rStyle w:val="SubtleEmphasis1"/>
           <w:i w:val="0"/>
           <w:szCs w:val="28"/>
-        </w:rPr>
-        <w:t xml:space="preserve">_id </w:t>
+          <w:u w:val="single"/>
+        </w:rPr>
+        <w:t>,</w:t>
       </w:r>
       <w:r>
         <w:rPr>
           <w:rStyle w:val="SubtleEmphasis1"/>
+          <w:i w:val="0"/>
           <w:szCs w:val="28"/>
-        </w:rPr>
-        <w:t>FK</w:t>
+          <w:u w:val="dash"/>
+        </w:rPr>
+        <w:t xml:space="preserve"> actor_id</w:t>
       </w:r>
       <w:r>
         <w:rPr>
@@ -30998,7 +30954,24 @@
           <w:i w:val="0"/>
           <w:szCs w:val="28"/>
         </w:rPr>
-        <w:t>LANGUAGE (id, code, name)</w:t>
+        <w:t>LANGUAGE (</w:t>
+      </w:r>
+      <w:r>
+        <w:rPr>
+          <w:rStyle w:val="SubtleEmphasis1"/>
+          <w:i w:val="0"/>
+          <w:szCs w:val="28"/>
+          <w:u w:val="dash"/>
+        </w:rPr>
+        <w:t>id</w:t>
+      </w:r>
+      <w:r>
+        <w:rPr>
+          <w:rStyle w:val="SubtleEmphasis1"/>
+          <w:i w:val="0"/>
+          <w:szCs w:val="28"/>
+        </w:rPr>
+        <w:t>, code, name)</w:t>
       </w:r>
     </w:p>
     <w:p>
@@ -31020,39 +30993,25 @@
           <w:i w:val="0"/>
           <w:szCs w:val="28"/>
         </w:rPr>
-        <w:t xml:space="preserve">MOVIE_AUDIT (id </w:t>
-      </w:r>
-      <w:r>
-        <w:rPr>
-          <w:rStyle w:val="SubtleEmphasis1"/>
-          <w:b/>
-          <w:i w:val="0"/>
-          <w:szCs w:val="28"/>
-        </w:rPr>
-        <w:t>PK</w:t>
+        <w:t>ACTOR (</w:t>
       </w:r>
       <w:r>
         <w:rPr>
           <w:rStyle w:val="SubtleEmphasis1"/>
           <w:i w:val="0"/>
           <w:szCs w:val="28"/>
-        </w:rPr>
-        <w:t>, type_audit, old_data, new_data,</w:t>
-      </w:r>
-      <w:r>
-        <w:rPr>
-          <w:i/>
-          <w:szCs w:val="28"/>
-        </w:rPr>
-        <w:t xml:space="preserve"> </w:t>
+          <w:u w:val="single"/>
+        </w:rPr>
+        <w:t>id</w:t>
       </w:r>
       <w:r>
         <w:rPr>
           <w:rStyle w:val="SubtleEmphasis1"/>
           <w:i w:val="0"/>
           <w:szCs w:val="28"/>
-        </w:rPr>
-        <w:t>created_at,</w:t>
+          <w:u w:val="single"/>
+        </w:rPr>
+        <w:t>,</w:t>
       </w:r>
       <w:r>
         <w:rPr>
@@ -31060,45 +31019,7 @@
           <w:i w:val="0"/>
           <w:szCs w:val="28"/>
         </w:rPr>
-        <w:t xml:space="preserve"> movie_id </w:t>
-      </w:r>
-      <w:r>
-        <w:rPr>
-          <w:rStyle w:val="SubtleEmphasis1"/>
-          <w:szCs w:val="28"/>
-        </w:rPr>
-        <w:t>FK</w:t>
-      </w:r>
-      <w:r>
-        <w:rPr>
-          <w:rStyle w:val="SubtleEmphasis1"/>
-          <w:i w:val="0"/>
-          <w:szCs w:val="28"/>
-        </w:rPr>
-        <w:t>,</w:t>
-      </w:r>
-      <w:r>
-        <w:rPr>
-          <w:rStyle w:val="SubtleEmphasis1"/>
-          <w:i w:val="0"/>
-          <w:szCs w:val="28"/>
-        </w:rPr>
-        <w:t xml:space="preserve"> </w:t>
-      </w:r>
-      <w:r>
-        <w:rPr>
-          <w:rStyle w:val="SubtleEmphasis1"/>
-          <w:i w:val="0"/>
-          <w:szCs w:val="28"/>
-        </w:rPr>
-        <w:t xml:space="preserve">user_id </w:t>
-      </w:r>
-      <w:r>
-        <w:rPr>
-          <w:rStyle w:val="SubtleEmphasis1"/>
-          <w:szCs w:val="28"/>
-        </w:rPr>
-        <w:t>FK</w:t>
+        <w:t xml:space="preserve"> name</w:t>
       </w:r>
       <w:r>
         <w:rPr>
@@ -31128,24 +31049,16 @@
           <w:i w:val="0"/>
           <w:szCs w:val="28"/>
         </w:rPr>
-        <w:t xml:space="preserve">GENRES (id </w:t>
-      </w:r>
-      <w:r>
-        <w:rPr>
-          <w:rStyle w:val="SubtleEmphasis1"/>
-          <w:b/>
-          <w:i w:val="0"/>
-          <w:szCs w:val="28"/>
-        </w:rPr>
-        <w:t>PK</w:t>
+        <w:t xml:space="preserve">ACTOR_MOVIE (id, </w:t>
       </w:r>
       <w:r>
         <w:rPr>
           <w:rStyle w:val="SubtleEmphasis1"/>
           <w:i w:val="0"/>
           <w:szCs w:val="28"/>
-        </w:rPr>
-        <w:t xml:space="preserve">, name, </w:t>
+          <w:u w:val="dash"/>
+        </w:rPr>
+        <w:t>actor_id</w:t>
       </w:r>
       <w:r>
         <w:rPr>
@@ -31153,15 +31066,16 @@
           <w:i w:val="0"/>
           <w:szCs w:val="28"/>
         </w:rPr>
-        <w:t>description</w:t>
+        <w:t xml:space="preserve">, </w:t>
       </w:r>
       <w:r>
         <w:rPr>
           <w:rStyle w:val="SubtleEmphasis1"/>
           <w:i w:val="0"/>
           <w:szCs w:val="28"/>
-        </w:rPr>
-        <w:t>)</w:t>
+          <w:u w:val="dash"/>
+        </w:rPr>
+        <w:t>movie_id)</w:t>
       </w:r>
     </w:p>
     <w:p>
@@ -31183,7 +31097,14 @@
           <w:i w:val="0"/>
           <w:szCs w:val="28"/>
         </w:rPr>
-        <w:t>MOVIES</w:t>
+        <w:t>MOVIE_AUDIT (id , type_audit, old_data, new_data,</w:t>
+      </w:r>
+      <w:r>
+        <w:rPr>
+          <w:i/>
+          <w:szCs w:val="28"/>
+        </w:rPr>
+        <w:t xml:space="preserve"> </w:t>
       </w:r>
       <w:r>
         <w:rPr>
@@ -31191,7 +31112,7 @@
           <w:i w:val="0"/>
           <w:szCs w:val="28"/>
         </w:rPr>
-        <w:t>_GENRES</w:t>
+        <w:t>created_at,</w:t>
       </w:r>
       <w:r>
         <w:rPr>
@@ -31199,31 +31120,16 @@
           <w:i w:val="0"/>
           <w:szCs w:val="28"/>
         </w:rPr>
-        <w:t xml:space="preserve"> (id </w:t>
-      </w:r>
-      <w:r>
-        <w:rPr>
-          <w:rStyle w:val="SubtleEmphasis1"/>
-          <w:b/>
-          <w:i w:val="0"/>
-          <w:szCs w:val="28"/>
-        </w:rPr>
-        <w:t>PK</w:t>
+        <w:t xml:space="preserve"> </w:t>
       </w:r>
       <w:r>
         <w:rPr>
           <w:rStyle w:val="SubtleEmphasis1"/>
           <w:i w:val="0"/>
           <w:szCs w:val="28"/>
-        </w:rPr>
-        <w:t xml:space="preserve">, movie_id </w:t>
-      </w:r>
-      <w:r>
-        <w:rPr>
-          <w:rStyle w:val="SubtleEmphasis1"/>
-          <w:szCs w:val="28"/>
-        </w:rPr>
-        <w:t>FK</w:t>
+          <w:u w:val="dash"/>
+        </w:rPr>
+        <w:t>movie_id</w:t>
       </w:r>
       <w:r>
         <w:rPr>
@@ -31231,14 +31137,7 @@
           <w:i w:val="0"/>
           <w:szCs w:val="28"/>
         </w:rPr>
-        <w:t xml:space="preserve">, genre_id </w:t>
-      </w:r>
-      <w:r>
-        <w:rPr>
-          <w:rStyle w:val="SubtleEmphasis1"/>
-          <w:szCs w:val="28"/>
-        </w:rPr>
-        <w:t>FK</w:t>
+        <w:t xml:space="preserve"> ,</w:t>
       </w:r>
       <w:r>
         <w:rPr>
@@ -31246,7 +31145,24 @@
           <w:i w:val="0"/>
           <w:szCs w:val="28"/>
         </w:rPr>
-        <w:t>)</w:t>
+        <w:t xml:space="preserve"> </w:t>
+      </w:r>
+      <w:r>
+        <w:rPr>
+          <w:rStyle w:val="SubtleEmphasis1"/>
+          <w:i w:val="0"/>
+          <w:szCs w:val="28"/>
+          <w:u w:val="dash"/>
+        </w:rPr>
+        <w:t>user_id</w:t>
+      </w:r>
+      <w:r>
+        <w:rPr>
+          <w:rStyle w:val="SubtleEmphasis1"/>
+          <w:i w:val="0"/>
+          <w:szCs w:val="28"/>
+        </w:rPr>
+        <w:t xml:space="preserve"> )</w:t>
       </w:r>
     </w:p>
     <w:p>
@@ -31268,24 +31184,40 @@
           <w:i w:val="0"/>
           <w:szCs w:val="28"/>
         </w:rPr>
-        <w:t xml:space="preserve">MOVIE_SCREENINGS (id </w:t>
-      </w:r>
-      <w:r>
-        <w:rPr>
-          <w:rStyle w:val="SubtleEmphasis1"/>
-          <w:b/>
-          <w:i w:val="0"/>
-          <w:szCs w:val="28"/>
-        </w:rPr>
-        <w:t>PK</w:t>
+        <w:t>GENRES (</w:t>
       </w:r>
       <w:r>
         <w:rPr>
           <w:rStyle w:val="SubtleEmphasis1"/>
           <w:i w:val="0"/>
           <w:szCs w:val="28"/>
-        </w:rPr>
-        <w:t>, start_time, end_time)</w:t>
+          <w:u w:val="single"/>
+        </w:rPr>
+        <w:t>id</w:t>
+      </w:r>
+      <w:r>
+        <w:rPr>
+          <w:rStyle w:val="SubtleEmphasis1"/>
+          <w:i w:val="0"/>
+          <w:szCs w:val="28"/>
+        </w:rPr>
+        <w:t xml:space="preserve"> , name, </w:t>
+      </w:r>
+      <w:r>
+        <w:rPr>
+          <w:rStyle w:val="SubtleEmphasis1"/>
+          <w:i w:val="0"/>
+          <w:szCs w:val="28"/>
+        </w:rPr>
+        <w:t>description</w:t>
+      </w:r>
+      <w:r>
+        <w:rPr>
+          <w:rStyle w:val="SubtleEmphasis1"/>
+          <w:i w:val="0"/>
+          <w:szCs w:val="28"/>
+        </w:rPr>
+        <w:t>)</w:t>
       </w:r>
     </w:p>
     <w:p>
@@ -31307,16 +31239,7 @@
           <w:i w:val="0"/>
           <w:szCs w:val="28"/>
         </w:rPr>
-        <w:t xml:space="preserve">CINEMAS (id </w:t>
-      </w:r>
-      <w:r>
-        <w:rPr>
-          <w:rStyle w:val="SubtleEmphasis1"/>
-          <w:b/>
-          <w:i w:val="0"/>
-          <w:szCs w:val="28"/>
-        </w:rPr>
-        <w:t>PK</w:t>
+        <w:t>MOVIES</w:t>
       </w:r>
       <w:r>
         <w:rPr>
@@ -31324,7 +31247,74 @@
           <w:i w:val="0"/>
           <w:szCs w:val="28"/>
         </w:rPr>
-        <w:t>, name, specific_address, ward, province)</w:t>
+        <w:t>_GENRES</w:t>
+      </w:r>
+      <w:r>
+        <w:rPr>
+          <w:rStyle w:val="SubtleEmphasis1"/>
+          <w:i w:val="0"/>
+          <w:szCs w:val="28"/>
+        </w:rPr>
+        <w:t xml:space="preserve"> (</w:t>
+      </w:r>
+      <w:r>
+        <w:rPr>
+          <w:rStyle w:val="SubtleEmphasis1"/>
+          <w:i w:val="0"/>
+          <w:szCs w:val="28"/>
+          <w:u w:val="single"/>
+        </w:rPr>
+        <w:t>id</w:t>
+      </w:r>
+      <w:r>
+        <w:rPr>
+          <w:rStyle w:val="SubtleEmphasis1"/>
+          <w:i w:val="0"/>
+          <w:szCs w:val="28"/>
+        </w:rPr>
+        <w:t xml:space="preserve"> </w:t>
+      </w:r>
+      <w:r>
+        <w:rPr>
+          <w:rStyle w:val="SubtleEmphasis1"/>
+          <w:i w:val="0"/>
+          <w:szCs w:val="28"/>
+        </w:rPr>
+        <w:t xml:space="preserve">, </w:t>
+      </w:r>
+      <w:r>
+        <w:rPr>
+          <w:rStyle w:val="SubtleEmphasis1"/>
+          <w:i w:val="0"/>
+          <w:szCs w:val="28"/>
+          <w:u w:val="dash"/>
+        </w:rPr>
+        <w:t>movie_id</w:t>
+      </w:r>
+      <w:r>
+        <w:rPr>
+          <w:rStyle w:val="SubtleEmphasis1"/>
+          <w:i w:val="0"/>
+          <w:szCs w:val="28"/>
+        </w:rPr>
+        <w:t xml:space="preserve"> , </w:t>
+      </w:r>
+      <w:r>
+        <w:rPr>
+          <w:rStyle w:val="SubtleEmphasis1"/>
+          <w:i w:val="0"/>
+          <w:szCs w:val="28"/>
+          <w:u w:val="dash"/>
+        </w:rPr>
+        <w:t>genre_id</w:t>
+      </w:r>
+      <w:r>
+        <w:rPr>
+          <w:rStyle w:val="SubtleEmphasis1"/>
+          <w:i w:val="0"/>
+          <w:szCs w:val="28"/>
+        </w:rPr>
+        <w:t xml:space="preserve"> )</w:t>
       </w:r>
     </w:p>
     <w:p>
@@ -31346,31 +31336,16 @@
           <w:i w:val="0"/>
           <w:szCs w:val="28"/>
         </w:rPr>
-        <w:t xml:space="preserve">ROOMS (id </w:t>
-      </w:r>
-      <w:r>
-        <w:rPr>
-          <w:rStyle w:val="SubtleEmphasis1"/>
-          <w:b/>
-          <w:i w:val="0"/>
-          <w:szCs w:val="28"/>
-        </w:rPr>
-        <w:t>PK</w:t>
+        <w:t>MOVIE_SCREENINGS (</w:t>
       </w:r>
       <w:r>
         <w:rPr>
           <w:rStyle w:val="SubtleEmphasis1"/>
           <w:i w:val="0"/>
           <w:szCs w:val="28"/>
-        </w:rPr>
-        <w:t xml:space="preserve">, name, capacity, cinema_id </w:t>
-      </w:r>
-      <w:r>
-        <w:rPr>
-          <w:rStyle w:val="SubtleEmphasis1"/>
-          <w:szCs w:val="28"/>
-        </w:rPr>
-        <w:t>FK</w:t>
+          <w:u w:val="single"/>
+        </w:rPr>
+        <w:t>id</w:t>
       </w:r>
       <w:r>
         <w:rPr>
@@ -31378,7 +31353,7 @@
           <w:i w:val="0"/>
           <w:szCs w:val="28"/>
         </w:rPr>
-        <w:t>)</w:t>
+        <w:t xml:space="preserve"> , start_time, end_time)</w:t>
       </w:r>
     </w:p>
     <w:p>
@@ -31400,32 +31375,16 @@
           <w:i w:val="0"/>
           <w:szCs w:val="28"/>
         </w:rPr>
-        <w:lastRenderedPageBreak/>
-        <w:t xml:space="preserve">ASIDE_GAP (id </w:t>
-      </w:r>
-      <w:r>
-        <w:rPr>
-          <w:rStyle w:val="SubtleEmphasis1"/>
-          <w:b/>
-          <w:i w:val="0"/>
-          <w:szCs w:val="28"/>
-        </w:rPr>
-        <w:t>PK</w:t>
+        <w:t>CINEMAS (</w:t>
       </w:r>
       <w:r>
         <w:rPr>
           <w:rStyle w:val="SubtleEmphasis1"/>
           <w:i w:val="0"/>
           <w:szCs w:val="28"/>
-        </w:rPr>
-        <w:t xml:space="preserve">, row, column_left_index, gap_width, room_id </w:t>
-      </w:r>
-      <w:r>
-        <w:rPr>
-          <w:rStyle w:val="SubtleEmphasis1"/>
-          <w:szCs w:val="28"/>
-        </w:rPr>
-        <w:t>FK</w:t>
+          <w:u w:val="single"/>
+        </w:rPr>
+        <w:t>id</w:t>
       </w:r>
       <w:r>
         <w:rPr>
@@ -31433,7 +31392,7 @@
           <w:i w:val="0"/>
           <w:szCs w:val="28"/>
         </w:rPr>
-        <w:t>)</w:t>
+        <w:t xml:space="preserve"> , name, specific_address, ward, province)</w:t>
       </w:r>
     </w:p>
     <w:p>
@@ -31455,24 +31414,16 @@
           <w:i w:val="0"/>
           <w:szCs w:val="28"/>
         </w:rPr>
-        <w:t xml:space="preserve">SEATS (id </w:t>
-      </w:r>
-      <w:r>
-        <w:rPr>
-          <w:rStyle w:val="SubtleEmphasis1"/>
-          <w:b/>
-          <w:i w:val="0"/>
-          <w:szCs w:val="28"/>
-        </w:rPr>
-        <w:t>PK</w:t>
+        <w:t>ROOMS (</w:t>
       </w:r>
       <w:r>
         <w:rPr>
           <w:rStyle w:val="SubtleEmphasis1"/>
           <w:i w:val="0"/>
           <w:szCs w:val="28"/>
-        </w:rPr>
-        <w:t xml:space="preserve">, row, column, status, </w:t>
+          <w:u w:val="single"/>
+        </w:rPr>
+        <w:t>id</w:t>
       </w:r>
       <w:r>
         <w:rPr>
@@ -31480,22 +31431,16 @@
           <w:i w:val="0"/>
           <w:szCs w:val="28"/>
         </w:rPr>
-        <w:t xml:space="preserve">type, </w:t>
+        <w:t xml:space="preserve"> , name, capacity, </w:t>
       </w:r>
       <w:r>
         <w:rPr>
           <w:rStyle w:val="SubtleEmphasis1"/>
           <w:i w:val="0"/>
           <w:szCs w:val="28"/>
-        </w:rPr>
-        <w:t xml:space="preserve">room_id </w:t>
-      </w:r>
-      <w:r>
-        <w:rPr>
-          <w:rStyle w:val="SubtleEmphasis1"/>
-          <w:szCs w:val="28"/>
-        </w:rPr>
-        <w:t>FK</w:t>
+          <w:u w:val="dash"/>
+        </w:rPr>
+        <w:t>cinema_id</w:t>
       </w:r>
       <w:r>
         <w:rPr>
@@ -31503,7 +31448,7 @@
           <w:i w:val="0"/>
           <w:szCs w:val="28"/>
         </w:rPr>
-        <w:t>)</w:t>
+        <w:t xml:space="preserve"> )</w:t>
       </w:r>
     </w:p>
     <w:p>
@@ -31525,15 +31470,16 @@
           <w:i w:val="0"/>
           <w:szCs w:val="28"/>
         </w:rPr>
-        <w:t>SHOWTIME</w:t>
+        <w:t>ASIDE_GAP (</w:t>
       </w:r>
       <w:r>
         <w:rPr>
           <w:rStyle w:val="SubtleEmphasis1"/>
           <w:i w:val="0"/>
           <w:szCs w:val="28"/>
-        </w:rPr>
-        <w:t>S</w:t>
+          <w:u w:val="single"/>
+        </w:rPr>
+        <w:t>id</w:t>
       </w:r>
       <w:r>
         <w:rPr>
@@ -31541,24 +31487,16 @@
           <w:i w:val="0"/>
           <w:szCs w:val="28"/>
         </w:rPr>
-        <w:t xml:space="preserve"> (id </w:t>
-      </w:r>
-      <w:r>
-        <w:rPr>
-          <w:rStyle w:val="SubtleEmphasis1"/>
-          <w:b/>
-          <w:i w:val="0"/>
-          <w:szCs w:val="28"/>
-        </w:rPr>
-        <w:t>PK</w:t>
+        <w:t xml:space="preserve"> , row, index, gap_width, </w:t>
       </w:r>
       <w:r>
         <w:rPr>
           <w:rStyle w:val="SubtleEmphasis1"/>
           <w:i w:val="0"/>
           <w:szCs w:val="28"/>
-        </w:rPr>
-        <w:t>, day_of_week, date, price_reality, status, created_at, updated_at</w:t>
+          <w:u w:val="dash"/>
+        </w:rPr>
+        <w:t>room_id</w:t>
       </w:r>
       <w:r>
         <w:rPr>
@@ -31566,52 +31504,7 @@
           <w:i w:val="0"/>
           <w:szCs w:val="28"/>
         </w:rPr>
-        <w:t xml:space="preserve">, movie_id </w:t>
-      </w:r>
-      <w:r>
-        <w:rPr>
-          <w:rStyle w:val="SubtleEmphasis1"/>
-          <w:szCs w:val="28"/>
-        </w:rPr>
-        <w:t>FK</w:t>
-      </w:r>
-      <w:r>
-        <w:rPr>
-          <w:rStyle w:val="SubtleEmphasis1"/>
-          <w:i w:val="0"/>
-          <w:szCs w:val="28"/>
-        </w:rPr>
-        <w:t xml:space="preserve">, movie_screening_id </w:t>
-      </w:r>
-      <w:r>
-        <w:rPr>
-          <w:rStyle w:val="SubtleEmphasis1"/>
-          <w:szCs w:val="28"/>
-        </w:rPr>
-        <w:t>FK</w:t>
-      </w:r>
-      <w:r>
-        <w:rPr>
-          <w:rStyle w:val="SubtleEmphasis1"/>
-          <w:i w:val="0"/>
-          <w:szCs w:val="28"/>
-        </w:rPr>
-        <w:t xml:space="preserve">, room_id </w:t>
-      </w:r>
-      <w:r>
-        <w:rPr>
-          <w:rStyle w:val="SubtleEmphasis1"/>
-          <w:szCs w:val="28"/>
-        </w:rPr>
-        <w:t>FK</w:t>
-      </w:r>
-      <w:r>
-        <w:rPr>
-          <w:rStyle w:val="SubtleEmphasis1"/>
-          <w:i w:val="0"/>
-          <w:szCs w:val="28"/>
-        </w:rPr>
-        <w:t>)</w:t>
+        <w:t xml:space="preserve"> )</w:t>
       </w:r>
     </w:p>
     <w:p>
@@ -31633,33 +31526,16 @@
           <w:i w:val="0"/>
           <w:szCs w:val="28"/>
         </w:rPr>
-        <w:t xml:space="preserve">SHOWTIME_AUDIT (id </w:t>
-      </w:r>
-      <w:r>
-        <w:rPr>
-          <w:rStyle w:val="SubtleEmphasis1"/>
-          <w:b/>
-          <w:i w:val="0"/>
-          <w:szCs w:val="28"/>
-        </w:rPr>
-        <w:t>P</w:t>
-      </w:r>
-      <w:r>
-        <w:rPr>
-          <w:rStyle w:val="SubtleEmphasis1"/>
-          <w:b/>
-          <w:i w:val="0"/>
-          <w:szCs w:val="28"/>
-        </w:rPr>
-        <w:t>K</w:t>
+        <w:t>SEATS (</w:t>
       </w:r>
       <w:r>
         <w:rPr>
           <w:rStyle w:val="SubtleEmphasis1"/>
           <w:i w:val="0"/>
           <w:szCs w:val="28"/>
-        </w:rPr>
-        <w:t xml:space="preserve">, </w:t>
+          <w:u w:val="single"/>
+        </w:rPr>
+        <w:t>id</w:t>
       </w:r>
       <w:r>
         <w:rPr>
@@ -31667,7 +31543,7 @@
           <w:i w:val="0"/>
           <w:szCs w:val="28"/>
         </w:rPr>
-        <w:t xml:space="preserve">type_audit, old_data, new_data, </w:t>
+        <w:t xml:space="preserve"> , row, column, status, </w:t>
       </w:r>
       <w:r>
         <w:rPr>
@@ -31675,22 +31551,16 @@
           <w:i w:val="0"/>
           <w:szCs w:val="28"/>
         </w:rPr>
-        <w:t xml:space="preserve">created_at, </w:t>
+        <w:t xml:space="preserve">type, </w:t>
       </w:r>
       <w:r>
         <w:rPr>
           <w:rStyle w:val="SubtleEmphasis1"/>
           <w:i w:val="0"/>
           <w:szCs w:val="28"/>
-        </w:rPr>
-        <w:t xml:space="preserve">showtime_id </w:t>
-      </w:r>
-      <w:r>
-        <w:rPr>
-          <w:rStyle w:val="SubtleEmphasis1"/>
-          <w:szCs w:val="28"/>
-        </w:rPr>
-        <w:t>FK</w:t>
+          <w:u w:val="dash"/>
+        </w:rPr>
+        <w:t>room_id</w:t>
       </w:r>
       <w:r>
         <w:rPr>
@@ -31698,30 +31568,7 @@
           <w:i w:val="0"/>
           <w:szCs w:val="28"/>
         </w:rPr>
-        <w:t xml:space="preserve">, </w:t>
-      </w:r>
-      <w:r>
-        <w:rPr>
-          <w:rStyle w:val="SubtleEmphasis1"/>
-          <w:i w:val="0"/>
-          <w:szCs w:val="28"/>
-        </w:rPr>
-        <w:t xml:space="preserve">user_id </w:t>
-      </w:r>
-      <w:r>
-        <w:rPr>
-          <w:rStyle w:val="SubtleEmphasis1"/>
-          <w:szCs w:val="28"/>
-        </w:rPr>
-        <w:t>FK</w:t>
-      </w:r>
-      <w:r>
-        <w:rPr>
-          <w:rStyle w:val="SubtleEmphasis1"/>
-          <w:i w:val="0"/>
-          <w:szCs w:val="28"/>
-        </w:rPr>
-        <w:t>)</w:t>
+        <w:t xml:space="preserve"> )</w:t>
       </w:r>
     </w:p>
     <w:p>
@@ -31743,25 +31590,8 @@
           <w:i w:val="0"/>
           <w:szCs w:val="28"/>
         </w:rPr>
-        <w:t xml:space="preserve">USERS (id </w:t>
-      </w:r>
-      <w:r>
-        <w:rPr>
-          <w:rStyle w:val="SubtleEmphasis1"/>
-          <w:b/>
-          <w:i w:val="0"/>
-          <w:szCs w:val="28"/>
-        </w:rPr>
-        <w:t>P</w:t>
-      </w:r>
-      <w:r>
-        <w:rPr>
-          <w:rStyle w:val="SubtleEmphasis1"/>
-          <w:b/>
-          <w:i w:val="0"/>
-          <w:szCs w:val="28"/>
-        </w:rPr>
-        <w:t>K</w:t>
+        <w:lastRenderedPageBreak/>
+        <w:t>SHOWTIME</w:t>
       </w:r>
       <w:r>
         <w:rPr>
@@ -31769,7 +31599,131 @@
           <w:i w:val="0"/>
           <w:szCs w:val="28"/>
         </w:rPr>
-        <w:t>, name, phone_number, email, password, birthday, age, vip, point, status, role, created_at, updated_at</w:t>
+        <w:t>S</w:t>
+      </w:r>
+      <w:r>
+        <w:rPr>
+          <w:rStyle w:val="SubtleEmphasis1"/>
+          <w:i w:val="0"/>
+          <w:szCs w:val="28"/>
+        </w:rPr>
+        <w:t xml:space="preserve"> (</w:t>
+      </w:r>
+      <w:r>
+        <w:rPr>
+          <w:rStyle w:val="SubtleEmphasis1"/>
+          <w:i w:val="0"/>
+          <w:szCs w:val="28"/>
+          <w:u w:val="single"/>
+        </w:rPr>
+        <w:t>id</w:t>
+      </w:r>
+      <w:r>
+        <w:rPr>
+          <w:rStyle w:val="SubtleEmphasis1"/>
+          <w:i w:val="0"/>
+          <w:szCs w:val="28"/>
+        </w:rPr>
+        <w:t xml:space="preserve"> , day_of_week, </w:t>
+      </w:r>
+      <w:r>
+        <w:rPr>
+          <w:rStyle w:val="SubtleEmphasis1"/>
+          <w:i w:val="0"/>
+          <w:szCs w:val="28"/>
+        </w:rPr>
+        <w:t>start_date</w:t>
+      </w:r>
+      <w:r>
+        <w:rPr>
+          <w:rStyle w:val="SubtleEmphasis1"/>
+          <w:i w:val="0"/>
+          <w:szCs w:val="28"/>
+        </w:rPr>
+        <w:t>,</w:t>
+      </w:r>
+      <w:r>
+        <w:rPr>
+          <w:rStyle w:val="SubtleEmphasis1"/>
+          <w:i w:val="0"/>
+          <w:szCs w:val="28"/>
+        </w:rPr>
+        <w:t xml:space="preserve"> end_date</w:t>
+      </w:r>
+      <w:r>
+        <w:rPr>
+          <w:rStyle w:val="SubtleEmphasis1"/>
+          <w:i w:val="0"/>
+          <w:szCs w:val="28"/>
+        </w:rPr>
+        <w:t>,</w:t>
+      </w:r>
+      <w:r>
+        <w:rPr>
+          <w:rStyle w:val="SubtleEmphasis1"/>
+          <w:i w:val="0"/>
+          <w:szCs w:val="28"/>
+        </w:rPr>
+        <w:t xml:space="preserve"> day_number,</w:t>
+      </w:r>
+      <w:r>
+        <w:rPr>
+          <w:rStyle w:val="SubtleEmphasis1"/>
+          <w:i w:val="0"/>
+          <w:szCs w:val="28"/>
+        </w:rPr>
+        <w:t xml:space="preserve"> status, created_at, updated_at</w:t>
+      </w:r>
+      <w:r>
+        <w:rPr>
+          <w:rStyle w:val="SubtleEmphasis1"/>
+          <w:i w:val="0"/>
+          <w:szCs w:val="28"/>
+        </w:rPr>
+        <w:t xml:space="preserve">, </w:t>
+      </w:r>
+      <w:r>
+        <w:rPr>
+          <w:rStyle w:val="SubtleEmphasis1"/>
+          <w:i w:val="0"/>
+          <w:szCs w:val="28"/>
+          <w:u w:val="dash"/>
+        </w:rPr>
+        <w:t>movie_id</w:t>
+      </w:r>
+      <w:r>
+        <w:rPr>
+          <w:rStyle w:val="SubtleEmphasis1"/>
+          <w:i w:val="0"/>
+          <w:szCs w:val="28"/>
+        </w:rPr>
+        <w:t xml:space="preserve"> , </w:t>
+      </w:r>
+      <w:r>
+        <w:rPr>
+          <w:rStyle w:val="SubtleEmphasis1"/>
+          <w:i w:val="0"/>
+          <w:szCs w:val="28"/>
+          <w:u w:val="dash"/>
+        </w:rPr>
+        <w:t>movie_screening_id</w:t>
+      </w:r>
+      <w:r>
+        <w:rPr>
+          <w:rStyle w:val="SubtleEmphasis1"/>
+          <w:i w:val="0"/>
+          <w:szCs w:val="28"/>
+        </w:rPr>
+        <w:t xml:space="preserve">, </w:t>
+      </w:r>
+      <w:r>
+        <w:rPr>
+          <w:rStyle w:val="SubtleEmphasis1"/>
+          <w:i w:val="0"/>
+          <w:szCs w:val="28"/>
+          <w:u w:val="dash"/>
+        </w:rPr>
+        <w:t>room_id</w:t>
       </w:r>
       <w:r>
         <w:rPr>
@@ -31799,24 +31753,16 @@
           <w:i w:val="0"/>
           <w:szCs w:val="28"/>
         </w:rPr>
-        <w:t>VOUCHER (id</w:t>
+        <w:t>PRICE_REALITY (</w:t>
       </w:r>
       <w:r>
         <w:rPr>
           <w:rStyle w:val="SubtleEmphasis1"/>
           <w:i w:val="0"/>
           <w:szCs w:val="28"/>
-        </w:rPr>
-        <w:t xml:space="preserve"> </w:t>
-      </w:r>
-      <w:r>
-        <w:rPr>
-          <w:rStyle w:val="SubtleEmphasis1"/>
-          <w:b/>
-          <w:i w:val="0"/>
-          <w:szCs w:val="28"/>
-        </w:rPr>
-        <w:t>PK</w:t>
+          <w:u w:val="single"/>
+        </w:rPr>
+        <w:t>id</w:t>
       </w:r>
       <w:r>
         <w:rPr>
@@ -31824,15 +31770,16 @@
           <w:i w:val="0"/>
           <w:szCs w:val="28"/>
         </w:rPr>
-        <w:t>, code, name, description, rule_uniti, val</w:t>
+        <w:t xml:space="preserve">, price_rule, price_promotion, price_ticket_type, price_final, </w:t>
       </w:r>
       <w:r>
         <w:rPr>
           <w:rStyle w:val="SubtleEmphasis1"/>
           <w:i w:val="0"/>
           <w:szCs w:val="28"/>
-        </w:rPr>
-        <w:t>ue, condition, end_time</w:t>
+          <w:u w:val="dash"/>
+        </w:rPr>
+        <w:t>showtime_id</w:t>
       </w:r>
       <w:r>
         <w:rPr>
@@ -31840,7 +31787,24 @@
           <w:i w:val="0"/>
           <w:szCs w:val="28"/>
         </w:rPr>
-        <w:t>, created_at, updated_at)</w:t>
+        <w:t xml:space="preserve">, </w:t>
+      </w:r>
+      <w:r>
+        <w:rPr>
+          <w:rStyle w:val="SubtleEmphasis1"/>
+          <w:i w:val="0"/>
+          <w:szCs w:val="28"/>
+          <w:u w:val="dash"/>
+        </w:rPr>
+        <w:t>ticket_type_id</w:t>
+      </w:r>
+      <w:r>
+        <w:rPr>
+          <w:rStyle w:val="SubtleEmphasis1"/>
+          <w:i w:val="0"/>
+          <w:szCs w:val="28"/>
+        </w:rPr>
+        <w:t>)</w:t>
       </w:r>
     </w:p>
     <w:p>
@@ -31862,24 +31826,16 @@
           <w:i w:val="0"/>
           <w:szCs w:val="28"/>
         </w:rPr>
-        <w:t>USER_VOUCHER (id</w:t>
+        <w:t>SHOWTIME_AUDIT (</w:t>
       </w:r>
       <w:r>
         <w:rPr>
           <w:rStyle w:val="SubtleEmphasis1"/>
           <w:i w:val="0"/>
           <w:szCs w:val="28"/>
-        </w:rPr>
-        <w:t xml:space="preserve"> </w:t>
-      </w:r>
-      <w:r>
-        <w:rPr>
-          <w:rStyle w:val="SubtleEmphasis1"/>
-          <w:b/>
-          <w:i w:val="0"/>
-          <w:szCs w:val="28"/>
-        </w:rPr>
-        <w:t>PK</w:t>
+          <w:u w:val="single"/>
+        </w:rPr>
+        <w:t>id</w:t>
       </w:r>
       <w:r>
         <w:rPr>
@@ -31887,7 +31843,7 @@
           <w:i w:val="0"/>
           <w:szCs w:val="28"/>
         </w:rPr>
-        <w:t xml:space="preserve">, </w:t>
+        <w:t xml:space="preserve"> , </w:t>
       </w:r>
       <w:r>
         <w:rPr>
@@ -31895,14 +31851,7 @@
           <w:i w:val="0"/>
           <w:szCs w:val="28"/>
         </w:rPr>
-        <w:t xml:space="preserve">status, user_id </w:t>
-      </w:r>
-      <w:r>
-        <w:rPr>
-          <w:rStyle w:val="SubtleEmphasis1"/>
-          <w:szCs w:val="28"/>
-        </w:rPr>
-        <w:t>FK</w:t>
+        <w:t xml:space="preserve">type_audit, old_data, new_data, </w:t>
       </w:r>
       <w:r>
         <w:rPr>
@@ -31910,14 +31859,41 @@
           <w:i w:val="0"/>
           <w:szCs w:val="28"/>
         </w:rPr>
-        <w:t xml:space="preserve">, voucher_id </w:t>
+        <w:t xml:space="preserve">created_at, </w:t>
       </w:r>
       <w:r>
         <w:rPr>
           <w:rStyle w:val="SubtleEmphasis1"/>
+          <w:i w:val="0"/>
           <w:szCs w:val="28"/>
-        </w:rPr>
-        <w:t>FK</w:t>
+          <w:u w:val="dash"/>
+        </w:rPr>
+        <w:t>showtime_id</w:t>
+      </w:r>
+      <w:r>
+        <w:rPr>
+          <w:rStyle w:val="SubtleEmphasis1"/>
+          <w:i w:val="0"/>
+          <w:szCs w:val="28"/>
+        </w:rPr>
+        <w:t xml:space="preserve"> , </w:t>
+      </w:r>
+      <w:r>
+        <w:rPr>
+          <w:rStyle w:val="SubtleEmphasis1"/>
+          <w:i w:val="0"/>
+          <w:szCs w:val="28"/>
+          <w:u w:val="dash"/>
+        </w:rPr>
+        <w:t>user_id</w:t>
+      </w:r>
+      <w:r>
+        <w:rPr>
+          <w:rStyle w:val="SubtleEmphasis1"/>
+          <w:i w:val="0"/>
+          <w:szCs w:val="28"/>
+        </w:rPr>
+        <w:t xml:space="preserve"> </w:t>
       </w:r>
       <w:r>
         <w:rPr>
@@ -31947,31 +31923,16 @@
           <w:i w:val="0"/>
           <w:szCs w:val="28"/>
         </w:rPr>
-        <w:t xml:space="preserve">REVIEWS (id </w:t>
-      </w:r>
-      <w:r>
-        <w:rPr>
-          <w:rStyle w:val="SubtleEmphasis1"/>
-          <w:b/>
-          <w:i w:val="0"/>
-          <w:szCs w:val="28"/>
-        </w:rPr>
-        <w:t>PK</w:t>
+        <w:t>USERS (</w:t>
       </w:r>
       <w:r>
         <w:rPr>
           <w:rStyle w:val="SubtleEmphasis1"/>
           <w:i w:val="0"/>
           <w:szCs w:val="28"/>
-        </w:rPr>
-        <w:t xml:space="preserve">, rating, comment, status, created_at, updated_at, movie_id </w:t>
-      </w:r>
-      <w:r>
-        <w:rPr>
-          <w:rStyle w:val="SubtleEmphasis1"/>
-          <w:szCs w:val="28"/>
-        </w:rPr>
-        <w:t>FK</w:t>
+          <w:u w:val="single"/>
+        </w:rPr>
+        <w:t>id</w:t>
       </w:r>
       <w:r>
         <w:rPr>
@@ -31979,14 +31940,7 @@
           <w:i w:val="0"/>
           <w:szCs w:val="28"/>
         </w:rPr>
-        <w:t xml:space="preserve">, user_id </w:t>
-      </w:r>
-      <w:r>
-        <w:rPr>
-          <w:rStyle w:val="SubtleEmphasis1"/>
-          <w:szCs w:val="28"/>
-        </w:rPr>
-        <w:t>FK</w:t>
+        <w:t xml:space="preserve"> , name, phone_number, email, password, birthday, age, vip, point, status, role, created_at, updated_at</w:t>
       </w:r>
       <w:r>
         <w:rPr>
@@ -32016,24 +31970,16 @@
           <w:i w:val="0"/>
           <w:szCs w:val="28"/>
         </w:rPr>
-        <w:t xml:space="preserve">FAVORITES (id </w:t>
-      </w:r>
-      <w:r>
-        <w:rPr>
-          <w:rStyle w:val="SubtleEmphasis1"/>
-          <w:b/>
-          <w:i w:val="0"/>
-          <w:szCs w:val="28"/>
-        </w:rPr>
-        <w:t>PK</w:t>
+        <w:t>VOUCHER (</w:t>
       </w:r>
       <w:r>
         <w:rPr>
           <w:rStyle w:val="SubtleEmphasis1"/>
           <w:i w:val="0"/>
           <w:szCs w:val="28"/>
-        </w:rPr>
-        <w:t xml:space="preserve">, is_active, </w:t>
+          <w:u w:val="single"/>
+        </w:rPr>
+        <w:t>id</w:t>
       </w:r>
       <w:r>
         <w:rPr>
@@ -32041,7 +31987,7 @@
           <w:i w:val="0"/>
           <w:szCs w:val="28"/>
         </w:rPr>
-        <w:t xml:space="preserve">created_at, updated_at, </w:t>
+        <w:t xml:space="preserve"> </w:t>
       </w:r>
       <w:r>
         <w:rPr>
@@ -32049,14 +31995,7 @@
           <w:i w:val="0"/>
           <w:szCs w:val="28"/>
         </w:rPr>
-        <w:t xml:space="preserve">movie_id </w:t>
-      </w:r>
-      <w:r>
-        <w:rPr>
-          <w:rStyle w:val="SubtleEmphasis1"/>
-          <w:szCs w:val="28"/>
-        </w:rPr>
-        <w:t>FK</w:t>
+        <w:t>, code, name, description, rule_uniti, val</w:t>
       </w:r>
       <w:r>
         <w:rPr>
@@ -32064,21 +32003,15 @@
           <w:i w:val="0"/>
           <w:szCs w:val="28"/>
         </w:rPr>
-        <w:t xml:space="preserve">, user_id </w:t>
+        <w:t>ue, condition, end_time</w:t>
       </w:r>
       <w:r>
         <w:rPr>
           <w:rStyle w:val="SubtleEmphasis1"/>
+          <w:i w:val="0"/>
           <w:szCs w:val="28"/>
         </w:rPr>
-        <w:t>FK</w:t>
-      </w:r>
-      <w:r>
-        <w:rPr>
-          <w:rStyle w:val="SubtleEmphasis1"/>
-          <w:szCs w:val="28"/>
-        </w:rPr>
-        <w:t>)</w:t>
+        <w:t>, created_at, updated_at)</w:t>
       </w:r>
     </w:p>
     <w:p>
@@ -32100,31 +32033,16 @@
           <w:i w:val="0"/>
           <w:szCs w:val="28"/>
         </w:rPr>
-        <w:t xml:space="preserve">NOTIFICATIONS (id </w:t>
-      </w:r>
-      <w:r>
-        <w:rPr>
-          <w:rStyle w:val="SubtleEmphasis1"/>
-          <w:b/>
-          <w:i w:val="0"/>
-          <w:szCs w:val="28"/>
-        </w:rPr>
-        <w:t>PK</w:t>
+        <w:t>USER_VOUCHER (</w:t>
       </w:r>
       <w:r>
         <w:rPr>
           <w:rStyle w:val="SubtleEmphasis1"/>
           <w:i w:val="0"/>
           <w:szCs w:val="28"/>
-        </w:rPr>
-        <w:t>, type, content,</w:t>
-      </w:r>
-      <w:r>
-        <w:rPr>
-          <w:i/>
-          <w:szCs w:val="28"/>
-        </w:rPr>
-        <w:t xml:space="preserve"> </w:t>
+          <w:u w:val="single"/>
+        </w:rPr>
+        <w:t>id</w:t>
       </w:r>
       <w:r>
         <w:rPr>
@@ -32132,7 +32050,7 @@
           <w:i w:val="0"/>
           <w:szCs w:val="28"/>
         </w:rPr>
-        <w:t>created_at,</w:t>
+        <w:t xml:space="preserve"> </w:t>
       </w:r>
       <w:r>
         <w:rPr>
@@ -32140,7 +32058,7 @@
           <w:i w:val="0"/>
           <w:szCs w:val="28"/>
         </w:rPr>
-        <w:t xml:space="preserve"> </w:t>
+        <w:t xml:space="preserve">, </w:t>
       </w:r>
       <w:r>
         <w:rPr>
@@ -32148,22 +32066,16 @@
           <w:i w:val="0"/>
           <w:szCs w:val="28"/>
         </w:rPr>
-        <w:t xml:space="preserve">user_id </w:t>
-      </w:r>
-      <w:r>
-        <w:rPr>
-          <w:rStyle w:val="SubtleEmphasis1"/>
-          <w:szCs w:val="28"/>
-        </w:rPr>
-        <w:t>FK</w:t>
+        <w:t xml:space="preserve">status, </w:t>
       </w:r>
       <w:r>
         <w:rPr>
           <w:rStyle w:val="SubtleEmphasis1"/>
           <w:i w:val="0"/>
           <w:szCs w:val="28"/>
-        </w:rPr>
-        <w:t xml:space="preserve">, </w:t>
+          <w:u w:val="dash"/>
+        </w:rPr>
+        <w:t>user_id</w:t>
       </w:r>
       <w:r>
         <w:rPr>
@@ -32171,22 +32083,24 @@
           <w:i w:val="0"/>
           <w:szCs w:val="28"/>
         </w:rPr>
-        <w:t xml:space="preserve">type_target </w:t>
-      </w:r>
-      <w:r>
-        <w:rPr>
-          <w:rStyle w:val="SubtleEmphasis1"/>
-          <w:szCs w:val="28"/>
-        </w:rPr>
-        <w:t>FK</w:t>
+        <w:t xml:space="preserve"> , </w:t>
       </w:r>
       <w:r>
         <w:rPr>
           <w:rStyle w:val="SubtleEmphasis1"/>
           <w:i w:val="0"/>
           <w:szCs w:val="28"/>
-        </w:rPr>
-        <w:t>)</w:t>
+          <w:u w:val="dash"/>
+        </w:rPr>
+        <w:t>voucher_id</w:t>
+      </w:r>
+      <w:r>
+        <w:rPr>
+          <w:rStyle w:val="SubtleEmphasis1"/>
+          <w:i w:val="0"/>
+          <w:szCs w:val="28"/>
+        </w:rPr>
+        <w:t xml:space="preserve"> )</w:t>
       </w:r>
     </w:p>
     <w:p>
@@ -32208,24 +32122,16 @@
           <w:i w:val="0"/>
           <w:szCs w:val="28"/>
         </w:rPr>
-        <w:t xml:space="preserve">FOODS (id </w:t>
-      </w:r>
-      <w:r>
-        <w:rPr>
-          <w:rStyle w:val="SubtleEmphasis1"/>
-          <w:b/>
-          <w:i w:val="0"/>
-          <w:szCs w:val="28"/>
-        </w:rPr>
-        <w:t>PK</w:t>
+        <w:t xml:space="preserve">REVIEWS (id , rating, comment, status, created_at, updated_at, </w:t>
       </w:r>
       <w:r>
         <w:rPr>
           <w:rStyle w:val="SubtleEmphasis1"/>
           <w:i w:val="0"/>
           <w:szCs w:val="28"/>
-        </w:rPr>
-        <w:t>, name, image, price, quantity</w:t>
+          <w:u w:val="dash"/>
+        </w:rPr>
+        <w:t>movie_id</w:t>
       </w:r>
       <w:r>
         <w:rPr>
@@ -32233,15 +32139,24 @@
           <w:i w:val="0"/>
           <w:szCs w:val="28"/>
         </w:rPr>
-        <w:t>, created_at, updated_at</w:t>
+        <w:t xml:space="preserve"> , </w:t>
       </w:r>
       <w:r>
         <w:rPr>
           <w:rStyle w:val="SubtleEmphasis1"/>
           <w:i w:val="0"/>
           <w:szCs w:val="28"/>
-        </w:rPr>
-        <w:t>)</w:t>
+          <w:u w:val="dash"/>
+        </w:rPr>
+        <w:t>user_id</w:t>
+      </w:r>
+      <w:r>
+        <w:rPr>
+          <w:rStyle w:val="SubtleEmphasis1"/>
+          <w:i w:val="0"/>
+          <w:szCs w:val="28"/>
+        </w:rPr>
+        <w:t xml:space="preserve"> )</w:t>
       </w:r>
     </w:p>
     <w:p>
@@ -32263,24 +32178,16 @@
           <w:i w:val="0"/>
           <w:szCs w:val="28"/>
         </w:rPr>
-        <w:t>BOOKING</w:t>
+        <w:t>FAVORITES (</w:t>
       </w:r>
       <w:r>
         <w:rPr>
           <w:rStyle w:val="SubtleEmphasis1"/>
           <w:i w:val="0"/>
           <w:szCs w:val="28"/>
-        </w:rPr>
-        <w:t xml:space="preserve"> (id </w:t>
-      </w:r>
-      <w:r>
-        <w:rPr>
-          <w:rStyle w:val="SubtleEmphasis1"/>
-          <w:b/>
-          <w:i w:val="0"/>
-          <w:szCs w:val="28"/>
-        </w:rPr>
-        <w:t>PK</w:t>
+          <w:u w:val="single"/>
+        </w:rPr>
+        <w:t>id</w:t>
       </w:r>
       <w:r>
         <w:rPr>
@@ -32288,7 +32195,7 @@
           <w:i w:val="0"/>
           <w:szCs w:val="28"/>
         </w:rPr>
-        <w:t>, total_price, status, payment_method, booking_time, refund_all, refund_all_time, created_at, updated_at</w:t>
+        <w:t xml:space="preserve"> , is_active, </w:t>
       </w:r>
       <w:r>
         <w:rPr>
@@ -32296,29 +32203,16 @@
           <w:i w:val="0"/>
           <w:szCs w:val="28"/>
         </w:rPr>
-        <w:t xml:space="preserve">, showtime_id </w:t>
-      </w:r>
-      <w:r>
-        <w:rPr>
-          <w:rStyle w:val="SubtleEmphasis1"/>
-          <w:szCs w:val="28"/>
-        </w:rPr>
-        <w:t>FK</w:t>
+        <w:t xml:space="preserve">created_at, updated_at, </w:t>
       </w:r>
       <w:r>
         <w:rPr>
           <w:rStyle w:val="SubtleEmphasis1"/>
           <w:i w:val="0"/>
           <w:szCs w:val="28"/>
-        </w:rPr>
-        <w:t xml:space="preserve">, user_id </w:t>
-      </w:r>
-      <w:r>
-        <w:rPr>
-          <w:rStyle w:val="SubtleEmphasis1"/>
-          <w:szCs w:val="28"/>
-        </w:rPr>
-        <w:t>FK</w:t>
+          <w:u w:val="dash"/>
+        </w:rPr>
+        <w:t>movie_id</w:t>
       </w:r>
       <w:r>
         <w:rPr>
@@ -32326,19 +32220,28 @@
           <w:i w:val="0"/>
           <w:szCs w:val="28"/>
         </w:rPr>
-        <w:t xml:space="preserve">, voucher_id </w:t>
-      </w:r>
-      <w:r>
-        <w:rPr>
-          <w:rStyle w:val="SubtleEmphasis1"/>
-          <w:szCs w:val="28"/>
-        </w:rPr>
-        <w:t>FK</w:t>
+        <w:t xml:space="preserve"> , </w:t>
       </w:r>
       <w:r>
         <w:rPr>
           <w:rStyle w:val="SubtleEmphasis1"/>
           <w:i w:val="0"/>
+          <w:szCs w:val="28"/>
+          <w:u w:val="dash"/>
+        </w:rPr>
+        <w:t>user_id</w:t>
+      </w:r>
+      <w:r>
+        <w:rPr>
+          <w:rStyle w:val="SubtleEmphasis1"/>
+          <w:i w:val="0"/>
+          <w:szCs w:val="28"/>
+        </w:rPr>
+        <w:t xml:space="preserve"> </w:t>
+      </w:r>
+      <w:r>
+        <w:rPr>
+          <w:rStyle w:val="SubtleEmphasis1"/>
           <w:szCs w:val="28"/>
         </w:rPr>
         <w:t>)</w:t>
@@ -32363,24 +32266,16 @@
           <w:i w:val="0"/>
           <w:szCs w:val="28"/>
         </w:rPr>
-        <w:t xml:space="preserve">BOOKING_FOOD (id </w:t>
-      </w:r>
-      <w:r>
-        <w:rPr>
-          <w:rStyle w:val="SubtleEmphasis1"/>
-          <w:b/>
-          <w:i w:val="0"/>
-          <w:szCs w:val="28"/>
-        </w:rPr>
-        <w:t>PK</w:t>
+        <w:t>NOTIFICATIONS (</w:t>
       </w:r>
       <w:r>
         <w:rPr>
           <w:rStyle w:val="SubtleEmphasis1"/>
           <w:i w:val="0"/>
           <w:szCs w:val="28"/>
-        </w:rPr>
-        <w:t>, booking_id</w:t>
+          <w:u w:val="single"/>
+        </w:rPr>
+        <w:t>id</w:t>
       </w:r>
       <w:r>
         <w:rPr>
@@ -32388,14 +32283,14 @@
           <w:i w:val="0"/>
           <w:szCs w:val="28"/>
         </w:rPr>
+        <w:t xml:space="preserve"> , type, content,</w:t>
+      </w:r>
+      <w:r>
+        <w:rPr>
+          <w:i/>
+          <w:szCs w:val="28"/>
+        </w:rPr>
         <w:t xml:space="preserve"> </w:t>
-      </w:r>
-      <w:r>
-        <w:rPr>
-          <w:rStyle w:val="SubtleEmphasis1"/>
-          <w:szCs w:val="28"/>
-        </w:rPr>
-        <w:t>FK</w:t>
       </w:r>
       <w:r>
         <w:rPr>
@@ -32403,7 +32298,7 @@
           <w:i w:val="0"/>
           <w:szCs w:val="28"/>
         </w:rPr>
-        <w:t>, food_id</w:t>
+        <w:t>created_at,</w:t>
       </w:r>
       <w:r>
         <w:rPr>
@@ -32416,17 +32311,27 @@
       <w:r>
         <w:rPr>
           <w:rStyle w:val="SubtleEmphasis1"/>
+          <w:i w:val="0"/>
           <w:szCs w:val="28"/>
         </w:rPr>
-        <w:t>FK</w:t>
+        <w:t xml:space="preserve">user_id , </w:t>
       </w:r>
       <w:r>
         <w:rPr>
           <w:rStyle w:val="SubtleEmphasis1"/>
           <w:i w:val="0"/>
           <w:szCs w:val="28"/>
-        </w:rPr>
-        <w:t>)</w:t>
+          <w:u w:val="dash"/>
+        </w:rPr>
+        <w:t>type_target</w:t>
+      </w:r>
+      <w:r>
+        <w:rPr>
+          <w:rStyle w:val="SubtleEmphasis1"/>
+          <w:i w:val="0"/>
+          <w:szCs w:val="28"/>
+        </w:rPr>
+        <w:t xml:space="preserve"> )</w:t>
       </w:r>
     </w:p>
     <w:p>
@@ -32448,24 +32353,16 @@
           <w:i w:val="0"/>
           <w:szCs w:val="28"/>
         </w:rPr>
-        <w:t xml:space="preserve">TICKETS (id </w:t>
-      </w:r>
-      <w:r>
-        <w:rPr>
-          <w:rStyle w:val="SubtleEmphasis1"/>
-          <w:b/>
-          <w:i w:val="0"/>
-          <w:szCs w:val="28"/>
-        </w:rPr>
-        <w:t>PK</w:t>
+        <w:t>USER_NOTIFOCATION (</w:t>
       </w:r>
       <w:r>
         <w:rPr>
           <w:rStyle w:val="SubtleEmphasis1"/>
           <w:i w:val="0"/>
           <w:szCs w:val="28"/>
-        </w:rPr>
-        <w:t>, price, qr_code, ticket_type</w:t>
+          <w:u w:val="single"/>
+        </w:rPr>
+        <w:t>id</w:t>
       </w:r>
       <w:r>
         <w:rPr>
@@ -32473,33 +32370,38 @@
           <w:i w:val="0"/>
           <w:szCs w:val="28"/>
         </w:rPr>
-        <w:t xml:space="preserve">, booking_id </w:t>
-      </w:r>
-      <w:r>
-        <w:rPr>
-          <w:rStyle w:val="SubtleEmphasis1"/>
-          <w:szCs w:val="28"/>
-        </w:rPr>
-        <w:t>FK</w:t>
+        <w:t xml:space="preserve">, </w:t>
       </w:r>
       <w:r>
         <w:rPr>
           <w:rStyle w:val="SubtleEmphasis1"/>
           <w:i w:val="0"/>
           <w:szCs w:val="28"/>
-        </w:rPr>
-        <w:t xml:space="preserve">, seat_id </w:t>
+          <w:u w:val="dash"/>
+        </w:rPr>
+        <w:t>user_id</w:t>
       </w:r>
       <w:r>
         <w:rPr>
           <w:rStyle w:val="SubtleEmphasis1"/>
+          <w:i w:val="0"/>
           <w:szCs w:val="28"/>
         </w:rPr>
-        <w:t>FK</w:t>
+        <w:t xml:space="preserve">, </w:t>
       </w:r>
       <w:r>
         <w:rPr>
           <w:rStyle w:val="SubtleEmphasis1"/>
+          <w:i w:val="0"/>
+          <w:szCs w:val="28"/>
+          <w:u w:val="dash"/>
+        </w:rPr>
+        <w:t>notification_id</w:t>
+      </w:r>
+      <w:r>
+        <w:rPr>
+          <w:rStyle w:val="SubtleEmphasis1"/>
+          <w:i w:val="0"/>
           <w:szCs w:val="28"/>
         </w:rPr>
         <w:t>)</w:t>
@@ -32524,24 +32426,16 @@
           <w:i w:val="0"/>
           <w:szCs w:val="28"/>
         </w:rPr>
-        <w:t xml:space="preserve">PAYMENT (id </w:t>
-      </w:r>
-      <w:r>
-        <w:rPr>
-          <w:rStyle w:val="SubtleEmphasis1"/>
-          <w:b/>
-          <w:i w:val="0"/>
-          <w:szCs w:val="28"/>
-        </w:rPr>
-        <w:t>PK</w:t>
+        <w:t>FOODS (</w:t>
       </w:r>
       <w:r>
         <w:rPr>
           <w:rStyle w:val="SubtleEmphasis1"/>
           <w:i w:val="0"/>
           <w:szCs w:val="28"/>
-        </w:rPr>
-        <w:t xml:space="preserve">, transaction_id, payment_time, amount, </w:t>
+          <w:u w:val="single"/>
+        </w:rPr>
+        <w:t>id</w:t>
       </w:r>
       <w:r>
         <w:rPr>
@@ -32549,7 +32443,7 @@
           <w:i w:val="0"/>
           <w:szCs w:val="28"/>
         </w:rPr>
-        <w:t xml:space="preserve">created_at, </w:t>
+        <w:t xml:space="preserve"> , name, image, price, quantity</w:t>
       </w:r>
       <w:r>
         <w:rPr>
@@ -32557,26 +32451,12 @@
           <w:i w:val="0"/>
           <w:szCs w:val="28"/>
         </w:rPr>
-        <w:t>booking_id</w:t>
+        <w:t>, created_at, updated_at</w:t>
       </w:r>
       <w:r>
         <w:rPr>
           <w:rStyle w:val="SubtleEmphasis1"/>
           <w:i w:val="0"/>
-          <w:szCs w:val="28"/>
-        </w:rPr>
-        <w:t xml:space="preserve"> </w:t>
-      </w:r>
-      <w:r>
-        <w:rPr>
-          <w:rStyle w:val="SubtleEmphasis1"/>
-          <w:szCs w:val="28"/>
-        </w:rPr>
-        <w:t>FK</w:t>
-      </w:r>
-      <w:r>
-        <w:rPr>
-          <w:rStyle w:val="SubtleEmphasis1"/>
           <w:szCs w:val="28"/>
         </w:rPr>
         <w:t>)</w:t>
@@ -32601,16 +32481,7 @@
           <w:i w:val="0"/>
           <w:szCs w:val="28"/>
         </w:rPr>
-        <w:t xml:space="preserve">REFUND (id </w:t>
-      </w:r>
-      <w:r>
-        <w:rPr>
-          <w:rStyle w:val="SubtleEmphasis1"/>
-          <w:b/>
-          <w:i w:val="0"/>
-          <w:szCs w:val="28"/>
-        </w:rPr>
-        <w:t>PK</w:t>
+        <w:t>BOOKING</w:t>
       </w:r>
       <w:r>
         <w:rPr>
@@ -32618,36 +32489,66 @@
           <w:i w:val="0"/>
           <w:szCs w:val="28"/>
         </w:rPr>
-        <w:t>, transaction, refund_time, amount, reason,</w:t>
-      </w:r>
-      <w:r>
-        <w:rPr>
-          <w:i/>
-          <w:szCs w:val="28"/>
-        </w:rPr>
-        <w:t xml:space="preserve"> </w:t>
+        <w:t xml:space="preserve"> (</w:t>
       </w:r>
       <w:r>
         <w:rPr>
           <w:rStyle w:val="SubtleEmphasis1"/>
           <w:i w:val="0"/>
           <w:szCs w:val="28"/>
-        </w:rPr>
-        <w:t xml:space="preserve">booking_id </w:t>
+          <w:u w:val="single"/>
+        </w:rPr>
+        <w:t>id</w:t>
       </w:r>
       <w:r>
         <w:rPr>
           <w:rStyle w:val="SubtleEmphasis1"/>
+          <w:i w:val="0"/>
           <w:szCs w:val="28"/>
         </w:rPr>
-        <w:t>FK</w:t>
+        <w:t xml:space="preserve"> , total_price, status, payment_method, booking_time, refund_all, refund_all_time, created_at, updated_at</w:t>
       </w:r>
       <w:r>
         <w:rPr>
           <w:rStyle w:val="SubtleEmphasis1"/>
+          <w:i w:val="0"/>
           <w:szCs w:val="28"/>
         </w:rPr>
-        <w:t>)</w:t>
+        <w:t xml:space="preserve">, showtime_id , </w:t>
+      </w:r>
+      <w:r>
+        <w:rPr>
+          <w:rStyle w:val="SubtleEmphasis1"/>
+          <w:i w:val="0"/>
+          <w:szCs w:val="28"/>
+          <w:u w:val="dash"/>
+        </w:rPr>
+        <w:t>user_id</w:t>
+      </w:r>
+      <w:r>
+        <w:rPr>
+          <w:rStyle w:val="SubtleEmphasis1"/>
+          <w:i w:val="0"/>
+          <w:szCs w:val="28"/>
+        </w:rPr>
+        <w:t xml:space="preserve"> , </w:t>
+      </w:r>
+      <w:r>
+        <w:rPr>
+          <w:rStyle w:val="SubtleEmphasis1"/>
+          <w:i w:val="0"/>
+          <w:szCs w:val="28"/>
+          <w:u w:val="dash"/>
+        </w:rPr>
+        <w:t>voucher_id</w:t>
+      </w:r>
+      <w:r>
+        <w:rPr>
+          <w:rStyle w:val="SubtleEmphasis1"/>
+          <w:i w:val="0"/>
+          <w:szCs w:val="28"/>
+        </w:rPr>
+        <w:t xml:space="preserve"> )</w:t>
       </w:r>
     </w:p>
     <w:p>
@@ -32669,16 +32570,7 @@
           <w:i w:val="0"/>
           <w:szCs w:val="28"/>
         </w:rPr>
-        <w:t xml:space="preserve">PROMOTION_RULE (id </w:t>
-      </w:r>
-      <w:r>
-        <w:rPr>
-          <w:rStyle w:val="SubtleEmphasis1"/>
-          <w:b/>
-          <w:i w:val="0"/>
-          <w:szCs w:val="28"/>
-        </w:rPr>
-        <w:t>PK</w:t>
+        <w:t>TICKET</w:t>
       </w:r>
       <w:r>
         <w:rPr>
@@ -32686,15 +32578,16 @@
           <w:i w:val="0"/>
           <w:szCs w:val="28"/>
         </w:rPr>
-        <w:t>, name, image, promotion_or_rule, discount_type, discount_value, condition_apply, start_time, end_time, priority, stackable, status</w:t>
+        <w:t>_FOOD (</w:t>
       </w:r>
       <w:r>
         <w:rPr>
           <w:rStyle w:val="SubtleEmphasis1"/>
           <w:i w:val="0"/>
           <w:szCs w:val="28"/>
-        </w:rPr>
-        <w:t>, target_type,</w:t>
+          <w:u w:val="single"/>
+        </w:rPr>
+        <w:t>id</w:t>
       </w:r>
       <w:r>
         <w:rPr>
@@ -32702,28 +32595,485 @@
           <w:i w:val="0"/>
           <w:szCs w:val="28"/>
         </w:rPr>
-        <w:t xml:space="preserve"> created_at, updated_at,</w:t>
+        <w:t xml:space="preserve"> , </w:t>
       </w:r>
       <w:r>
         <w:rPr>
           <w:rStyle w:val="SubtleEmphasis1"/>
           <w:i w:val="0"/>
           <w:szCs w:val="28"/>
-        </w:rPr>
-        <w:t xml:space="preserve"> target_id </w:t>
-      </w:r>
-      <w:r>
-        <w:rPr>
-          <w:rStyle w:val="SubtleEmphasis1"/>
-          <w:szCs w:val="28"/>
-        </w:rPr>
-        <w:t>FK</w:t>
+          <w:u w:val="dash"/>
+        </w:rPr>
+        <w:t>ticket</w:t>
       </w:r>
       <w:r>
         <w:rPr>
           <w:rStyle w:val="SubtleEmphasis1"/>
           <w:i w:val="0"/>
           <w:szCs w:val="28"/>
+          <w:u w:val="dash"/>
+        </w:rPr>
+        <w:t>_id</w:t>
+      </w:r>
+      <w:r>
+        <w:rPr>
+          <w:rStyle w:val="SubtleEmphasis1"/>
+          <w:i w:val="0"/>
+          <w:szCs w:val="28"/>
+        </w:rPr>
+        <w:t xml:space="preserve"> </w:t>
+      </w:r>
+      <w:r>
+        <w:rPr>
+          <w:rStyle w:val="SubtleEmphasis1"/>
+          <w:i w:val="0"/>
+          <w:szCs w:val="28"/>
+        </w:rPr>
+        <w:t xml:space="preserve">, </w:t>
+      </w:r>
+      <w:r>
+        <w:rPr>
+          <w:rStyle w:val="SubtleEmphasis1"/>
+          <w:i w:val="0"/>
+          <w:szCs w:val="28"/>
+          <w:u w:val="dash"/>
+        </w:rPr>
+        <w:t>food_id</w:t>
+      </w:r>
+      <w:r>
+        <w:rPr>
+          <w:rStyle w:val="SubtleEmphasis1"/>
+          <w:i w:val="0"/>
+          <w:szCs w:val="28"/>
+        </w:rPr>
+        <w:t>)</w:t>
+      </w:r>
+    </w:p>
+    <w:p>
+      <w:pPr>
+        <w:pStyle w:val="ListParagraph"/>
+        <w:numPr>
+          <w:ilvl w:val="0"/>
+          <w:numId w:val="4"/>
+        </w:numPr>
+        <w:rPr>
+          <w:rStyle w:val="SubtleEmphasis1"/>
+          <w:i w:val="0"/>
+          <w:szCs w:val="28"/>
+        </w:rPr>
+      </w:pPr>
+      <w:r>
+        <w:rPr>
+          <w:rStyle w:val="SubtleEmphasis1"/>
+          <w:i w:val="0"/>
+          <w:szCs w:val="28"/>
+        </w:rPr>
+        <w:t>TICKETS (</w:t>
+      </w:r>
+      <w:r>
+        <w:rPr>
+          <w:rStyle w:val="SubtleEmphasis1"/>
+          <w:i w:val="0"/>
+          <w:szCs w:val="28"/>
+          <w:u w:val="single"/>
+        </w:rPr>
+        <w:t>id</w:t>
+      </w:r>
+      <w:r>
+        <w:rPr>
+          <w:rStyle w:val="SubtleEmphasis1"/>
+          <w:i w:val="0"/>
+          <w:szCs w:val="28"/>
+        </w:rPr>
+        <w:t xml:space="preserve"> </w:t>
+      </w:r>
+      <w:r>
+        <w:rPr>
+          <w:rStyle w:val="SubtleEmphasis1"/>
+          <w:i w:val="0"/>
+          <w:szCs w:val="28"/>
+        </w:rPr>
+        <w:t>, price, qr_code</w:t>
+      </w:r>
+      <w:r>
+        <w:rPr>
+          <w:rStyle w:val="SubtleEmphasis1"/>
+          <w:i w:val="0"/>
+          <w:szCs w:val="28"/>
+        </w:rPr>
+        <w:t xml:space="preserve">, </w:t>
+      </w:r>
+      <w:r>
+        <w:rPr>
+          <w:rStyle w:val="SubtleEmphasis1"/>
+          <w:i w:val="0"/>
+          <w:szCs w:val="28"/>
+          <w:u w:val="dash"/>
+        </w:rPr>
+        <w:t>booking_id</w:t>
+      </w:r>
+      <w:r>
+        <w:rPr>
+          <w:rStyle w:val="SubtleEmphasis1"/>
+          <w:i w:val="0"/>
+          <w:szCs w:val="28"/>
+        </w:rPr>
+        <w:t xml:space="preserve">, </w:t>
+      </w:r>
+      <w:r>
+        <w:rPr>
+          <w:rStyle w:val="SubtleEmphasis1"/>
+          <w:i w:val="0"/>
+          <w:szCs w:val="28"/>
+          <w:u w:val="dash"/>
+        </w:rPr>
+        <w:t>seat_id</w:t>
+      </w:r>
+      <w:r>
+        <w:rPr>
+          <w:rStyle w:val="SubtleEmphasis1"/>
+          <w:i w:val="0"/>
+          <w:szCs w:val="28"/>
+          <w:u w:val="dash"/>
+        </w:rPr>
+        <w:t>, ticket_type_id</w:t>
+      </w:r>
+      <w:r>
+        <w:rPr>
+          <w:rStyle w:val="SubtleEmphasis1"/>
+          <w:i w:val="0"/>
+          <w:szCs w:val="28"/>
+        </w:rPr>
+        <w:t xml:space="preserve"> </w:t>
+      </w:r>
+      <w:r>
+        <w:rPr>
+          <w:rStyle w:val="SubtleEmphasis1"/>
+          <w:szCs w:val="28"/>
+        </w:rPr>
+        <w:t>)</w:t>
+      </w:r>
+    </w:p>
+    <w:p>
+      <w:pPr>
+        <w:pStyle w:val="ListParagraph"/>
+        <w:numPr>
+          <w:ilvl w:val="0"/>
+          <w:numId w:val="4"/>
+        </w:numPr>
+        <w:rPr>
+          <w:rStyle w:val="SubtleEmphasis1"/>
+          <w:i w:val="0"/>
+          <w:szCs w:val="28"/>
+        </w:rPr>
+      </w:pPr>
+      <w:r>
+        <w:rPr>
+          <w:rStyle w:val="SubtleEmphasis1"/>
+          <w:i w:val="0"/>
+          <w:szCs w:val="28"/>
+        </w:rPr>
+        <w:t>TICKET_TYPE (id, name, type_uniti, inc_des, value)</w:t>
+      </w:r>
+    </w:p>
+    <w:p>
+      <w:pPr>
+        <w:pStyle w:val="ListParagraph"/>
+        <w:numPr>
+          <w:ilvl w:val="0"/>
+          <w:numId w:val="4"/>
+        </w:numPr>
+        <w:rPr>
+          <w:rStyle w:val="SubtleEmphasis1"/>
+          <w:i w:val="0"/>
+          <w:szCs w:val="28"/>
+        </w:rPr>
+      </w:pPr>
+      <w:r>
+        <w:rPr>
+          <w:rStyle w:val="SubtleEmphasis1"/>
+          <w:i w:val="0"/>
+          <w:szCs w:val="28"/>
+        </w:rPr>
+        <w:t>PAYMENT (</w:t>
+      </w:r>
+      <w:r>
+        <w:rPr>
+          <w:rStyle w:val="SubtleEmphasis1"/>
+          <w:i w:val="0"/>
+          <w:szCs w:val="28"/>
+          <w:u w:val="single"/>
+        </w:rPr>
+        <w:t>id</w:t>
+      </w:r>
+      <w:r>
+        <w:rPr>
+          <w:rStyle w:val="SubtleEmphasis1"/>
+          <w:i w:val="0"/>
+          <w:szCs w:val="28"/>
+        </w:rPr>
+        <w:t xml:space="preserve"> , transaction_id, payment_time, amount, </w:t>
+      </w:r>
+      <w:r>
+        <w:rPr>
+          <w:rStyle w:val="SubtleEmphasis1"/>
+          <w:i w:val="0"/>
+          <w:szCs w:val="28"/>
+        </w:rPr>
+        <w:t xml:space="preserve">created_at, </w:t>
+      </w:r>
+      <w:r>
+        <w:rPr>
+          <w:rStyle w:val="SubtleEmphasis1"/>
+          <w:i w:val="0"/>
+          <w:szCs w:val="28"/>
+          <w:u w:val="dash"/>
+        </w:rPr>
+        <w:t>booking_id</w:t>
+      </w:r>
+      <w:r>
+        <w:rPr>
+          <w:rStyle w:val="SubtleEmphasis1"/>
+          <w:i w:val="0"/>
+          <w:szCs w:val="28"/>
+        </w:rPr>
+        <w:t xml:space="preserve"> </w:t>
+      </w:r>
+      <w:r>
+        <w:rPr>
+          <w:rStyle w:val="SubtleEmphasis1"/>
+          <w:szCs w:val="28"/>
+        </w:rPr>
+        <w:t>)</w:t>
+      </w:r>
+    </w:p>
+    <w:p>
+      <w:pPr>
+        <w:pStyle w:val="ListParagraph"/>
+        <w:numPr>
+          <w:ilvl w:val="0"/>
+          <w:numId w:val="4"/>
+        </w:numPr>
+        <w:rPr>
+          <w:rStyle w:val="SubtleEmphasis1"/>
+          <w:i w:val="0"/>
+          <w:szCs w:val="28"/>
+        </w:rPr>
+      </w:pPr>
+      <w:r>
+        <w:rPr>
+          <w:rStyle w:val="SubtleEmphasis1"/>
+          <w:i w:val="0"/>
+          <w:szCs w:val="28"/>
+        </w:rPr>
+        <w:t>REFUND (</w:t>
+      </w:r>
+      <w:r>
+        <w:rPr>
+          <w:rStyle w:val="SubtleEmphasis1"/>
+          <w:i w:val="0"/>
+          <w:szCs w:val="28"/>
+          <w:u w:val="single"/>
+        </w:rPr>
+        <w:t>id</w:t>
+      </w:r>
+      <w:r>
+        <w:rPr>
+          <w:rStyle w:val="SubtleEmphasis1"/>
+          <w:i w:val="0"/>
+          <w:szCs w:val="28"/>
+        </w:rPr>
+        <w:t xml:space="preserve"> , transaction, refund_time, amount, reason,</w:t>
+      </w:r>
+      <w:r>
+        <w:rPr>
+          <w:i/>
+          <w:szCs w:val="28"/>
+        </w:rPr>
+        <w:t xml:space="preserve"> </w:t>
+      </w:r>
+      <w:r>
+        <w:rPr>
+          <w:rStyle w:val="SubtleEmphasis1"/>
+          <w:i w:val="0"/>
+          <w:szCs w:val="28"/>
+          <w:u w:val="dash"/>
+        </w:rPr>
+        <w:t>booking_id</w:t>
+      </w:r>
+      <w:r>
+        <w:rPr>
+          <w:rStyle w:val="SubtleEmphasis1"/>
+          <w:i w:val="0"/>
+          <w:szCs w:val="28"/>
+        </w:rPr>
+        <w:t xml:space="preserve"> </w:t>
+      </w:r>
+      <w:r>
+        <w:rPr>
+          <w:rStyle w:val="SubtleEmphasis1"/>
+          <w:szCs w:val="28"/>
+        </w:rPr>
+        <w:t>)</w:t>
+      </w:r>
+    </w:p>
+    <w:p>
+      <w:pPr>
+        <w:pStyle w:val="ListParagraph"/>
+        <w:numPr>
+          <w:ilvl w:val="0"/>
+          <w:numId w:val="4"/>
+        </w:numPr>
+        <w:rPr>
+          <w:rStyle w:val="SubtleEmphasis1"/>
+          <w:i w:val="0"/>
+          <w:szCs w:val="28"/>
+        </w:rPr>
+      </w:pPr>
+      <w:r>
+        <w:rPr>
+          <w:rStyle w:val="SubtleEmphasis1"/>
+          <w:i w:val="0"/>
+          <w:szCs w:val="28"/>
+        </w:rPr>
+        <w:t>PROMOTION_RULE (</w:t>
+      </w:r>
+      <w:r>
+        <w:rPr>
+          <w:rStyle w:val="SubtleEmphasis1"/>
+          <w:i w:val="0"/>
+          <w:szCs w:val="28"/>
+          <w:u w:val="single"/>
+        </w:rPr>
+        <w:t>id</w:t>
+      </w:r>
+      <w:r>
+        <w:rPr>
+          <w:rStyle w:val="SubtleEmphasis1"/>
+          <w:i w:val="0"/>
+          <w:szCs w:val="28"/>
+        </w:rPr>
+        <w:t xml:space="preserve"> , name, image, promotion_or_rule, start_time, end_time, priority, stackable, status</w:t>
+      </w:r>
+      <w:r>
+        <w:rPr>
+          <w:rStyle w:val="SubtleEmphasis1"/>
+          <w:i w:val="0"/>
+          <w:szCs w:val="28"/>
+        </w:rPr>
+        <w:t>,</w:t>
+      </w:r>
+      <w:r>
+        <w:rPr>
+          <w:rStyle w:val="SubtleEmphasis1"/>
+          <w:i w:val="0"/>
+          <w:szCs w:val="28"/>
+        </w:rPr>
+        <w:t xml:space="preserve"> created_at, updated_at,</w:t>
+      </w:r>
+      <w:r>
+        <w:rPr>
+          <w:rStyle w:val="SubtleEmphasis1"/>
+          <w:i w:val="0"/>
+          <w:szCs w:val="28"/>
+        </w:rPr>
+        <w:t xml:space="preserve"> target_id </w:t>
+      </w:r>
+      <w:r>
+        <w:rPr>
+          <w:rStyle w:val="SubtleEmphasis1"/>
+          <w:i w:val="0"/>
+          <w:szCs w:val="28"/>
+        </w:rPr>
+        <w:t>)</w:t>
+      </w:r>
+    </w:p>
+    <w:p>
+      <w:pPr>
+        <w:pStyle w:val="ListParagraph"/>
+        <w:numPr>
+          <w:ilvl w:val="0"/>
+          <w:numId w:val="4"/>
+        </w:numPr>
+        <w:rPr>
+          <w:rStyle w:val="SubtleEmphasis1"/>
+          <w:i w:val="0"/>
+          <w:szCs w:val="28"/>
+        </w:rPr>
+      </w:pPr>
+      <w:r>
+        <w:rPr>
+          <w:rStyle w:val="SubtleEmphasis1"/>
+          <w:i w:val="0"/>
+          <w:szCs w:val="28"/>
+        </w:rPr>
+        <w:t>PROMOTION_RULE_APPLY (</w:t>
+      </w:r>
+      <w:r>
+        <w:rPr>
+          <w:rStyle w:val="SubtleEmphasis1"/>
+          <w:i w:val="0"/>
+          <w:szCs w:val="28"/>
+          <w:u w:val="single"/>
+        </w:rPr>
+        <w:t>id</w:t>
+      </w:r>
+      <w:r>
+        <w:rPr>
+          <w:rStyle w:val="SubtleEmphasis1"/>
+          <w:i w:val="0"/>
+          <w:szCs w:val="28"/>
+        </w:rPr>
+        <w:t xml:space="preserve">, apply_type, </w:t>
+      </w:r>
+      <w:r>
+        <w:rPr>
+          <w:rStyle w:val="SubtleEmphasis1"/>
+          <w:i w:val="0"/>
+          <w:szCs w:val="28"/>
+        </w:rPr>
+        <w:t>discount_type, discount_value, condition_apply</w:t>
+      </w:r>
+      <w:r>
+        <w:rPr>
+          <w:rStyle w:val="SubtleEmphasis1"/>
+          <w:i w:val="0"/>
+          <w:szCs w:val="28"/>
+        </w:rPr>
+        <w:t xml:space="preserve">, </w:t>
+      </w:r>
+      <w:r>
+        <w:rPr>
+          <w:rStyle w:val="SubtleEmphasis1"/>
+          <w:i w:val="0"/>
+          <w:szCs w:val="28"/>
+          <w:u w:val="dash"/>
+        </w:rPr>
+        <w:t>promotion_rule_id</w:t>
+      </w:r>
+      <w:r>
+        <w:rPr>
+          <w:rStyle w:val="SubtleEmphasis1"/>
+          <w:i w:val="0"/>
+          <w:szCs w:val="28"/>
+        </w:rPr>
+        <w:t xml:space="preserve"> ,</w:t>
+      </w:r>
+      <w:r>
+        <w:rPr>
+          <w:rStyle w:val="SubtleEmphasis1"/>
+          <w:i w:val="0"/>
+          <w:szCs w:val="28"/>
+          <w:u w:val="dash"/>
+        </w:rPr>
+        <w:t>target_type</w:t>
+      </w:r>
+      <w:r>
+        <w:rPr>
+          <w:rStyle w:val="SubtleEmphasis1"/>
+          <w:i w:val="0"/>
+          <w:szCs w:val="28"/>
+          <w:u w:val="dash"/>
         </w:rPr>
         <w:t>)</w:t>
       </w:r>
@@ -32745,7 +33095,7 @@
           <w:szCs w:val="28"/>
         </w:rPr>
       </w:pPr>
-      <w:bookmarkStart w:id="41" w:name="_Toc213077469"/>
+      <w:bookmarkStart w:id="40" w:name="_Toc213077469"/>
       <w:r>
         <w:rPr>
           <w:rStyle w:val="SubtleEmphasis1"/>
@@ -32756,7 +33106,7 @@
         </w:rPr>
         <w:t>Mức vật lý</w:t>
       </w:r>
-      <w:bookmarkEnd w:id="41"/>
+      <w:bookmarkEnd w:id="40"/>
     </w:p>
     <w:p>
       <w:pPr>
@@ -32802,25 +33152,22 @@
           <w:p>
             <w:pPr>
               <w:jc w:val="center"/>
-              <w:outlineLvl w:val="2"/>
               <w:rPr>
                 <w:rStyle w:val="SubtleEmphasis1"/>
                 <w:i w:val="0"/>
-                <w:sz w:val="28"/>
-                <w:szCs w:val="28"/>
-              </w:rPr>
-            </w:pPr>
-            <w:bookmarkStart w:id="42" w:name="_Toc213077470"/>
+                <w:szCs w:val="26"/>
+              </w:rPr>
+            </w:pPr>
+            <w:bookmarkStart w:id="41" w:name="_Toc213077470"/>
             <w:r>
               <w:rPr>
                 <w:rStyle w:val="SubtleEmphasis1"/>
                 <w:i w:val="0"/>
-                <w:sz w:val="28"/>
-                <w:szCs w:val="28"/>
+                <w:szCs w:val="26"/>
               </w:rPr>
               <w:t>Tên cột</w:t>
             </w:r>
-            <w:bookmarkEnd w:id="42"/>
+            <w:bookmarkEnd w:id="41"/>
           </w:p>
         </w:tc>
         <w:tc>
@@ -32830,25 +33177,22 @@
           <w:p>
             <w:pPr>
               <w:jc w:val="center"/>
-              <w:outlineLvl w:val="2"/>
               <w:rPr>
                 <w:rStyle w:val="SubtleEmphasis1"/>
                 <w:i w:val="0"/>
-                <w:sz w:val="28"/>
-                <w:szCs w:val="28"/>
-              </w:rPr>
-            </w:pPr>
-            <w:bookmarkStart w:id="43" w:name="_Toc213077471"/>
+                <w:szCs w:val="26"/>
+              </w:rPr>
+            </w:pPr>
+            <w:bookmarkStart w:id="42" w:name="_Toc213077471"/>
             <w:r>
               <w:rPr>
                 <w:rStyle w:val="SubtleEmphasis1"/>
                 <w:i w:val="0"/>
-                <w:sz w:val="28"/>
-                <w:szCs w:val="28"/>
+                <w:szCs w:val="26"/>
               </w:rPr>
               <w:t>Kiểu dữ liệu</w:t>
             </w:r>
-            <w:bookmarkEnd w:id="43"/>
+            <w:bookmarkEnd w:id="42"/>
           </w:p>
         </w:tc>
         <w:tc>
@@ -32858,25 +33202,22 @@
           <w:p>
             <w:pPr>
               <w:jc w:val="center"/>
-              <w:outlineLvl w:val="2"/>
               <w:rPr>
                 <w:rStyle w:val="SubtleEmphasis1"/>
                 <w:i w:val="0"/>
-                <w:sz w:val="28"/>
-                <w:szCs w:val="28"/>
-              </w:rPr>
-            </w:pPr>
-            <w:bookmarkStart w:id="44" w:name="_Toc213077472"/>
+                <w:szCs w:val="26"/>
+              </w:rPr>
+            </w:pPr>
+            <w:bookmarkStart w:id="43" w:name="_Toc213077472"/>
             <w:r>
               <w:rPr>
                 <w:rStyle w:val="SubtleEmphasis1"/>
                 <w:i w:val="0"/>
-                <w:sz w:val="28"/>
-                <w:szCs w:val="28"/>
+                <w:szCs w:val="26"/>
               </w:rPr>
               <w:t>Ràng buộc</w:t>
             </w:r>
-            <w:bookmarkEnd w:id="44"/>
+            <w:bookmarkEnd w:id="43"/>
           </w:p>
         </w:tc>
         <w:tc>
@@ -32886,25 +33227,22 @@
           <w:p>
             <w:pPr>
               <w:jc w:val="center"/>
-              <w:outlineLvl w:val="2"/>
               <w:rPr>
                 <w:rStyle w:val="SubtleEmphasis1"/>
                 <w:i w:val="0"/>
-                <w:sz w:val="28"/>
-                <w:szCs w:val="28"/>
-              </w:rPr>
-            </w:pPr>
-            <w:bookmarkStart w:id="45" w:name="_Toc213077473"/>
+                <w:szCs w:val="26"/>
+              </w:rPr>
+            </w:pPr>
+            <w:bookmarkStart w:id="44" w:name="_Toc213077473"/>
             <w:r>
               <w:rPr>
                 <w:rStyle w:val="SubtleEmphasis1"/>
                 <w:i w:val="0"/>
-                <w:sz w:val="28"/>
-                <w:szCs w:val="28"/>
+                <w:szCs w:val="26"/>
               </w:rPr>
               <w:t>Mô tả</w:t>
             </w:r>
-            <w:bookmarkEnd w:id="45"/>
+            <w:bookmarkEnd w:id="44"/>
           </w:p>
         </w:tc>
       </w:tr>
@@ -32919,21 +33257,19 @@
               <w:rPr>
                 <w:rStyle w:val="SubtleEmphasis1"/>
                 <w:i w:val="0"/>
-                <w:sz w:val="28"/>
-                <w:szCs w:val="28"/>
-              </w:rPr>
-            </w:pPr>
-            <w:bookmarkStart w:id="46" w:name="_Toc213077474"/>
+                <w:szCs w:val="26"/>
+              </w:rPr>
+            </w:pPr>
+            <w:bookmarkStart w:id="45" w:name="_Toc213077474"/>
             <w:r>
               <w:rPr>
                 <w:rStyle w:val="SubtleEmphasis1"/>
                 <w:i w:val="0"/>
-                <w:sz w:val="28"/>
-                <w:szCs w:val="28"/>
+                <w:szCs w:val="26"/>
               </w:rPr>
               <w:t>id</w:t>
             </w:r>
-            <w:bookmarkEnd w:id="46"/>
+            <w:bookmarkEnd w:id="45"/>
           </w:p>
         </w:tc>
         <w:tc>
@@ -32946,17 +33282,15 @@
               <w:rPr>
                 <w:rStyle w:val="SubtleEmphasis1"/>
                 <w:i w:val="0"/>
-                <w:sz w:val="28"/>
-                <w:szCs w:val="28"/>
-              </w:rPr>
-            </w:pPr>
-            <w:bookmarkStart w:id="47" w:name="_Toc213077475"/>
+                <w:szCs w:val="26"/>
+              </w:rPr>
+            </w:pPr>
+            <w:bookmarkStart w:id="46" w:name="_Toc213077475"/>
             <w:r>
               <w:rPr>
                 <w:rStyle w:val="SubtleEmphasis1"/>
                 <w:i w:val="0"/>
-                <w:sz w:val="28"/>
-                <w:szCs w:val="28"/>
+                <w:szCs w:val="26"/>
               </w:rPr>
               <w:t>I</w:t>
             </w:r>
@@ -32964,18 +33298,16 @@
               <w:rPr>
                 <w:rStyle w:val="SubtleEmphasis1"/>
                 <w:i w:val="0"/>
-                <w:sz w:val="28"/>
-                <w:szCs w:val="28"/>
+                <w:szCs w:val="26"/>
               </w:rPr>
               <w:t>nt</w:t>
             </w:r>
-            <w:bookmarkEnd w:id="47"/>
+            <w:bookmarkEnd w:id="46"/>
             <w:r>
               <w:rPr>
                 <w:rStyle w:val="SubtleEmphasis1"/>
                 <w:i w:val="0"/>
-                <w:sz w:val="28"/>
-                <w:szCs w:val="28"/>
+                <w:szCs w:val="26"/>
               </w:rPr>
               <w:t xml:space="preserve"> </w:t>
             </w:r>
@@ -32991,17 +33323,15 @@
               <w:rPr>
                 <w:rStyle w:val="SubtleEmphasis1"/>
                 <w:i w:val="0"/>
-                <w:sz w:val="28"/>
-                <w:szCs w:val="28"/>
-              </w:rPr>
-            </w:pPr>
-            <w:bookmarkStart w:id="48" w:name="_Toc213077476"/>
+                <w:szCs w:val="26"/>
+              </w:rPr>
+            </w:pPr>
+            <w:bookmarkStart w:id="47" w:name="_Toc213077476"/>
             <w:r>
               <w:rPr>
                 <w:rStyle w:val="SubtleEmphasis1"/>
                 <w:i w:val="0"/>
-                <w:sz w:val="28"/>
-                <w:szCs w:val="28"/>
+                <w:szCs w:val="26"/>
               </w:rPr>
               <w:t>Primay key</w:t>
             </w:r>
@@ -33009,12 +33339,11 @@
               <w:rPr>
                 <w:rStyle w:val="SubtleEmphasis1"/>
                 <w:i w:val="0"/>
-                <w:sz w:val="28"/>
-                <w:szCs w:val="28"/>
+                <w:szCs w:val="26"/>
               </w:rPr>
               <w:t>,</w:t>
             </w:r>
-            <w:bookmarkEnd w:id="48"/>
+            <w:bookmarkEnd w:id="47"/>
           </w:p>
           <w:p>
             <w:pPr>
@@ -33022,21 +33351,19 @@
               <w:rPr>
                 <w:rStyle w:val="SubtleEmphasis1"/>
                 <w:i w:val="0"/>
-                <w:sz w:val="28"/>
-                <w:szCs w:val="28"/>
-              </w:rPr>
-            </w:pPr>
-            <w:bookmarkStart w:id="49" w:name="_Toc213077477"/>
+                <w:szCs w:val="26"/>
+              </w:rPr>
+            </w:pPr>
+            <w:bookmarkStart w:id="48" w:name="_Toc213077477"/>
             <w:r>
               <w:rPr>
                 <w:rStyle w:val="SubtleEmphasis1"/>
                 <w:i w:val="0"/>
-                <w:sz w:val="28"/>
-                <w:szCs w:val="28"/>
+                <w:szCs w:val="26"/>
               </w:rPr>
               <w:t>Auto increment</w:t>
             </w:r>
-            <w:bookmarkEnd w:id="49"/>
+            <w:bookmarkEnd w:id="48"/>
           </w:p>
         </w:tc>
         <w:tc>
@@ -33049,21 +33376,19 @@
               <w:rPr>
                 <w:rStyle w:val="SubtleEmphasis1"/>
                 <w:i w:val="0"/>
-                <w:sz w:val="28"/>
-                <w:szCs w:val="28"/>
-              </w:rPr>
-            </w:pPr>
-            <w:bookmarkStart w:id="50" w:name="_Toc213077478"/>
+                <w:szCs w:val="26"/>
+              </w:rPr>
+            </w:pPr>
+            <w:bookmarkStart w:id="49" w:name="_Toc213077478"/>
             <w:r>
               <w:rPr>
                 <w:rStyle w:val="SubtleEmphasis1"/>
                 <w:i w:val="0"/>
-                <w:sz w:val="28"/>
-                <w:szCs w:val="28"/>
+                <w:szCs w:val="26"/>
               </w:rPr>
               <w:t>Khóa chính</w:t>
             </w:r>
-            <w:bookmarkEnd w:id="50"/>
+            <w:bookmarkEnd w:id="49"/>
           </w:p>
         </w:tc>
       </w:tr>
@@ -33078,22 +33403,19 @@
               <w:rPr>
                 <w:rStyle w:val="SubtleEmphasis1"/>
                 <w:i w:val="0"/>
-                <w:sz w:val="28"/>
-                <w:szCs w:val="28"/>
-              </w:rPr>
-            </w:pPr>
-            <w:bookmarkStart w:id="51" w:name="_Toc213077479"/>
+                <w:szCs w:val="26"/>
+              </w:rPr>
+            </w:pPr>
+            <w:bookmarkStart w:id="50" w:name="_Toc213077479"/>
             <w:r>
               <w:rPr>
                 <w:rStyle w:val="SubtleEmphasis1"/>
                 <w:i w:val="0"/>
-                <w:sz w:val="28"/>
-                <w:szCs w:val="28"/>
-              </w:rPr>
-              <w:lastRenderedPageBreak/>
+                <w:szCs w:val="26"/>
+              </w:rPr>
               <w:t>name</w:t>
             </w:r>
-            <w:bookmarkEnd w:id="51"/>
+            <w:bookmarkEnd w:id="50"/>
           </w:p>
         </w:tc>
         <w:tc>
@@ -33106,21 +33428,19 @@
               <w:rPr>
                 <w:rStyle w:val="SubtleEmphasis1"/>
                 <w:i w:val="0"/>
-                <w:sz w:val="28"/>
-                <w:szCs w:val="28"/>
-              </w:rPr>
-            </w:pPr>
-            <w:bookmarkStart w:id="52" w:name="_Toc213077480"/>
+                <w:szCs w:val="26"/>
+              </w:rPr>
+            </w:pPr>
+            <w:bookmarkStart w:id="51" w:name="_Toc213077480"/>
             <w:r>
               <w:rPr>
                 <w:rStyle w:val="SubtleEmphasis1"/>
                 <w:i w:val="0"/>
-                <w:sz w:val="28"/>
-                <w:szCs w:val="28"/>
+                <w:szCs w:val="26"/>
               </w:rPr>
               <w:t>Varchar(100)</w:t>
             </w:r>
-            <w:bookmarkEnd w:id="52"/>
+            <w:bookmarkEnd w:id="51"/>
           </w:p>
         </w:tc>
         <w:tc>
@@ -33133,21 +33453,19 @@
               <w:rPr>
                 <w:rStyle w:val="SubtleEmphasis1"/>
                 <w:i w:val="0"/>
-                <w:sz w:val="28"/>
-                <w:szCs w:val="28"/>
-              </w:rPr>
-            </w:pPr>
-            <w:bookmarkStart w:id="53" w:name="_Toc213077481"/>
+                <w:szCs w:val="26"/>
+              </w:rPr>
+            </w:pPr>
+            <w:bookmarkStart w:id="52" w:name="_Toc213077481"/>
             <w:r>
               <w:rPr>
                 <w:rStyle w:val="SubtleEmphasis1"/>
                 <w:i w:val="0"/>
-                <w:sz w:val="28"/>
-                <w:szCs w:val="28"/>
+                <w:szCs w:val="26"/>
               </w:rPr>
               <w:t>unique</w:t>
             </w:r>
-            <w:bookmarkEnd w:id="53"/>
+            <w:bookmarkEnd w:id="52"/>
           </w:p>
         </w:tc>
         <w:tc>
@@ -33160,21 +33478,19 @@
               <w:rPr>
                 <w:rStyle w:val="SubtleEmphasis1"/>
                 <w:i w:val="0"/>
-                <w:sz w:val="28"/>
-                <w:szCs w:val="28"/>
-              </w:rPr>
-            </w:pPr>
-            <w:bookmarkStart w:id="54" w:name="_Toc213077482"/>
+                <w:szCs w:val="26"/>
+              </w:rPr>
+            </w:pPr>
+            <w:bookmarkStart w:id="53" w:name="_Toc213077482"/>
             <w:r>
               <w:rPr>
                 <w:rStyle w:val="SubtleEmphasis1"/>
                 <w:i w:val="0"/>
-                <w:sz w:val="28"/>
-                <w:szCs w:val="28"/>
+                <w:szCs w:val="26"/>
               </w:rPr>
               <w:t>Tên bộ phim</w:t>
             </w:r>
-            <w:bookmarkEnd w:id="54"/>
+            <w:bookmarkEnd w:id="53"/>
           </w:p>
         </w:tc>
       </w:tr>
@@ -33189,20 +33505,19 @@
               <w:rPr>
                 <w:rStyle w:val="SubtleEmphasis1"/>
                 <w:i w:val="0"/>
-                <w:sz w:val="28"/>
-                <w:szCs w:val="28"/>
-              </w:rPr>
-            </w:pPr>
-            <w:bookmarkStart w:id="55" w:name="_Toc213077483"/>
+                <w:szCs w:val="26"/>
+              </w:rPr>
+            </w:pPr>
+            <w:bookmarkStart w:id="54" w:name="_Toc213077483"/>
             <w:r>
               <w:rPr>
                 <w:rStyle w:val="SubtleEmphasis1"/>
                 <w:i w:val="0"/>
-                <w:szCs w:val="28"/>
+                <w:szCs w:val="26"/>
               </w:rPr>
               <w:t>description</w:t>
             </w:r>
-            <w:bookmarkEnd w:id="55"/>
+            <w:bookmarkEnd w:id="54"/>
           </w:p>
         </w:tc>
         <w:tc>
@@ -33215,21 +33530,19 @@
               <w:rPr>
                 <w:rStyle w:val="SubtleEmphasis1"/>
                 <w:i w:val="0"/>
-                <w:sz w:val="28"/>
-                <w:szCs w:val="28"/>
-              </w:rPr>
-            </w:pPr>
-            <w:bookmarkStart w:id="56" w:name="_Toc213077484"/>
+                <w:szCs w:val="26"/>
+              </w:rPr>
+            </w:pPr>
+            <w:bookmarkStart w:id="55" w:name="_Toc213077484"/>
             <w:r>
               <w:rPr>
                 <w:rStyle w:val="SubtleEmphasis1"/>
                 <w:i w:val="0"/>
-                <w:sz w:val="28"/>
-                <w:szCs w:val="28"/>
+                <w:szCs w:val="26"/>
               </w:rPr>
               <w:t>Varchar(255)</w:t>
             </w:r>
-            <w:bookmarkEnd w:id="56"/>
+            <w:bookmarkEnd w:id="55"/>
           </w:p>
         </w:tc>
         <w:tc>
@@ -33242,17 +33555,15 @@
               <w:rPr>
                 <w:rStyle w:val="SubtleEmphasis1"/>
                 <w:i w:val="0"/>
-                <w:sz w:val="28"/>
-                <w:szCs w:val="28"/>
-              </w:rPr>
-            </w:pPr>
-            <w:bookmarkStart w:id="57" w:name="_Toc213077485"/>
+                <w:szCs w:val="26"/>
+              </w:rPr>
+            </w:pPr>
+            <w:bookmarkStart w:id="56" w:name="_Toc213077485"/>
             <w:r>
               <w:rPr>
                 <w:rStyle w:val="SubtleEmphasis1"/>
                 <w:i w:val="0"/>
-                <w:sz w:val="28"/>
-                <w:szCs w:val="28"/>
+                <w:szCs w:val="26"/>
               </w:rPr>
               <w:t xml:space="preserve">Not </w:t>
             </w:r>
@@ -33260,12 +33571,11 @@
               <w:rPr>
                 <w:rStyle w:val="SubtleEmphasis1"/>
                 <w:i w:val="0"/>
-                <w:sz w:val="28"/>
-                <w:szCs w:val="28"/>
+                <w:szCs w:val="26"/>
               </w:rPr>
               <w:t>null</w:t>
             </w:r>
-            <w:bookmarkEnd w:id="57"/>
+            <w:bookmarkEnd w:id="56"/>
           </w:p>
         </w:tc>
         <w:tc>
@@ -33278,21 +33588,19 @@
               <w:rPr>
                 <w:rStyle w:val="SubtleEmphasis1"/>
                 <w:i w:val="0"/>
-                <w:sz w:val="28"/>
-                <w:szCs w:val="28"/>
-              </w:rPr>
-            </w:pPr>
-            <w:bookmarkStart w:id="58" w:name="_Toc213077486"/>
+                <w:szCs w:val="26"/>
+              </w:rPr>
+            </w:pPr>
+            <w:bookmarkStart w:id="57" w:name="_Toc213077486"/>
             <w:r>
               <w:rPr>
                 <w:rStyle w:val="SubtleEmphasis1"/>
                 <w:i w:val="0"/>
-                <w:sz w:val="28"/>
-                <w:szCs w:val="28"/>
+                <w:szCs w:val="26"/>
               </w:rPr>
               <w:t>Mô tả về phim</w:t>
             </w:r>
-            <w:bookmarkEnd w:id="58"/>
+            <w:bookmarkEnd w:id="57"/>
           </w:p>
         </w:tc>
       </w:tr>
@@ -33307,21 +33615,20 @@
               <w:rPr>
                 <w:rStyle w:val="SubtleEmphasis1"/>
                 <w:i w:val="0"/>
-                <w:sz w:val="28"/>
-                <w:szCs w:val="28"/>
-              </w:rPr>
-            </w:pPr>
-            <w:bookmarkStart w:id="59" w:name="_Toc213077487"/>
+                <w:szCs w:val="26"/>
+              </w:rPr>
+            </w:pPr>
+            <w:bookmarkStart w:id="58" w:name="_Toc213077487"/>
             <w:r>
               <w:rPr>
                 <w:rStyle w:val="SubtleEmphasis1"/>
                 <w:i w:val="0"/>
-                <w:sz w:val="28"/>
-                <w:szCs w:val="28"/>
-              </w:rPr>
+                <w:szCs w:val="26"/>
+              </w:rPr>
+              <w:lastRenderedPageBreak/>
               <w:t>image</w:t>
             </w:r>
-            <w:bookmarkEnd w:id="59"/>
+            <w:bookmarkEnd w:id="58"/>
           </w:p>
         </w:tc>
         <w:tc>
@@ -33334,21 +33641,19 @@
               <w:rPr>
                 <w:rStyle w:val="SubtleEmphasis1"/>
                 <w:i w:val="0"/>
-                <w:sz w:val="28"/>
-                <w:szCs w:val="28"/>
-              </w:rPr>
-            </w:pPr>
-            <w:bookmarkStart w:id="60" w:name="_Toc213077488"/>
+                <w:szCs w:val="26"/>
+              </w:rPr>
+            </w:pPr>
+            <w:bookmarkStart w:id="59" w:name="_Toc213077488"/>
             <w:r>
               <w:rPr>
                 <w:rStyle w:val="SubtleEmphasis1"/>
                 <w:i w:val="0"/>
-                <w:sz w:val="28"/>
-                <w:szCs w:val="28"/>
+                <w:szCs w:val="26"/>
               </w:rPr>
               <w:t>Varchar(255)</w:t>
             </w:r>
-            <w:bookmarkEnd w:id="60"/>
+            <w:bookmarkEnd w:id="59"/>
           </w:p>
         </w:tc>
         <w:tc>
@@ -33361,21 +33666,19 @@
               <w:rPr>
                 <w:rStyle w:val="SubtleEmphasis1"/>
                 <w:i w:val="0"/>
-                <w:sz w:val="28"/>
-                <w:szCs w:val="28"/>
-              </w:rPr>
-            </w:pPr>
-            <w:bookmarkStart w:id="61" w:name="_Toc213077489"/>
+                <w:szCs w:val="26"/>
+              </w:rPr>
+            </w:pPr>
+            <w:bookmarkStart w:id="60" w:name="_Toc213077489"/>
             <w:r>
               <w:rPr>
                 <w:rStyle w:val="SubtleEmphasis1"/>
                 <w:i w:val="0"/>
-                <w:sz w:val="28"/>
-                <w:szCs w:val="28"/>
+                <w:szCs w:val="26"/>
               </w:rPr>
               <w:t>Not null</w:t>
             </w:r>
-            <w:bookmarkEnd w:id="61"/>
+            <w:bookmarkEnd w:id="60"/>
           </w:p>
         </w:tc>
         <w:tc>
@@ -33388,21 +33691,19 @@
               <w:rPr>
                 <w:rStyle w:val="SubtleEmphasis1"/>
                 <w:i w:val="0"/>
-                <w:sz w:val="28"/>
-                <w:szCs w:val="28"/>
-              </w:rPr>
-            </w:pPr>
-            <w:bookmarkStart w:id="62" w:name="_Toc213077490"/>
+                <w:szCs w:val="26"/>
+              </w:rPr>
+            </w:pPr>
+            <w:bookmarkStart w:id="61" w:name="_Toc213077490"/>
             <w:r>
               <w:rPr>
                 <w:rStyle w:val="SubtleEmphasis1"/>
                 <w:i w:val="0"/>
-                <w:sz w:val="28"/>
-                <w:szCs w:val="28"/>
+                <w:szCs w:val="26"/>
               </w:rPr>
               <w:t>Đường dẫn ảnh đại diện của phim</w:t>
             </w:r>
-            <w:bookmarkEnd w:id="62"/>
+            <w:bookmarkEnd w:id="61"/>
           </w:p>
         </w:tc>
       </w:tr>
@@ -33417,27 +33718,24 @@
               <w:rPr>
                 <w:rStyle w:val="SubtleEmphasis1"/>
                 <w:i w:val="0"/>
-                <w:sz w:val="28"/>
-                <w:szCs w:val="28"/>
-              </w:rPr>
-            </w:pPr>
-            <w:bookmarkStart w:id="63" w:name="_Toc213077491"/>
+                <w:szCs w:val="26"/>
+              </w:rPr>
+            </w:pPr>
+            <w:bookmarkStart w:id="62" w:name="_Toc213077491"/>
             <w:r>
               <w:rPr>
                 <w:rStyle w:val="SubtleEmphasis1"/>
                 <w:i w:val="0"/>
-                <w:sz w:val="28"/>
-                <w:szCs w:val="28"/>
+                <w:szCs w:val="26"/>
               </w:rPr>
               <w:t>Trailer_url</w:t>
             </w:r>
-            <w:bookmarkEnd w:id="63"/>
+            <w:bookmarkEnd w:id="62"/>
             <w:r>
               <w:rPr>
                 <w:rStyle w:val="SubtleEmphasis1"/>
                 <w:i w:val="0"/>
-                <w:sz w:val="28"/>
-                <w:szCs w:val="28"/>
+                <w:szCs w:val="26"/>
               </w:rPr>
               <w:t xml:space="preserve"> </w:t>
             </w:r>
@@ -33450,18 +33748,20 @@
           <w:p>
             <w:pPr>
               <w:outlineLvl w:val="2"/>
-            </w:pPr>
-            <w:bookmarkStart w:id="64" w:name="_Toc213077492"/>
+              <w:rPr>
+                <w:szCs w:val="26"/>
+              </w:rPr>
+            </w:pPr>
+            <w:bookmarkStart w:id="63" w:name="_Toc213077492"/>
             <w:r>
               <w:rPr>
                 <w:rStyle w:val="SubtleEmphasis1"/>
                 <w:i w:val="0"/>
-                <w:sz w:val="28"/>
-                <w:szCs w:val="28"/>
+                <w:szCs w:val="26"/>
               </w:rPr>
               <w:t>Varchar(255)</w:t>
             </w:r>
-            <w:bookmarkEnd w:id="64"/>
+            <w:bookmarkEnd w:id="63"/>
           </w:p>
         </w:tc>
         <w:tc>
@@ -33474,21 +33774,19 @@
               <w:rPr>
                 <w:rStyle w:val="SubtleEmphasis1"/>
                 <w:i w:val="0"/>
-                <w:sz w:val="28"/>
-                <w:szCs w:val="28"/>
-              </w:rPr>
-            </w:pPr>
-            <w:bookmarkStart w:id="65" w:name="_Toc213077493"/>
+                <w:szCs w:val="26"/>
+              </w:rPr>
+            </w:pPr>
+            <w:bookmarkStart w:id="64" w:name="_Toc213077493"/>
             <w:r>
               <w:rPr>
                 <w:rStyle w:val="SubtleEmphasis1"/>
                 <w:i w:val="0"/>
-                <w:sz w:val="28"/>
-                <w:szCs w:val="28"/>
+                <w:szCs w:val="26"/>
               </w:rPr>
               <w:t>Not null</w:t>
             </w:r>
-            <w:bookmarkEnd w:id="65"/>
+            <w:bookmarkEnd w:id="64"/>
           </w:p>
         </w:tc>
         <w:tc>
@@ -33501,21 +33799,19 @@
               <w:rPr>
                 <w:rStyle w:val="SubtleEmphasis1"/>
                 <w:i w:val="0"/>
-                <w:sz w:val="28"/>
-                <w:szCs w:val="28"/>
-              </w:rPr>
-            </w:pPr>
-            <w:bookmarkStart w:id="66" w:name="_Toc213077494"/>
+                <w:szCs w:val="26"/>
+              </w:rPr>
+            </w:pPr>
+            <w:bookmarkStart w:id="65" w:name="_Toc213077494"/>
             <w:r>
               <w:rPr>
                 <w:rStyle w:val="SubtleEmphasis1"/>
                 <w:i w:val="0"/>
-                <w:sz w:val="28"/>
-                <w:szCs w:val="28"/>
+                <w:szCs w:val="26"/>
               </w:rPr>
               <w:t>Đường dẫn video trailer của phim</w:t>
             </w:r>
-            <w:bookmarkEnd w:id="66"/>
+            <w:bookmarkEnd w:id="65"/>
           </w:p>
         </w:tc>
       </w:tr>
@@ -33530,25 +33826,24 @@
               <w:rPr>
                 <w:rStyle w:val="SubtleEmphasis1"/>
                 <w:i w:val="0"/>
-                <w:sz w:val="28"/>
-                <w:szCs w:val="28"/>
-              </w:rPr>
-            </w:pPr>
-            <w:bookmarkStart w:id="67" w:name="_Toc213077495"/>
+                <w:szCs w:val="26"/>
+              </w:rPr>
+            </w:pPr>
+            <w:bookmarkStart w:id="66" w:name="_Toc213077495"/>
             <w:r>
               <w:rPr>
                 <w:rStyle w:val="SubtleEmphasis1"/>
                 <w:i w:val="0"/>
-                <w:szCs w:val="28"/>
+                <w:szCs w:val="26"/>
               </w:rPr>
               <w:t>release_date</w:t>
             </w:r>
-            <w:bookmarkEnd w:id="67"/>
+            <w:bookmarkEnd w:id="66"/>
             <w:r>
               <w:rPr>
                 <w:rStyle w:val="SubtleEmphasis1"/>
                 <w:i w:val="0"/>
-                <w:szCs w:val="28"/>
+                <w:szCs w:val="26"/>
               </w:rPr>
               <w:t xml:space="preserve"> </w:t>
             </w:r>
@@ -33564,27 +33859,24 @@
               <w:rPr>
                 <w:rStyle w:val="SubtleEmphasis1"/>
                 <w:i w:val="0"/>
-                <w:sz w:val="28"/>
-                <w:szCs w:val="28"/>
-              </w:rPr>
-            </w:pPr>
-            <w:bookmarkStart w:id="68" w:name="_Toc213077496"/>
+                <w:szCs w:val="26"/>
+              </w:rPr>
+            </w:pPr>
+            <w:bookmarkStart w:id="67" w:name="_Toc213077496"/>
             <w:r>
               <w:rPr>
                 <w:rStyle w:val="SubtleEmphasis1"/>
                 <w:i w:val="0"/>
-                <w:sz w:val="28"/>
-                <w:szCs w:val="28"/>
+                <w:szCs w:val="26"/>
               </w:rPr>
               <w:t>Datetime</w:t>
             </w:r>
-            <w:bookmarkEnd w:id="68"/>
+            <w:bookmarkEnd w:id="67"/>
             <w:r>
               <w:rPr>
                 <w:rStyle w:val="SubtleEmphasis1"/>
                 <w:i w:val="0"/>
-                <w:sz w:val="28"/>
-                <w:szCs w:val="28"/>
+                <w:szCs w:val="26"/>
               </w:rPr>
               <w:t xml:space="preserve"> </w:t>
             </w:r>
@@ -33600,21 +33892,19 @@
               <w:rPr>
                 <w:rStyle w:val="SubtleEmphasis1"/>
                 <w:i w:val="0"/>
-                <w:sz w:val="28"/>
-                <w:szCs w:val="28"/>
-              </w:rPr>
-            </w:pPr>
-            <w:bookmarkStart w:id="69" w:name="_Toc213077497"/>
+                <w:szCs w:val="26"/>
+              </w:rPr>
+            </w:pPr>
+            <w:bookmarkStart w:id="68" w:name="_Toc213077497"/>
             <w:r>
               <w:rPr>
                 <w:rStyle w:val="SubtleEmphasis1"/>
                 <w:i w:val="0"/>
-                <w:sz w:val="28"/>
-                <w:szCs w:val="28"/>
+                <w:szCs w:val="26"/>
               </w:rPr>
               <w:t>Not null</w:t>
             </w:r>
-            <w:bookmarkEnd w:id="69"/>
+            <w:bookmarkEnd w:id="68"/>
           </w:p>
         </w:tc>
         <w:tc>
@@ -33627,21 +33917,19 @@
               <w:rPr>
                 <w:rStyle w:val="SubtleEmphasis1"/>
                 <w:i w:val="0"/>
-                <w:sz w:val="28"/>
-                <w:szCs w:val="28"/>
-              </w:rPr>
-            </w:pPr>
-            <w:bookmarkStart w:id="70" w:name="_Toc213077498"/>
+                <w:szCs w:val="26"/>
+              </w:rPr>
+            </w:pPr>
+            <w:bookmarkStart w:id="69" w:name="_Toc213077498"/>
             <w:r>
               <w:rPr>
                 <w:rStyle w:val="SubtleEmphasis1"/>
                 <w:i w:val="0"/>
-                <w:sz w:val="28"/>
-                <w:szCs w:val="28"/>
+                <w:szCs w:val="26"/>
               </w:rPr>
               <w:t>Ngày công chiếu</w:t>
             </w:r>
-            <w:bookmarkEnd w:id="70"/>
+            <w:bookmarkEnd w:id="69"/>
           </w:p>
         </w:tc>
       </w:tr>
@@ -33656,19 +33944,19 @@
               <w:rPr>
                 <w:rStyle w:val="SubtleEmphasis1"/>
                 <w:i w:val="0"/>
-                <w:szCs w:val="28"/>
-              </w:rPr>
-            </w:pPr>
-            <w:bookmarkStart w:id="71" w:name="_Toc213077499"/>
+                <w:szCs w:val="26"/>
+              </w:rPr>
+            </w:pPr>
+            <w:bookmarkStart w:id="70" w:name="_Toc213077499"/>
             <w:r>
               <w:rPr>
                 <w:rStyle w:val="SubtleEmphasis1"/>
                 <w:i w:val="0"/>
-                <w:szCs w:val="28"/>
+                <w:szCs w:val="26"/>
               </w:rPr>
               <w:t>price_base</w:t>
             </w:r>
-            <w:bookmarkEnd w:id="71"/>
+            <w:bookmarkEnd w:id="70"/>
           </w:p>
         </w:tc>
         <w:tc>
@@ -33681,17 +33969,15 @@
               <w:rPr>
                 <w:rStyle w:val="SubtleEmphasis1"/>
                 <w:i w:val="0"/>
-                <w:sz w:val="28"/>
-                <w:szCs w:val="28"/>
-              </w:rPr>
-            </w:pPr>
-            <w:bookmarkStart w:id="72" w:name="_Toc213077500"/>
+                <w:szCs w:val="26"/>
+              </w:rPr>
+            </w:pPr>
+            <w:bookmarkStart w:id="71" w:name="_Toc213077500"/>
             <w:r>
               <w:rPr>
                 <w:rStyle w:val="SubtleEmphasis1"/>
                 <w:i w:val="0"/>
-                <w:sz w:val="28"/>
-                <w:szCs w:val="28"/>
+                <w:szCs w:val="26"/>
               </w:rPr>
               <w:t>F</w:t>
             </w:r>
@@ -33699,18 +33985,16 @@
               <w:rPr>
                 <w:rStyle w:val="SubtleEmphasis1"/>
                 <w:i w:val="0"/>
-                <w:sz w:val="28"/>
-                <w:szCs w:val="28"/>
+                <w:szCs w:val="26"/>
               </w:rPr>
               <w:t>loat</w:t>
             </w:r>
-            <w:bookmarkEnd w:id="72"/>
+            <w:bookmarkEnd w:id="71"/>
             <w:r>
               <w:rPr>
                 <w:rStyle w:val="SubtleEmphasis1"/>
                 <w:i w:val="0"/>
-                <w:sz w:val="28"/>
-                <w:szCs w:val="28"/>
+                <w:szCs w:val="26"/>
               </w:rPr>
               <w:t xml:space="preserve"> </w:t>
             </w:r>
@@ -33726,21 +34010,19 @@
               <w:rPr>
                 <w:rStyle w:val="SubtleEmphasis1"/>
                 <w:i w:val="0"/>
-                <w:sz w:val="28"/>
-                <w:szCs w:val="28"/>
-              </w:rPr>
-            </w:pPr>
-            <w:bookmarkStart w:id="73" w:name="_Toc213077501"/>
+                <w:szCs w:val="26"/>
+              </w:rPr>
+            </w:pPr>
+            <w:bookmarkStart w:id="72" w:name="_Toc213077501"/>
             <w:r>
               <w:rPr>
                 <w:rStyle w:val="SubtleEmphasis1"/>
                 <w:i w:val="0"/>
-                <w:sz w:val="28"/>
-                <w:szCs w:val="28"/>
+                <w:szCs w:val="26"/>
               </w:rPr>
               <w:t>Not null</w:t>
             </w:r>
-            <w:bookmarkEnd w:id="73"/>
+            <w:bookmarkEnd w:id="72"/>
           </w:p>
         </w:tc>
         <w:tc>
@@ -33753,21 +34035,19 @@
               <w:rPr>
                 <w:rStyle w:val="SubtleEmphasis1"/>
                 <w:i w:val="0"/>
-                <w:sz w:val="28"/>
-                <w:szCs w:val="28"/>
-              </w:rPr>
-            </w:pPr>
-            <w:bookmarkStart w:id="74" w:name="_Toc213077502"/>
+                <w:szCs w:val="26"/>
+              </w:rPr>
+            </w:pPr>
+            <w:bookmarkStart w:id="73" w:name="_Toc213077502"/>
             <w:r>
               <w:rPr>
                 <w:rStyle w:val="SubtleEmphasis1"/>
                 <w:i w:val="0"/>
-                <w:sz w:val="28"/>
-                <w:szCs w:val="28"/>
+                <w:szCs w:val="26"/>
               </w:rPr>
               <w:t>Giá gốc của vé thường</w:t>
             </w:r>
-            <w:bookmarkEnd w:id="74"/>
+            <w:bookmarkEnd w:id="73"/>
           </w:p>
         </w:tc>
       </w:tr>
@@ -33782,19 +34062,19 @@
               <w:rPr>
                 <w:rStyle w:val="SubtleEmphasis1"/>
                 <w:i w:val="0"/>
-                <w:szCs w:val="28"/>
-              </w:rPr>
-            </w:pPr>
-            <w:bookmarkStart w:id="75" w:name="_Toc213077503"/>
+                <w:szCs w:val="26"/>
+              </w:rPr>
+            </w:pPr>
+            <w:bookmarkStart w:id="74" w:name="_Toc213077503"/>
             <w:r>
               <w:rPr>
                 <w:rStyle w:val="SubtleEmphasis1"/>
                 <w:i w:val="0"/>
-                <w:szCs w:val="28"/>
+                <w:szCs w:val="26"/>
               </w:rPr>
               <w:t>status</w:t>
             </w:r>
-            <w:bookmarkEnd w:id="75"/>
+            <w:bookmarkEnd w:id="74"/>
           </w:p>
         </w:tc>
         <w:tc>
@@ -33807,17 +34087,15 @@
               <w:rPr>
                 <w:rStyle w:val="SubtleEmphasis1"/>
                 <w:i w:val="0"/>
-                <w:sz w:val="28"/>
-                <w:szCs w:val="28"/>
-              </w:rPr>
-            </w:pPr>
-            <w:bookmarkStart w:id="76" w:name="_Toc213077504"/>
+                <w:szCs w:val="26"/>
+              </w:rPr>
+            </w:pPr>
+            <w:bookmarkStart w:id="75" w:name="_Toc213077504"/>
             <w:r>
               <w:rPr>
                 <w:rStyle w:val="SubtleEmphasis1"/>
                 <w:i w:val="0"/>
-                <w:sz w:val="28"/>
-                <w:szCs w:val="28"/>
+                <w:szCs w:val="26"/>
               </w:rPr>
               <w:t>E</w:t>
             </w:r>
@@ -33825,18 +34103,16 @@
               <w:rPr>
                 <w:rStyle w:val="SubtleEmphasis1"/>
                 <w:i w:val="0"/>
-                <w:sz w:val="28"/>
-                <w:szCs w:val="28"/>
+                <w:szCs w:val="26"/>
               </w:rPr>
               <w:t>num</w:t>
             </w:r>
-            <w:bookmarkEnd w:id="76"/>
+            <w:bookmarkEnd w:id="75"/>
             <w:r>
               <w:rPr>
                 <w:rStyle w:val="SubtleEmphasis1"/>
                 <w:i w:val="0"/>
-                <w:sz w:val="28"/>
-                <w:szCs w:val="28"/>
+                <w:szCs w:val="26"/>
               </w:rPr>
               <w:t xml:space="preserve"> </w:t>
             </w:r>
@@ -33852,21 +34128,19 @@
               <w:rPr>
                 <w:rStyle w:val="SubtleEmphasis1"/>
                 <w:i w:val="0"/>
-                <w:sz w:val="28"/>
-                <w:szCs w:val="28"/>
-              </w:rPr>
-            </w:pPr>
-            <w:bookmarkStart w:id="77" w:name="_Toc213077505"/>
+                <w:szCs w:val="26"/>
+              </w:rPr>
+            </w:pPr>
+            <w:bookmarkStart w:id="76" w:name="_Toc213077505"/>
             <w:r>
               <w:rPr>
                 <w:rStyle w:val="SubtleEmphasis1"/>
                 <w:i w:val="0"/>
-                <w:sz w:val="28"/>
-                <w:szCs w:val="28"/>
+                <w:szCs w:val="26"/>
               </w:rPr>
               <w:t>“deleted”, “active”</w:t>
             </w:r>
-            <w:bookmarkEnd w:id="77"/>
+            <w:bookmarkEnd w:id="76"/>
           </w:p>
         </w:tc>
         <w:tc>
@@ -33879,21 +34153,19 @@
               <w:rPr>
                 <w:rStyle w:val="SubtleEmphasis1"/>
                 <w:i w:val="0"/>
-                <w:sz w:val="28"/>
-                <w:szCs w:val="28"/>
-              </w:rPr>
-            </w:pPr>
-            <w:bookmarkStart w:id="78" w:name="_Toc213077506"/>
+                <w:szCs w:val="26"/>
+              </w:rPr>
+            </w:pPr>
+            <w:bookmarkStart w:id="77" w:name="_Toc213077506"/>
             <w:r>
               <w:rPr>
                 <w:rStyle w:val="SubtleEmphasis1"/>
                 <w:i w:val="0"/>
-                <w:sz w:val="28"/>
-                <w:szCs w:val="28"/>
+                <w:szCs w:val="26"/>
               </w:rPr>
               <w:t>Trạng thái của phim</w:t>
             </w:r>
-            <w:bookmarkEnd w:id="78"/>
+            <w:bookmarkEnd w:id="77"/>
           </w:p>
         </w:tc>
       </w:tr>
@@ -33908,19 +34180,19 @@
               <w:rPr>
                 <w:rStyle w:val="SubtleEmphasis1"/>
                 <w:i w:val="0"/>
-                <w:szCs w:val="28"/>
-              </w:rPr>
-            </w:pPr>
-            <w:bookmarkStart w:id="79" w:name="_Toc213077507"/>
+                <w:szCs w:val="26"/>
+              </w:rPr>
+            </w:pPr>
+            <w:bookmarkStart w:id="78" w:name="_Toc213077507"/>
             <w:r>
               <w:rPr>
                 <w:rStyle w:val="SubtleEmphasis1"/>
                 <w:i w:val="0"/>
-                <w:szCs w:val="28"/>
+                <w:szCs w:val="26"/>
               </w:rPr>
               <w:t>created_at</w:t>
             </w:r>
-            <w:bookmarkEnd w:id="79"/>
+            <w:bookmarkEnd w:id="78"/>
           </w:p>
         </w:tc>
         <w:tc>
@@ -33933,27 +34205,24 @@
               <w:rPr>
                 <w:rStyle w:val="SubtleEmphasis1"/>
                 <w:i w:val="0"/>
-                <w:sz w:val="28"/>
-                <w:szCs w:val="28"/>
-              </w:rPr>
-            </w:pPr>
-            <w:bookmarkStart w:id="80" w:name="_Toc213077508"/>
+                <w:szCs w:val="26"/>
+              </w:rPr>
+            </w:pPr>
+            <w:bookmarkStart w:id="79" w:name="_Toc213077508"/>
             <w:r>
               <w:rPr>
                 <w:rStyle w:val="SubtleEmphasis1"/>
                 <w:i w:val="0"/>
-                <w:sz w:val="28"/>
-                <w:szCs w:val="28"/>
+                <w:szCs w:val="26"/>
               </w:rPr>
               <w:t>Timestamp</w:t>
             </w:r>
-            <w:bookmarkEnd w:id="80"/>
+            <w:bookmarkEnd w:id="79"/>
             <w:r>
               <w:rPr>
                 <w:rStyle w:val="SubtleEmphasis1"/>
                 <w:i w:val="0"/>
-                <w:sz w:val="28"/>
-                <w:szCs w:val="28"/>
+                <w:szCs w:val="26"/>
               </w:rPr>
               <w:t xml:space="preserve"> </w:t>
             </w:r>
@@ -33969,8 +34238,7 @@
               <w:rPr>
                 <w:rStyle w:val="SubtleEmphasis1"/>
                 <w:i w:val="0"/>
-                <w:sz w:val="28"/>
-                <w:szCs w:val="28"/>
+                <w:szCs w:val="26"/>
               </w:rPr>
             </w:pPr>
           </w:p>
@@ -33985,21 +34253,19 @@
               <w:rPr>
                 <w:rStyle w:val="SubtleEmphasis1"/>
                 <w:i w:val="0"/>
-                <w:sz w:val="28"/>
-                <w:szCs w:val="28"/>
-              </w:rPr>
-            </w:pPr>
-            <w:bookmarkStart w:id="81" w:name="_Toc213077509"/>
+                <w:szCs w:val="26"/>
+              </w:rPr>
+            </w:pPr>
+            <w:bookmarkStart w:id="80" w:name="_Toc213077509"/>
             <w:r>
               <w:rPr>
                 <w:rStyle w:val="SubtleEmphasis1"/>
                 <w:i w:val="0"/>
-                <w:sz w:val="28"/>
-                <w:szCs w:val="28"/>
+                <w:szCs w:val="26"/>
               </w:rPr>
               <w:t>Thời gian tạo bảng ghi</w:t>
             </w:r>
-            <w:bookmarkEnd w:id="81"/>
+            <w:bookmarkEnd w:id="80"/>
           </w:p>
         </w:tc>
       </w:tr>
@@ -34014,19 +34280,19 @@
               <w:rPr>
                 <w:rStyle w:val="SubtleEmphasis1"/>
                 <w:i w:val="0"/>
-                <w:szCs w:val="28"/>
-              </w:rPr>
-            </w:pPr>
-            <w:bookmarkStart w:id="82" w:name="_Toc213077510"/>
+                <w:szCs w:val="26"/>
+              </w:rPr>
+            </w:pPr>
+            <w:bookmarkStart w:id="81" w:name="_Toc213077510"/>
             <w:r>
               <w:rPr>
                 <w:rStyle w:val="SubtleEmphasis1"/>
                 <w:i w:val="0"/>
-                <w:szCs w:val="28"/>
+                <w:szCs w:val="26"/>
               </w:rPr>
               <w:t>updated_at</w:t>
             </w:r>
-            <w:bookmarkEnd w:id="82"/>
+            <w:bookmarkEnd w:id="81"/>
           </w:p>
         </w:tc>
         <w:tc>
@@ -34039,27 +34305,24 @@
               <w:rPr>
                 <w:rStyle w:val="SubtleEmphasis1"/>
                 <w:i w:val="0"/>
-                <w:sz w:val="28"/>
-                <w:szCs w:val="28"/>
-              </w:rPr>
-            </w:pPr>
-            <w:bookmarkStart w:id="83" w:name="_Toc213077511"/>
+                <w:szCs w:val="26"/>
+              </w:rPr>
+            </w:pPr>
+            <w:bookmarkStart w:id="82" w:name="_Toc213077511"/>
             <w:r>
               <w:rPr>
                 <w:rStyle w:val="SubtleEmphasis1"/>
                 <w:i w:val="0"/>
-                <w:sz w:val="28"/>
-                <w:szCs w:val="28"/>
+                <w:szCs w:val="26"/>
               </w:rPr>
               <w:t>Timestamp</w:t>
             </w:r>
-            <w:bookmarkEnd w:id="83"/>
+            <w:bookmarkEnd w:id="82"/>
             <w:r>
               <w:rPr>
                 <w:rStyle w:val="SubtleEmphasis1"/>
                 <w:i w:val="0"/>
-                <w:sz w:val="28"/>
-                <w:szCs w:val="28"/>
+                <w:szCs w:val="26"/>
               </w:rPr>
               <w:t xml:space="preserve"> </w:t>
             </w:r>
@@ -34075,8 +34338,7 @@
               <w:rPr>
                 <w:rStyle w:val="SubtleEmphasis1"/>
                 <w:i w:val="0"/>
-                <w:sz w:val="28"/>
-                <w:szCs w:val="28"/>
+                <w:szCs w:val="26"/>
               </w:rPr>
             </w:pPr>
           </w:p>
@@ -34091,21 +34353,19 @@
               <w:rPr>
                 <w:rStyle w:val="SubtleEmphasis1"/>
                 <w:i w:val="0"/>
-                <w:sz w:val="28"/>
-                <w:szCs w:val="28"/>
-              </w:rPr>
-            </w:pPr>
-            <w:bookmarkStart w:id="84" w:name="_Toc213077512"/>
+                <w:szCs w:val="26"/>
+              </w:rPr>
+            </w:pPr>
+            <w:bookmarkStart w:id="83" w:name="_Toc213077512"/>
             <w:r>
               <w:rPr>
                 <w:rStyle w:val="SubtleEmphasis1"/>
                 <w:i w:val="0"/>
-                <w:sz w:val="28"/>
-                <w:szCs w:val="28"/>
+                <w:szCs w:val="26"/>
               </w:rPr>
               <w:t>Thười gian cập nhật bảng ghi gần nhất</w:t>
             </w:r>
-            <w:bookmarkEnd w:id="84"/>
+            <w:bookmarkEnd w:id="83"/>
           </w:p>
         </w:tc>
       </w:tr>
@@ -34120,19 +34380,19 @@
               <w:rPr>
                 <w:rStyle w:val="SubtleEmphasis1"/>
                 <w:i w:val="0"/>
-                <w:szCs w:val="28"/>
-              </w:rPr>
-            </w:pPr>
-            <w:bookmarkStart w:id="85" w:name="_Toc213077513"/>
+                <w:szCs w:val="26"/>
+              </w:rPr>
+            </w:pPr>
+            <w:bookmarkStart w:id="84" w:name="_Toc213077513"/>
             <w:r>
               <w:rPr>
                 <w:rStyle w:val="SubtleEmphasis1"/>
                 <w:i w:val="0"/>
-                <w:szCs w:val="28"/>
+                <w:szCs w:val="26"/>
               </w:rPr>
               <w:t>Languge_id</w:t>
             </w:r>
-            <w:bookmarkEnd w:id="85"/>
+            <w:bookmarkEnd w:id="84"/>
           </w:p>
         </w:tc>
         <w:tc>
@@ -34145,27 +34405,24 @@
               <w:rPr>
                 <w:rStyle w:val="SubtleEmphasis1"/>
                 <w:i w:val="0"/>
-                <w:sz w:val="28"/>
-                <w:szCs w:val="28"/>
-              </w:rPr>
-            </w:pPr>
-            <w:bookmarkStart w:id="86" w:name="_Toc213077514"/>
+                <w:szCs w:val="26"/>
+              </w:rPr>
+            </w:pPr>
+            <w:bookmarkStart w:id="85" w:name="_Toc213077514"/>
             <w:r>
               <w:rPr>
                 <w:rStyle w:val="SubtleEmphasis1"/>
                 <w:i w:val="0"/>
-                <w:sz w:val="28"/>
-                <w:szCs w:val="28"/>
+                <w:szCs w:val="26"/>
               </w:rPr>
               <w:t>Int</w:t>
             </w:r>
-            <w:bookmarkEnd w:id="86"/>
+            <w:bookmarkEnd w:id="85"/>
             <w:r>
               <w:rPr>
                 <w:rStyle w:val="SubtleEmphasis1"/>
                 <w:i w:val="0"/>
-                <w:sz w:val="28"/>
-                <w:szCs w:val="28"/>
+                <w:szCs w:val="26"/>
               </w:rPr>
               <w:t xml:space="preserve"> </w:t>
             </w:r>
@@ -34181,21 +34438,19 @@
               <w:rPr>
                 <w:rStyle w:val="SubtleEmphasis1"/>
                 <w:i w:val="0"/>
-                <w:sz w:val="28"/>
-                <w:szCs w:val="28"/>
-              </w:rPr>
-            </w:pPr>
-            <w:bookmarkStart w:id="87" w:name="_Toc213077515"/>
+                <w:szCs w:val="26"/>
+              </w:rPr>
+            </w:pPr>
+            <w:bookmarkStart w:id="86" w:name="_Toc213077515"/>
             <w:r>
               <w:rPr>
                 <w:rStyle w:val="SubtleEmphasis1"/>
                 <w:i w:val="0"/>
-                <w:sz w:val="28"/>
-                <w:szCs w:val="28"/>
+                <w:szCs w:val="26"/>
               </w:rPr>
               <w:t>Foreign key</w:t>
             </w:r>
-            <w:bookmarkEnd w:id="87"/>
+            <w:bookmarkEnd w:id="86"/>
           </w:p>
         </w:tc>
         <w:tc>
@@ -34208,21 +34463,19 @@
               <w:rPr>
                 <w:rStyle w:val="SubtleEmphasis1"/>
                 <w:i w:val="0"/>
-                <w:sz w:val="28"/>
-                <w:szCs w:val="28"/>
-              </w:rPr>
-            </w:pPr>
-            <w:bookmarkStart w:id="88" w:name="_Toc213077516"/>
+                <w:szCs w:val="26"/>
+              </w:rPr>
+            </w:pPr>
+            <w:bookmarkStart w:id="87" w:name="_Toc213077516"/>
             <w:r>
               <w:rPr>
                 <w:rStyle w:val="SubtleEmphasis1"/>
                 <w:i w:val="0"/>
-                <w:sz w:val="28"/>
-                <w:szCs w:val="28"/>
+                <w:szCs w:val="26"/>
               </w:rPr>
               <w:t>Khóa ngoại đến bảng languge lưu ngôn ngữ phim</w:t>
             </w:r>
-            <w:bookmarkEnd w:id="88"/>
+            <w:bookmarkEnd w:id="87"/>
           </w:p>
         </w:tc>
       </w:tr>
@@ -34237,19 +34490,19 @@
               <w:rPr>
                 <w:rStyle w:val="SubtleEmphasis1"/>
                 <w:i w:val="0"/>
-                <w:szCs w:val="28"/>
-              </w:rPr>
-            </w:pPr>
-            <w:bookmarkStart w:id="89" w:name="_Toc213077517"/>
+                <w:szCs w:val="26"/>
+              </w:rPr>
+            </w:pPr>
+            <w:bookmarkStart w:id="88" w:name="_Toc213077517"/>
             <w:r>
               <w:rPr>
                 <w:rStyle w:val="SubtleEmphasis1"/>
                 <w:i w:val="0"/>
-                <w:szCs w:val="28"/>
+                <w:szCs w:val="26"/>
               </w:rPr>
               <w:t>Subtitle_id</w:t>
             </w:r>
-            <w:bookmarkEnd w:id="89"/>
+            <w:bookmarkEnd w:id="88"/>
           </w:p>
         </w:tc>
         <w:tc>
@@ -34262,27 +34515,24 @@
               <w:rPr>
                 <w:rStyle w:val="SubtleEmphasis1"/>
                 <w:i w:val="0"/>
-                <w:sz w:val="28"/>
-                <w:szCs w:val="28"/>
-              </w:rPr>
-            </w:pPr>
-            <w:bookmarkStart w:id="90" w:name="_Toc213077518"/>
+                <w:szCs w:val="26"/>
+              </w:rPr>
+            </w:pPr>
+            <w:bookmarkStart w:id="89" w:name="_Toc213077518"/>
             <w:r>
               <w:rPr>
                 <w:rStyle w:val="SubtleEmphasis1"/>
                 <w:i w:val="0"/>
-                <w:sz w:val="28"/>
-                <w:szCs w:val="28"/>
+                <w:szCs w:val="26"/>
               </w:rPr>
               <w:t>Int</w:t>
             </w:r>
-            <w:bookmarkEnd w:id="90"/>
+            <w:bookmarkEnd w:id="89"/>
             <w:r>
               <w:rPr>
                 <w:rStyle w:val="SubtleEmphasis1"/>
                 <w:i w:val="0"/>
-                <w:sz w:val="28"/>
-                <w:szCs w:val="28"/>
+                <w:szCs w:val="26"/>
               </w:rPr>
               <w:t xml:space="preserve"> </w:t>
             </w:r>
@@ -34298,21 +34548,19 @@
               <w:rPr>
                 <w:rStyle w:val="SubtleEmphasis1"/>
                 <w:i w:val="0"/>
-                <w:sz w:val="28"/>
-                <w:szCs w:val="28"/>
-              </w:rPr>
-            </w:pPr>
-            <w:bookmarkStart w:id="91" w:name="_Toc213077519"/>
+                <w:szCs w:val="26"/>
+              </w:rPr>
+            </w:pPr>
+            <w:bookmarkStart w:id="90" w:name="_Toc213077519"/>
             <w:r>
               <w:rPr>
                 <w:rStyle w:val="SubtleEmphasis1"/>
                 <w:i w:val="0"/>
-                <w:sz w:val="28"/>
-                <w:szCs w:val="28"/>
+                <w:szCs w:val="26"/>
               </w:rPr>
               <w:t>Foreign key</w:t>
             </w:r>
-            <w:bookmarkEnd w:id="91"/>
+            <w:bookmarkEnd w:id="90"/>
           </w:p>
         </w:tc>
         <w:tc>
@@ -34325,21 +34573,19 @@
               <w:rPr>
                 <w:rStyle w:val="SubtleEmphasis1"/>
                 <w:i w:val="0"/>
-                <w:sz w:val="28"/>
-                <w:szCs w:val="28"/>
-              </w:rPr>
-            </w:pPr>
-            <w:bookmarkStart w:id="92" w:name="_Toc213077520"/>
+                <w:szCs w:val="26"/>
+              </w:rPr>
+            </w:pPr>
+            <w:bookmarkStart w:id="91" w:name="_Toc213077520"/>
             <w:r>
               <w:rPr>
                 <w:rStyle w:val="SubtleEmphasis1"/>
                 <w:i w:val="0"/>
-                <w:sz w:val="28"/>
-                <w:szCs w:val="28"/>
+                <w:szCs w:val="26"/>
               </w:rPr>
               <w:t>Khóa ngoại đến bảng languge lưu ngôn ngữ phụ đề phim</w:t>
             </w:r>
-            <w:bookmarkEnd w:id="92"/>
+            <w:bookmarkEnd w:id="91"/>
           </w:p>
         </w:tc>
       </w:tr>
@@ -34374,7 +34620,7 @@
 </file>
 
 <file path=word/endnotes.xml><?xml version="1.0" encoding="utf-8"?>
-<w:endnotes xmlns:wpc="http://schemas.microsoft.com/office/word/2010/wordprocessingCanvas" xmlns:cx="http://schemas.microsoft.com/office/drawing/2014/chartex" xmlns:cx1="http://schemas.microsoft.com/office/drawing/2015/9/8/chartex" xmlns:cx2="http://schemas.microsoft.com/office/drawing/2015/10/21/chartex" xmlns:cx3="http://schemas.microsoft.com/office/drawing/2016/5/9/chartex" xmlns:cx4="http://schemas.microsoft.com/office/drawing/2016/5/10/chartex" xmlns:cx5="http://schemas.microsoft.com/office/drawing/2016/5/11/chartex" xmlns:cx6="http://schemas.microsoft.com/office/drawing/2016/5/12/chartex" xmlns:cx7="http://schemas.microsoft.com/office/drawing/2016/5/13/chartex" xmlns:cx8="http://schemas.microsoft.com/office/drawing/2016/5/14/chartex" xmlns:mc="http://schemas.openxmlformats.org/markup-compatibility/2006" xmlns:aink="http://schemas.microsoft.com/office/drawing/2016/ink" xmlns:am3d="http://schemas.microsoft.com/office/drawing/2017/model3d" xmlns:o="urn:schemas-microsoft-com:office:office" xmlns:r="http://schemas.openxmlformats.org/officeDocument/2006/relationships" xmlns:m="http://schemas.openxmlformats.org/officeDocument/2006/math" xmlns:v="urn:schemas-microsoft-com:vml" xmlns:wp14="http://schemas.microsoft.com/office/word/2010/wordprocessingDrawing" xmlns:wp="http://schemas.openxmlformats.org/drawingml/2006/wordprocessingDrawing" xmlns:w10="urn:schemas-microsoft-com:office:word" xmlns:w="http://schemas.openxmlformats.org/wordprocessingml/2006/main" xmlns:w14="http://schemas.microsoft.com/office/word/2010/wordml" xmlns:w15="http://schemas.microsoft.com/office/word/2012/wordml" xmlns:w16cid="http://schemas.microsoft.com/office/word/2016/wordml/cid" xmlns:w16se="http://schemas.microsoft.com/office/word/2015/wordml/symex" xmlns:wpg="http://schemas.microsoft.com/office/word/2010/wordprocessingGroup" xmlns:wpi="http://schemas.microsoft.com/office/word/2010/wordprocessingInk" xmlns:wne="http://schemas.microsoft.com/office/word/2006/wordml" xmlns:wps="http://schemas.microsoft.com/office/word/2010/wordprocessingShape" mc:Ignorable="w14 w15 w16se w16cid wp14">
+<w:endnotes xmlns:wpc="http://schemas.microsoft.com/office/word/2010/wordprocessingCanvas" xmlns:cx="http://schemas.microsoft.com/office/drawing/2014/chartex" xmlns:mc="http://schemas.openxmlformats.org/markup-compatibility/2006" xmlns:o="urn:schemas-microsoft-com:office:office" xmlns:r="http://schemas.openxmlformats.org/officeDocument/2006/relationships" xmlns:m="http://schemas.openxmlformats.org/officeDocument/2006/math" xmlns:v="urn:schemas-microsoft-com:vml" xmlns:wp14="http://schemas.microsoft.com/office/word/2010/wordprocessingDrawing" xmlns:wp="http://schemas.openxmlformats.org/drawingml/2006/wordprocessingDrawing" xmlns:w10="urn:schemas-microsoft-com:office:word" xmlns:w="http://schemas.openxmlformats.org/wordprocessingml/2006/main" xmlns:w14="http://schemas.microsoft.com/office/word/2010/wordml" xmlns:w15="http://schemas.microsoft.com/office/word/2012/wordml" xmlns:w16se="http://schemas.microsoft.com/office/word/2015/wordml/symex" xmlns:wpg="http://schemas.microsoft.com/office/word/2010/wordprocessingGroup" xmlns:wpi="http://schemas.microsoft.com/office/word/2010/wordprocessingInk" xmlns:wne="http://schemas.microsoft.com/office/word/2006/wordml" xmlns:wps="http://schemas.microsoft.com/office/word/2010/wordprocessingShape" mc:Ignorable="w14 w15 w16se wp14">
   <w:endnote w:type="separator" w:id="-1">
     <w:p>
       <w:pPr>
@@ -34399,7 +34645,7 @@
 </file>
 
 <file path=word/footer1.xml><?xml version="1.0" encoding="utf-8"?>
-<w:ftr xmlns:wpc="http://schemas.microsoft.com/office/word/2010/wordprocessingCanvas" xmlns:cx="http://schemas.microsoft.com/office/drawing/2014/chartex" xmlns:cx1="http://schemas.microsoft.com/office/drawing/2015/9/8/chartex" xmlns:cx2="http://schemas.microsoft.com/office/drawing/2015/10/21/chartex" xmlns:cx3="http://schemas.microsoft.com/office/drawing/2016/5/9/chartex" xmlns:cx4="http://schemas.microsoft.com/office/drawing/2016/5/10/chartex" xmlns:cx5="http://schemas.microsoft.com/office/drawing/2016/5/11/chartex" xmlns:cx6="http://schemas.microsoft.com/office/drawing/2016/5/12/chartex" xmlns:cx7="http://schemas.microsoft.com/office/drawing/2016/5/13/chartex" xmlns:cx8="http://schemas.microsoft.com/office/drawing/2016/5/14/chartex" xmlns:mc="http://schemas.openxmlformats.org/markup-compatibility/2006" xmlns:aink="http://schemas.microsoft.com/office/drawing/2016/ink" xmlns:am3d="http://schemas.microsoft.com/office/drawing/2017/model3d" xmlns:o="urn:schemas-microsoft-com:office:office" xmlns:r="http://schemas.openxmlformats.org/officeDocument/2006/relationships" xmlns:m="http://schemas.openxmlformats.org/officeDocument/2006/math" xmlns:v="urn:schemas-microsoft-com:vml" xmlns:wp14="http://schemas.microsoft.com/office/word/2010/wordprocessingDrawing" xmlns:wp="http://schemas.openxmlformats.org/drawingml/2006/wordprocessingDrawing" xmlns:w10="urn:schemas-microsoft-com:office:word" xmlns:w="http://schemas.openxmlformats.org/wordprocessingml/2006/main" xmlns:w14="http://schemas.microsoft.com/office/word/2010/wordml" xmlns:w15="http://schemas.microsoft.com/office/word/2012/wordml" xmlns:w16cid="http://schemas.microsoft.com/office/word/2016/wordml/cid" xmlns:w16se="http://schemas.microsoft.com/office/word/2015/wordml/symex" xmlns:wpg="http://schemas.microsoft.com/office/word/2010/wordprocessingGroup" xmlns:wpi="http://schemas.microsoft.com/office/word/2010/wordprocessingInk" xmlns:wne="http://schemas.microsoft.com/office/word/2006/wordml" xmlns:wps="http://schemas.microsoft.com/office/word/2010/wordprocessingShape" mc:Ignorable="w14 w15 w16se w16cid wp14">
+<w:ftr xmlns:wpc="http://schemas.microsoft.com/office/word/2010/wordprocessingCanvas" xmlns:cx="http://schemas.microsoft.com/office/drawing/2014/chartex" xmlns:mc="http://schemas.openxmlformats.org/markup-compatibility/2006" xmlns:o="urn:schemas-microsoft-com:office:office" xmlns:r="http://schemas.openxmlformats.org/officeDocument/2006/relationships" xmlns:m="http://schemas.openxmlformats.org/officeDocument/2006/math" xmlns:v="urn:schemas-microsoft-com:vml" xmlns:wp14="http://schemas.microsoft.com/office/word/2010/wordprocessingDrawing" xmlns:wp="http://schemas.openxmlformats.org/drawingml/2006/wordprocessingDrawing" xmlns:w10="urn:schemas-microsoft-com:office:word" xmlns:w="http://schemas.openxmlformats.org/wordprocessingml/2006/main" xmlns:w14="http://schemas.microsoft.com/office/word/2010/wordml" xmlns:w15="http://schemas.microsoft.com/office/word/2012/wordml" xmlns:w16se="http://schemas.microsoft.com/office/word/2015/wordml/symex" xmlns:wpg="http://schemas.microsoft.com/office/word/2010/wordprocessingGroup" xmlns:wpi="http://schemas.microsoft.com/office/word/2010/wordprocessingInk" xmlns:wne="http://schemas.microsoft.com/office/word/2006/wordml" xmlns:wps="http://schemas.microsoft.com/office/word/2010/wordprocessingShape" mc:Ignorable="w14 w15 w16se wp14">
   <w:p>
     <w:pPr>
       <w:pStyle w:val="Footer"/>
@@ -34410,7 +34656,7 @@
 </file>
 
 <file path=word/footnotes.xml><?xml version="1.0" encoding="utf-8"?>
-<w:footnotes xmlns:wpc="http://schemas.microsoft.com/office/word/2010/wordprocessingCanvas" xmlns:cx="http://schemas.microsoft.com/office/drawing/2014/chartex" xmlns:cx1="http://schemas.microsoft.com/office/drawing/2015/9/8/chartex" xmlns:cx2="http://schemas.microsoft.com/office/drawing/2015/10/21/chartex" xmlns:cx3="http://schemas.microsoft.com/office/drawing/2016/5/9/chartex" xmlns:cx4="http://schemas.microsoft.com/office/drawing/2016/5/10/chartex" xmlns:cx5="http://schemas.microsoft.com/office/drawing/2016/5/11/chartex" xmlns:cx6="http://schemas.microsoft.com/office/drawing/2016/5/12/chartex" xmlns:cx7="http://schemas.microsoft.com/office/drawing/2016/5/13/chartex" xmlns:cx8="http://schemas.microsoft.com/office/drawing/2016/5/14/chartex" xmlns:mc="http://schemas.openxmlformats.org/markup-compatibility/2006" xmlns:aink="http://schemas.microsoft.com/office/drawing/2016/ink" xmlns:am3d="http://schemas.microsoft.com/office/drawing/2017/model3d" xmlns:o="urn:schemas-microsoft-com:office:office" xmlns:r="http://schemas.openxmlformats.org/officeDocument/2006/relationships" xmlns:m="http://schemas.openxmlformats.org/officeDocument/2006/math" xmlns:v="urn:schemas-microsoft-com:vml" xmlns:wp14="http://schemas.microsoft.com/office/word/2010/wordprocessingDrawing" xmlns:wp="http://schemas.openxmlformats.org/drawingml/2006/wordprocessingDrawing" xmlns:w10="urn:schemas-microsoft-com:office:word" xmlns:w="http://schemas.openxmlformats.org/wordprocessingml/2006/main" xmlns:w14="http://schemas.microsoft.com/office/word/2010/wordml" xmlns:w15="http://schemas.microsoft.com/office/word/2012/wordml" xmlns:w16cid="http://schemas.microsoft.com/office/word/2016/wordml/cid" xmlns:w16se="http://schemas.microsoft.com/office/word/2015/wordml/symex" xmlns:wpg="http://schemas.microsoft.com/office/word/2010/wordprocessingGroup" xmlns:wpi="http://schemas.microsoft.com/office/word/2010/wordprocessingInk" xmlns:wne="http://schemas.microsoft.com/office/word/2006/wordml" xmlns:wps="http://schemas.microsoft.com/office/word/2010/wordprocessingShape" mc:Ignorable="w14 w15 w16se w16cid wp14">
+<w:footnotes xmlns:wpc="http://schemas.microsoft.com/office/word/2010/wordprocessingCanvas" xmlns:cx="http://schemas.microsoft.com/office/drawing/2014/chartex" xmlns:mc="http://schemas.openxmlformats.org/markup-compatibility/2006" xmlns:o="urn:schemas-microsoft-com:office:office" xmlns:r="http://schemas.openxmlformats.org/officeDocument/2006/relationships" xmlns:m="http://schemas.openxmlformats.org/officeDocument/2006/math" xmlns:v="urn:schemas-microsoft-com:vml" xmlns:wp14="http://schemas.microsoft.com/office/word/2010/wordprocessingDrawing" xmlns:wp="http://schemas.openxmlformats.org/drawingml/2006/wordprocessingDrawing" xmlns:w10="urn:schemas-microsoft-com:office:word" xmlns:w="http://schemas.openxmlformats.org/wordprocessingml/2006/main" xmlns:w14="http://schemas.microsoft.com/office/word/2010/wordml" xmlns:w15="http://schemas.microsoft.com/office/word/2012/wordml" xmlns:w16se="http://schemas.microsoft.com/office/word/2015/wordml/symex" xmlns:wpg="http://schemas.microsoft.com/office/word/2010/wordprocessingGroup" xmlns:wpi="http://schemas.microsoft.com/office/word/2010/wordprocessingInk" xmlns:wne="http://schemas.microsoft.com/office/word/2006/wordml" xmlns:wps="http://schemas.microsoft.com/office/word/2010/wordprocessingShape" mc:Ignorable="w14 w15 w16se wp14">
   <w:footnote w:type="separator" w:id="-1">
     <w:p>
       <w:pPr>
@@ -34435,7 +34681,7 @@
 </file>
 
 <file path=word/numbering.xml><?xml version="1.0" encoding="utf-8"?>
-<w:numbering xmlns:wpc="http://schemas.microsoft.com/office/word/2010/wordprocessingCanvas" xmlns:cx="http://schemas.microsoft.com/office/drawing/2014/chartex" xmlns:cx1="http://schemas.microsoft.com/office/drawing/2015/9/8/chartex" xmlns:cx2="http://schemas.microsoft.com/office/drawing/2015/10/21/chartex" xmlns:cx3="http://schemas.microsoft.com/office/drawing/2016/5/9/chartex" xmlns:cx4="http://schemas.microsoft.com/office/drawing/2016/5/10/chartex" xmlns:cx5="http://schemas.microsoft.com/office/drawing/2016/5/11/chartex" xmlns:cx6="http://schemas.microsoft.com/office/drawing/2016/5/12/chartex" xmlns:cx7="http://schemas.microsoft.com/office/drawing/2016/5/13/chartex" xmlns:cx8="http://schemas.microsoft.com/office/drawing/2016/5/14/chartex" xmlns:mc="http://schemas.openxmlformats.org/markup-compatibility/2006" xmlns:aink="http://schemas.microsoft.com/office/drawing/2016/ink" xmlns:am3d="http://schemas.microsoft.com/office/drawing/2017/model3d" xmlns:o="urn:schemas-microsoft-com:office:office" xmlns:r="http://schemas.openxmlformats.org/officeDocument/2006/relationships" xmlns:m="http://schemas.openxmlformats.org/officeDocument/2006/math" xmlns:v="urn:schemas-microsoft-com:vml" xmlns:wp14="http://schemas.microsoft.com/office/word/2010/wordprocessingDrawing" xmlns:wp="http://schemas.openxmlformats.org/drawingml/2006/wordprocessingDrawing" xmlns:w10="urn:schemas-microsoft-com:office:word" xmlns:w="http://schemas.openxmlformats.org/wordprocessingml/2006/main" xmlns:w14="http://schemas.microsoft.com/office/word/2010/wordml" xmlns:w15="http://schemas.microsoft.com/office/word/2012/wordml" xmlns:w16cid="http://schemas.microsoft.com/office/word/2016/wordml/cid" xmlns:w16se="http://schemas.microsoft.com/office/word/2015/wordml/symex" xmlns:wpg="http://schemas.microsoft.com/office/word/2010/wordprocessingGroup" xmlns:wpi="http://schemas.microsoft.com/office/word/2010/wordprocessingInk" xmlns:wne="http://schemas.microsoft.com/office/word/2006/wordml" xmlns:wps="http://schemas.microsoft.com/office/word/2010/wordprocessingShape" mc:Ignorable="w14 w15 w16se w16cid wp14">
+<w:numbering xmlns:wpc="http://schemas.microsoft.com/office/word/2010/wordprocessingCanvas" xmlns:cx="http://schemas.microsoft.com/office/drawing/2014/chartex" xmlns:mc="http://schemas.openxmlformats.org/markup-compatibility/2006" xmlns:o="urn:schemas-microsoft-com:office:office" xmlns:r="http://schemas.openxmlformats.org/officeDocument/2006/relationships" xmlns:m="http://schemas.openxmlformats.org/officeDocument/2006/math" xmlns:v="urn:schemas-microsoft-com:vml" xmlns:wp14="http://schemas.microsoft.com/office/word/2010/wordprocessingDrawing" xmlns:wp="http://schemas.openxmlformats.org/drawingml/2006/wordprocessingDrawing" xmlns:w10="urn:schemas-microsoft-com:office:word" xmlns:w="http://schemas.openxmlformats.org/wordprocessingml/2006/main" xmlns:w14="http://schemas.microsoft.com/office/word/2010/wordml" xmlns:w15="http://schemas.microsoft.com/office/word/2012/wordml" xmlns:w16se="http://schemas.microsoft.com/office/word/2015/wordml/symex" xmlns:wpg="http://schemas.microsoft.com/office/word/2010/wordprocessingGroup" xmlns:wpi="http://schemas.microsoft.com/office/word/2010/wordprocessingInk" xmlns:wne="http://schemas.microsoft.com/office/word/2006/wordml" xmlns:wps="http://schemas.microsoft.com/office/word/2010/wordprocessingShape" mc:Ignorable="w14 w15 w16se wp14">
   <w:abstractNum w:abstractNumId="0" w15:restartNumberingAfterBreak="0">
     <w:nsid w:val="FFFFFF89"/>
     <w:multiLevelType w:val="singleLevel"/>
@@ -42166,7 +42412,7 @@
 </file>
 
 <file path=word/styles.xml><?xml version="1.0" encoding="utf-8"?>
-<w:styles xmlns:mc="http://schemas.openxmlformats.org/markup-compatibility/2006" xmlns:r="http://schemas.openxmlformats.org/officeDocument/2006/relationships" xmlns:w="http://schemas.openxmlformats.org/wordprocessingml/2006/main" xmlns:w14="http://schemas.microsoft.com/office/word/2010/wordml" xmlns:w15="http://schemas.microsoft.com/office/word/2012/wordml" xmlns:w16cid="http://schemas.microsoft.com/office/word/2016/wordml/cid" xmlns:w16se="http://schemas.microsoft.com/office/word/2015/wordml/symex" mc:Ignorable="w14 w15 w16se w16cid">
+<w:styles xmlns:mc="http://schemas.openxmlformats.org/markup-compatibility/2006" xmlns:r="http://schemas.openxmlformats.org/officeDocument/2006/relationships" xmlns:w="http://schemas.openxmlformats.org/wordprocessingml/2006/main" xmlns:w14="http://schemas.microsoft.com/office/word/2010/wordml" xmlns:w15="http://schemas.microsoft.com/office/word/2012/wordml" xmlns:w16se="http://schemas.microsoft.com/office/word/2015/wordml/symex" mc:Ignorable="w14 w15 w16se">
   <w:docDefaults>
     <w:rPrDefault>
       <w:rPr>
@@ -42176,7 +42422,7 @@
     </w:rPrDefault>
     <w:pPrDefault/>
   </w:docDefaults>
-  <w:latentStyles w:defLockedState="0" w:defUIPriority="99" w:defSemiHidden="0" w:defUnhideWhenUsed="0" w:defQFormat="0" w:count="376">
+  <w:latentStyles w:defLockedState="0" w:defUIPriority="99" w:defSemiHidden="0" w:defUnhideWhenUsed="0" w:defQFormat="0" w:count="371">
     <w:lsdException w:name="Normal" w:uiPriority="0" w:qFormat="1"/>
     <w:lsdException w:name="heading 1" w:uiPriority="9" w:qFormat="1"/>
     <w:lsdException w:name="heading 2" w:uiPriority="9" w:unhideWhenUsed="1" w:qFormat="1"/>
@@ -42282,6 +42528,7 @@
     <w:lsdException w:name="HTML Sample" w:semiHidden="1" w:unhideWhenUsed="1"/>
     <w:lsdException w:name="HTML Typewriter" w:semiHidden="1" w:unhideWhenUsed="1"/>
     <w:lsdException w:name="HTML Variable" w:semiHidden="1" w:unhideWhenUsed="1"/>
+    <w:lsdException w:name="Normal Table" w:semiHidden="1" w:unhideWhenUsed="1"/>
     <w:lsdException w:name="annotation subject" w:semiHidden="1" w:unhideWhenUsed="1"/>
     <w:lsdException w:name="No List" w:semiHidden="1" w:unhideWhenUsed="1"/>
     <w:lsdException w:name="Outline List 1" w:semiHidden="1" w:unhideWhenUsed="1"/>
@@ -42324,8 +42571,11 @@
     <w:lsdException w:name="Table Contemporary" w:semiHidden="1" w:unhideWhenUsed="1"/>
     <w:lsdException w:name="Table Elegant" w:semiHidden="1" w:unhideWhenUsed="1"/>
     <w:lsdException w:name="Table Professional" w:semiHidden="1" w:unhideWhenUsed="1"/>
+    <w:lsdException w:name="Table Subtle 1" w:semiHidden="1" w:unhideWhenUsed="1"/>
     <w:lsdException w:name="Table Subtle 2" w:semiHidden="1" w:unhideWhenUsed="1"/>
     <w:lsdException w:name="Table Web 1" w:semiHidden="1" w:unhideWhenUsed="1"/>
+    <w:lsdException w:name="Table Web 2" w:semiHidden="1" w:unhideWhenUsed="1"/>
+    <w:lsdException w:name="Table Web 3" w:semiHidden="1" w:unhideWhenUsed="1"/>
     <w:lsdException w:name="Balloon Text" w:semiHidden="1" w:unhideWhenUsed="1"/>
     <w:lsdException w:name="Table Grid" w:uiPriority="39" w:qFormat="1"/>
     <w:lsdException w:name="Table Theme" w:semiHidden="1" w:unhideWhenUsed="1"/>
@@ -42541,11 +42791,6 @@
     <w:lsdException w:name="List Table 5 Dark Accent 6" w:uiPriority="50"/>
     <w:lsdException w:name="List Table 6 Colorful Accent 6" w:uiPriority="51"/>
     <w:lsdException w:name="List Table 7 Colorful Accent 6" w:uiPriority="52"/>
-    <w:lsdException w:name="Mention" w:semiHidden="1" w:unhideWhenUsed="1"/>
-    <w:lsdException w:name="Smart Hyperlink" w:semiHidden="1" w:unhideWhenUsed="1"/>
-    <w:lsdException w:name="Hashtag" w:semiHidden="1" w:unhideWhenUsed="1"/>
-    <w:lsdException w:name="Unresolved Mention" w:semiHidden="1" w:unhideWhenUsed="1"/>
-    <w:lsdException w:name="Smart Link" w:semiHidden="1" w:unhideWhenUsed="1"/>
   </w:latentStyles>
   <w:style w:type="paragraph" w:default="1" w:styleId="Normal">
     <w:name w:val="Normal"/>
@@ -43542,7 +43787,7 @@
 </file>
 
 <file path=customXml/itemProps2.xml><?xml version="1.0" encoding="utf-8"?>
-<ds:datastoreItem xmlns:ds="http://schemas.openxmlformats.org/officeDocument/2006/customXml" ds:itemID="{C4F29C4C-3F53-42A0-8EC4-F2AEFE87B664}">
+<ds:datastoreItem xmlns:ds="http://schemas.openxmlformats.org/officeDocument/2006/customXml" ds:itemID="{A0ADFD9A-271A-48CD-8596-1F7D3BED0D87}">
   <ds:schemaRefs>
     <ds:schemaRef ds:uri="http://schemas.openxmlformats.org/officeDocument/2006/bibliography"/>
   </ds:schemaRefs>

</xml_diff>

<commit_message>
thêm sơ đồ erd vật lý
</commit_message>
<xml_diff>
--- a/BAOCAO.docx
+++ b/BAOCAO.docx
@@ -428,7 +428,7 @@
               </wp:anchor>
             </w:drawing>
           </mc:Choice>
-          <mc:Fallback xmlns:cx1="http://schemas.microsoft.com/office/drawing/2015/9/8/chartex" xmlns:cx2="http://schemas.microsoft.com/office/drawing/2015/10/21/chartex" xmlns:cx3="http://schemas.microsoft.com/office/drawing/2016/5/9/chartex" xmlns:cx4="http://schemas.microsoft.com/office/drawing/2016/5/10/chartex" xmlns:cx5="http://schemas.microsoft.com/office/drawing/2016/5/11/chartex" xmlns:cx6="http://schemas.microsoft.com/office/drawing/2016/5/12/chartex" xmlns:cx7="http://schemas.microsoft.com/office/drawing/2016/5/13/chartex" xmlns:cx8="http://schemas.microsoft.com/office/drawing/2016/5/14/chartex" xmlns:aink="http://schemas.microsoft.com/office/drawing/2016/ink" xmlns:am3d="http://schemas.microsoft.com/office/drawing/2017/model3d" xmlns:w16cid="http://schemas.microsoft.com/office/word/2016/wordml/cid" xmlns:wpsCustomData="http://www.wps.cn/officeDocument/2013/wpsCustomData">
+          <mc:Fallback xmlns:wpsCustomData="http://www.wps.cn/officeDocument/2013/wpsCustomData" xmlns:w16cid="http://schemas.microsoft.com/office/word/2016/wordml/cid" xmlns:am3d="http://schemas.microsoft.com/office/drawing/2017/model3d" xmlns:aink="http://schemas.microsoft.com/office/drawing/2016/ink" xmlns:cx8="http://schemas.microsoft.com/office/drawing/2016/5/14/chartex" xmlns:cx7="http://schemas.microsoft.com/office/drawing/2016/5/13/chartex" xmlns:cx6="http://schemas.microsoft.com/office/drawing/2016/5/12/chartex" xmlns:cx5="http://schemas.microsoft.com/office/drawing/2016/5/11/chartex" xmlns:cx4="http://schemas.microsoft.com/office/drawing/2016/5/10/chartex" xmlns:cx3="http://schemas.microsoft.com/office/drawing/2016/5/9/chartex" xmlns:cx2="http://schemas.microsoft.com/office/drawing/2015/10/21/chartex" xmlns:cx1="http://schemas.microsoft.com/office/drawing/2015/9/8/chartex">
             <w:pict>
               <v:shape id="_x0000_s1026" o:spid="_x0000_s1026" o:spt="65" type="#_x0000_t65" style="position:absolute;left:0pt;height:709.2pt;width:492.5pt;mso-position-horizontal:center;mso-position-horizontal-relative:margin;mso-position-vertical:top;mso-position-vertical-relative:margin;z-index:-251657216;v-text-anchor:middle;mso-width-relative:page;mso-height-relative:page;" filled="f" stroked="t" coordsize="21600,21600" o:gfxdata="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" adj="18000">
                 <v:fill on="f" focussize="0,0"/>
@@ -30672,7 +30672,6 @@
       <w:bookmarkEnd w:id="37"/>
     </w:p>
     <w:p>
-      <w:bookmarkStart w:id="38" w:name="_GoBack"/>
       <w:r>
         <w:rPr>
           <w:noProof/>
@@ -30720,7 +30719,6 @@
           </wp:inline>
         </w:drawing>
       </w:r>
-      <w:bookmarkEnd w:id="38"/>
     </w:p>
     <w:p>
       <w:pPr>
@@ -30731,7 +30729,7 @@
           <w:szCs w:val="26"/>
         </w:rPr>
       </w:pPr>
-      <w:bookmarkStart w:id="39" w:name="_Toc213061450"/>
+      <w:bookmarkStart w:id="38" w:name="_Toc213061450"/>
       <w:r>
         <w:rPr>
           <w:sz w:val="26"/>
@@ -30782,7 +30780,7 @@
         </w:rPr>
         <w:t>: Mô hình dữ liệu mức ý niệm</w:t>
       </w:r>
-      <w:bookmarkEnd w:id="39"/>
+      <w:bookmarkEnd w:id="38"/>
     </w:p>
     <w:p>
       <w:pPr>
@@ -30889,7 +30887,16 @@
           <w:szCs w:val="28"/>
           <w:u w:val="dash"/>
         </w:rPr>
-        <w:t>language_id</w:t>
+        <w:t>country</w:t>
+      </w:r>
+      <w:r>
+        <w:rPr>
+          <w:rStyle w:val="SubtleEmphasis1"/>
+          <w:i w:val="0"/>
+          <w:szCs w:val="28"/>
+          <w:u w:val="dash"/>
+        </w:rPr>
+        <w:t>_id</w:t>
       </w:r>
       <w:r>
         <w:rPr>
@@ -30954,7 +30961,15 @@
           <w:i w:val="0"/>
           <w:szCs w:val="28"/>
         </w:rPr>
-        <w:t>LANGUAGE (</w:t>
+        <w:t>COUNTRY</w:t>
+      </w:r>
+      <w:r>
+        <w:rPr>
+          <w:rStyle w:val="SubtleEmphasis1"/>
+          <w:i w:val="0"/>
+          <w:szCs w:val="28"/>
+        </w:rPr>
+        <w:t xml:space="preserve"> (</w:t>
       </w:r>
       <w:r>
         <w:rPr>
@@ -30971,7 +30986,23 @@
           <w:i w:val="0"/>
           <w:szCs w:val="28"/>
         </w:rPr>
-        <w:t>, code, name)</w:t>
+        <w:t>, code, name</w:t>
+      </w:r>
+      <w:r>
+        <w:rPr>
+          <w:rStyle w:val="SubtleEmphasis1"/>
+          <w:i w:val="0"/>
+          <w:szCs w:val="28"/>
+        </w:rPr>
+        <w:t>, language</w:t>
+      </w:r>
+      <w:r>
+        <w:rPr>
+          <w:rStyle w:val="SubtleEmphasis1"/>
+          <w:i w:val="0"/>
+          <w:szCs w:val="28"/>
+        </w:rPr>
+        <w:t>)</w:t>
       </w:r>
     </w:p>
     <w:p>
@@ -33024,15 +33055,7 @@
           <w:i w:val="0"/>
           <w:szCs w:val="28"/>
         </w:rPr>
-        <w:t xml:space="preserve">, apply_type, </w:t>
-      </w:r>
-      <w:r>
-        <w:rPr>
-          <w:rStyle w:val="SubtleEmphasis1"/>
-          <w:i w:val="0"/>
-          <w:szCs w:val="28"/>
-        </w:rPr>
-        <w:t>discount_type, discount_value, condition_apply</w:t>
+        <w:t>, apply_type, discount_type, discount_value, condition_apply</w:t>
       </w:r>
       <w:r>
         <w:rPr>
@@ -33095,7 +33118,7 @@
           <w:szCs w:val="28"/>
         </w:rPr>
       </w:pPr>
-      <w:bookmarkStart w:id="40" w:name="_Toc213077469"/>
+      <w:bookmarkStart w:id="39" w:name="_Toc213077469"/>
       <w:r>
         <w:rPr>
           <w:rStyle w:val="SubtleEmphasis1"/>
@@ -33106,7 +33129,70 @@
         </w:rPr>
         <w:t>Mức vật lý</w:t>
       </w:r>
-      <w:bookmarkEnd w:id="40"/>
+      <w:bookmarkEnd w:id="39"/>
+    </w:p>
+    <w:p>
+      <w:pPr>
+        <w:rPr>
+          <w:rStyle w:val="SubtleEmphasis1"/>
+          <w:b/>
+          <w:i w:val="0"/>
+          <w:sz w:val="28"/>
+          <w:szCs w:val="28"/>
+        </w:rPr>
+      </w:pPr>
+      <w:r>
+        <w:rPr>
+          <w:b/>
+          <w:iCs/>
+          <w:noProof/>
+          <w:color w:val="404040" w:themeColor="text1" w:themeTint="BF"/>
+          <w:sz w:val="28"/>
+          <w:szCs w:val="28"/>
+        </w:rPr>
+        <w:lastRenderedPageBreak/>
+        <w:drawing>
+          <wp:inline distT="0" distB="0" distL="0" distR="0" wp14:anchorId="1C117546" wp14:editId="6395EF78">
+            <wp:extent cx="5972175" cy="4443730"/>
+            <wp:effectExtent l="0" t="0" r="9525" b="0"/>
+            <wp:docPr id="8" name="Picture 8"/>
+            <wp:cNvGraphicFramePr>
+              <a:graphicFrameLocks xmlns:a="http://schemas.openxmlformats.org/drawingml/2006/main" noChangeAspect="1"/>
+            </wp:cNvGraphicFramePr>
+            <a:graphic xmlns:a="http://schemas.openxmlformats.org/drawingml/2006/main">
+              <a:graphicData uri="http://schemas.openxmlformats.org/drawingml/2006/picture">
+                <pic:pic xmlns:pic="http://schemas.openxmlformats.org/drawingml/2006/picture">
+                  <pic:nvPicPr>
+                    <pic:cNvPr id="8" name="erd_vatly.drawio.png"/>
+                    <pic:cNvPicPr/>
+                  </pic:nvPicPr>
+                  <pic:blipFill>
+                    <a:blip r:embed="rId12" cstate="print">
+                      <a:extLst>
+                        <a:ext uri="{28A0092B-C50C-407E-A947-70E740481C1C}">
+                          <a14:useLocalDpi xmlns:a14="http://schemas.microsoft.com/office/drawing/2010/main" val="0"/>
+                        </a:ext>
+                      </a:extLst>
+                    </a:blip>
+                    <a:stretch>
+                      <a:fillRect/>
+                    </a:stretch>
+                  </pic:blipFill>
+                  <pic:spPr>
+                    <a:xfrm>
+                      <a:off x="0" y="0"/>
+                      <a:ext cx="5972175" cy="4443730"/>
+                    </a:xfrm>
+                    <a:prstGeom prst="rect">
+                      <a:avLst/>
+                    </a:prstGeom>
+                  </pic:spPr>
+                </pic:pic>
+              </a:graphicData>
+            </a:graphic>
+          </wp:inline>
+        </w:drawing>
+      </w:r>
     </w:p>
     <w:p>
       <w:pPr>
@@ -33158,7 +33244,7 @@
                 <w:szCs w:val="26"/>
               </w:rPr>
             </w:pPr>
-            <w:bookmarkStart w:id="41" w:name="_Toc213077470"/>
+            <w:bookmarkStart w:id="40" w:name="_Toc213077470"/>
             <w:r>
               <w:rPr>
                 <w:rStyle w:val="SubtleEmphasis1"/>
@@ -33167,7 +33253,7 @@
               </w:rPr>
               <w:t>Tên cột</w:t>
             </w:r>
-            <w:bookmarkEnd w:id="41"/>
+            <w:bookmarkEnd w:id="40"/>
           </w:p>
         </w:tc>
         <w:tc>
@@ -33183,7 +33269,7 @@
                 <w:szCs w:val="26"/>
               </w:rPr>
             </w:pPr>
-            <w:bookmarkStart w:id="42" w:name="_Toc213077471"/>
+            <w:bookmarkStart w:id="41" w:name="_Toc213077471"/>
             <w:r>
               <w:rPr>
                 <w:rStyle w:val="SubtleEmphasis1"/>
@@ -33192,7 +33278,7 @@
               </w:rPr>
               <w:t>Kiểu dữ liệu</w:t>
             </w:r>
-            <w:bookmarkEnd w:id="42"/>
+            <w:bookmarkEnd w:id="41"/>
           </w:p>
         </w:tc>
         <w:tc>
@@ -33208,7 +33294,7 @@
                 <w:szCs w:val="26"/>
               </w:rPr>
             </w:pPr>
-            <w:bookmarkStart w:id="43" w:name="_Toc213077472"/>
+            <w:bookmarkStart w:id="42" w:name="_Toc213077472"/>
             <w:r>
               <w:rPr>
                 <w:rStyle w:val="SubtleEmphasis1"/>
@@ -33217,7 +33303,7 @@
               </w:rPr>
               <w:t>Ràng buộc</w:t>
             </w:r>
-            <w:bookmarkEnd w:id="43"/>
+            <w:bookmarkEnd w:id="42"/>
           </w:p>
         </w:tc>
         <w:tc>
@@ -33233,7 +33319,7 @@
                 <w:szCs w:val="26"/>
               </w:rPr>
             </w:pPr>
-            <w:bookmarkStart w:id="44" w:name="_Toc213077473"/>
+            <w:bookmarkStart w:id="43" w:name="_Toc213077473"/>
             <w:r>
               <w:rPr>
                 <w:rStyle w:val="SubtleEmphasis1"/>
@@ -33242,7 +33328,7 @@
               </w:rPr>
               <w:t>Mô tả</w:t>
             </w:r>
-            <w:bookmarkEnd w:id="44"/>
+            <w:bookmarkEnd w:id="43"/>
           </w:p>
         </w:tc>
       </w:tr>
@@ -33260,7 +33346,7 @@
                 <w:szCs w:val="26"/>
               </w:rPr>
             </w:pPr>
-            <w:bookmarkStart w:id="45" w:name="_Toc213077474"/>
+            <w:bookmarkStart w:id="44" w:name="_Toc213077474"/>
             <w:r>
               <w:rPr>
                 <w:rStyle w:val="SubtleEmphasis1"/>
@@ -33269,7 +33355,7 @@
               </w:rPr>
               <w:t>id</w:t>
             </w:r>
-            <w:bookmarkEnd w:id="45"/>
+            <w:bookmarkEnd w:id="44"/>
           </w:p>
         </w:tc>
         <w:tc>
@@ -33285,7 +33371,7 @@
                 <w:szCs w:val="26"/>
               </w:rPr>
             </w:pPr>
-            <w:bookmarkStart w:id="46" w:name="_Toc213077475"/>
+            <w:bookmarkStart w:id="45" w:name="_Toc213077475"/>
             <w:r>
               <w:rPr>
                 <w:rStyle w:val="SubtleEmphasis1"/>
@@ -33302,7 +33388,7 @@
               </w:rPr>
               <w:t>nt</w:t>
             </w:r>
-            <w:bookmarkEnd w:id="46"/>
+            <w:bookmarkEnd w:id="45"/>
             <w:r>
               <w:rPr>
                 <w:rStyle w:val="SubtleEmphasis1"/>
@@ -33326,7 +33412,7 @@
                 <w:szCs w:val="26"/>
               </w:rPr>
             </w:pPr>
-            <w:bookmarkStart w:id="47" w:name="_Toc213077476"/>
+            <w:bookmarkStart w:id="46" w:name="_Toc213077476"/>
             <w:r>
               <w:rPr>
                 <w:rStyle w:val="SubtleEmphasis1"/>
@@ -33343,7 +33429,7 @@
               </w:rPr>
               <w:t>,</w:t>
             </w:r>
-            <w:bookmarkEnd w:id="47"/>
+            <w:bookmarkEnd w:id="46"/>
           </w:p>
           <w:p>
             <w:pPr>
@@ -33354,7 +33440,7 @@
                 <w:szCs w:val="26"/>
               </w:rPr>
             </w:pPr>
-            <w:bookmarkStart w:id="48" w:name="_Toc213077477"/>
+            <w:bookmarkStart w:id="47" w:name="_Toc213077477"/>
             <w:r>
               <w:rPr>
                 <w:rStyle w:val="SubtleEmphasis1"/>
@@ -33363,7 +33449,7 @@
               </w:rPr>
               <w:t>Auto increment</w:t>
             </w:r>
-            <w:bookmarkEnd w:id="48"/>
+            <w:bookmarkEnd w:id="47"/>
           </w:p>
         </w:tc>
         <w:tc>
@@ -33379,7 +33465,7 @@
                 <w:szCs w:val="26"/>
               </w:rPr>
             </w:pPr>
-            <w:bookmarkStart w:id="49" w:name="_Toc213077478"/>
+            <w:bookmarkStart w:id="48" w:name="_Toc213077478"/>
             <w:r>
               <w:rPr>
                 <w:rStyle w:val="SubtleEmphasis1"/>
@@ -33388,7 +33474,7 @@
               </w:rPr>
               <w:t>Khóa chính</w:t>
             </w:r>
-            <w:bookmarkEnd w:id="49"/>
+            <w:bookmarkEnd w:id="48"/>
           </w:p>
         </w:tc>
       </w:tr>
@@ -33406,7 +33492,7 @@
                 <w:szCs w:val="26"/>
               </w:rPr>
             </w:pPr>
-            <w:bookmarkStart w:id="50" w:name="_Toc213077479"/>
+            <w:bookmarkStart w:id="49" w:name="_Toc213077479"/>
             <w:r>
               <w:rPr>
                 <w:rStyle w:val="SubtleEmphasis1"/>
@@ -33415,7 +33501,7 @@
               </w:rPr>
               <w:t>name</w:t>
             </w:r>
-            <w:bookmarkEnd w:id="50"/>
+            <w:bookmarkEnd w:id="49"/>
           </w:p>
         </w:tc>
         <w:tc>
@@ -33431,7 +33517,7 @@
                 <w:szCs w:val="26"/>
               </w:rPr>
             </w:pPr>
-            <w:bookmarkStart w:id="51" w:name="_Toc213077480"/>
+            <w:bookmarkStart w:id="50" w:name="_Toc213077480"/>
             <w:r>
               <w:rPr>
                 <w:rStyle w:val="SubtleEmphasis1"/>
@@ -33440,7 +33526,7 @@
               </w:rPr>
               <w:t>Varchar(100)</w:t>
             </w:r>
-            <w:bookmarkEnd w:id="51"/>
+            <w:bookmarkEnd w:id="50"/>
           </w:p>
         </w:tc>
         <w:tc>
@@ -33456,7 +33542,7 @@
                 <w:szCs w:val="26"/>
               </w:rPr>
             </w:pPr>
-            <w:bookmarkStart w:id="52" w:name="_Toc213077481"/>
+            <w:bookmarkStart w:id="51" w:name="_Toc213077481"/>
             <w:r>
               <w:rPr>
                 <w:rStyle w:val="SubtleEmphasis1"/>
@@ -33465,7 +33551,7 @@
               </w:rPr>
               <w:t>unique</w:t>
             </w:r>
-            <w:bookmarkEnd w:id="52"/>
+            <w:bookmarkEnd w:id="51"/>
           </w:p>
         </w:tc>
         <w:tc>
@@ -33481,7 +33567,7 @@
                 <w:szCs w:val="26"/>
               </w:rPr>
             </w:pPr>
-            <w:bookmarkStart w:id="53" w:name="_Toc213077482"/>
+            <w:bookmarkStart w:id="52" w:name="_Toc213077482"/>
             <w:r>
               <w:rPr>
                 <w:rStyle w:val="SubtleEmphasis1"/>
@@ -33490,7 +33576,7 @@
               </w:rPr>
               <w:t>Tên bộ phim</w:t>
             </w:r>
-            <w:bookmarkEnd w:id="53"/>
+            <w:bookmarkEnd w:id="52"/>
           </w:p>
         </w:tc>
       </w:tr>
@@ -33508,7 +33594,7 @@
                 <w:szCs w:val="26"/>
               </w:rPr>
             </w:pPr>
-            <w:bookmarkStart w:id="54" w:name="_Toc213077483"/>
+            <w:bookmarkStart w:id="53" w:name="_Toc213077483"/>
             <w:r>
               <w:rPr>
                 <w:rStyle w:val="SubtleEmphasis1"/>
@@ -33517,7 +33603,7 @@
               </w:rPr>
               <w:t>description</w:t>
             </w:r>
-            <w:bookmarkEnd w:id="54"/>
+            <w:bookmarkEnd w:id="53"/>
           </w:p>
         </w:tc>
         <w:tc>
@@ -33533,7 +33619,7 @@
                 <w:szCs w:val="26"/>
               </w:rPr>
             </w:pPr>
-            <w:bookmarkStart w:id="55" w:name="_Toc213077484"/>
+            <w:bookmarkStart w:id="54" w:name="_Toc213077484"/>
             <w:r>
               <w:rPr>
                 <w:rStyle w:val="SubtleEmphasis1"/>
@@ -33542,7 +33628,7 @@
               </w:rPr>
               <w:t>Varchar(255)</w:t>
             </w:r>
-            <w:bookmarkEnd w:id="55"/>
+            <w:bookmarkEnd w:id="54"/>
           </w:p>
         </w:tc>
         <w:tc>
@@ -33558,7 +33644,7 @@
                 <w:szCs w:val="26"/>
               </w:rPr>
             </w:pPr>
-            <w:bookmarkStart w:id="56" w:name="_Toc213077485"/>
+            <w:bookmarkStart w:id="55" w:name="_Toc213077485"/>
             <w:r>
               <w:rPr>
                 <w:rStyle w:val="SubtleEmphasis1"/>
@@ -33575,7 +33661,7 @@
               </w:rPr>
               <w:t>null</w:t>
             </w:r>
-            <w:bookmarkEnd w:id="56"/>
+            <w:bookmarkEnd w:id="55"/>
           </w:p>
         </w:tc>
         <w:tc>
@@ -33591,7 +33677,7 @@
                 <w:szCs w:val="26"/>
               </w:rPr>
             </w:pPr>
-            <w:bookmarkStart w:id="57" w:name="_Toc213077486"/>
+            <w:bookmarkStart w:id="56" w:name="_Toc213077486"/>
             <w:r>
               <w:rPr>
                 <w:rStyle w:val="SubtleEmphasis1"/>
@@ -33600,7 +33686,7 @@
               </w:rPr>
               <w:t>Mô tả về phim</w:t>
             </w:r>
-            <w:bookmarkEnd w:id="57"/>
+            <w:bookmarkEnd w:id="56"/>
           </w:p>
         </w:tc>
       </w:tr>
@@ -33618,17 +33704,16 @@
                 <w:szCs w:val="26"/>
               </w:rPr>
             </w:pPr>
-            <w:bookmarkStart w:id="58" w:name="_Toc213077487"/>
+            <w:bookmarkStart w:id="57" w:name="_Toc213077487"/>
             <w:r>
               <w:rPr>
                 <w:rStyle w:val="SubtleEmphasis1"/>
                 <w:i w:val="0"/>
                 <w:szCs w:val="26"/>
               </w:rPr>
-              <w:lastRenderedPageBreak/>
               <w:t>image</w:t>
             </w:r>
-            <w:bookmarkEnd w:id="58"/>
+            <w:bookmarkEnd w:id="57"/>
           </w:p>
         </w:tc>
         <w:tc>
@@ -33644,7 +33729,7 @@
                 <w:szCs w:val="26"/>
               </w:rPr>
             </w:pPr>
-            <w:bookmarkStart w:id="59" w:name="_Toc213077488"/>
+            <w:bookmarkStart w:id="58" w:name="_Toc213077488"/>
             <w:r>
               <w:rPr>
                 <w:rStyle w:val="SubtleEmphasis1"/>
@@ -33653,7 +33738,7 @@
               </w:rPr>
               <w:t>Varchar(255)</w:t>
             </w:r>
-            <w:bookmarkEnd w:id="59"/>
+            <w:bookmarkEnd w:id="58"/>
           </w:p>
         </w:tc>
         <w:tc>
@@ -33669,7 +33754,7 @@
                 <w:szCs w:val="26"/>
               </w:rPr>
             </w:pPr>
-            <w:bookmarkStart w:id="60" w:name="_Toc213077489"/>
+            <w:bookmarkStart w:id="59" w:name="_Toc213077489"/>
             <w:r>
               <w:rPr>
                 <w:rStyle w:val="SubtleEmphasis1"/>
@@ -33678,7 +33763,7 @@
               </w:rPr>
               <w:t>Not null</w:t>
             </w:r>
-            <w:bookmarkEnd w:id="60"/>
+            <w:bookmarkEnd w:id="59"/>
           </w:p>
         </w:tc>
         <w:tc>
@@ -33694,7 +33779,7 @@
                 <w:szCs w:val="26"/>
               </w:rPr>
             </w:pPr>
-            <w:bookmarkStart w:id="61" w:name="_Toc213077490"/>
+            <w:bookmarkStart w:id="60" w:name="_Toc213077490"/>
             <w:r>
               <w:rPr>
                 <w:rStyle w:val="SubtleEmphasis1"/>
@@ -33703,7 +33788,7 @@
               </w:rPr>
               <w:t>Đường dẫn ảnh đại diện của phim</w:t>
             </w:r>
-            <w:bookmarkEnd w:id="61"/>
+            <w:bookmarkEnd w:id="60"/>
           </w:p>
         </w:tc>
       </w:tr>
@@ -33721,7 +33806,7 @@
                 <w:szCs w:val="26"/>
               </w:rPr>
             </w:pPr>
-            <w:bookmarkStart w:id="62" w:name="_Toc213077491"/>
+            <w:bookmarkStart w:id="61" w:name="_Toc213077491"/>
             <w:r>
               <w:rPr>
                 <w:rStyle w:val="SubtleEmphasis1"/>
@@ -33730,7 +33815,7 @@
               </w:rPr>
               <w:t>Trailer_url</w:t>
             </w:r>
-            <w:bookmarkEnd w:id="62"/>
+            <w:bookmarkEnd w:id="61"/>
             <w:r>
               <w:rPr>
                 <w:rStyle w:val="SubtleEmphasis1"/>
@@ -33752,7 +33837,7 @@
                 <w:szCs w:val="26"/>
               </w:rPr>
             </w:pPr>
-            <w:bookmarkStart w:id="63" w:name="_Toc213077492"/>
+            <w:bookmarkStart w:id="62" w:name="_Toc213077492"/>
             <w:r>
               <w:rPr>
                 <w:rStyle w:val="SubtleEmphasis1"/>
@@ -33761,7 +33846,7 @@
               </w:rPr>
               <w:t>Varchar(255)</w:t>
             </w:r>
-            <w:bookmarkEnd w:id="63"/>
+            <w:bookmarkEnd w:id="62"/>
           </w:p>
         </w:tc>
         <w:tc>
@@ -33777,7 +33862,7 @@
                 <w:szCs w:val="26"/>
               </w:rPr>
             </w:pPr>
-            <w:bookmarkStart w:id="64" w:name="_Toc213077493"/>
+            <w:bookmarkStart w:id="63" w:name="_Toc213077493"/>
             <w:r>
               <w:rPr>
                 <w:rStyle w:val="SubtleEmphasis1"/>
@@ -33786,7 +33871,7 @@
               </w:rPr>
               <w:t>Not null</w:t>
             </w:r>
-            <w:bookmarkEnd w:id="64"/>
+            <w:bookmarkEnd w:id="63"/>
           </w:p>
         </w:tc>
         <w:tc>
@@ -33802,7 +33887,7 @@
                 <w:szCs w:val="26"/>
               </w:rPr>
             </w:pPr>
-            <w:bookmarkStart w:id="65" w:name="_Toc213077494"/>
+            <w:bookmarkStart w:id="64" w:name="_Toc213077494"/>
             <w:r>
               <w:rPr>
                 <w:rStyle w:val="SubtleEmphasis1"/>
@@ -33811,7 +33896,7 @@
               </w:rPr>
               <w:t>Đường dẫn video trailer của phim</w:t>
             </w:r>
-            <w:bookmarkEnd w:id="65"/>
+            <w:bookmarkEnd w:id="64"/>
           </w:p>
         </w:tc>
       </w:tr>
@@ -33829,7 +33914,7 @@
                 <w:szCs w:val="26"/>
               </w:rPr>
             </w:pPr>
-            <w:bookmarkStart w:id="66" w:name="_Toc213077495"/>
+            <w:bookmarkStart w:id="65" w:name="_Toc213077495"/>
             <w:r>
               <w:rPr>
                 <w:rStyle w:val="SubtleEmphasis1"/>
@@ -33838,7 +33923,7 @@
               </w:rPr>
               <w:t>release_date</w:t>
             </w:r>
-            <w:bookmarkEnd w:id="66"/>
+            <w:bookmarkEnd w:id="65"/>
             <w:r>
               <w:rPr>
                 <w:rStyle w:val="SubtleEmphasis1"/>
@@ -33862,7 +33947,7 @@
                 <w:szCs w:val="26"/>
               </w:rPr>
             </w:pPr>
-            <w:bookmarkStart w:id="67" w:name="_Toc213077496"/>
+            <w:bookmarkStart w:id="66" w:name="_Toc213077496"/>
             <w:r>
               <w:rPr>
                 <w:rStyle w:val="SubtleEmphasis1"/>
@@ -33871,7 +33956,7 @@
               </w:rPr>
               <w:t>Datetime</w:t>
             </w:r>
-            <w:bookmarkEnd w:id="67"/>
+            <w:bookmarkEnd w:id="66"/>
             <w:r>
               <w:rPr>
                 <w:rStyle w:val="SubtleEmphasis1"/>
@@ -33895,7 +33980,7 @@
                 <w:szCs w:val="26"/>
               </w:rPr>
             </w:pPr>
-            <w:bookmarkStart w:id="68" w:name="_Toc213077497"/>
+            <w:bookmarkStart w:id="67" w:name="_Toc213077497"/>
             <w:r>
               <w:rPr>
                 <w:rStyle w:val="SubtleEmphasis1"/>
@@ -33904,7 +33989,7 @@
               </w:rPr>
               <w:t>Not null</w:t>
             </w:r>
-            <w:bookmarkEnd w:id="68"/>
+            <w:bookmarkEnd w:id="67"/>
           </w:p>
         </w:tc>
         <w:tc>
@@ -33920,7 +34005,7 @@
                 <w:szCs w:val="26"/>
               </w:rPr>
             </w:pPr>
-            <w:bookmarkStart w:id="69" w:name="_Toc213077498"/>
+            <w:bookmarkStart w:id="68" w:name="_Toc213077498"/>
             <w:r>
               <w:rPr>
                 <w:rStyle w:val="SubtleEmphasis1"/>
@@ -33929,7 +34014,7 @@
               </w:rPr>
               <w:t>Ngày công chiếu</w:t>
             </w:r>
-            <w:bookmarkEnd w:id="69"/>
+            <w:bookmarkEnd w:id="68"/>
           </w:p>
         </w:tc>
       </w:tr>
@@ -33947,7 +34032,7 @@
                 <w:szCs w:val="26"/>
               </w:rPr>
             </w:pPr>
-            <w:bookmarkStart w:id="70" w:name="_Toc213077499"/>
+            <w:bookmarkStart w:id="69" w:name="_Toc213077499"/>
             <w:r>
               <w:rPr>
                 <w:rStyle w:val="SubtleEmphasis1"/>
@@ -33956,7 +34041,7 @@
               </w:rPr>
               <w:t>price_base</w:t>
             </w:r>
-            <w:bookmarkEnd w:id="70"/>
+            <w:bookmarkEnd w:id="69"/>
           </w:p>
         </w:tc>
         <w:tc>
@@ -33972,7 +34057,7 @@
                 <w:szCs w:val="26"/>
               </w:rPr>
             </w:pPr>
-            <w:bookmarkStart w:id="71" w:name="_Toc213077500"/>
+            <w:bookmarkStart w:id="70" w:name="_Toc213077500"/>
             <w:r>
               <w:rPr>
                 <w:rStyle w:val="SubtleEmphasis1"/>
@@ -33989,7 +34074,7 @@
               </w:rPr>
               <w:t>loat</w:t>
             </w:r>
-            <w:bookmarkEnd w:id="71"/>
+            <w:bookmarkEnd w:id="70"/>
             <w:r>
               <w:rPr>
                 <w:rStyle w:val="SubtleEmphasis1"/>
@@ -34013,7 +34098,7 @@
                 <w:szCs w:val="26"/>
               </w:rPr>
             </w:pPr>
-            <w:bookmarkStart w:id="72" w:name="_Toc213077501"/>
+            <w:bookmarkStart w:id="71" w:name="_Toc213077501"/>
             <w:r>
               <w:rPr>
                 <w:rStyle w:val="SubtleEmphasis1"/>
@@ -34022,7 +34107,7 @@
               </w:rPr>
               <w:t>Not null</w:t>
             </w:r>
-            <w:bookmarkEnd w:id="72"/>
+            <w:bookmarkEnd w:id="71"/>
           </w:p>
         </w:tc>
         <w:tc>
@@ -34038,7 +34123,7 @@
                 <w:szCs w:val="26"/>
               </w:rPr>
             </w:pPr>
-            <w:bookmarkStart w:id="73" w:name="_Toc213077502"/>
+            <w:bookmarkStart w:id="72" w:name="_Toc213077502"/>
             <w:r>
               <w:rPr>
                 <w:rStyle w:val="SubtleEmphasis1"/>
@@ -34047,7 +34132,7 @@
               </w:rPr>
               <w:t>Giá gốc của vé thường</w:t>
             </w:r>
-            <w:bookmarkEnd w:id="73"/>
+            <w:bookmarkEnd w:id="72"/>
           </w:p>
         </w:tc>
       </w:tr>
@@ -34065,7 +34150,7 @@
                 <w:szCs w:val="26"/>
               </w:rPr>
             </w:pPr>
-            <w:bookmarkStart w:id="74" w:name="_Toc213077503"/>
+            <w:bookmarkStart w:id="73" w:name="_Toc213077503"/>
             <w:r>
               <w:rPr>
                 <w:rStyle w:val="SubtleEmphasis1"/>
@@ -34074,7 +34159,7 @@
               </w:rPr>
               <w:t>status</w:t>
             </w:r>
-            <w:bookmarkEnd w:id="74"/>
+            <w:bookmarkEnd w:id="73"/>
           </w:p>
         </w:tc>
         <w:tc>
@@ -34090,7 +34175,7 @@
                 <w:szCs w:val="26"/>
               </w:rPr>
             </w:pPr>
-            <w:bookmarkStart w:id="75" w:name="_Toc213077504"/>
+            <w:bookmarkStart w:id="74" w:name="_Toc213077504"/>
             <w:r>
               <w:rPr>
                 <w:rStyle w:val="SubtleEmphasis1"/>
@@ -34107,7 +34192,7 @@
               </w:rPr>
               <w:t>num</w:t>
             </w:r>
-            <w:bookmarkEnd w:id="75"/>
+            <w:bookmarkEnd w:id="74"/>
             <w:r>
               <w:rPr>
                 <w:rStyle w:val="SubtleEmphasis1"/>
@@ -34131,7 +34216,7 @@
                 <w:szCs w:val="26"/>
               </w:rPr>
             </w:pPr>
-            <w:bookmarkStart w:id="76" w:name="_Toc213077505"/>
+            <w:bookmarkStart w:id="75" w:name="_Toc213077505"/>
             <w:r>
               <w:rPr>
                 <w:rStyle w:val="SubtleEmphasis1"/>
@@ -34140,7 +34225,7 @@
               </w:rPr>
               <w:t>“deleted”, “active”</w:t>
             </w:r>
-            <w:bookmarkEnd w:id="76"/>
+            <w:bookmarkEnd w:id="75"/>
           </w:p>
         </w:tc>
         <w:tc>
@@ -34156,7 +34241,7 @@
                 <w:szCs w:val="26"/>
               </w:rPr>
             </w:pPr>
-            <w:bookmarkStart w:id="77" w:name="_Toc213077506"/>
+            <w:bookmarkStart w:id="76" w:name="_Toc213077506"/>
             <w:r>
               <w:rPr>
                 <w:rStyle w:val="SubtleEmphasis1"/>
@@ -34165,7 +34250,7 @@
               </w:rPr>
               <w:t>Trạng thái của phim</w:t>
             </w:r>
-            <w:bookmarkEnd w:id="77"/>
+            <w:bookmarkEnd w:id="76"/>
           </w:p>
         </w:tc>
       </w:tr>
@@ -34183,16 +34268,17 @@
                 <w:szCs w:val="26"/>
               </w:rPr>
             </w:pPr>
-            <w:bookmarkStart w:id="78" w:name="_Toc213077507"/>
+            <w:bookmarkStart w:id="77" w:name="_Toc213077507"/>
             <w:r>
               <w:rPr>
                 <w:rStyle w:val="SubtleEmphasis1"/>
                 <w:i w:val="0"/>
                 <w:szCs w:val="26"/>
               </w:rPr>
+              <w:lastRenderedPageBreak/>
               <w:t>created_at</w:t>
             </w:r>
-            <w:bookmarkEnd w:id="78"/>
+            <w:bookmarkEnd w:id="77"/>
           </w:p>
         </w:tc>
         <w:tc>
@@ -34208,7 +34294,7 @@
                 <w:szCs w:val="26"/>
               </w:rPr>
             </w:pPr>
-            <w:bookmarkStart w:id="79" w:name="_Toc213077508"/>
+            <w:bookmarkStart w:id="78" w:name="_Toc213077508"/>
             <w:r>
               <w:rPr>
                 <w:rStyle w:val="SubtleEmphasis1"/>
@@ -34217,7 +34303,7 @@
               </w:rPr>
               <w:t>Timestamp</w:t>
             </w:r>
-            <w:bookmarkEnd w:id="79"/>
+            <w:bookmarkEnd w:id="78"/>
             <w:r>
               <w:rPr>
                 <w:rStyle w:val="SubtleEmphasis1"/>
@@ -34256,7 +34342,7 @@
                 <w:szCs w:val="26"/>
               </w:rPr>
             </w:pPr>
-            <w:bookmarkStart w:id="80" w:name="_Toc213077509"/>
+            <w:bookmarkStart w:id="79" w:name="_Toc213077509"/>
             <w:r>
               <w:rPr>
                 <w:rStyle w:val="SubtleEmphasis1"/>
@@ -34265,7 +34351,7 @@
               </w:rPr>
               <w:t>Thời gian tạo bảng ghi</w:t>
             </w:r>
-            <w:bookmarkEnd w:id="80"/>
+            <w:bookmarkEnd w:id="79"/>
           </w:p>
         </w:tc>
       </w:tr>
@@ -34283,7 +34369,7 @@
                 <w:szCs w:val="26"/>
               </w:rPr>
             </w:pPr>
-            <w:bookmarkStart w:id="81" w:name="_Toc213077510"/>
+            <w:bookmarkStart w:id="80" w:name="_Toc213077510"/>
             <w:r>
               <w:rPr>
                 <w:rStyle w:val="SubtleEmphasis1"/>
@@ -34292,7 +34378,7 @@
               </w:rPr>
               <w:t>updated_at</w:t>
             </w:r>
-            <w:bookmarkEnd w:id="81"/>
+            <w:bookmarkEnd w:id="80"/>
           </w:p>
         </w:tc>
         <w:tc>
@@ -34308,7 +34394,7 @@
                 <w:szCs w:val="26"/>
               </w:rPr>
             </w:pPr>
-            <w:bookmarkStart w:id="82" w:name="_Toc213077511"/>
+            <w:bookmarkStart w:id="81" w:name="_Toc213077511"/>
             <w:r>
               <w:rPr>
                 <w:rStyle w:val="SubtleEmphasis1"/>
@@ -34317,7 +34403,7 @@
               </w:rPr>
               <w:t>Timestamp</w:t>
             </w:r>
-            <w:bookmarkEnd w:id="82"/>
+            <w:bookmarkEnd w:id="81"/>
             <w:r>
               <w:rPr>
                 <w:rStyle w:val="SubtleEmphasis1"/>
@@ -34356,7 +34442,7 @@
                 <w:szCs w:val="26"/>
               </w:rPr>
             </w:pPr>
-            <w:bookmarkStart w:id="83" w:name="_Toc213077512"/>
+            <w:bookmarkStart w:id="82" w:name="_Toc213077512"/>
             <w:r>
               <w:rPr>
                 <w:rStyle w:val="SubtleEmphasis1"/>
@@ -34365,7 +34451,7 @@
               </w:rPr>
               <w:t>Thười gian cập nhật bảng ghi gần nhất</w:t>
             </w:r>
-            <w:bookmarkEnd w:id="83"/>
+            <w:bookmarkEnd w:id="82"/>
           </w:p>
         </w:tc>
       </w:tr>
@@ -34383,7 +34469,7 @@
                 <w:szCs w:val="26"/>
               </w:rPr>
             </w:pPr>
-            <w:bookmarkStart w:id="84" w:name="_Toc213077513"/>
+            <w:bookmarkStart w:id="83" w:name="_Toc213077513"/>
             <w:r>
               <w:rPr>
                 <w:rStyle w:val="SubtleEmphasis1"/>
@@ -34392,7 +34478,7 @@
               </w:rPr>
               <w:t>Languge_id</w:t>
             </w:r>
-            <w:bookmarkEnd w:id="84"/>
+            <w:bookmarkEnd w:id="83"/>
           </w:p>
         </w:tc>
         <w:tc>
@@ -34408,7 +34494,7 @@
                 <w:szCs w:val="26"/>
               </w:rPr>
             </w:pPr>
-            <w:bookmarkStart w:id="85" w:name="_Toc213077514"/>
+            <w:bookmarkStart w:id="84" w:name="_Toc213077514"/>
             <w:r>
               <w:rPr>
                 <w:rStyle w:val="SubtleEmphasis1"/>
@@ -34417,7 +34503,7 @@
               </w:rPr>
               <w:t>Int</w:t>
             </w:r>
-            <w:bookmarkEnd w:id="85"/>
+            <w:bookmarkEnd w:id="84"/>
             <w:r>
               <w:rPr>
                 <w:rStyle w:val="SubtleEmphasis1"/>
@@ -34441,7 +34527,7 @@
                 <w:szCs w:val="26"/>
               </w:rPr>
             </w:pPr>
-            <w:bookmarkStart w:id="86" w:name="_Toc213077515"/>
+            <w:bookmarkStart w:id="85" w:name="_Toc213077515"/>
             <w:r>
               <w:rPr>
                 <w:rStyle w:val="SubtleEmphasis1"/>
@@ -34450,7 +34536,7 @@
               </w:rPr>
               <w:t>Foreign key</w:t>
             </w:r>
-            <w:bookmarkEnd w:id="86"/>
+            <w:bookmarkEnd w:id="85"/>
           </w:p>
         </w:tc>
         <w:tc>
@@ -34466,7 +34552,7 @@
                 <w:szCs w:val="26"/>
               </w:rPr>
             </w:pPr>
-            <w:bookmarkStart w:id="87" w:name="_Toc213077516"/>
+            <w:bookmarkStart w:id="86" w:name="_Toc213077516"/>
             <w:r>
               <w:rPr>
                 <w:rStyle w:val="SubtleEmphasis1"/>
@@ -34475,7 +34561,7 @@
               </w:rPr>
               <w:t>Khóa ngoại đến bảng languge lưu ngôn ngữ phim</w:t>
             </w:r>
-            <w:bookmarkEnd w:id="87"/>
+            <w:bookmarkEnd w:id="86"/>
           </w:p>
         </w:tc>
       </w:tr>
@@ -34493,7 +34579,7 @@
                 <w:szCs w:val="26"/>
               </w:rPr>
             </w:pPr>
-            <w:bookmarkStart w:id="88" w:name="_Toc213077517"/>
+            <w:bookmarkStart w:id="87" w:name="_Toc213077517"/>
             <w:r>
               <w:rPr>
                 <w:rStyle w:val="SubtleEmphasis1"/>
@@ -34502,7 +34588,7 @@
               </w:rPr>
               <w:t>Subtitle_id</w:t>
             </w:r>
-            <w:bookmarkEnd w:id="88"/>
+            <w:bookmarkEnd w:id="87"/>
           </w:p>
         </w:tc>
         <w:tc>
@@ -34518,7 +34604,7 @@
                 <w:szCs w:val="26"/>
               </w:rPr>
             </w:pPr>
-            <w:bookmarkStart w:id="89" w:name="_Toc213077518"/>
+            <w:bookmarkStart w:id="88" w:name="_Toc213077518"/>
             <w:r>
               <w:rPr>
                 <w:rStyle w:val="SubtleEmphasis1"/>
@@ -34527,7 +34613,7 @@
               </w:rPr>
               <w:t>Int</w:t>
             </w:r>
-            <w:bookmarkEnd w:id="89"/>
+            <w:bookmarkEnd w:id="88"/>
             <w:r>
               <w:rPr>
                 <w:rStyle w:val="SubtleEmphasis1"/>
@@ -34551,7 +34637,7 @@
                 <w:szCs w:val="26"/>
               </w:rPr>
             </w:pPr>
-            <w:bookmarkStart w:id="90" w:name="_Toc213077519"/>
+            <w:bookmarkStart w:id="89" w:name="_Toc213077519"/>
             <w:r>
               <w:rPr>
                 <w:rStyle w:val="SubtleEmphasis1"/>
@@ -34560,7 +34646,7 @@
               </w:rPr>
               <w:t>Foreign key</w:t>
             </w:r>
-            <w:bookmarkEnd w:id="90"/>
+            <w:bookmarkEnd w:id="89"/>
           </w:p>
         </w:tc>
         <w:tc>
@@ -34576,7 +34662,7 @@
                 <w:szCs w:val="26"/>
               </w:rPr>
             </w:pPr>
-            <w:bookmarkStart w:id="91" w:name="_Toc213077520"/>
+            <w:bookmarkStart w:id="90" w:name="_Toc213077520"/>
             <w:r>
               <w:rPr>
                 <w:rStyle w:val="SubtleEmphasis1"/>
@@ -34585,24 +34671,469 @@
               </w:rPr>
               <w:t>Khóa ngoại đến bảng languge lưu ngôn ngữ phụ đề phim</w:t>
             </w:r>
-            <w:bookmarkEnd w:id="91"/>
+            <w:bookmarkEnd w:id="90"/>
           </w:p>
         </w:tc>
       </w:tr>
     </w:tbl>
     <w:p>
       <w:pPr>
+        <w:pStyle w:val="ListParagraph"/>
+        <w:numPr>
+          <w:ilvl w:val="0"/>
+          <w:numId w:val="66"/>
+        </w:numPr>
+        <w:ind w:hanging="720"/>
+        <w:outlineLvl w:val="1"/>
         <w:rPr>
           <w:rStyle w:val="SubtleEmphasis1"/>
           <w:b/>
           <w:i w:val="0"/>
-          <w:sz w:val="28"/>
-          <w:szCs w:val="28"/>
-        </w:rPr>
-      </w:pPr>
+          <w:sz w:val="30"/>
+        </w:rPr>
+      </w:pPr>
+      <w:r>
+        <w:rPr>
+          <w:rStyle w:val="SubtleEmphasis1"/>
+          <w:b/>
+          <w:i w:val="0"/>
+          <w:sz w:val="30"/>
+        </w:rPr>
+        <w:t>Mô hình xử lý</w:t>
+      </w:r>
+    </w:p>
+    <w:p>
+      <w:pPr>
+        <w:pStyle w:val="ListParagraph"/>
+        <w:numPr>
+          <w:ilvl w:val="0"/>
+          <w:numId w:val="73"/>
+        </w:numPr>
+        <w:outlineLvl w:val="2"/>
+        <w:rPr>
+          <w:rStyle w:val="SubtleEmphasis1"/>
+          <w:b/>
+          <w:i w:val="0"/>
+          <w:sz w:val="30"/>
+        </w:rPr>
+      </w:pPr>
+      <w:r>
+        <w:rPr>
+          <w:rStyle w:val="SubtleEmphasis1"/>
+          <w:b/>
+          <w:i w:val="0"/>
+          <w:sz w:val="30"/>
+        </w:rPr>
+        <w:t>Use case chi tiết</w:t>
+      </w:r>
+    </w:p>
+    <w:p>
+      <w:pPr>
+        <w:pStyle w:val="ListParagraph"/>
+        <w:numPr>
+          <w:ilvl w:val="0"/>
+          <w:numId w:val="73"/>
+        </w:numPr>
+        <w:outlineLvl w:val="2"/>
+        <w:rPr>
+          <w:rStyle w:val="SubtleEmphasis1"/>
+          <w:b/>
+          <w:i w:val="0"/>
+          <w:sz w:val="30"/>
+        </w:rPr>
+      </w:pPr>
+      <w:r>
+        <w:rPr>
+          <w:rStyle w:val="SubtleEmphasis1"/>
+          <w:b/>
+          <w:i w:val="0"/>
+          <w:sz w:val="30"/>
+        </w:rPr>
+        <w:t>Sơ đồ tuần tự</w:t>
+      </w:r>
+    </w:p>
+    <w:p>
+      <w:pPr>
+        <w:pStyle w:val="ListParagraph"/>
+        <w:ind w:left="0"/>
+        <w:rPr>
+          <w:rStyle w:val="SubtleEmphasis1"/>
+          <w:b/>
+          <w:i w:val="0"/>
+          <w:sz w:val="30"/>
+        </w:rPr>
+      </w:pPr>
+      <w:r>
+        <w:rPr>
+          <w:b/>
+          <w:iCs/>
+          <w:noProof/>
+          <w:color w:val="404040" w:themeColor="text1" w:themeTint="BF"/>
+          <w:sz w:val="30"/>
+        </w:rPr>
+        <w:drawing>
+          <wp:inline distT="0" distB="0" distL="0" distR="0" wp14:anchorId="5242A8F5" wp14:editId="1C9DB099">
+            <wp:extent cx="5972175" cy="2188845"/>
+            <wp:effectExtent l="0" t="0" r="9525" b="1905"/>
+            <wp:docPr id="4" name="Picture 4"/>
+            <wp:cNvGraphicFramePr>
+              <a:graphicFrameLocks xmlns:a="http://schemas.openxmlformats.org/drawingml/2006/main" noChangeAspect="1"/>
+            </wp:cNvGraphicFramePr>
+            <a:graphic xmlns:a="http://schemas.openxmlformats.org/drawingml/2006/main">
+              <a:graphicData uri="http://schemas.openxmlformats.org/drawingml/2006/picture">
+                <pic:pic xmlns:pic="http://schemas.openxmlformats.org/drawingml/2006/picture">
+                  <pic:nvPicPr>
+                    <pic:cNvPr id="4" name="squen_diagram_dat_ve.drawio.png"/>
+                    <pic:cNvPicPr/>
+                  </pic:nvPicPr>
+                  <pic:blipFill>
+                    <a:blip r:embed="rId13">
+                      <a:extLst>
+                        <a:ext uri="{28A0092B-C50C-407E-A947-70E740481C1C}">
+                          <a14:useLocalDpi xmlns:a14="http://schemas.microsoft.com/office/drawing/2010/main" val="0"/>
+                        </a:ext>
+                      </a:extLst>
+                    </a:blip>
+                    <a:stretch>
+                      <a:fillRect/>
+                    </a:stretch>
+                  </pic:blipFill>
+                  <pic:spPr>
+                    <a:xfrm>
+                      <a:off x="0" y="0"/>
+                      <a:ext cx="5972175" cy="2188845"/>
+                    </a:xfrm>
+                    <a:prstGeom prst="rect">
+                      <a:avLst/>
+                    </a:prstGeom>
+                  </pic:spPr>
+                </pic:pic>
+              </a:graphicData>
+            </a:graphic>
+          </wp:inline>
+        </w:drawing>
+      </w:r>
+    </w:p>
+    <w:p>
+      <w:pPr>
+        <w:pStyle w:val="ListParagraph"/>
+        <w:ind w:left="0"/>
+        <w:rPr>
+          <w:rStyle w:val="SubtleEmphasis1"/>
+          <w:b/>
+          <w:i w:val="0"/>
+          <w:sz w:val="30"/>
+        </w:rPr>
+      </w:pPr>
+      <w:r>
+        <w:rPr>
+          <w:b/>
+          <w:iCs/>
+          <w:noProof/>
+          <w:color w:val="404040" w:themeColor="text1" w:themeTint="BF"/>
+          <w:sz w:val="30"/>
+        </w:rPr>
+        <w:drawing>
+          <wp:inline distT="0" distB="0" distL="0" distR="0" wp14:anchorId="24BDBE97" wp14:editId="7C4C0E27">
+            <wp:extent cx="5972175" cy="2787650"/>
+            <wp:effectExtent l="0" t="0" r="9525" b="0"/>
+            <wp:docPr id="6" name="Picture 6"/>
+            <wp:cNvGraphicFramePr>
+              <a:graphicFrameLocks xmlns:a="http://schemas.openxmlformats.org/drawingml/2006/main" noChangeAspect="1"/>
+            </wp:cNvGraphicFramePr>
+            <a:graphic xmlns:a="http://schemas.openxmlformats.org/drawingml/2006/main">
+              <a:graphicData uri="http://schemas.openxmlformats.org/drawingml/2006/picture">
+                <pic:pic xmlns:pic="http://schemas.openxmlformats.org/drawingml/2006/picture">
+                  <pic:nvPicPr>
+                    <pic:cNvPr id="6" name="squen_diagram_huy_ve.drawio.png"/>
+                    <pic:cNvPicPr/>
+                  </pic:nvPicPr>
+                  <pic:blipFill>
+                    <a:blip r:embed="rId14">
+                      <a:extLst>
+                        <a:ext uri="{28A0092B-C50C-407E-A947-70E740481C1C}">
+                          <a14:useLocalDpi xmlns:a14="http://schemas.microsoft.com/office/drawing/2010/main" val="0"/>
+                        </a:ext>
+                      </a:extLst>
+                    </a:blip>
+                    <a:stretch>
+                      <a:fillRect/>
+                    </a:stretch>
+                  </pic:blipFill>
+                  <pic:spPr>
+                    <a:xfrm>
+                      <a:off x="0" y="0"/>
+                      <a:ext cx="5972175" cy="2787650"/>
+                    </a:xfrm>
+                    <a:prstGeom prst="rect">
+                      <a:avLst/>
+                    </a:prstGeom>
+                  </pic:spPr>
+                </pic:pic>
+              </a:graphicData>
+            </a:graphic>
+          </wp:inline>
+        </w:drawing>
+      </w:r>
+    </w:p>
+    <w:p>
+      <w:pPr>
+        <w:pStyle w:val="ListParagraph"/>
+        <w:numPr>
+          <w:ilvl w:val="0"/>
+          <w:numId w:val="73"/>
+        </w:numPr>
+        <w:outlineLvl w:val="2"/>
+        <w:rPr>
+          <w:rStyle w:val="SubtleEmphasis1"/>
+          <w:b/>
+          <w:i w:val="0"/>
+          <w:sz w:val="30"/>
+        </w:rPr>
+      </w:pPr>
+      <w:r>
+        <w:rPr>
+          <w:rStyle w:val="SubtleEmphasis1"/>
+          <w:b/>
+          <w:i w:val="0"/>
+          <w:sz w:val="30"/>
+        </w:rPr>
+        <w:t xml:space="preserve">Sơ đồ </w:t>
+      </w:r>
+      <w:r>
+        <w:rPr>
+          <w:rStyle w:val="SubtleEmphasis1"/>
+          <w:b/>
+          <w:i w:val="0"/>
+          <w:sz w:val="30"/>
+        </w:rPr>
+        <w:t>hoạt động</w:t>
+      </w:r>
+    </w:p>
+    <w:p>
+      <w:pPr>
+        <w:pStyle w:val="ListParagraph"/>
+        <w:rPr>
+          <w:rStyle w:val="SubtleEmphasis1"/>
+          <w:b/>
+          <w:i w:val="0"/>
+          <w:sz w:val="30"/>
+        </w:rPr>
+      </w:pPr>
+      <w:r>
+        <w:rPr>
+          <w:b/>
+          <w:iCs/>
+          <w:noProof/>
+          <w:color w:val="404040" w:themeColor="text1" w:themeTint="BF"/>
+          <w:sz w:val="30"/>
+        </w:rPr>
+        <w:lastRenderedPageBreak/>
+        <w:drawing>
+          <wp:inline distT="0" distB="0" distL="0" distR="0" wp14:anchorId="661CD927" wp14:editId="3F044D68">
+            <wp:extent cx="4638675" cy="5734050"/>
+            <wp:effectExtent l="0" t="0" r="9525" b="0"/>
+            <wp:docPr id="5" name="Picture 5"/>
+            <wp:cNvGraphicFramePr>
+              <a:graphicFrameLocks xmlns:a="http://schemas.openxmlformats.org/drawingml/2006/main" noChangeAspect="1"/>
+            </wp:cNvGraphicFramePr>
+            <a:graphic xmlns:a="http://schemas.openxmlformats.org/drawingml/2006/main">
+              <a:graphicData uri="http://schemas.openxmlformats.org/drawingml/2006/picture">
+                <pic:pic xmlns:pic="http://schemas.openxmlformats.org/drawingml/2006/picture">
+                  <pic:nvPicPr>
+                    <pic:cNvPr id="5" name="acti_diagram_dat_ve.png"/>
+                    <pic:cNvPicPr/>
+                  </pic:nvPicPr>
+                  <pic:blipFill>
+                    <a:blip r:embed="rId15">
+                      <a:extLst>
+                        <a:ext uri="{28A0092B-C50C-407E-A947-70E740481C1C}">
+                          <a14:useLocalDpi xmlns:a14="http://schemas.microsoft.com/office/drawing/2010/main" val="0"/>
+                        </a:ext>
+                      </a:extLst>
+                    </a:blip>
+                    <a:stretch>
+                      <a:fillRect/>
+                    </a:stretch>
+                  </pic:blipFill>
+                  <pic:spPr>
+                    <a:xfrm>
+                      <a:off x="0" y="0"/>
+                      <a:ext cx="4638675" cy="5734050"/>
+                    </a:xfrm>
+                    <a:prstGeom prst="rect">
+                      <a:avLst/>
+                    </a:prstGeom>
+                  </pic:spPr>
+                </pic:pic>
+              </a:graphicData>
+            </a:graphic>
+          </wp:inline>
+        </w:drawing>
+      </w:r>
+    </w:p>
+    <w:p>
+      <w:pPr>
+        <w:pStyle w:val="ListParagraph"/>
+        <w:numPr>
+          <w:ilvl w:val="0"/>
+          <w:numId w:val="66"/>
+        </w:numPr>
+        <w:ind w:hanging="720"/>
+        <w:outlineLvl w:val="1"/>
+        <w:rPr>
+          <w:rStyle w:val="SubtleEmphasis1"/>
+          <w:b/>
+          <w:i w:val="0"/>
+          <w:sz w:val="30"/>
+        </w:rPr>
+      </w:pPr>
+      <w:r>
+        <w:rPr>
+          <w:rStyle w:val="SubtleEmphasis1"/>
+          <w:b/>
+          <w:i w:val="0"/>
+          <w:sz w:val="30"/>
+        </w:rPr>
+        <w:t>Hệ thống màn hình</w:t>
+      </w:r>
+    </w:p>
+    <w:p>
+      <w:pPr>
+        <w:pStyle w:val="ListParagraph"/>
+        <w:ind w:left="0"/>
+        <w:rPr>
+          <w:rStyle w:val="SubtleEmphasis1"/>
+          <w:b/>
+          <w:i w:val="0"/>
+          <w:sz w:val="30"/>
+        </w:rPr>
+      </w:pPr>
+      <w:bookmarkStart w:id="91" w:name="_GoBack"/>
+      <w:r>
+        <w:rPr>
+          <w:b/>
+          <w:iCs/>
+          <w:noProof/>
+          <w:color w:val="404040" w:themeColor="text1" w:themeTint="BF"/>
+          <w:sz w:val="30"/>
+        </w:rPr>
+        <w:lastRenderedPageBreak/>
+        <w:drawing>
+          <wp:inline distT="0" distB="0" distL="0" distR="0" wp14:anchorId="1F3C770D" wp14:editId="0E8A01BB">
+            <wp:extent cx="5962650" cy="4248555"/>
+            <wp:effectExtent l="0" t="0" r="0" b="0"/>
+            <wp:docPr id="12" name="Picture 12"/>
+            <wp:cNvGraphicFramePr>
+              <a:graphicFrameLocks xmlns:a="http://schemas.openxmlformats.org/drawingml/2006/main" noChangeAspect="1"/>
+            </wp:cNvGraphicFramePr>
+            <a:graphic xmlns:a="http://schemas.openxmlformats.org/drawingml/2006/main">
+              <a:graphicData uri="http://schemas.openxmlformats.org/drawingml/2006/picture">
+                <pic:pic xmlns:pic="http://schemas.openxmlformats.org/drawingml/2006/picture">
+                  <pic:nvPicPr>
+                    <pic:cNvPr id="12" name="Desktop - home.png"/>
+                    <pic:cNvPicPr/>
+                  </pic:nvPicPr>
+                  <pic:blipFill rotWithShape="1">
+                    <a:blip r:embed="rId16" cstate="print">
+                      <a:extLst>
+                        <a:ext uri="{28A0092B-C50C-407E-A947-70E740481C1C}">
+                          <a14:useLocalDpi xmlns:a14="http://schemas.microsoft.com/office/drawing/2010/main" val="0"/>
+                        </a:ext>
+                      </a:extLst>
+                    </a:blip>
+                    <a:srcRect l="2552" t="3071" r="2392" b="3759"/>
+                    <a:stretch/>
+                  </pic:blipFill>
+                  <pic:spPr bwMode="auto">
+                    <a:xfrm>
+                      <a:off x="0" y="0"/>
+                      <a:ext cx="5969546" cy="4253468"/>
+                    </a:xfrm>
+                    <a:prstGeom prst="rect">
+                      <a:avLst/>
+                    </a:prstGeom>
+                    <a:ln>
+                      <a:noFill/>
+                    </a:ln>
+                    <a:extLst>
+                      <a:ext uri="{53640926-AAD7-44D8-BBD7-CCE9431645EC}">
+                        <a14:shadowObscured xmlns:a14="http://schemas.microsoft.com/office/drawing/2010/main"/>
+                      </a:ext>
+                    </a:extLst>
+                  </pic:spPr>
+                </pic:pic>
+              </a:graphicData>
+            </a:graphic>
+          </wp:inline>
+        </w:drawing>
+      </w:r>
+      <w:bookmarkEnd w:id="91"/>
+    </w:p>
+    <w:p>
+      <w:pPr>
+        <w:pStyle w:val="ListParagraph"/>
+        <w:ind w:left="0"/>
+        <w:rPr>
+          <w:rStyle w:val="SubtleEmphasis1"/>
+          <w:b/>
+          <w:i w:val="0"/>
+          <w:sz w:val="30"/>
+        </w:rPr>
+      </w:pPr>
+      <w:r>
+        <w:rPr>
+          <w:b/>
+          <w:iCs/>
+          <w:noProof/>
+          <w:color w:val="404040" w:themeColor="text1" w:themeTint="BF"/>
+          <w:sz w:val="30"/>
+        </w:rPr>
+        <w:drawing>
+          <wp:inline distT="0" distB="0" distL="0" distR="0" wp14:anchorId="4F1CA8E9" wp14:editId="5083EE43">
+            <wp:extent cx="5972175" cy="4246880"/>
+            <wp:effectExtent l="0" t="0" r="9525" b="1270"/>
+            <wp:docPr id="10" name="Picture 10"/>
+            <wp:cNvGraphicFramePr>
+              <a:graphicFrameLocks xmlns:a="http://schemas.openxmlformats.org/drawingml/2006/main" noChangeAspect="1"/>
+            </wp:cNvGraphicFramePr>
+            <a:graphic xmlns:a="http://schemas.openxmlformats.org/drawingml/2006/main">
+              <a:graphicData uri="http://schemas.openxmlformats.org/drawingml/2006/picture">
+                <pic:pic xmlns:pic="http://schemas.openxmlformats.org/drawingml/2006/picture">
+                  <pic:nvPicPr>
+                    <pic:cNvPr id="10" name="Desktop - phim.png"/>
+                    <pic:cNvPicPr/>
+                  </pic:nvPicPr>
+                  <pic:blipFill>
+                    <a:blip r:embed="rId17">
+                      <a:extLst>
+                        <a:ext uri="{28A0092B-C50C-407E-A947-70E740481C1C}">
+                          <a14:useLocalDpi xmlns:a14="http://schemas.microsoft.com/office/drawing/2010/main" val="0"/>
+                        </a:ext>
+                      </a:extLst>
+                    </a:blip>
+                    <a:stretch>
+                      <a:fillRect/>
+                    </a:stretch>
+                  </pic:blipFill>
+                  <pic:spPr>
+                    <a:xfrm>
+                      <a:off x="0" y="0"/>
+                      <a:ext cx="5972175" cy="4246880"/>
+                    </a:xfrm>
+                    <a:prstGeom prst="rect">
+                      <a:avLst/>
+                    </a:prstGeom>
+                  </pic:spPr>
+                </pic:pic>
+              </a:graphicData>
+            </a:graphic>
+          </wp:inline>
+        </w:drawing>
+      </w:r>
     </w:p>
     <w:sectPr>
-      <w:footerReference w:type="default" r:id="rId12"/>
+      <w:footerReference w:type="default" r:id="rId18"/>
       <w:pgSz w:w="12240" w:h="15840"/>
       <w:pgMar w:top="1138" w:right="1134" w:bottom="1134" w:left="1701" w:header="720" w:footer="720" w:gutter="0"/>
       <w:pgBorders w:display="firstPage">
@@ -38816,7 +39347,7 @@
   <w:abstractNum w:abstractNumId="39" w15:restartNumberingAfterBreak="0">
     <w:nsid w:val="3DE11085"/>
     <w:multiLevelType w:val="hybridMultilevel"/>
-    <w:tmpl w:val="6B04D2F6"/>
+    <w:tmpl w:val="CFD6DC36"/>
     <w:lvl w:ilvl="0" w:tplc="FFA2B49C">
       <w:start w:val="1"/>
       <w:numFmt w:val="decimal"/>
@@ -40139,6 +40670,95 @@
     </w:lvl>
   </w:abstractNum>
   <w:abstractNum w:abstractNumId="52" w15:restartNumberingAfterBreak="0">
+    <w:nsid w:val="4D3E0C0A"/>
+    <w:multiLevelType w:val="hybridMultilevel"/>
+    <w:tmpl w:val="093CBC22"/>
+    <w:lvl w:ilvl="0" w:tplc="D434742E">
+      <w:start w:val="1"/>
+      <w:numFmt w:val="decimal"/>
+      <w:lvlText w:val="3.2.%1"/>
+      <w:lvlJc w:val="left"/>
+      <w:pPr>
+        <w:ind w:left="720" w:hanging="360"/>
+      </w:pPr>
+      <w:rPr>
+        <w:rFonts w:hint="default"/>
+      </w:rPr>
+    </w:lvl>
+    <w:lvl w:ilvl="1" w:tplc="04090019">
+      <w:start w:val="1"/>
+      <w:numFmt w:val="lowerLetter"/>
+      <w:lvlText w:val="%2."/>
+      <w:lvlJc w:val="left"/>
+      <w:pPr>
+        <w:ind w:left="1440" w:hanging="360"/>
+      </w:pPr>
+    </w:lvl>
+    <w:lvl w:ilvl="2" w:tplc="0409001B" w:tentative="1">
+      <w:start w:val="1"/>
+      <w:numFmt w:val="lowerRoman"/>
+      <w:lvlText w:val="%3."/>
+      <w:lvlJc w:val="right"/>
+      <w:pPr>
+        <w:ind w:left="2160" w:hanging="180"/>
+      </w:pPr>
+    </w:lvl>
+    <w:lvl w:ilvl="3" w:tplc="0409000F" w:tentative="1">
+      <w:start w:val="1"/>
+      <w:numFmt w:val="decimal"/>
+      <w:lvlText w:val="%4."/>
+      <w:lvlJc w:val="left"/>
+      <w:pPr>
+        <w:ind w:left="2880" w:hanging="360"/>
+      </w:pPr>
+    </w:lvl>
+    <w:lvl w:ilvl="4" w:tplc="04090019" w:tentative="1">
+      <w:start w:val="1"/>
+      <w:numFmt w:val="lowerLetter"/>
+      <w:lvlText w:val="%5."/>
+      <w:lvlJc w:val="left"/>
+      <w:pPr>
+        <w:ind w:left="3600" w:hanging="360"/>
+      </w:pPr>
+    </w:lvl>
+    <w:lvl w:ilvl="5" w:tplc="0409001B" w:tentative="1">
+      <w:start w:val="1"/>
+      <w:numFmt w:val="lowerRoman"/>
+      <w:lvlText w:val="%6."/>
+      <w:lvlJc w:val="right"/>
+      <w:pPr>
+        <w:ind w:left="4320" w:hanging="180"/>
+      </w:pPr>
+    </w:lvl>
+    <w:lvl w:ilvl="6" w:tplc="0409000F" w:tentative="1">
+      <w:start w:val="1"/>
+      <w:numFmt w:val="decimal"/>
+      <w:lvlText w:val="%7."/>
+      <w:lvlJc w:val="left"/>
+      <w:pPr>
+        <w:ind w:left="5040" w:hanging="360"/>
+      </w:pPr>
+    </w:lvl>
+    <w:lvl w:ilvl="7" w:tplc="04090019" w:tentative="1">
+      <w:start w:val="1"/>
+      <w:numFmt w:val="lowerLetter"/>
+      <w:lvlText w:val="%8."/>
+      <w:lvlJc w:val="left"/>
+      <w:pPr>
+        <w:ind w:left="5760" w:hanging="360"/>
+      </w:pPr>
+    </w:lvl>
+    <w:lvl w:ilvl="8" w:tplc="0409001B" w:tentative="1">
+      <w:start w:val="1"/>
+      <w:numFmt w:val="lowerRoman"/>
+      <w:lvlText w:val="%9."/>
+      <w:lvlJc w:val="right"/>
+      <w:pPr>
+        <w:ind w:left="6480" w:hanging="180"/>
+      </w:pPr>
+    </w:lvl>
+  </w:abstractNum>
+  <w:abstractNum w:abstractNumId="53" w15:restartNumberingAfterBreak="0">
     <w:nsid w:val="4E0D7E29"/>
     <w:multiLevelType w:val="hybridMultilevel"/>
     <w:tmpl w:val="F98E7D52"/>
@@ -40251,7 +40871,7 @@
       </w:rPr>
     </w:lvl>
   </w:abstractNum>
-  <w:abstractNum w:abstractNumId="53" w15:restartNumberingAfterBreak="0">
+  <w:abstractNum w:abstractNumId="54" w15:restartNumberingAfterBreak="0">
     <w:nsid w:val="50076F92"/>
     <w:multiLevelType w:val="hybridMultilevel"/>
     <w:tmpl w:val="BFC6C738"/>
@@ -40340,7 +40960,7 @@
       </w:pPr>
     </w:lvl>
   </w:abstractNum>
-  <w:abstractNum w:abstractNumId="54" w15:restartNumberingAfterBreak="0">
+  <w:abstractNum w:abstractNumId="55" w15:restartNumberingAfterBreak="0">
     <w:nsid w:val="50E07015"/>
     <w:multiLevelType w:val="hybridMultilevel"/>
     <w:tmpl w:val="25BACAC6"/>
@@ -40426,7 +41046,7 @@
       </w:pPr>
     </w:lvl>
   </w:abstractNum>
-  <w:abstractNum w:abstractNumId="55" w15:restartNumberingAfterBreak="0">
+  <w:abstractNum w:abstractNumId="56" w15:restartNumberingAfterBreak="0">
     <w:nsid w:val="52D174FF"/>
     <w:multiLevelType w:val="hybridMultilevel"/>
     <w:tmpl w:val="7A7C6B14"/>
@@ -40539,7 +41159,7 @@
       </w:rPr>
     </w:lvl>
   </w:abstractNum>
-  <w:abstractNum w:abstractNumId="56" w15:restartNumberingAfterBreak="0">
+  <w:abstractNum w:abstractNumId="57" w15:restartNumberingAfterBreak="0">
     <w:nsid w:val="53AC3F80"/>
     <w:multiLevelType w:val="hybridMultilevel"/>
     <w:tmpl w:val="A1969E22"/>
@@ -40625,7 +41245,7 @@
       </w:pPr>
     </w:lvl>
   </w:abstractNum>
-  <w:abstractNum w:abstractNumId="57" w15:restartNumberingAfterBreak="0">
+  <w:abstractNum w:abstractNumId="58" w15:restartNumberingAfterBreak="0">
     <w:nsid w:val="58950B5F"/>
     <w:multiLevelType w:val="multilevel"/>
     <w:tmpl w:val="58950B5F"/>
@@ -40738,7 +41358,7 @@
       </w:rPr>
     </w:lvl>
   </w:abstractNum>
-  <w:abstractNum w:abstractNumId="58" w15:restartNumberingAfterBreak="0">
+  <w:abstractNum w:abstractNumId="59" w15:restartNumberingAfterBreak="0">
     <w:nsid w:val="5AAC3DED"/>
     <w:multiLevelType w:val="hybridMultilevel"/>
     <w:tmpl w:val="F12E1F46"/>
@@ -40824,7 +41444,7 @@
       </w:pPr>
     </w:lvl>
   </w:abstractNum>
-  <w:abstractNum w:abstractNumId="59" w15:restartNumberingAfterBreak="0">
+  <w:abstractNum w:abstractNumId="60" w15:restartNumberingAfterBreak="0">
     <w:nsid w:val="5B4B1787"/>
     <w:multiLevelType w:val="multilevel"/>
     <w:tmpl w:val="5B4B1787"/>
@@ -40937,7 +41557,7 @@
       </w:rPr>
     </w:lvl>
   </w:abstractNum>
-  <w:abstractNum w:abstractNumId="60" w15:restartNumberingAfterBreak="0">
+  <w:abstractNum w:abstractNumId="61" w15:restartNumberingAfterBreak="0">
     <w:nsid w:val="5D763C75"/>
     <w:multiLevelType w:val="hybridMultilevel"/>
     <w:tmpl w:val="121890F4"/>
@@ -41026,7 +41646,7 @@
       </w:pPr>
     </w:lvl>
   </w:abstractNum>
-  <w:abstractNum w:abstractNumId="61" w15:restartNumberingAfterBreak="0">
+  <w:abstractNum w:abstractNumId="62" w15:restartNumberingAfterBreak="0">
     <w:nsid w:val="5F783EBF"/>
     <w:multiLevelType w:val="hybridMultilevel"/>
     <w:tmpl w:val="25604192"/>
@@ -41115,7 +41735,7 @@
       </w:pPr>
     </w:lvl>
   </w:abstractNum>
-  <w:abstractNum w:abstractNumId="62" w15:restartNumberingAfterBreak="0">
+  <w:abstractNum w:abstractNumId="63" w15:restartNumberingAfterBreak="0">
     <w:nsid w:val="60F56821"/>
     <w:multiLevelType w:val="hybridMultilevel"/>
     <w:tmpl w:val="F552FB04"/>
@@ -41201,7 +41821,7 @@
       </w:pPr>
     </w:lvl>
   </w:abstractNum>
-  <w:abstractNum w:abstractNumId="63" w15:restartNumberingAfterBreak="0">
+  <w:abstractNum w:abstractNumId="64" w15:restartNumberingAfterBreak="0">
     <w:nsid w:val="633A02EF"/>
     <w:multiLevelType w:val="hybridMultilevel"/>
     <w:tmpl w:val="8B3C1890"/>
@@ -41314,7 +41934,7 @@
       </w:rPr>
     </w:lvl>
   </w:abstractNum>
-  <w:abstractNum w:abstractNumId="64" w15:restartNumberingAfterBreak="0">
+  <w:abstractNum w:abstractNumId="65" w15:restartNumberingAfterBreak="0">
     <w:nsid w:val="65DA2F1D"/>
     <w:multiLevelType w:val="hybridMultilevel"/>
     <w:tmpl w:val="370AD602"/>
@@ -41427,7 +42047,7 @@
       </w:rPr>
     </w:lvl>
   </w:abstractNum>
-  <w:abstractNum w:abstractNumId="65" w15:restartNumberingAfterBreak="0">
+  <w:abstractNum w:abstractNumId="66" w15:restartNumberingAfterBreak="0">
     <w:nsid w:val="6B916819"/>
     <w:multiLevelType w:val="hybridMultilevel"/>
     <w:tmpl w:val="A33EEA6A"/>
@@ -41540,7 +42160,7 @@
       </w:rPr>
     </w:lvl>
   </w:abstractNum>
-  <w:abstractNum w:abstractNumId="66" w15:restartNumberingAfterBreak="0">
+  <w:abstractNum w:abstractNumId="67" w15:restartNumberingAfterBreak="0">
     <w:nsid w:val="6BD2377A"/>
     <w:multiLevelType w:val="hybridMultilevel"/>
     <w:tmpl w:val="19C28444"/>
@@ -41653,7 +42273,7 @@
       </w:rPr>
     </w:lvl>
   </w:abstractNum>
-  <w:abstractNum w:abstractNumId="67" w15:restartNumberingAfterBreak="0">
+  <w:abstractNum w:abstractNumId="68" w15:restartNumberingAfterBreak="0">
     <w:nsid w:val="6CDA488C"/>
     <w:multiLevelType w:val="hybridMultilevel"/>
     <w:tmpl w:val="CDE08F74"/>
@@ -41766,7 +42386,7 @@
       </w:rPr>
     </w:lvl>
   </w:abstractNum>
-  <w:abstractNum w:abstractNumId="68" w15:restartNumberingAfterBreak="0">
+  <w:abstractNum w:abstractNumId="69" w15:restartNumberingAfterBreak="0">
     <w:nsid w:val="6F8E6852"/>
     <w:multiLevelType w:val="hybridMultilevel"/>
     <w:tmpl w:val="32F40D5C"/>
@@ -41879,7 +42499,7 @@
       </w:rPr>
     </w:lvl>
   </w:abstractNum>
-  <w:abstractNum w:abstractNumId="69" w15:restartNumberingAfterBreak="0">
+  <w:abstractNum w:abstractNumId="70" w15:restartNumberingAfterBreak="0">
     <w:nsid w:val="72BE325F"/>
     <w:multiLevelType w:val="hybridMultilevel"/>
     <w:tmpl w:val="533A55F8"/>
@@ -41992,7 +42612,7 @@
       </w:rPr>
     </w:lvl>
   </w:abstractNum>
-  <w:abstractNum w:abstractNumId="70" w15:restartNumberingAfterBreak="0">
+  <w:abstractNum w:abstractNumId="71" w15:restartNumberingAfterBreak="0">
     <w:nsid w:val="7E1951F7"/>
     <w:multiLevelType w:val="hybridMultilevel"/>
     <w:tmpl w:val="647207F4"/>
@@ -42078,7 +42698,7 @@
       </w:pPr>
     </w:lvl>
   </w:abstractNum>
-  <w:abstractNum w:abstractNumId="71" w15:restartNumberingAfterBreak="0">
+  <w:abstractNum w:abstractNumId="72" w15:restartNumberingAfterBreak="0">
     <w:nsid w:val="7F4D0571"/>
     <w:multiLevelType w:val="hybridMultilevel"/>
     <w:tmpl w:val="E5220E04"/>
@@ -42201,7 +42821,7 @@
     <w:abstractNumId w:val="21"/>
   </w:num>
   <w:num w:numId="4">
-    <w:abstractNumId w:val="59"/>
+    <w:abstractNumId w:val="60"/>
   </w:num>
   <w:num w:numId="5">
     <w:abstractNumId w:val="10"/>
@@ -42225,7 +42845,7 @@
     <w:abstractNumId w:val="35"/>
   </w:num>
   <w:num w:numId="12">
-    <w:abstractNumId w:val="57"/>
+    <w:abstractNumId w:val="58"/>
   </w:num>
   <w:num w:numId="13">
     <w:abstractNumId w:val="50"/>
@@ -42243,13 +42863,13 @@
     <w:abstractNumId w:val="9"/>
   </w:num>
   <w:num w:numId="18">
-    <w:abstractNumId w:val="66"/>
+    <w:abstractNumId w:val="67"/>
   </w:num>
   <w:num w:numId="19">
     <w:abstractNumId w:val="32"/>
   </w:num>
   <w:num w:numId="20">
-    <w:abstractNumId w:val="64"/>
+    <w:abstractNumId w:val="65"/>
   </w:num>
   <w:num w:numId="21">
     <w:abstractNumId w:val="27"/>
@@ -42258,7 +42878,7 @@
     <w:abstractNumId w:val="45"/>
   </w:num>
   <w:num w:numId="23">
-    <w:abstractNumId w:val="63"/>
+    <w:abstractNumId w:val="64"/>
   </w:num>
   <w:num w:numId="24">
     <w:abstractNumId w:val="43"/>
@@ -42276,13 +42896,13 @@
     <w:abstractNumId w:val="44"/>
   </w:num>
   <w:num w:numId="29">
-    <w:abstractNumId w:val="61"/>
+    <w:abstractNumId w:val="62"/>
   </w:num>
   <w:num w:numId="30">
-    <w:abstractNumId w:val="53"/>
+    <w:abstractNumId w:val="54"/>
   </w:num>
   <w:num w:numId="31">
-    <w:abstractNumId w:val="70"/>
+    <w:abstractNumId w:val="71"/>
   </w:num>
   <w:num w:numId="32">
     <w:abstractNumId w:val="17"/>
@@ -42291,7 +42911,7 @@
     <w:abstractNumId w:val="5"/>
   </w:num>
   <w:num w:numId="34">
-    <w:abstractNumId w:val="52"/>
+    <w:abstractNumId w:val="53"/>
   </w:num>
   <w:num w:numId="35">
     <w:abstractNumId w:val="51"/>
@@ -42309,7 +42929,7 @@
     <w:abstractNumId w:val="20"/>
   </w:num>
   <w:num w:numId="40">
-    <w:abstractNumId w:val="55"/>
+    <w:abstractNumId w:val="56"/>
   </w:num>
   <w:num w:numId="41">
     <w:abstractNumId w:val="24"/>
@@ -42318,13 +42938,13 @@
     <w:abstractNumId w:val="38"/>
   </w:num>
   <w:num w:numId="43">
-    <w:abstractNumId w:val="62"/>
+    <w:abstractNumId w:val="63"/>
   </w:num>
   <w:num w:numId="44">
-    <w:abstractNumId w:val="67"/>
+    <w:abstractNumId w:val="68"/>
   </w:num>
   <w:num w:numId="45">
-    <w:abstractNumId w:val="68"/>
+    <w:abstractNumId w:val="69"/>
   </w:num>
   <w:num w:numId="46">
     <w:abstractNumId w:val="22"/>
@@ -42336,7 +42956,7 @@
     <w:abstractNumId w:val="26"/>
   </w:num>
   <w:num w:numId="49">
-    <w:abstractNumId w:val="56"/>
+    <w:abstractNumId w:val="57"/>
   </w:num>
   <w:num w:numId="50">
     <w:abstractNumId w:val="41"/>
@@ -42351,13 +42971,13 @@
     <w:abstractNumId w:val="1"/>
   </w:num>
   <w:num w:numId="54">
-    <w:abstractNumId w:val="69"/>
+    <w:abstractNumId w:val="70"/>
   </w:num>
   <w:num w:numId="55">
     <w:abstractNumId w:val="36"/>
   </w:num>
   <w:num w:numId="56">
-    <w:abstractNumId w:val="71"/>
+    <w:abstractNumId w:val="72"/>
   </w:num>
   <w:num w:numId="57">
     <w:abstractNumId w:val="3"/>
@@ -42366,7 +42986,7 @@
     <w:abstractNumId w:val="6"/>
   </w:num>
   <w:num w:numId="59">
-    <w:abstractNumId w:val="54"/>
+    <w:abstractNumId w:val="55"/>
   </w:num>
   <w:num w:numId="60">
     <w:abstractNumId w:val="49"/>
@@ -42375,7 +42995,7 @@
     <w:abstractNumId w:val="18"/>
   </w:num>
   <w:num w:numId="62">
-    <w:abstractNumId w:val="58"/>
+    <w:abstractNumId w:val="59"/>
   </w:num>
   <w:num w:numId="63">
     <w:abstractNumId w:val="40"/>
@@ -42399,13 +43019,16 @@
     <w:abstractNumId w:val="4"/>
   </w:num>
   <w:num w:numId="70">
-    <w:abstractNumId w:val="65"/>
+    <w:abstractNumId w:val="66"/>
   </w:num>
   <w:num w:numId="71">
     <w:abstractNumId w:val="31"/>
   </w:num>
   <w:num w:numId="72">
-    <w:abstractNumId w:val="60"/>
+    <w:abstractNumId w:val="61"/>
+  </w:num>
+  <w:num w:numId="73">
+    <w:abstractNumId w:val="52"/>
   </w:num>
   <w:numIdMacAtCleanup w:val="65"/>
 </w:numbering>
@@ -43787,7 +44410,7 @@
 </file>
 
 <file path=customXml/itemProps2.xml><?xml version="1.0" encoding="utf-8"?>
-<ds:datastoreItem xmlns:ds="http://schemas.openxmlformats.org/officeDocument/2006/customXml" ds:itemID="{A0ADFD9A-271A-48CD-8596-1F7D3BED0D87}">
+<ds:datastoreItem xmlns:ds="http://schemas.openxmlformats.org/officeDocument/2006/customXml" ds:itemID="{543E99DF-FFFF-4112-B77A-F53BF63BCFF0}">
   <ds:schemaRefs>
     <ds:schemaRef ds:uri="http://schemas.openxmlformats.org/officeDocument/2006/bibliography"/>
   </ds:schemaRefs>

</xml_diff>